<commit_message>
Cara kerja Program dan Bytecode
</commit_message>
<xml_diff>
--- a/pythonDasar-KelasTerbuka.docx
+++ b/pythonDasar-KelasTerbuka.docx
@@ -865,6 +865,390 @@
         <w:t>Cara Kerja Program dan bytecode</w:t>
       </w:r>
     </w:p>
+    <w:p>
+      <w:pPr>
+        <w:numPr>
+          <w:ilvl w:val="0"/>
+          <w:numId w:val="11"/>
+        </w:numPr>
+        <w:rPr>
+          <w:b/>
+          <w:bCs/>
+          <w:lang w:val="en-US"/>
+        </w:rPr>
+      </w:pPr>
+      <w:r>
+        <w:rPr>
+          <w:lang w:val="en-US"/>
+        </w:rPr>
+        <w:t>Cara menjalankan kode python di vscode ada beberapa cara yaitu:</w:t>
+      </w:r>
+    </w:p>
+    <w:p>
+      <w:pPr>
+        <w:numPr>
+          <w:ilvl w:val="0"/>
+          <w:numId w:val="6"/>
+        </w:numPr>
+        <w:rPr>
+          <w:b/>
+          <w:bCs/>
+          <w:lang w:val="en-US"/>
+        </w:rPr>
+      </w:pPr>
+      <w:r>
+        <w:rPr>
+          <w:lang w:val="en-US"/>
+        </w:rPr>
+        <w:t>CLI (Command Line Interface) -&gt;  python (nama_file)</w:t>
+      </w:r>
+    </w:p>
+    <w:p>
+      <w:pPr>
+        <w:numPr>
+          <w:ilvl w:val="0"/>
+          <w:numId w:val="6"/>
+        </w:numPr>
+        <w:rPr>
+          <w:b/>
+          <w:bCs/>
+          <w:lang w:val="en-US"/>
+        </w:rPr>
+      </w:pPr>
+      <w:r>
+        <w:rPr>
+          <w:lang w:val="en-US"/>
+        </w:rPr>
+        <w:t>Button Jalankan yang ada di vs code</w:t>
+      </w:r>
+    </w:p>
+    <w:p>
+      <w:pPr>
+        <w:numPr>
+          <w:ilvl w:val="0"/>
+          <w:numId w:val="11"/>
+        </w:numPr>
+        <w:rPr>
+          <w:b/>
+          <w:bCs/>
+          <w:lang w:val="en-US"/>
+        </w:rPr>
+      </w:pPr>
+      <w:r>
+        <w:rPr>
+          <w:lang w:val="en-US"/>
+        </w:rPr>
+        <w:t>Python adalah Bahasa pemrograman yang interpreter yaitu menjalankan kode program secara baris per baris maksudnya di eksekusi dari atas ke bawah</w:t>
+      </w:r>
+    </w:p>
+    <w:p>
+      <w:pPr>
+        <w:numPr>
+          <w:ilvl w:val="0"/>
+          <w:numId w:val="11"/>
+        </w:numPr>
+        <w:rPr>
+          <w:b/>
+          <w:bCs/>
+          <w:lang w:val="en-US"/>
+        </w:rPr>
+      </w:pPr>
+      <w:r>
+        <w:rPr>
+          <w:lang w:val="en-US"/>
+        </w:rPr>
+        <w:t xml:space="preserve">Gambaranya: </w:t>
+      </w:r>
+      <w:r>
+        <w:rPr>
+          <w:b/>
+          <w:bCs/>
+          <w:lang w:val="en-US"/>
+        </w:rPr>
+        <w:t>Source Code Python -&gt; Python Interpreter (Atau program nya python buat mengeksekusi code) -&gt; Terminal dijalankan -&gt; Hasilnya</w:t>
+      </w:r>
+    </w:p>
+    <w:p>
+      <w:pPr>
+        <w:numPr>
+          <w:ilvl w:val="0"/>
+          <w:numId w:val="11"/>
+        </w:numPr>
+        <w:rPr>
+          <w:b/>
+          <w:bCs/>
+          <w:lang w:val="en-US"/>
+        </w:rPr>
+      </w:pPr>
+      <w:r>
+        <w:rPr>
+          <w:lang w:val="en-US"/>
+        </w:rPr>
+        <w:t>Nah jadi gini hasil eksekusinya yang dijalankan paling atas dulu lalu kebawah:</w:t>
+      </w:r>
+    </w:p>
+    <w:p>
+      <w:pPr>
+        <w:ind w:left="1080"/>
+        <w:rPr>
+          <w:b/>
+          <w:bCs/>
+          <w:lang w:val="en-US"/>
+        </w:rPr>
+      </w:pPr>
+      <w:r>
+        <w:rPr>
+          <w:b/>
+          <w:bCs/>
+          <w:lang w:val="en-US"/>
+        </w:rPr>
+        <w:drawing>
+          <wp:inline distT="0" distB="0" distL="0" distR="0" wp14:anchorId="2F414BE5" wp14:editId="12FA1AE2">
+            <wp:extent cx="5731510" cy="3936365"/>
+            <wp:effectExtent l="0" t="0" r="2540" b="6985"/>
+            <wp:docPr id="685850526" name="Picture 1"/>
+            <wp:cNvGraphicFramePr>
+              <a:graphicFrameLocks xmlns:a="http://schemas.openxmlformats.org/drawingml/2006/main" noChangeAspect="1"/>
+            </wp:cNvGraphicFramePr>
+            <a:graphic xmlns:a="http://schemas.openxmlformats.org/drawingml/2006/main">
+              <a:graphicData uri="http://schemas.openxmlformats.org/drawingml/2006/picture">
+                <pic:pic xmlns:pic="http://schemas.openxmlformats.org/drawingml/2006/picture">
+                  <pic:nvPicPr>
+                    <pic:cNvPr id="685850526" name=""/>
+                    <pic:cNvPicPr/>
+                  </pic:nvPicPr>
+                  <pic:blipFill>
+                    <a:blip r:embed="rId10"/>
+                    <a:stretch>
+                      <a:fillRect/>
+                    </a:stretch>
+                  </pic:blipFill>
+                  <pic:spPr>
+                    <a:xfrm>
+                      <a:off x="0" y="0"/>
+                      <a:ext cx="5731510" cy="3936365"/>
+                    </a:xfrm>
+                    <a:prstGeom prst="rect">
+                      <a:avLst/>
+                    </a:prstGeom>
+                  </pic:spPr>
+                </pic:pic>
+              </a:graphicData>
+            </a:graphic>
+          </wp:inline>
+        </w:drawing>
+      </w:r>
+    </w:p>
+    <w:p>
+      <w:pPr>
+        <w:numPr>
+          <w:ilvl w:val="0"/>
+          <w:numId w:val="11"/>
+        </w:numPr>
+        <w:rPr>
+          <w:b/>
+          <w:bCs/>
+          <w:lang w:val="en-US"/>
+        </w:rPr>
+      </w:pPr>
+      <w:r>
+        <w:rPr>
+          <w:b/>
+          <w:bCs/>
+          <w:lang w:val="en-US"/>
+        </w:rPr>
+        <w:t xml:space="preserve">Bytecode: </w:t>
+      </w:r>
+      <w:r>
+        <w:rPr>
+          <w:lang w:val="en-US"/>
+        </w:rPr>
+        <w:t>Yaitu mengcompile code python</w:t>
+      </w:r>
+    </w:p>
+    <w:p>
+      <w:pPr>
+        <w:numPr>
+          <w:ilvl w:val="0"/>
+          <w:numId w:val="6"/>
+        </w:numPr>
+        <w:rPr>
+          <w:b/>
+          <w:bCs/>
+          <w:lang w:val="en-US"/>
+        </w:rPr>
+      </w:pPr>
+      <w:r>
+        <w:rPr>
+          <w:lang w:val="en-US"/>
+        </w:rPr>
+        <w:t>Cara nya yaitu: buka terminal -&gt; ketik “python -m py_compile (nama_file)”</w:t>
+      </w:r>
+    </w:p>
+    <w:p>
+      <w:pPr>
+        <w:numPr>
+          <w:ilvl w:val="0"/>
+          <w:numId w:val="6"/>
+        </w:numPr>
+        <w:rPr>
+          <w:b/>
+          <w:bCs/>
+          <w:lang w:val="en-US"/>
+        </w:rPr>
+      </w:pPr>
+      <w:r>
+        <w:rPr>
+          <w:lang w:val="en-US"/>
+        </w:rPr>
+        <w:t>Menggunakan interpreter:</w:t>
+      </w:r>
+    </w:p>
+    <w:p>
+      <w:pPr>
+        <w:ind w:left="1440"/>
+        <w:rPr>
+          <w:b/>
+          <w:bCs/>
+          <w:lang w:val="en-US"/>
+        </w:rPr>
+      </w:pPr>
+      <w:r>
+        <w:rPr>
+          <w:b/>
+          <w:bCs/>
+          <w:lang w:val="en-US"/>
+        </w:rPr>
+        <w:lastRenderedPageBreak/>
+        <w:drawing>
+          <wp:inline distT="0" distB="0" distL="0" distR="0" wp14:anchorId="1F0CFA43" wp14:editId="3EE101A0">
+            <wp:extent cx="5067300" cy="691659"/>
+            <wp:effectExtent l="0" t="0" r="0" b="0"/>
+            <wp:docPr id="1012489497" name="Picture 1"/>
+            <wp:cNvGraphicFramePr>
+              <a:graphicFrameLocks xmlns:a="http://schemas.openxmlformats.org/drawingml/2006/main" noChangeAspect="1"/>
+            </wp:cNvGraphicFramePr>
+            <a:graphic xmlns:a="http://schemas.openxmlformats.org/drawingml/2006/main">
+              <a:graphicData uri="http://schemas.openxmlformats.org/drawingml/2006/picture">
+                <pic:pic xmlns:pic="http://schemas.openxmlformats.org/drawingml/2006/picture">
+                  <pic:nvPicPr>
+                    <pic:cNvPr id="1012489497" name=""/>
+                    <pic:cNvPicPr/>
+                  </pic:nvPicPr>
+                  <pic:blipFill>
+                    <a:blip r:embed="rId11"/>
+                    <a:stretch>
+                      <a:fillRect/>
+                    </a:stretch>
+                  </pic:blipFill>
+                  <pic:spPr>
+                    <a:xfrm>
+                      <a:off x="0" y="0"/>
+                      <a:ext cx="5072342" cy="692347"/>
+                    </a:xfrm>
+                    <a:prstGeom prst="rect">
+                      <a:avLst/>
+                    </a:prstGeom>
+                  </pic:spPr>
+                </pic:pic>
+              </a:graphicData>
+            </a:graphic>
+          </wp:inline>
+        </w:drawing>
+      </w:r>
+    </w:p>
+    <w:p>
+      <w:pPr>
+        <w:numPr>
+          <w:ilvl w:val="0"/>
+          <w:numId w:val="6"/>
+        </w:numPr>
+        <w:rPr>
+          <w:b/>
+          <w:bCs/>
+          <w:lang w:val="en-US"/>
+        </w:rPr>
+      </w:pPr>
+      <w:r>
+        <w:rPr>
+          <w:b/>
+          <w:bCs/>
+          <w:lang w:val="en-US"/>
+        </w:rPr>
+        <w:t>Menggunkan compiler</w:t>
+      </w:r>
+    </w:p>
+    <w:p>
+      <w:pPr>
+        <w:ind w:left="1440"/>
+        <w:rPr>
+          <w:b/>
+          <w:bCs/>
+          <w:lang w:val="en-US"/>
+        </w:rPr>
+      </w:pPr>
+      <w:r>
+        <w:rPr>
+          <w:b/>
+          <w:bCs/>
+          <w:lang w:val="en-US"/>
+        </w:rPr>
+        <w:drawing>
+          <wp:inline distT="0" distB="0" distL="0" distR="0" wp14:anchorId="3519BF33" wp14:editId="4A69906A">
+            <wp:extent cx="5143500" cy="653622"/>
+            <wp:effectExtent l="0" t="0" r="0" b="0"/>
+            <wp:docPr id="1301897039" name="Picture 1"/>
+            <wp:cNvGraphicFramePr>
+              <a:graphicFrameLocks xmlns:a="http://schemas.openxmlformats.org/drawingml/2006/main" noChangeAspect="1"/>
+            </wp:cNvGraphicFramePr>
+            <a:graphic xmlns:a="http://schemas.openxmlformats.org/drawingml/2006/main">
+              <a:graphicData uri="http://schemas.openxmlformats.org/drawingml/2006/picture">
+                <pic:pic xmlns:pic="http://schemas.openxmlformats.org/drawingml/2006/picture">
+                  <pic:nvPicPr>
+                    <pic:cNvPr id="1301897039" name=""/>
+                    <pic:cNvPicPr/>
+                  </pic:nvPicPr>
+                  <pic:blipFill>
+                    <a:blip r:embed="rId12"/>
+                    <a:stretch>
+                      <a:fillRect/>
+                    </a:stretch>
+                  </pic:blipFill>
+                  <pic:spPr>
+                    <a:xfrm>
+                      <a:off x="0" y="0"/>
+                      <a:ext cx="5165903" cy="656469"/>
+                    </a:xfrm>
+                    <a:prstGeom prst="rect">
+                      <a:avLst/>
+                    </a:prstGeom>
+                  </pic:spPr>
+                </pic:pic>
+              </a:graphicData>
+            </a:graphic>
+          </wp:inline>
+        </w:drawing>
+      </w:r>
+    </w:p>
+    <w:p>
+      <w:pPr>
+        <w:numPr>
+          <w:ilvl w:val="0"/>
+          <w:numId w:val="11"/>
+        </w:numPr>
+        <w:rPr>
+          <w:b/>
+          <w:bCs/>
+          <w:lang w:val="en-US"/>
+        </w:rPr>
+      </w:pPr>
+      <w:r>
+        <w:rPr>
+          <w:lang w:val="en-US"/>
+        </w:rPr>
+        <w:t xml:space="preserve">Jadi keseluruhan alur kerja python itu dijalankan berdasarkan berurutan, yang tidak dieksekusi yaitu comment (# …), baris kosong, multiline comment (“””…”””) </w:t>
+      </w:r>
+    </w:p>
     <w:sectPr>
       <w:pgSz w:w="11906" w:h="16838"/>
       <w:pgMar w:top="1440" w:right="1440" w:bottom="1440" w:left="1440" w:header="708" w:footer="708" w:gutter="0"/>
@@ -1751,6 +2135,118 @@
     </w:lvl>
   </w:abstractNum>
   <w:abstractNum w:abstractNumId="9" w15:restartNumberingAfterBreak="0">
+    <w:nsid w:val="6BD06376"/>
+    <w:multiLevelType w:val="hybridMultilevel"/>
+    <w:tmpl w:val="0316AC1A"/>
+    <w:lvl w:ilvl="0" w:tplc="438CE19E">
+      <w:numFmt w:val="bullet"/>
+      <w:lvlText w:val=""/>
+      <w:lvlJc w:val="left"/>
+      <w:pPr>
+        <w:ind w:left="1080" w:hanging="360"/>
+      </w:pPr>
+      <w:rPr>
+        <w:rFonts w:ascii="Symbol" w:eastAsiaTheme="minorHAnsi" w:hAnsi="Symbol" w:cstheme="minorBidi" w:hint="default"/>
+      </w:rPr>
+    </w:lvl>
+    <w:lvl w:ilvl="1" w:tplc="38090003" w:tentative="1">
+      <w:start w:val="1"/>
+      <w:numFmt w:val="bullet"/>
+      <w:lvlText w:val="o"/>
+      <w:lvlJc w:val="left"/>
+      <w:pPr>
+        <w:ind w:left="1800" w:hanging="360"/>
+      </w:pPr>
+      <w:rPr>
+        <w:rFonts w:ascii="Courier New" w:hAnsi="Courier New" w:cs="Courier New" w:hint="default"/>
+      </w:rPr>
+    </w:lvl>
+    <w:lvl w:ilvl="2" w:tplc="38090005" w:tentative="1">
+      <w:start w:val="1"/>
+      <w:numFmt w:val="bullet"/>
+      <w:lvlText w:val=""/>
+      <w:lvlJc w:val="left"/>
+      <w:pPr>
+        <w:ind w:left="2520" w:hanging="360"/>
+      </w:pPr>
+      <w:rPr>
+        <w:rFonts w:ascii="Wingdings" w:hAnsi="Wingdings" w:hint="default"/>
+      </w:rPr>
+    </w:lvl>
+    <w:lvl w:ilvl="3" w:tplc="38090001" w:tentative="1">
+      <w:start w:val="1"/>
+      <w:numFmt w:val="bullet"/>
+      <w:lvlText w:val=""/>
+      <w:lvlJc w:val="left"/>
+      <w:pPr>
+        <w:ind w:left="3240" w:hanging="360"/>
+      </w:pPr>
+      <w:rPr>
+        <w:rFonts w:ascii="Symbol" w:hAnsi="Symbol" w:hint="default"/>
+      </w:rPr>
+    </w:lvl>
+    <w:lvl w:ilvl="4" w:tplc="38090003" w:tentative="1">
+      <w:start w:val="1"/>
+      <w:numFmt w:val="bullet"/>
+      <w:lvlText w:val="o"/>
+      <w:lvlJc w:val="left"/>
+      <w:pPr>
+        <w:ind w:left="3960" w:hanging="360"/>
+      </w:pPr>
+      <w:rPr>
+        <w:rFonts w:ascii="Courier New" w:hAnsi="Courier New" w:cs="Courier New" w:hint="default"/>
+      </w:rPr>
+    </w:lvl>
+    <w:lvl w:ilvl="5" w:tplc="38090005" w:tentative="1">
+      <w:start w:val="1"/>
+      <w:numFmt w:val="bullet"/>
+      <w:lvlText w:val=""/>
+      <w:lvlJc w:val="left"/>
+      <w:pPr>
+        <w:ind w:left="4680" w:hanging="360"/>
+      </w:pPr>
+      <w:rPr>
+        <w:rFonts w:ascii="Wingdings" w:hAnsi="Wingdings" w:hint="default"/>
+      </w:rPr>
+    </w:lvl>
+    <w:lvl w:ilvl="6" w:tplc="38090001" w:tentative="1">
+      <w:start w:val="1"/>
+      <w:numFmt w:val="bullet"/>
+      <w:lvlText w:val=""/>
+      <w:lvlJc w:val="left"/>
+      <w:pPr>
+        <w:ind w:left="5400" w:hanging="360"/>
+      </w:pPr>
+      <w:rPr>
+        <w:rFonts w:ascii="Symbol" w:hAnsi="Symbol" w:hint="default"/>
+      </w:rPr>
+    </w:lvl>
+    <w:lvl w:ilvl="7" w:tplc="38090003" w:tentative="1">
+      <w:start w:val="1"/>
+      <w:numFmt w:val="bullet"/>
+      <w:lvlText w:val="o"/>
+      <w:lvlJc w:val="left"/>
+      <w:pPr>
+        <w:ind w:left="6120" w:hanging="360"/>
+      </w:pPr>
+      <w:rPr>
+        <w:rFonts w:ascii="Courier New" w:hAnsi="Courier New" w:cs="Courier New" w:hint="default"/>
+      </w:rPr>
+    </w:lvl>
+    <w:lvl w:ilvl="8" w:tplc="38090005" w:tentative="1">
+      <w:start w:val="1"/>
+      <w:numFmt w:val="bullet"/>
+      <w:lvlText w:val=""/>
+      <w:lvlJc w:val="left"/>
+      <w:pPr>
+        <w:ind w:left="6840" w:hanging="360"/>
+      </w:pPr>
+      <w:rPr>
+        <w:rFonts w:ascii="Wingdings" w:hAnsi="Wingdings" w:hint="default"/>
+      </w:rPr>
+    </w:lvl>
+  </w:abstractNum>
+  <w:abstractNum w:abstractNumId="10" w15:restartNumberingAfterBreak="0">
     <w:nsid w:val="76370019"/>
     <w:multiLevelType w:val="hybridMultilevel"/>
     <w:tmpl w:val="A2EA97BE"/>
@@ -1882,7 +2378,7 @@
     <w:abstractNumId w:val="3"/>
   </w:num>
   <w:num w:numId="7" w16cid:durableId="279262628">
-    <w:abstractNumId w:val="9"/>
+    <w:abstractNumId w:val="10"/>
   </w:num>
   <w:num w:numId="8" w16cid:durableId="1300915668">
     <w:abstractNumId w:val="5"/>
@@ -1892,6 +2388,9 @@
   </w:num>
   <w:num w:numId="10" w16cid:durableId="1586066978">
     <w:abstractNumId w:val="4"/>
+  </w:num>
+  <w:num w:numId="11" w16cid:durableId="1519099">
+    <w:abstractNumId w:val="9"/>
   </w:num>
 </w:numbering>
 </file>

</xml_diff>

<commit_message>
Episode 5: Tipe Data
</commit_message>
<xml_diff>
--- a/pythonDasar-KelasTerbuka.docx
+++ b/pythonDasar-KelasTerbuka.docx
@@ -33,13 +33,23 @@
           <w:lang w:val="en-US"/>
         </w:rPr>
       </w:pPr>
-      <w:r>
-        <w:rPr>
-          <w:b/>
-          <w:bCs/>
-          <w:lang w:val="en-US"/>
-        </w:rPr>
-        <w:t>Pengenalan Python</w:t>
+      <w:proofErr w:type="spellStart"/>
+      <w:r>
+        <w:rPr>
+          <w:b/>
+          <w:bCs/>
+          <w:lang w:val="en-US"/>
+        </w:rPr>
+        <w:t>Pengenalan</w:t>
+      </w:r>
+      <w:proofErr w:type="spellEnd"/>
+      <w:r>
+        <w:rPr>
+          <w:b/>
+          <w:bCs/>
+          <w:lang w:val="en-US"/>
+        </w:rPr>
+        <w:t xml:space="preserve"> Python</w:t>
       </w:r>
     </w:p>
     <w:p>
@@ -54,13 +64,23 @@
           <w:lang w:val="en-US"/>
         </w:rPr>
       </w:pPr>
-      <w:r>
-        <w:rPr>
-          <w:b/>
-          <w:bCs/>
-          <w:lang w:val="en-US"/>
-        </w:rPr>
-        <w:t>Kenapa Harus Python:</w:t>
+      <w:proofErr w:type="spellStart"/>
+      <w:r>
+        <w:rPr>
+          <w:b/>
+          <w:bCs/>
+          <w:lang w:val="en-US"/>
+        </w:rPr>
+        <w:t>Kenapa</w:t>
+      </w:r>
+      <w:proofErr w:type="spellEnd"/>
+      <w:r>
+        <w:rPr>
+          <w:b/>
+          <w:bCs/>
+          <w:lang w:val="en-US"/>
+        </w:rPr>
+        <w:t xml:space="preserve"> Harus Python:</w:t>
       </w:r>
     </w:p>
     <w:p>
@@ -73,12 +93,28 @@
           <w:lang w:val="en-US"/>
         </w:rPr>
       </w:pPr>
-      <w:r>
-        <w:rPr>
-          <w:lang w:val="en-US"/>
-        </w:rPr>
-        <w:t>Mudah dimengerti</w:t>
-      </w:r>
+      <w:proofErr w:type="spellStart"/>
+      <w:r>
+        <w:rPr>
+          <w:lang w:val="en-US"/>
+        </w:rPr>
+        <w:t>Mudah</w:t>
+      </w:r>
+      <w:proofErr w:type="spellEnd"/>
+      <w:r>
+        <w:rPr>
+          <w:lang w:val="en-US"/>
+        </w:rPr>
+        <w:t xml:space="preserve"> </w:t>
+      </w:r>
+      <w:proofErr w:type="spellStart"/>
+      <w:r>
+        <w:rPr>
+          <w:lang w:val="en-US"/>
+        </w:rPr>
+        <w:t>dimengerti</w:t>
+      </w:r>
+      <w:proofErr w:type="spellEnd"/>
     </w:p>
     <w:p>
       <w:pPr>
@@ -134,7 +170,21 @@
         <w:rPr>
           <w:lang w:val="en-US"/>
         </w:rPr>
-        <w:t>Bisa pake functional programming</w:t>
+        <w:t xml:space="preserve">Bisa </w:t>
+      </w:r>
+      <w:proofErr w:type="spellStart"/>
+      <w:r>
+        <w:rPr>
+          <w:lang w:val="en-US"/>
+        </w:rPr>
+        <w:t>pake</w:t>
+      </w:r>
+      <w:proofErr w:type="spellEnd"/>
+      <w:r>
+        <w:rPr>
+          <w:lang w:val="en-US"/>
+        </w:rPr>
+        <w:t xml:space="preserve"> functional programming</w:t>
       </w:r>
     </w:p>
     <w:p>
@@ -151,7 +201,21 @@
         <w:rPr>
           <w:lang w:val="en-US"/>
         </w:rPr>
-        <w:t>Bisa pake Object Oriented Programming</w:t>
+        <w:t xml:space="preserve">Bisa </w:t>
+      </w:r>
+      <w:proofErr w:type="spellStart"/>
+      <w:r>
+        <w:rPr>
+          <w:lang w:val="en-US"/>
+        </w:rPr>
+        <w:t>pake</w:t>
+      </w:r>
+      <w:proofErr w:type="spellEnd"/>
+      <w:r>
+        <w:rPr>
+          <w:lang w:val="en-US"/>
+        </w:rPr>
+        <w:t xml:space="preserve"> Object Oriented Programming</w:t>
       </w:r>
     </w:p>
     <w:p>
@@ -321,8 +385,16 @@
         <w:rPr>
           <w:lang w:val="en-US"/>
         </w:rPr>
-        <w:t>Artificial Intellegent</w:t>
-      </w:r>
+        <w:t xml:space="preserve">Artificial </w:t>
+      </w:r>
+      <w:proofErr w:type="spellStart"/>
+      <w:r>
+        <w:rPr>
+          <w:lang w:val="en-US"/>
+        </w:rPr>
+        <w:t>Intellegent</w:t>
+      </w:r>
+      <w:proofErr w:type="spellEnd"/>
     </w:p>
     <w:p>
       <w:pPr>
@@ -516,6 +588,7 @@
           <w:lang w:val="en-US"/>
         </w:rPr>
       </w:pPr>
+      <w:proofErr w:type="spellStart"/>
       <w:r>
         <w:rPr>
           <w:b/>
@@ -523,7 +596,16 @@
           <w:lang w:val="en-US"/>
         </w:rPr>
         <w:lastRenderedPageBreak/>
-        <w:t>Penemu Python</w:t>
+        <w:t>Penemu</w:t>
+      </w:r>
+      <w:proofErr w:type="spellEnd"/>
+      <w:r>
+        <w:rPr>
+          <w:b/>
+          <w:bCs/>
+          <w:lang w:val="en-US"/>
+        </w:rPr>
+        <w:t xml:space="preserve"> Python</w:t>
       </w:r>
     </w:p>
     <w:p>
@@ -615,7 +697,35 @@
         <w:rPr>
           <w:lang w:val="en-US"/>
         </w:rPr>
-        <w:t>Python diciptakan pada tahun 1989</w:t>
+        <w:t xml:space="preserve">Python </w:t>
+      </w:r>
+      <w:proofErr w:type="spellStart"/>
+      <w:r>
+        <w:rPr>
+          <w:lang w:val="en-US"/>
+        </w:rPr>
+        <w:t>diciptakan</w:t>
+      </w:r>
+      <w:proofErr w:type="spellEnd"/>
+      <w:r>
+        <w:rPr>
+          <w:lang w:val="en-US"/>
+        </w:rPr>
+        <w:t xml:space="preserve"> pada </w:t>
+      </w:r>
+      <w:proofErr w:type="spellStart"/>
+      <w:r>
+        <w:rPr>
+          <w:lang w:val="en-US"/>
+        </w:rPr>
+        <w:t>tahun</w:t>
+      </w:r>
+      <w:proofErr w:type="spellEnd"/>
+      <w:r>
+        <w:rPr>
+          <w:lang w:val="en-US"/>
+        </w:rPr>
+        <w:t xml:space="preserve"> 1989</w:t>
       </w:r>
     </w:p>
     <w:p>
@@ -630,11 +740,61 @@
           <w:lang w:val="en-US"/>
         </w:rPr>
       </w:pPr>
-      <w:r>
-        <w:rPr>
-          <w:lang w:val="en-US"/>
-        </w:rPr>
-        <w:t>Beliau ahli dalam menggunakan Bahasa ABC dan Modula+</w:t>
+      <w:proofErr w:type="spellStart"/>
+      <w:r>
+        <w:rPr>
+          <w:lang w:val="en-US"/>
+        </w:rPr>
+        <w:t>Beliau</w:t>
+      </w:r>
+      <w:proofErr w:type="spellEnd"/>
+      <w:r>
+        <w:rPr>
+          <w:lang w:val="en-US"/>
+        </w:rPr>
+        <w:t xml:space="preserve"> </w:t>
+      </w:r>
+      <w:proofErr w:type="spellStart"/>
+      <w:r>
+        <w:rPr>
+          <w:lang w:val="en-US"/>
+        </w:rPr>
+        <w:t>ahli</w:t>
+      </w:r>
+      <w:proofErr w:type="spellEnd"/>
+      <w:r>
+        <w:rPr>
+          <w:lang w:val="en-US"/>
+        </w:rPr>
+        <w:t xml:space="preserve"> </w:t>
+      </w:r>
+      <w:proofErr w:type="spellStart"/>
+      <w:r>
+        <w:rPr>
+          <w:lang w:val="en-US"/>
+        </w:rPr>
+        <w:t>dalam</w:t>
+      </w:r>
+      <w:proofErr w:type="spellEnd"/>
+      <w:r>
+        <w:rPr>
+          <w:lang w:val="en-US"/>
+        </w:rPr>
+        <w:t xml:space="preserve"> </w:t>
+      </w:r>
+      <w:proofErr w:type="spellStart"/>
+      <w:r>
+        <w:rPr>
+          <w:lang w:val="en-US"/>
+        </w:rPr>
+        <w:t>menggunakan</w:t>
+      </w:r>
+      <w:proofErr w:type="spellEnd"/>
+      <w:r>
+        <w:rPr>
+          <w:lang w:val="en-US"/>
+        </w:rPr>
+        <w:t xml:space="preserve"> Bahasa ABC dan Modula+</w:t>
       </w:r>
     </w:p>
     <w:p>
@@ -649,11 +809,89 @@
           <w:lang w:val="en-US"/>
         </w:rPr>
       </w:pPr>
-      <w:r>
-        <w:rPr>
-          <w:lang w:val="en-US"/>
-        </w:rPr>
-        <w:t>Perjalanan dari versi ke versi dari Bahasa python</w:t>
+      <w:proofErr w:type="spellStart"/>
+      <w:r>
+        <w:rPr>
+          <w:lang w:val="en-US"/>
+        </w:rPr>
+        <w:t>Perjalanan</w:t>
+      </w:r>
+      <w:proofErr w:type="spellEnd"/>
+      <w:r>
+        <w:rPr>
+          <w:lang w:val="en-US"/>
+        </w:rPr>
+        <w:t xml:space="preserve"> </w:t>
+      </w:r>
+      <w:proofErr w:type="spellStart"/>
+      <w:r>
+        <w:rPr>
+          <w:lang w:val="en-US"/>
+        </w:rPr>
+        <w:t>dari</w:t>
+      </w:r>
+      <w:proofErr w:type="spellEnd"/>
+      <w:r>
+        <w:rPr>
+          <w:lang w:val="en-US"/>
+        </w:rPr>
+        <w:t xml:space="preserve"> </w:t>
+      </w:r>
+      <w:proofErr w:type="spellStart"/>
+      <w:r>
+        <w:rPr>
+          <w:lang w:val="en-US"/>
+        </w:rPr>
+        <w:t>versi</w:t>
+      </w:r>
+      <w:proofErr w:type="spellEnd"/>
+      <w:r>
+        <w:rPr>
+          <w:lang w:val="en-US"/>
+        </w:rPr>
+        <w:t xml:space="preserve"> </w:t>
+      </w:r>
+      <w:proofErr w:type="spellStart"/>
+      <w:r>
+        <w:rPr>
+          <w:lang w:val="en-US"/>
+        </w:rPr>
+        <w:t>ke</w:t>
+      </w:r>
+      <w:proofErr w:type="spellEnd"/>
+      <w:r>
+        <w:rPr>
+          <w:lang w:val="en-US"/>
+        </w:rPr>
+        <w:t xml:space="preserve"> </w:t>
+      </w:r>
+      <w:proofErr w:type="spellStart"/>
+      <w:r>
+        <w:rPr>
+          <w:lang w:val="en-US"/>
+        </w:rPr>
+        <w:t>versi</w:t>
+      </w:r>
+      <w:proofErr w:type="spellEnd"/>
+      <w:r>
+        <w:rPr>
+          <w:lang w:val="en-US"/>
+        </w:rPr>
+        <w:t xml:space="preserve"> </w:t>
+      </w:r>
+      <w:proofErr w:type="spellStart"/>
+      <w:r>
+        <w:rPr>
+          <w:lang w:val="en-US"/>
+        </w:rPr>
+        <w:t>dari</w:t>
+      </w:r>
+      <w:proofErr w:type="spellEnd"/>
+      <w:r>
+        <w:rPr>
+          <w:lang w:val="en-US"/>
+        </w:rPr>
+        <w:t xml:space="preserve"> Bahasa python</w:t>
       </w:r>
     </w:p>
     <w:p>
@@ -727,15 +965,69 @@
           <w:bCs/>
           <w:lang w:val="en-US"/>
         </w:rPr>
-        <w:t>Apa yang dibutu</w:t>
-      </w:r>
-      <w:r>
-        <w:rPr>
-          <w:b/>
-          <w:bCs/>
-          <w:lang w:val="en-US"/>
-        </w:rPr>
-        <w:t>hkan Untuk Belajar Python</w:t>
+        <w:t xml:space="preserve">Apa yang </w:t>
+      </w:r>
+      <w:proofErr w:type="spellStart"/>
+      <w:r>
+        <w:rPr>
+          <w:b/>
+          <w:bCs/>
+          <w:lang w:val="en-US"/>
+        </w:rPr>
+        <w:t>dibutu</w:t>
+      </w:r>
+      <w:r>
+        <w:rPr>
+          <w:b/>
+          <w:bCs/>
+          <w:lang w:val="en-US"/>
+        </w:rPr>
+        <w:t>hkan</w:t>
+      </w:r>
+      <w:proofErr w:type="spellEnd"/>
+      <w:r>
+        <w:rPr>
+          <w:b/>
+          <w:bCs/>
+          <w:lang w:val="en-US"/>
+        </w:rPr>
+        <w:t xml:space="preserve"> </w:t>
+      </w:r>
+      <w:proofErr w:type="spellStart"/>
+      <w:r>
+        <w:rPr>
+          <w:b/>
+          <w:bCs/>
+          <w:lang w:val="en-US"/>
+        </w:rPr>
+        <w:t>Untuk</w:t>
+      </w:r>
+      <w:proofErr w:type="spellEnd"/>
+      <w:r>
+        <w:rPr>
+          <w:b/>
+          <w:bCs/>
+          <w:lang w:val="en-US"/>
+        </w:rPr>
+        <w:t xml:space="preserve"> </w:t>
+      </w:r>
+      <w:proofErr w:type="spellStart"/>
+      <w:r>
+        <w:rPr>
+          <w:b/>
+          <w:bCs/>
+          <w:lang w:val="en-US"/>
+        </w:rPr>
+        <w:t>Belajar</w:t>
+      </w:r>
+      <w:proofErr w:type="spellEnd"/>
+      <w:r>
+        <w:rPr>
+          <w:b/>
+          <w:bCs/>
+          <w:lang w:val="en-US"/>
+        </w:rPr>
+        <w:t xml:space="preserve"> Python</w:t>
       </w:r>
     </w:p>
     <w:p>
@@ -760,12 +1052,42 @@
         </w:rPr>
         <w:t xml:space="preserve"> </w:t>
       </w:r>
-      <w:r>
-        <w:rPr>
-          <w:lang w:val="en-US"/>
-        </w:rPr>
-        <w:t>butuh si Pythonya</w:t>
-      </w:r>
+      <w:proofErr w:type="spellStart"/>
+      <w:r>
+        <w:rPr>
+          <w:lang w:val="en-US"/>
+        </w:rPr>
+        <w:t>butuh</w:t>
+      </w:r>
+      <w:proofErr w:type="spellEnd"/>
+      <w:r>
+        <w:rPr>
+          <w:lang w:val="en-US"/>
+        </w:rPr>
+        <w:t xml:space="preserve"> </w:t>
+      </w:r>
+      <w:proofErr w:type="spellStart"/>
+      <w:r>
+        <w:rPr>
+          <w:lang w:val="en-US"/>
+        </w:rPr>
+        <w:t>si</w:t>
+      </w:r>
+      <w:proofErr w:type="spellEnd"/>
+      <w:r>
+        <w:rPr>
+          <w:lang w:val="en-US"/>
+        </w:rPr>
+        <w:t xml:space="preserve"> </w:t>
+      </w:r>
+      <w:proofErr w:type="spellStart"/>
+      <w:r>
+        <w:rPr>
+          <w:lang w:val="en-US"/>
+        </w:rPr>
+        <w:t>Pythonya</w:t>
+      </w:r>
+      <w:proofErr w:type="spellEnd"/>
     </w:p>
     <w:p>
       <w:pPr>
@@ -795,12 +1117,14 @@
           <w:lang w:val="en-US"/>
         </w:rPr>
       </w:pPr>
+      <w:proofErr w:type="spellStart"/>
       <w:r>
         <w:rPr>
           <w:lang w:val="en-US"/>
         </w:rPr>
         <w:t>Pycharm</w:t>
       </w:r>
+      <w:proofErr w:type="spellEnd"/>
     </w:p>
     <w:p>
       <w:pPr>
@@ -862,7 +1186,25 @@
           <w:bCs/>
           <w:lang w:val="en-US"/>
         </w:rPr>
-        <w:t>Cara Kerja Program dan bytecode</w:t>
+        <w:t xml:space="preserve">Cara </w:t>
+      </w:r>
+      <w:proofErr w:type="spellStart"/>
+      <w:r>
+        <w:rPr>
+          <w:b/>
+          <w:bCs/>
+          <w:lang w:val="en-US"/>
+        </w:rPr>
+        <w:t>Kerja</w:t>
+      </w:r>
+      <w:proofErr w:type="spellEnd"/>
+      <w:r>
+        <w:rPr>
+          <w:b/>
+          <w:bCs/>
+          <w:lang w:val="en-US"/>
+        </w:rPr>
+        <w:t xml:space="preserve"> Program dan bytecode</w:t>
       </w:r>
     </w:p>
     <w:p>
@@ -881,7 +1223,105 @@
         <w:rPr>
           <w:lang w:val="en-US"/>
         </w:rPr>
-        <w:t>Cara menjalankan kode python di vscode ada beberapa cara yaitu:</w:t>
+        <w:t xml:space="preserve">Cara </w:t>
+      </w:r>
+      <w:proofErr w:type="spellStart"/>
+      <w:r>
+        <w:rPr>
+          <w:lang w:val="en-US"/>
+        </w:rPr>
+        <w:t>menjalankan</w:t>
+      </w:r>
+      <w:proofErr w:type="spellEnd"/>
+      <w:r>
+        <w:rPr>
+          <w:lang w:val="en-US"/>
+        </w:rPr>
+        <w:t xml:space="preserve"> </w:t>
+      </w:r>
+      <w:proofErr w:type="spellStart"/>
+      <w:r>
+        <w:rPr>
+          <w:lang w:val="en-US"/>
+        </w:rPr>
+        <w:t>kode</w:t>
+      </w:r>
+      <w:proofErr w:type="spellEnd"/>
+      <w:r>
+        <w:rPr>
+          <w:lang w:val="en-US"/>
+        </w:rPr>
+        <w:t xml:space="preserve"> python di </w:t>
+      </w:r>
+      <w:proofErr w:type="spellStart"/>
+      <w:r>
+        <w:rPr>
+          <w:lang w:val="en-US"/>
+        </w:rPr>
+        <w:t>vscode</w:t>
+      </w:r>
+      <w:proofErr w:type="spellEnd"/>
+      <w:r>
+        <w:rPr>
+          <w:lang w:val="en-US"/>
+        </w:rPr>
+        <w:t xml:space="preserve"> </w:t>
+      </w:r>
+      <w:proofErr w:type="spellStart"/>
+      <w:r>
+        <w:rPr>
+          <w:lang w:val="en-US"/>
+        </w:rPr>
+        <w:t>ada</w:t>
+      </w:r>
+      <w:proofErr w:type="spellEnd"/>
+      <w:r>
+        <w:rPr>
+          <w:lang w:val="en-US"/>
+        </w:rPr>
+        <w:t xml:space="preserve"> </w:t>
+      </w:r>
+      <w:proofErr w:type="spellStart"/>
+      <w:r>
+        <w:rPr>
+          <w:lang w:val="en-US"/>
+        </w:rPr>
+        <w:t>beberapa</w:t>
+      </w:r>
+      <w:proofErr w:type="spellEnd"/>
+      <w:r>
+        <w:rPr>
+          <w:lang w:val="en-US"/>
+        </w:rPr>
+        <w:t xml:space="preserve"> </w:t>
+      </w:r>
+      <w:proofErr w:type="spellStart"/>
+      <w:r>
+        <w:rPr>
+          <w:lang w:val="en-US"/>
+        </w:rPr>
+        <w:t>cara</w:t>
+      </w:r>
+      <w:proofErr w:type="spellEnd"/>
+      <w:r>
+        <w:rPr>
+          <w:lang w:val="en-US"/>
+        </w:rPr>
+        <w:t xml:space="preserve"> </w:t>
+      </w:r>
+      <w:proofErr w:type="spellStart"/>
+      <w:r>
+        <w:rPr>
+          <w:lang w:val="en-US"/>
+        </w:rPr>
+        <w:t>yaitu</w:t>
+      </w:r>
+      <w:proofErr w:type="spellEnd"/>
+      <w:r>
+        <w:rPr>
+          <w:lang w:val="en-US"/>
+        </w:rPr>
+        <w:t>:</w:t>
       </w:r>
     </w:p>
     <w:p>
@@ -900,7 +1340,35 @@
         <w:rPr>
           <w:lang w:val="en-US"/>
         </w:rPr>
-        <w:t>CLI (Command Line Interface) -&gt;  python (nama_file)</w:t>
+        <w:t>CLI (Command Line Interface) -</w:t>
+      </w:r>
+      <w:proofErr w:type="gramStart"/>
+      <w:r>
+        <w:rPr>
+          <w:lang w:val="en-US"/>
+        </w:rPr>
+        <w:t>&gt;  python</w:t>
+      </w:r>
+      <w:proofErr w:type="gramEnd"/>
+      <w:r>
+        <w:rPr>
+          <w:lang w:val="en-US"/>
+        </w:rPr>
+        <w:t xml:space="preserve"> (</w:t>
+      </w:r>
+      <w:proofErr w:type="spellStart"/>
+      <w:r>
+        <w:rPr>
+          <w:lang w:val="en-US"/>
+        </w:rPr>
+        <w:t>nama_file</w:t>
+      </w:r>
+      <w:proofErr w:type="spellEnd"/>
+      <w:r>
+        <w:rPr>
+          <w:lang w:val="en-US"/>
+        </w:rPr>
+        <w:t>)</w:t>
       </w:r>
     </w:p>
     <w:p>
@@ -919,7 +1387,35 @@
         <w:rPr>
           <w:lang w:val="en-US"/>
         </w:rPr>
-        <w:t>Button Jalankan yang ada di vs code</w:t>
+        <w:t xml:space="preserve">Button </w:t>
+      </w:r>
+      <w:proofErr w:type="spellStart"/>
+      <w:r>
+        <w:rPr>
+          <w:lang w:val="en-US"/>
+        </w:rPr>
+        <w:t>Jalankan</w:t>
+      </w:r>
+      <w:proofErr w:type="spellEnd"/>
+      <w:r>
+        <w:rPr>
+          <w:lang w:val="en-US"/>
+        </w:rPr>
+        <w:t xml:space="preserve"> yang </w:t>
+      </w:r>
+      <w:proofErr w:type="spellStart"/>
+      <w:r>
+        <w:rPr>
+          <w:lang w:val="en-US"/>
+        </w:rPr>
+        <w:t>ada</w:t>
+      </w:r>
+      <w:proofErr w:type="spellEnd"/>
+      <w:r>
+        <w:rPr>
+          <w:lang w:val="en-US"/>
+        </w:rPr>
+        <w:t xml:space="preserve"> di vs code</w:t>
       </w:r>
     </w:p>
     <w:p>
@@ -938,8 +1434,170 @@
         <w:rPr>
           <w:lang w:val="en-US"/>
         </w:rPr>
-        <w:t>Python adalah Bahasa pemrograman yang interpreter yaitu menjalankan kode program secara baris per baris maksudnya di eksekusi dari atas ke bawah</w:t>
-      </w:r>
+        <w:t xml:space="preserve">Python </w:t>
+      </w:r>
+      <w:proofErr w:type="spellStart"/>
+      <w:r>
+        <w:rPr>
+          <w:lang w:val="en-US"/>
+        </w:rPr>
+        <w:t>adalah</w:t>
+      </w:r>
+      <w:proofErr w:type="spellEnd"/>
+      <w:r>
+        <w:rPr>
+          <w:lang w:val="en-US"/>
+        </w:rPr>
+        <w:t xml:space="preserve"> Bahasa </w:t>
+      </w:r>
+      <w:proofErr w:type="spellStart"/>
+      <w:r>
+        <w:rPr>
+          <w:lang w:val="en-US"/>
+        </w:rPr>
+        <w:t>pemrograman</w:t>
+      </w:r>
+      <w:proofErr w:type="spellEnd"/>
+      <w:r>
+        <w:rPr>
+          <w:lang w:val="en-US"/>
+        </w:rPr>
+        <w:t xml:space="preserve"> yang interpreter </w:t>
+      </w:r>
+      <w:proofErr w:type="spellStart"/>
+      <w:r>
+        <w:rPr>
+          <w:lang w:val="en-US"/>
+        </w:rPr>
+        <w:t>yaitu</w:t>
+      </w:r>
+      <w:proofErr w:type="spellEnd"/>
+      <w:r>
+        <w:rPr>
+          <w:lang w:val="en-US"/>
+        </w:rPr>
+        <w:t xml:space="preserve"> </w:t>
+      </w:r>
+      <w:proofErr w:type="spellStart"/>
+      <w:r>
+        <w:rPr>
+          <w:lang w:val="en-US"/>
+        </w:rPr>
+        <w:t>menjalankan</w:t>
+      </w:r>
+      <w:proofErr w:type="spellEnd"/>
+      <w:r>
+        <w:rPr>
+          <w:lang w:val="en-US"/>
+        </w:rPr>
+        <w:t xml:space="preserve"> </w:t>
+      </w:r>
+      <w:proofErr w:type="spellStart"/>
+      <w:r>
+        <w:rPr>
+          <w:lang w:val="en-US"/>
+        </w:rPr>
+        <w:t>kode</w:t>
+      </w:r>
+      <w:proofErr w:type="spellEnd"/>
+      <w:r>
+        <w:rPr>
+          <w:lang w:val="en-US"/>
+        </w:rPr>
+        <w:t xml:space="preserve"> program </w:t>
+      </w:r>
+      <w:proofErr w:type="spellStart"/>
+      <w:r>
+        <w:rPr>
+          <w:lang w:val="en-US"/>
+        </w:rPr>
+        <w:t>secara</w:t>
+      </w:r>
+      <w:proofErr w:type="spellEnd"/>
+      <w:r>
+        <w:rPr>
+          <w:lang w:val="en-US"/>
+        </w:rPr>
+        <w:t xml:space="preserve"> baris per baris </w:t>
+      </w:r>
+      <w:proofErr w:type="spellStart"/>
+      <w:r>
+        <w:rPr>
+          <w:lang w:val="en-US"/>
+        </w:rPr>
+        <w:t>maksudnya</w:t>
+      </w:r>
+      <w:proofErr w:type="spellEnd"/>
+      <w:r>
+        <w:rPr>
+          <w:lang w:val="en-US"/>
+        </w:rPr>
+        <w:t xml:space="preserve"> di </w:t>
+      </w:r>
+      <w:proofErr w:type="spellStart"/>
+      <w:r>
+        <w:rPr>
+          <w:lang w:val="en-US"/>
+        </w:rPr>
+        <w:t>eksekusi</w:t>
+      </w:r>
+      <w:proofErr w:type="spellEnd"/>
+      <w:r>
+        <w:rPr>
+          <w:lang w:val="en-US"/>
+        </w:rPr>
+        <w:t xml:space="preserve"> </w:t>
+      </w:r>
+      <w:proofErr w:type="spellStart"/>
+      <w:r>
+        <w:rPr>
+          <w:lang w:val="en-US"/>
+        </w:rPr>
+        <w:t>dari</w:t>
+      </w:r>
+      <w:proofErr w:type="spellEnd"/>
+      <w:r>
+        <w:rPr>
+          <w:lang w:val="en-US"/>
+        </w:rPr>
+        <w:t xml:space="preserve"> </w:t>
+      </w:r>
+      <w:proofErr w:type="spellStart"/>
+      <w:r>
+        <w:rPr>
+          <w:lang w:val="en-US"/>
+        </w:rPr>
+        <w:t>atas</w:t>
+      </w:r>
+      <w:proofErr w:type="spellEnd"/>
+      <w:r>
+        <w:rPr>
+          <w:lang w:val="en-US"/>
+        </w:rPr>
+        <w:t xml:space="preserve"> </w:t>
+      </w:r>
+      <w:proofErr w:type="spellStart"/>
+      <w:r>
+        <w:rPr>
+          <w:lang w:val="en-US"/>
+        </w:rPr>
+        <w:t>ke</w:t>
+      </w:r>
+      <w:proofErr w:type="spellEnd"/>
+      <w:r>
+        <w:rPr>
+          <w:lang w:val="en-US"/>
+        </w:rPr>
+        <w:t xml:space="preserve"> </w:t>
+      </w:r>
+      <w:proofErr w:type="spellStart"/>
+      <w:r>
+        <w:rPr>
+          <w:lang w:val="en-US"/>
+        </w:rPr>
+        <w:t>bawah</w:t>
+      </w:r>
+      <w:proofErr w:type="spellEnd"/>
     </w:p>
     <w:p>
       <w:pPr>
@@ -953,20 +1611,110 @@
           <w:lang w:val="en-US"/>
         </w:rPr>
       </w:pPr>
-      <w:r>
-        <w:rPr>
-          <w:lang w:val="en-US"/>
-        </w:rPr>
-        <w:t xml:space="preserve">Gambaranya: </w:t>
-      </w:r>
-      <w:r>
-        <w:rPr>
-          <w:b/>
-          <w:bCs/>
-          <w:lang w:val="en-US"/>
-        </w:rPr>
-        <w:t>Source Code Python -&gt; Python Interpreter (Atau program nya python buat mengeksekusi code) -&gt; Terminal dijalankan -&gt; Hasilnya</w:t>
-      </w:r>
+      <w:proofErr w:type="spellStart"/>
+      <w:r>
+        <w:rPr>
+          <w:lang w:val="en-US"/>
+        </w:rPr>
+        <w:t>Gambaranya</w:t>
+      </w:r>
+      <w:proofErr w:type="spellEnd"/>
+      <w:r>
+        <w:rPr>
+          <w:lang w:val="en-US"/>
+        </w:rPr>
+        <w:t xml:space="preserve">: </w:t>
+      </w:r>
+      <w:r>
+        <w:rPr>
+          <w:b/>
+          <w:bCs/>
+          <w:lang w:val="en-US"/>
+        </w:rPr>
+        <w:t xml:space="preserve">Source Code Python -&gt; Python Interpreter (Atau program </w:t>
+      </w:r>
+      <w:proofErr w:type="spellStart"/>
+      <w:r>
+        <w:rPr>
+          <w:b/>
+          <w:bCs/>
+          <w:lang w:val="en-US"/>
+        </w:rPr>
+        <w:t>nya</w:t>
+      </w:r>
+      <w:proofErr w:type="spellEnd"/>
+      <w:r>
+        <w:rPr>
+          <w:b/>
+          <w:bCs/>
+          <w:lang w:val="en-US"/>
+        </w:rPr>
+        <w:t xml:space="preserve"> python </w:t>
+      </w:r>
+      <w:proofErr w:type="spellStart"/>
+      <w:r>
+        <w:rPr>
+          <w:b/>
+          <w:bCs/>
+          <w:lang w:val="en-US"/>
+        </w:rPr>
+        <w:t>buat</w:t>
+      </w:r>
+      <w:proofErr w:type="spellEnd"/>
+      <w:r>
+        <w:rPr>
+          <w:b/>
+          <w:bCs/>
+          <w:lang w:val="en-US"/>
+        </w:rPr>
+        <w:t xml:space="preserve"> </w:t>
+      </w:r>
+      <w:proofErr w:type="spellStart"/>
+      <w:r>
+        <w:rPr>
+          <w:b/>
+          <w:bCs/>
+          <w:lang w:val="en-US"/>
+        </w:rPr>
+        <w:t>mengeksekusi</w:t>
+      </w:r>
+      <w:proofErr w:type="spellEnd"/>
+      <w:r>
+        <w:rPr>
+          <w:b/>
+          <w:bCs/>
+          <w:lang w:val="en-US"/>
+        </w:rPr>
+        <w:t xml:space="preserve"> code) -&gt; Terminal </w:t>
+      </w:r>
+      <w:proofErr w:type="spellStart"/>
+      <w:r>
+        <w:rPr>
+          <w:b/>
+          <w:bCs/>
+          <w:lang w:val="en-US"/>
+        </w:rPr>
+        <w:t>dijalankan</w:t>
+      </w:r>
+      <w:proofErr w:type="spellEnd"/>
+      <w:r>
+        <w:rPr>
+          <w:b/>
+          <w:bCs/>
+          <w:lang w:val="en-US"/>
+        </w:rPr>
+        <w:t xml:space="preserve"> -&gt; </w:t>
+      </w:r>
+      <w:proofErr w:type="spellStart"/>
+      <w:r>
+        <w:rPr>
+          <w:b/>
+          <w:bCs/>
+          <w:lang w:val="en-US"/>
+        </w:rPr>
+        <w:t>Hasilnya</w:t>
+      </w:r>
+      <w:proofErr w:type="spellEnd"/>
     </w:p>
     <w:p>
       <w:pPr>
@@ -984,7 +1732,133 @@
         <w:rPr>
           <w:lang w:val="en-US"/>
         </w:rPr>
-        <w:t>Nah jadi gini hasil eksekusinya yang dijalankan paling atas dulu lalu kebawah:</w:t>
+        <w:t xml:space="preserve">Nah </w:t>
+      </w:r>
+      <w:proofErr w:type="spellStart"/>
+      <w:r>
+        <w:rPr>
+          <w:lang w:val="en-US"/>
+        </w:rPr>
+        <w:t>jadi</w:t>
+      </w:r>
+      <w:proofErr w:type="spellEnd"/>
+      <w:r>
+        <w:rPr>
+          <w:lang w:val="en-US"/>
+        </w:rPr>
+        <w:t xml:space="preserve"> </w:t>
+      </w:r>
+      <w:proofErr w:type="spellStart"/>
+      <w:r>
+        <w:rPr>
+          <w:lang w:val="en-US"/>
+        </w:rPr>
+        <w:t>gini</w:t>
+      </w:r>
+      <w:proofErr w:type="spellEnd"/>
+      <w:r>
+        <w:rPr>
+          <w:lang w:val="en-US"/>
+        </w:rPr>
+        <w:t xml:space="preserve"> </w:t>
+      </w:r>
+      <w:proofErr w:type="spellStart"/>
+      <w:r>
+        <w:rPr>
+          <w:lang w:val="en-US"/>
+        </w:rPr>
+        <w:t>hasil</w:t>
+      </w:r>
+      <w:proofErr w:type="spellEnd"/>
+      <w:r>
+        <w:rPr>
+          <w:lang w:val="en-US"/>
+        </w:rPr>
+        <w:t xml:space="preserve"> </w:t>
+      </w:r>
+      <w:proofErr w:type="spellStart"/>
+      <w:r>
+        <w:rPr>
+          <w:lang w:val="en-US"/>
+        </w:rPr>
+        <w:t>eksekusinya</w:t>
+      </w:r>
+      <w:proofErr w:type="spellEnd"/>
+      <w:r>
+        <w:rPr>
+          <w:lang w:val="en-US"/>
+        </w:rPr>
+        <w:t xml:space="preserve"> yang </w:t>
+      </w:r>
+      <w:proofErr w:type="spellStart"/>
+      <w:r>
+        <w:rPr>
+          <w:lang w:val="en-US"/>
+        </w:rPr>
+        <w:t>dijalankan</w:t>
+      </w:r>
+      <w:proofErr w:type="spellEnd"/>
+      <w:r>
+        <w:rPr>
+          <w:lang w:val="en-US"/>
+        </w:rPr>
+        <w:t xml:space="preserve"> paling </w:t>
+      </w:r>
+      <w:proofErr w:type="spellStart"/>
+      <w:r>
+        <w:rPr>
+          <w:lang w:val="en-US"/>
+        </w:rPr>
+        <w:t>atas</w:t>
+      </w:r>
+      <w:proofErr w:type="spellEnd"/>
+      <w:r>
+        <w:rPr>
+          <w:lang w:val="en-US"/>
+        </w:rPr>
+        <w:t xml:space="preserve"> </w:t>
+      </w:r>
+      <w:proofErr w:type="spellStart"/>
+      <w:r>
+        <w:rPr>
+          <w:lang w:val="en-US"/>
+        </w:rPr>
+        <w:t>dulu</w:t>
+      </w:r>
+      <w:proofErr w:type="spellEnd"/>
+      <w:r>
+        <w:rPr>
+          <w:lang w:val="en-US"/>
+        </w:rPr>
+        <w:t xml:space="preserve"> </w:t>
+      </w:r>
+      <w:proofErr w:type="spellStart"/>
+      <w:r>
+        <w:rPr>
+          <w:lang w:val="en-US"/>
+        </w:rPr>
+        <w:t>lalu</w:t>
+      </w:r>
+      <w:proofErr w:type="spellEnd"/>
+      <w:r>
+        <w:rPr>
+          <w:lang w:val="en-US"/>
+        </w:rPr>
+        <w:t xml:space="preserve"> </w:t>
+      </w:r>
+      <w:proofErr w:type="spellStart"/>
+      <w:r>
+        <w:rPr>
+          <w:lang w:val="en-US"/>
+        </w:rPr>
+        <w:t>kebawah</w:t>
+      </w:r>
+      <w:proofErr w:type="spellEnd"/>
+      <w:r>
+        <w:rPr>
+          <w:lang w:val="en-US"/>
+        </w:rPr>
+        <w:t>:</w:t>
       </w:r>
     </w:p>
     <w:p>
@@ -1000,6 +1874,7 @@
         <w:rPr>
           <w:b/>
           <w:bCs/>
+          <w:noProof/>
           <w:lang w:val="en-US"/>
         </w:rPr>
         <w:drawing>
@@ -1063,7 +1938,21 @@
         <w:rPr>
           <w:lang w:val="en-US"/>
         </w:rPr>
-        <w:t>Yaitu mengcompile code python</w:t>
+        <w:t xml:space="preserve">Yaitu </w:t>
+      </w:r>
+      <w:proofErr w:type="spellStart"/>
+      <w:r>
+        <w:rPr>
+          <w:lang w:val="en-US"/>
+        </w:rPr>
+        <w:t>mengcompile</w:t>
+      </w:r>
+      <w:proofErr w:type="spellEnd"/>
+      <w:r>
+        <w:rPr>
+          <w:lang w:val="en-US"/>
+        </w:rPr>
+        <w:t xml:space="preserve"> code python</w:t>
       </w:r>
     </w:p>
     <w:p>
@@ -1082,7 +1971,91 @@
         <w:rPr>
           <w:lang w:val="en-US"/>
         </w:rPr>
-        <w:t>Cara nya yaitu: buka terminal -&gt; ketik “python -m py_compile (nama_file)”</w:t>
+        <w:t xml:space="preserve">Cara </w:t>
+      </w:r>
+      <w:proofErr w:type="spellStart"/>
+      <w:r>
+        <w:rPr>
+          <w:lang w:val="en-US"/>
+        </w:rPr>
+        <w:t>nya</w:t>
+      </w:r>
+      <w:proofErr w:type="spellEnd"/>
+      <w:r>
+        <w:rPr>
+          <w:lang w:val="en-US"/>
+        </w:rPr>
+        <w:t xml:space="preserve"> </w:t>
+      </w:r>
+      <w:proofErr w:type="spellStart"/>
+      <w:r>
+        <w:rPr>
+          <w:lang w:val="en-US"/>
+        </w:rPr>
+        <w:t>yaitu</w:t>
+      </w:r>
+      <w:proofErr w:type="spellEnd"/>
+      <w:r>
+        <w:rPr>
+          <w:lang w:val="en-US"/>
+        </w:rPr>
+        <w:t xml:space="preserve">: </w:t>
+      </w:r>
+      <w:proofErr w:type="spellStart"/>
+      <w:r>
+        <w:rPr>
+          <w:lang w:val="en-US"/>
+        </w:rPr>
+        <w:t>buka</w:t>
+      </w:r>
+      <w:proofErr w:type="spellEnd"/>
+      <w:r>
+        <w:rPr>
+          <w:lang w:val="en-US"/>
+        </w:rPr>
+        <w:t xml:space="preserve"> terminal -&gt; </w:t>
+      </w:r>
+      <w:proofErr w:type="spellStart"/>
+      <w:r>
+        <w:rPr>
+          <w:lang w:val="en-US"/>
+        </w:rPr>
+        <w:t>ketik</w:t>
+      </w:r>
+      <w:proofErr w:type="spellEnd"/>
+      <w:r>
+        <w:rPr>
+          <w:lang w:val="en-US"/>
+        </w:rPr>
+        <w:t xml:space="preserve"> “python -m </w:t>
+      </w:r>
+      <w:proofErr w:type="spellStart"/>
+      <w:r>
+        <w:rPr>
+          <w:lang w:val="en-US"/>
+        </w:rPr>
+        <w:t>py_compile</w:t>
+      </w:r>
+      <w:proofErr w:type="spellEnd"/>
+      <w:r>
+        <w:rPr>
+          <w:lang w:val="en-US"/>
+        </w:rPr>
+        <w:t xml:space="preserve"> (</w:t>
+      </w:r>
+      <w:proofErr w:type="spellStart"/>
+      <w:r>
+        <w:rPr>
+          <w:lang w:val="en-US"/>
+        </w:rPr>
+        <w:t>nama_file</w:t>
+      </w:r>
+      <w:proofErr w:type="spellEnd"/>
+      <w:r>
+        <w:rPr>
+          <w:lang w:val="en-US"/>
+        </w:rPr>
+        <w:t>)”</w:t>
       </w:r>
     </w:p>
     <w:p>
@@ -1097,11 +2070,19 @@
           <w:lang w:val="en-US"/>
         </w:rPr>
       </w:pPr>
-      <w:r>
-        <w:rPr>
-          <w:lang w:val="en-US"/>
-        </w:rPr>
-        <w:t>Menggunakan interpreter:</w:t>
+      <w:proofErr w:type="spellStart"/>
+      <w:r>
+        <w:rPr>
+          <w:lang w:val="en-US"/>
+        </w:rPr>
+        <w:t>Menggunakan</w:t>
+      </w:r>
+      <w:proofErr w:type="spellEnd"/>
+      <w:r>
+        <w:rPr>
+          <w:lang w:val="en-US"/>
+        </w:rPr>
+        <w:t xml:space="preserve"> interpreter:</w:t>
       </w:r>
     </w:p>
     <w:p>
@@ -1117,6 +2098,7 @@
         <w:rPr>
           <w:b/>
           <w:bCs/>
+          <w:noProof/>
           <w:lang w:val="en-US"/>
         </w:rPr>
         <w:lastRenderedPageBreak/>
@@ -1169,13 +2151,23 @@
           <w:lang w:val="en-US"/>
         </w:rPr>
       </w:pPr>
-      <w:r>
-        <w:rPr>
-          <w:b/>
-          <w:bCs/>
-          <w:lang w:val="en-US"/>
-        </w:rPr>
-        <w:t>Menggunkan compiler</w:t>
+      <w:proofErr w:type="spellStart"/>
+      <w:r>
+        <w:rPr>
+          <w:b/>
+          <w:bCs/>
+          <w:lang w:val="en-US"/>
+        </w:rPr>
+        <w:t>Menggunkan</w:t>
+      </w:r>
+      <w:proofErr w:type="spellEnd"/>
+      <w:r>
+        <w:rPr>
+          <w:b/>
+          <w:bCs/>
+          <w:lang w:val="en-US"/>
+        </w:rPr>
+        <w:t xml:space="preserve"> compiler</w:t>
       </w:r>
     </w:p>
     <w:p>
@@ -1191,6 +2183,7 @@
         <w:rPr>
           <w:b/>
           <w:bCs/>
+          <w:noProof/>
           <w:lang w:val="en-US"/>
         </w:rPr>
         <w:drawing>
@@ -1246,8 +2239,592 @@
         <w:rPr>
           <w:lang w:val="en-US"/>
         </w:rPr>
-        <w:t xml:space="preserve">Jadi keseluruhan alur kerja python itu dijalankan berdasarkan berurutan, yang tidak dieksekusi yaitu comment (# …), baris kosong, multiline comment (“””…”””) </w:t>
-      </w:r>
+        <w:t xml:space="preserve">Jadi </w:t>
+      </w:r>
+      <w:proofErr w:type="spellStart"/>
+      <w:r>
+        <w:rPr>
+          <w:lang w:val="en-US"/>
+        </w:rPr>
+        <w:t>keseluruhan</w:t>
+      </w:r>
+      <w:proofErr w:type="spellEnd"/>
+      <w:r>
+        <w:rPr>
+          <w:lang w:val="en-US"/>
+        </w:rPr>
+        <w:t xml:space="preserve"> </w:t>
+      </w:r>
+      <w:proofErr w:type="spellStart"/>
+      <w:r>
+        <w:rPr>
+          <w:lang w:val="en-US"/>
+        </w:rPr>
+        <w:t>alur</w:t>
+      </w:r>
+      <w:proofErr w:type="spellEnd"/>
+      <w:r>
+        <w:rPr>
+          <w:lang w:val="en-US"/>
+        </w:rPr>
+        <w:t xml:space="preserve"> </w:t>
+      </w:r>
+      <w:proofErr w:type="spellStart"/>
+      <w:r>
+        <w:rPr>
+          <w:lang w:val="en-US"/>
+        </w:rPr>
+        <w:t>kerja</w:t>
+      </w:r>
+      <w:proofErr w:type="spellEnd"/>
+      <w:r>
+        <w:rPr>
+          <w:lang w:val="en-US"/>
+        </w:rPr>
+        <w:t xml:space="preserve"> python </w:t>
+      </w:r>
+      <w:proofErr w:type="spellStart"/>
+      <w:r>
+        <w:rPr>
+          <w:lang w:val="en-US"/>
+        </w:rPr>
+        <w:t>itu</w:t>
+      </w:r>
+      <w:proofErr w:type="spellEnd"/>
+      <w:r>
+        <w:rPr>
+          <w:lang w:val="en-US"/>
+        </w:rPr>
+        <w:t xml:space="preserve"> </w:t>
+      </w:r>
+      <w:proofErr w:type="spellStart"/>
+      <w:r>
+        <w:rPr>
+          <w:lang w:val="en-US"/>
+        </w:rPr>
+        <w:t>dijalankan</w:t>
+      </w:r>
+      <w:proofErr w:type="spellEnd"/>
+      <w:r>
+        <w:rPr>
+          <w:lang w:val="en-US"/>
+        </w:rPr>
+        <w:t xml:space="preserve"> </w:t>
+      </w:r>
+      <w:proofErr w:type="spellStart"/>
+      <w:r>
+        <w:rPr>
+          <w:lang w:val="en-US"/>
+        </w:rPr>
+        <w:t>berdasarkan</w:t>
+      </w:r>
+      <w:proofErr w:type="spellEnd"/>
+      <w:r>
+        <w:rPr>
+          <w:lang w:val="en-US"/>
+        </w:rPr>
+        <w:t xml:space="preserve"> </w:t>
+      </w:r>
+      <w:proofErr w:type="spellStart"/>
+      <w:r>
+        <w:rPr>
+          <w:lang w:val="en-US"/>
+        </w:rPr>
+        <w:t>berurutan</w:t>
+      </w:r>
+      <w:proofErr w:type="spellEnd"/>
+      <w:r>
+        <w:rPr>
+          <w:lang w:val="en-US"/>
+        </w:rPr>
+        <w:t xml:space="preserve">, yang </w:t>
+      </w:r>
+      <w:proofErr w:type="spellStart"/>
+      <w:r>
+        <w:rPr>
+          <w:lang w:val="en-US"/>
+        </w:rPr>
+        <w:t>tidak</w:t>
+      </w:r>
+      <w:proofErr w:type="spellEnd"/>
+      <w:r>
+        <w:rPr>
+          <w:lang w:val="en-US"/>
+        </w:rPr>
+        <w:t xml:space="preserve"> </w:t>
+      </w:r>
+      <w:proofErr w:type="spellStart"/>
+      <w:r>
+        <w:rPr>
+          <w:lang w:val="en-US"/>
+        </w:rPr>
+        <w:t>dieksekusi</w:t>
+      </w:r>
+      <w:proofErr w:type="spellEnd"/>
+      <w:r>
+        <w:rPr>
+          <w:lang w:val="en-US"/>
+        </w:rPr>
+        <w:t xml:space="preserve"> </w:t>
+      </w:r>
+      <w:proofErr w:type="spellStart"/>
+      <w:r>
+        <w:rPr>
+          <w:lang w:val="en-US"/>
+        </w:rPr>
+        <w:t>yaitu</w:t>
+      </w:r>
+      <w:proofErr w:type="spellEnd"/>
+      <w:r>
+        <w:rPr>
+          <w:lang w:val="en-US"/>
+        </w:rPr>
+        <w:t xml:space="preserve"> comment (# …), baris </w:t>
+      </w:r>
+      <w:proofErr w:type="spellStart"/>
+      <w:r>
+        <w:rPr>
+          <w:lang w:val="en-US"/>
+        </w:rPr>
+        <w:t>kosong</w:t>
+      </w:r>
+      <w:proofErr w:type="spellEnd"/>
+      <w:r>
+        <w:rPr>
+          <w:lang w:val="en-US"/>
+        </w:rPr>
+        <w:t>, multiline comment (“</w:t>
+      </w:r>
+      <w:proofErr w:type="gramStart"/>
+      <w:r>
+        <w:rPr>
+          <w:lang w:val="en-US"/>
+        </w:rPr>
+        <w:t>””…</w:t>
+      </w:r>
+      <w:proofErr w:type="gramEnd"/>
+      <w:r>
+        <w:rPr>
+          <w:lang w:val="en-US"/>
+        </w:rPr>
+        <w:t xml:space="preserve">”””) </w:t>
+      </w:r>
+    </w:p>
+    <w:p>
+      <w:pPr>
+        <w:rPr>
+          <w:lang w:val="en-US"/>
+        </w:rPr>
+      </w:pPr>
+    </w:p>
+    <w:p>
+      <w:pPr>
+        <w:numPr>
+          <w:ilvl w:val="0"/>
+          <w:numId w:val="1"/>
+        </w:numPr>
+        <w:rPr>
+          <w:b/>
+          <w:bCs/>
+          <w:lang w:val="en-US"/>
+        </w:rPr>
+      </w:pPr>
+      <w:proofErr w:type="spellStart"/>
+      <w:r>
+        <w:rPr>
+          <w:b/>
+          <w:bCs/>
+          <w:lang w:val="en-US"/>
+        </w:rPr>
+        <w:t>Variabel</w:t>
+      </w:r>
+      <w:proofErr w:type="spellEnd"/>
+    </w:p>
+    <w:p>
+      <w:pPr>
+        <w:numPr>
+          <w:ilvl w:val="0"/>
+          <w:numId w:val="11"/>
+        </w:numPr>
+        <w:rPr>
+          <w:b/>
+          <w:bCs/>
+          <w:lang w:val="en-US"/>
+        </w:rPr>
+      </w:pPr>
+      <w:proofErr w:type="spellStart"/>
+      <w:r>
+        <w:rPr>
+          <w:b/>
+          <w:bCs/>
+          <w:lang w:val="en-US"/>
+        </w:rPr>
+        <w:t>Variabel</w:t>
+      </w:r>
+      <w:proofErr w:type="spellEnd"/>
+      <w:r>
+        <w:rPr>
+          <w:b/>
+          <w:bCs/>
+          <w:lang w:val="en-US"/>
+        </w:rPr>
+        <w:t xml:space="preserve"> </w:t>
+      </w:r>
+      <w:proofErr w:type="spellStart"/>
+      <w:r>
+        <w:rPr>
+          <w:lang w:val="en-US"/>
+        </w:rPr>
+        <w:t>adalah</w:t>
+      </w:r>
+      <w:proofErr w:type="spellEnd"/>
+      <w:r>
+        <w:rPr>
+          <w:lang w:val="en-US"/>
+        </w:rPr>
+        <w:t xml:space="preserve"> </w:t>
+      </w:r>
+      <w:proofErr w:type="spellStart"/>
+      <w:r>
+        <w:rPr>
+          <w:lang w:val="en-US"/>
+        </w:rPr>
+        <w:t>tempat</w:t>
+      </w:r>
+      <w:proofErr w:type="spellEnd"/>
+      <w:r>
+        <w:rPr>
+          <w:lang w:val="en-US"/>
+        </w:rPr>
+        <w:t xml:space="preserve"> </w:t>
+      </w:r>
+      <w:proofErr w:type="spellStart"/>
+      <w:r>
+        <w:rPr>
+          <w:lang w:val="en-US"/>
+        </w:rPr>
+        <w:t>untuk</w:t>
+      </w:r>
+      <w:proofErr w:type="spellEnd"/>
+      <w:r>
+        <w:rPr>
+          <w:lang w:val="en-US"/>
+        </w:rPr>
+        <w:t xml:space="preserve"> </w:t>
+      </w:r>
+      <w:proofErr w:type="spellStart"/>
+      <w:r>
+        <w:rPr>
+          <w:lang w:val="en-US"/>
+        </w:rPr>
+        <w:t>menyimpan</w:t>
+      </w:r>
+      <w:proofErr w:type="spellEnd"/>
+      <w:r>
+        <w:rPr>
+          <w:lang w:val="en-US"/>
+        </w:rPr>
+        <w:t xml:space="preserve"> data</w:t>
+      </w:r>
+    </w:p>
+    <w:p>
+      <w:pPr>
+        <w:numPr>
+          <w:ilvl w:val="0"/>
+          <w:numId w:val="11"/>
+        </w:numPr>
+        <w:rPr>
+          <w:b/>
+          <w:bCs/>
+          <w:lang w:val="en-US"/>
+        </w:rPr>
+      </w:pPr>
+      <w:r>
+        <w:rPr>
+          <w:lang w:val="en-US"/>
+        </w:rPr>
+        <w:t xml:space="preserve">Kita </w:t>
+      </w:r>
+      <w:proofErr w:type="spellStart"/>
+      <w:r>
+        <w:rPr>
+          <w:lang w:val="en-US"/>
+        </w:rPr>
+        <w:t>bisa</w:t>
+      </w:r>
+      <w:proofErr w:type="spellEnd"/>
+      <w:r>
+        <w:rPr>
+          <w:lang w:val="en-US"/>
+        </w:rPr>
+        <w:t xml:space="preserve"> </w:t>
+      </w:r>
+      <w:proofErr w:type="spellStart"/>
+      <w:r>
+        <w:rPr>
+          <w:lang w:val="en-US"/>
+        </w:rPr>
+        <w:t>menjalankan</w:t>
+      </w:r>
+      <w:proofErr w:type="spellEnd"/>
+      <w:r>
+        <w:rPr>
+          <w:lang w:val="en-US"/>
+        </w:rPr>
+        <w:t xml:space="preserve"> code python </w:t>
+      </w:r>
+      <w:proofErr w:type="spellStart"/>
+      <w:r>
+        <w:rPr>
+          <w:lang w:val="en-US"/>
+        </w:rPr>
+        <w:t>dengan</w:t>
+      </w:r>
+      <w:proofErr w:type="spellEnd"/>
+      <w:r>
+        <w:rPr>
+          <w:lang w:val="en-US"/>
+        </w:rPr>
+        <w:t xml:space="preserve"> </w:t>
+      </w:r>
+      <w:proofErr w:type="spellStart"/>
+      <w:r>
+        <w:rPr>
+          <w:lang w:val="en-US"/>
+        </w:rPr>
+        <w:t>secara</w:t>
+      </w:r>
+      <w:proofErr w:type="spellEnd"/>
+      <w:r>
+        <w:rPr>
+          <w:lang w:val="en-US"/>
+        </w:rPr>
+        <w:t xml:space="preserve"> interactive </w:t>
+      </w:r>
+      <w:proofErr w:type="spellStart"/>
+      <w:r>
+        <w:rPr>
+          <w:lang w:val="en-US"/>
+        </w:rPr>
+        <w:t>maksudnya</w:t>
+      </w:r>
+      <w:proofErr w:type="spellEnd"/>
+      <w:r>
+        <w:rPr>
+          <w:lang w:val="en-US"/>
+        </w:rPr>
+        <w:t xml:space="preserve"> </w:t>
+      </w:r>
+      <w:proofErr w:type="spellStart"/>
+      <w:r>
+        <w:rPr>
+          <w:lang w:val="en-US"/>
+        </w:rPr>
+        <w:t>bisa</w:t>
+      </w:r>
+      <w:proofErr w:type="spellEnd"/>
+      <w:r>
+        <w:rPr>
+          <w:lang w:val="en-US"/>
+        </w:rPr>
+        <w:t xml:space="preserve"> </w:t>
+      </w:r>
+      <w:proofErr w:type="spellStart"/>
+      <w:r>
+        <w:rPr>
+          <w:lang w:val="en-US"/>
+        </w:rPr>
+        <w:t>menjalankan</w:t>
+      </w:r>
+      <w:proofErr w:type="spellEnd"/>
+      <w:r>
+        <w:rPr>
+          <w:lang w:val="en-US"/>
+        </w:rPr>
+        <w:t xml:space="preserve"> </w:t>
+      </w:r>
+      <w:proofErr w:type="spellStart"/>
+      <w:r>
+        <w:rPr>
+          <w:lang w:val="en-US"/>
+        </w:rPr>
+        <w:t>kode</w:t>
+      </w:r>
+      <w:proofErr w:type="spellEnd"/>
+      <w:r>
+        <w:rPr>
+          <w:lang w:val="en-US"/>
+        </w:rPr>
+        <w:t xml:space="preserve"> di terminal:</w:t>
+      </w:r>
+    </w:p>
+    <w:p>
+      <w:pPr>
+        <w:ind w:left="1080"/>
+        <w:rPr>
+          <w:b/>
+          <w:bCs/>
+          <w:lang w:val="en-US"/>
+        </w:rPr>
+      </w:pPr>
+      <w:r>
+        <w:rPr>
+          <w:b/>
+          <w:bCs/>
+          <w:lang w:val="en-US"/>
+        </w:rPr>
+        <w:drawing>
+          <wp:inline distT="0" distB="0" distL="0" distR="0" wp14:anchorId="5A53D064" wp14:editId="5C6E802A">
+            <wp:extent cx="5515745" cy="2981741"/>
+            <wp:effectExtent l="0" t="0" r="8890" b="9525"/>
+            <wp:docPr id="930971524" name="Picture 1"/>
+            <wp:cNvGraphicFramePr>
+              <a:graphicFrameLocks xmlns:a="http://schemas.openxmlformats.org/drawingml/2006/main" noChangeAspect="1"/>
+            </wp:cNvGraphicFramePr>
+            <a:graphic xmlns:a="http://schemas.openxmlformats.org/drawingml/2006/main">
+              <a:graphicData uri="http://schemas.openxmlformats.org/drawingml/2006/picture">
+                <pic:pic xmlns:pic="http://schemas.openxmlformats.org/drawingml/2006/picture">
+                  <pic:nvPicPr>
+                    <pic:cNvPr id="930971524" name=""/>
+                    <pic:cNvPicPr/>
+                  </pic:nvPicPr>
+                  <pic:blipFill>
+                    <a:blip r:embed="rId13"/>
+                    <a:stretch>
+                      <a:fillRect/>
+                    </a:stretch>
+                  </pic:blipFill>
+                  <pic:spPr>
+                    <a:xfrm>
+                      <a:off x="0" y="0"/>
+                      <a:ext cx="5515745" cy="2981741"/>
+                    </a:xfrm>
+                    <a:prstGeom prst="rect">
+                      <a:avLst/>
+                    </a:prstGeom>
+                  </pic:spPr>
+                </pic:pic>
+              </a:graphicData>
+            </a:graphic>
+          </wp:inline>
+        </w:drawing>
+      </w:r>
+    </w:p>
+    <w:p>
+      <w:pPr>
+        <w:numPr>
+          <w:ilvl w:val="0"/>
+          <w:numId w:val="11"/>
+        </w:numPr>
+        <w:rPr>
+          <w:b/>
+          <w:bCs/>
+          <w:lang w:val="en-US"/>
+        </w:rPr>
+      </w:pPr>
+      <w:proofErr w:type="spellStart"/>
+      <w:r>
+        <w:rPr>
+          <w:lang w:val="en-US"/>
+        </w:rPr>
+        <w:t>Variabel</w:t>
+      </w:r>
+      <w:proofErr w:type="spellEnd"/>
+      <w:r>
+        <w:rPr>
+          <w:lang w:val="en-US"/>
+        </w:rPr>
+        <w:t xml:space="preserve"> </w:t>
+      </w:r>
+      <w:proofErr w:type="spellStart"/>
+      <w:r>
+        <w:rPr>
+          <w:lang w:val="en-US"/>
+        </w:rPr>
+        <w:t>Secara</w:t>
+      </w:r>
+      <w:proofErr w:type="spellEnd"/>
+      <w:r>
+        <w:rPr>
+          <w:lang w:val="en-US"/>
+        </w:rPr>
+        <w:t xml:space="preserve"> Matematika:</w:t>
+      </w:r>
+    </w:p>
+    <w:p>
+      <w:pPr>
+        <w:ind w:left="1080"/>
+        <w:rPr>
+          <w:b/>
+          <w:bCs/>
+          <w:lang w:val="en-US"/>
+        </w:rPr>
+      </w:pPr>
+      <w:r>
+        <w:rPr>
+          <w:b/>
+          <w:bCs/>
+          <w:lang w:val="en-US"/>
+        </w:rPr>
+        <w:drawing>
+          <wp:inline distT="0" distB="0" distL="0" distR="0" wp14:anchorId="5348D2DB" wp14:editId="78A3D022">
+            <wp:extent cx="3819525" cy="1729916"/>
+            <wp:effectExtent l="0" t="0" r="0" b="3810"/>
+            <wp:docPr id="2075744763" name="Picture 1"/>
+            <wp:cNvGraphicFramePr>
+              <a:graphicFrameLocks xmlns:a="http://schemas.openxmlformats.org/drawingml/2006/main" noChangeAspect="1"/>
+            </wp:cNvGraphicFramePr>
+            <a:graphic xmlns:a="http://schemas.openxmlformats.org/drawingml/2006/main">
+              <a:graphicData uri="http://schemas.openxmlformats.org/drawingml/2006/picture">
+                <pic:pic xmlns:pic="http://schemas.openxmlformats.org/drawingml/2006/picture">
+                  <pic:nvPicPr>
+                    <pic:cNvPr id="2075744763" name=""/>
+                    <pic:cNvPicPr/>
+                  </pic:nvPicPr>
+                  <pic:blipFill>
+                    <a:blip r:embed="rId14"/>
+                    <a:stretch>
+                      <a:fillRect/>
+                    </a:stretch>
+                  </pic:blipFill>
+                  <pic:spPr>
+                    <a:xfrm>
+                      <a:off x="0" y="0"/>
+                      <a:ext cx="3824191" cy="1732029"/>
+                    </a:xfrm>
+                    <a:prstGeom prst="rect">
+                      <a:avLst/>
+                    </a:prstGeom>
+                  </pic:spPr>
+                </pic:pic>
+              </a:graphicData>
+            </a:graphic>
+          </wp:inline>
+        </w:drawing>
+      </w:r>
+    </w:p>
+    <w:p>
+      <w:pPr>
+        <w:ind w:left="1080"/>
+        <w:rPr>
+          <w:b/>
+          <w:bCs/>
+          <w:lang w:val="en-US"/>
+        </w:rPr>
+      </w:pPr>
+    </w:p>
+    <w:p>
+      <w:pPr>
+        <w:numPr>
+          <w:ilvl w:val="0"/>
+          <w:numId w:val="11"/>
+        </w:numPr>
+        <w:rPr>
+          <w:b/>
+          <w:bCs/>
+          <w:lang w:val="en-US"/>
+        </w:rPr>
+      </w:pPr>
     </w:p>
     <w:sectPr>
       <w:pgSz w:w="11906" w:h="16838"/>

</xml_diff>

<commit_message>
Episode 6: Casting Tipe Data
</commit_message>
<xml_diff>
--- a/pythonDasar-KelasTerbuka.docx
+++ b/pythonDasar-KelasTerbuka.docx
@@ -33,23 +33,13 @@
           <w:lang w:val="en-US"/>
         </w:rPr>
       </w:pPr>
-      <w:proofErr w:type="spellStart"/>
-      <w:r>
-        <w:rPr>
-          <w:b/>
-          <w:bCs/>
-          <w:lang w:val="en-US"/>
-        </w:rPr>
-        <w:t>Pengenalan</w:t>
-      </w:r>
-      <w:proofErr w:type="spellEnd"/>
-      <w:r>
-        <w:rPr>
-          <w:b/>
-          <w:bCs/>
-          <w:lang w:val="en-US"/>
-        </w:rPr>
-        <w:t xml:space="preserve"> Python</w:t>
+      <w:r>
+        <w:rPr>
+          <w:b/>
+          <w:bCs/>
+          <w:lang w:val="en-US"/>
+        </w:rPr>
+        <w:t>Pengenalan Python</w:t>
       </w:r>
     </w:p>
     <w:p>
@@ -64,23 +54,13 @@
           <w:lang w:val="en-US"/>
         </w:rPr>
       </w:pPr>
-      <w:proofErr w:type="spellStart"/>
-      <w:r>
-        <w:rPr>
-          <w:b/>
-          <w:bCs/>
-          <w:lang w:val="en-US"/>
-        </w:rPr>
-        <w:t>Kenapa</w:t>
-      </w:r>
-      <w:proofErr w:type="spellEnd"/>
-      <w:r>
-        <w:rPr>
-          <w:b/>
-          <w:bCs/>
-          <w:lang w:val="en-US"/>
-        </w:rPr>
-        <w:t xml:space="preserve"> Harus Python:</w:t>
+      <w:r>
+        <w:rPr>
+          <w:b/>
+          <w:bCs/>
+          <w:lang w:val="en-US"/>
+        </w:rPr>
+        <w:t>Kenapa Harus Python:</w:t>
       </w:r>
     </w:p>
     <w:p>
@@ -93,28 +73,12 @@
           <w:lang w:val="en-US"/>
         </w:rPr>
       </w:pPr>
-      <w:proofErr w:type="spellStart"/>
-      <w:r>
-        <w:rPr>
-          <w:lang w:val="en-US"/>
-        </w:rPr>
-        <w:t>Mudah</w:t>
-      </w:r>
-      <w:proofErr w:type="spellEnd"/>
-      <w:r>
-        <w:rPr>
-          <w:lang w:val="en-US"/>
-        </w:rPr>
-        <w:t xml:space="preserve"> </w:t>
-      </w:r>
-      <w:proofErr w:type="spellStart"/>
-      <w:r>
-        <w:rPr>
-          <w:lang w:val="en-US"/>
-        </w:rPr>
-        <w:t>dimengerti</w:t>
-      </w:r>
-      <w:proofErr w:type="spellEnd"/>
+      <w:r>
+        <w:rPr>
+          <w:lang w:val="en-US"/>
+        </w:rPr>
+        <w:t>Mudah dimengerti</w:t>
+      </w:r>
     </w:p>
     <w:p>
       <w:pPr>
@@ -170,21 +134,7 @@
         <w:rPr>
           <w:lang w:val="en-US"/>
         </w:rPr>
-        <w:t xml:space="preserve">Bisa </w:t>
-      </w:r>
-      <w:proofErr w:type="spellStart"/>
-      <w:r>
-        <w:rPr>
-          <w:lang w:val="en-US"/>
-        </w:rPr>
-        <w:t>pake</w:t>
-      </w:r>
-      <w:proofErr w:type="spellEnd"/>
-      <w:r>
-        <w:rPr>
-          <w:lang w:val="en-US"/>
-        </w:rPr>
-        <w:t xml:space="preserve"> functional programming</w:t>
+        <w:t>Bisa pake functional programming</w:t>
       </w:r>
     </w:p>
     <w:p>
@@ -201,21 +151,7 @@
         <w:rPr>
           <w:lang w:val="en-US"/>
         </w:rPr>
-        <w:t xml:space="preserve">Bisa </w:t>
-      </w:r>
-      <w:proofErr w:type="spellStart"/>
-      <w:r>
-        <w:rPr>
-          <w:lang w:val="en-US"/>
-        </w:rPr>
-        <w:t>pake</w:t>
-      </w:r>
-      <w:proofErr w:type="spellEnd"/>
-      <w:r>
-        <w:rPr>
-          <w:lang w:val="en-US"/>
-        </w:rPr>
-        <w:t xml:space="preserve"> Object Oriented Programming</w:t>
+        <w:t>Bisa pake Object Oriented Programming</w:t>
       </w:r>
     </w:p>
     <w:p>
@@ -385,16 +321,8 @@
         <w:rPr>
           <w:lang w:val="en-US"/>
         </w:rPr>
-        <w:t xml:space="preserve">Artificial </w:t>
-      </w:r>
-      <w:proofErr w:type="spellStart"/>
-      <w:r>
-        <w:rPr>
-          <w:lang w:val="en-US"/>
-        </w:rPr>
-        <w:t>Intellegent</w:t>
-      </w:r>
-      <w:proofErr w:type="spellEnd"/>
+        <w:t>Artificial Intellegent</w:t>
+      </w:r>
     </w:p>
     <w:p>
       <w:pPr>
@@ -588,7 +516,6 @@
           <w:lang w:val="en-US"/>
         </w:rPr>
       </w:pPr>
-      <w:proofErr w:type="spellStart"/>
       <w:r>
         <w:rPr>
           <w:b/>
@@ -596,16 +523,7 @@
           <w:lang w:val="en-US"/>
         </w:rPr>
         <w:lastRenderedPageBreak/>
-        <w:t>Penemu</w:t>
-      </w:r>
-      <w:proofErr w:type="spellEnd"/>
-      <w:r>
-        <w:rPr>
-          <w:b/>
-          <w:bCs/>
-          <w:lang w:val="en-US"/>
-        </w:rPr>
-        <w:t xml:space="preserve"> Python</w:t>
+        <w:t>Penemu Python</w:t>
       </w:r>
     </w:p>
     <w:p>
@@ -697,35 +615,7 @@
         <w:rPr>
           <w:lang w:val="en-US"/>
         </w:rPr>
-        <w:t xml:space="preserve">Python </w:t>
-      </w:r>
-      <w:proofErr w:type="spellStart"/>
-      <w:r>
-        <w:rPr>
-          <w:lang w:val="en-US"/>
-        </w:rPr>
-        <w:t>diciptakan</w:t>
-      </w:r>
-      <w:proofErr w:type="spellEnd"/>
-      <w:r>
-        <w:rPr>
-          <w:lang w:val="en-US"/>
-        </w:rPr>
-        <w:t xml:space="preserve"> pada </w:t>
-      </w:r>
-      <w:proofErr w:type="spellStart"/>
-      <w:r>
-        <w:rPr>
-          <w:lang w:val="en-US"/>
-        </w:rPr>
-        <w:t>tahun</w:t>
-      </w:r>
-      <w:proofErr w:type="spellEnd"/>
-      <w:r>
-        <w:rPr>
-          <w:lang w:val="en-US"/>
-        </w:rPr>
-        <w:t xml:space="preserve"> 1989</w:t>
+        <w:t>Python diciptakan pada tahun 1989</w:t>
       </w:r>
     </w:p>
     <w:p>
@@ -740,61 +630,11 @@
           <w:lang w:val="en-US"/>
         </w:rPr>
       </w:pPr>
-      <w:proofErr w:type="spellStart"/>
-      <w:r>
-        <w:rPr>
-          <w:lang w:val="en-US"/>
-        </w:rPr>
-        <w:t>Beliau</w:t>
-      </w:r>
-      <w:proofErr w:type="spellEnd"/>
-      <w:r>
-        <w:rPr>
-          <w:lang w:val="en-US"/>
-        </w:rPr>
-        <w:t xml:space="preserve"> </w:t>
-      </w:r>
-      <w:proofErr w:type="spellStart"/>
-      <w:r>
-        <w:rPr>
-          <w:lang w:val="en-US"/>
-        </w:rPr>
-        <w:t>ahli</w:t>
-      </w:r>
-      <w:proofErr w:type="spellEnd"/>
-      <w:r>
-        <w:rPr>
-          <w:lang w:val="en-US"/>
-        </w:rPr>
-        <w:t xml:space="preserve"> </w:t>
-      </w:r>
-      <w:proofErr w:type="spellStart"/>
-      <w:r>
-        <w:rPr>
-          <w:lang w:val="en-US"/>
-        </w:rPr>
-        <w:t>dalam</w:t>
-      </w:r>
-      <w:proofErr w:type="spellEnd"/>
-      <w:r>
-        <w:rPr>
-          <w:lang w:val="en-US"/>
-        </w:rPr>
-        <w:t xml:space="preserve"> </w:t>
-      </w:r>
-      <w:proofErr w:type="spellStart"/>
-      <w:r>
-        <w:rPr>
-          <w:lang w:val="en-US"/>
-        </w:rPr>
-        <w:t>menggunakan</w:t>
-      </w:r>
-      <w:proofErr w:type="spellEnd"/>
-      <w:r>
-        <w:rPr>
-          <w:lang w:val="en-US"/>
-        </w:rPr>
-        <w:t xml:space="preserve"> Bahasa ABC dan Modula+</w:t>
+      <w:r>
+        <w:rPr>
+          <w:lang w:val="en-US"/>
+        </w:rPr>
+        <w:t>Beliau ahli dalam menggunakan Bahasa ABC dan Modula+</w:t>
       </w:r>
     </w:p>
     <w:p>
@@ -809,89 +649,11 @@
           <w:lang w:val="en-US"/>
         </w:rPr>
       </w:pPr>
-      <w:proofErr w:type="spellStart"/>
-      <w:r>
-        <w:rPr>
-          <w:lang w:val="en-US"/>
-        </w:rPr>
-        <w:t>Perjalanan</w:t>
-      </w:r>
-      <w:proofErr w:type="spellEnd"/>
-      <w:r>
-        <w:rPr>
-          <w:lang w:val="en-US"/>
-        </w:rPr>
-        <w:t xml:space="preserve"> </w:t>
-      </w:r>
-      <w:proofErr w:type="spellStart"/>
-      <w:r>
-        <w:rPr>
-          <w:lang w:val="en-US"/>
-        </w:rPr>
-        <w:t>dari</w:t>
-      </w:r>
-      <w:proofErr w:type="spellEnd"/>
-      <w:r>
-        <w:rPr>
-          <w:lang w:val="en-US"/>
-        </w:rPr>
-        <w:t xml:space="preserve"> </w:t>
-      </w:r>
-      <w:proofErr w:type="spellStart"/>
-      <w:r>
-        <w:rPr>
-          <w:lang w:val="en-US"/>
-        </w:rPr>
-        <w:t>versi</w:t>
-      </w:r>
-      <w:proofErr w:type="spellEnd"/>
-      <w:r>
-        <w:rPr>
-          <w:lang w:val="en-US"/>
-        </w:rPr>
-        <w:t xml:space="preserve"> </w:t>
-      </w:r>
-      <w:proofErr w:type="spellStart"/>
-      <w:r>
-        <w:rPr>
-          <w:lang w:val="en-US"/>
-        </w:rPr>
-        <w:t>ke</w:t>
-      </w:r>
-      <w:proofErr w:type="spellEnd"/>
-      <w:r>
-        <w:rPr>
-          <w:lang w:val="en-US"/>
-        </w:rPr>
-        <w:t xml:space="preserve"> </w:t>
-      </w:r>
-      <w:proofErr w:type="spellStart"/>
-      <w:r>
-        <w:rPr>
-          <w:lang w:val="en-US"/>
-        </w:rPr>
-        <w:t>versi</w:t>
-      </w:r>
-      <w:proofErr w:type="spellEnd"/>
-      <w:r>
-        <w:rPr>
-          <w:lang w:val="en-US"/>
-        </w:rPr>
-        <w:t xml:space="preserve"> </w:t>
-      </w:r>
-      <w:proofErr w:type="spellStart"/>
-      <w:r>
-        <w:rPr>
-          <w:lang w:val="en-US"/>
-        </w:rPr>
-        <w:t>dari</w:t>
-      </w:r>
-      <w:proofErr w:type="spellEnd"/>
-      <w:r>
-        <w:rPr>
-          <w:lang w:val="en-US"/>
-        </w:rPr>
-        <w:t xml:space="preserve"> Bahasa python</w:t>
+      <w:r>
+        <w:rPr>
+          <w:lang w:val="en-US"/>
+        </w:rPr>
+        <w:t>Perjalanan dari versi ke versi dari Bahasa python</w:t>
       </w:r>
     </w:p>
     <w:p>
@@ -965,129 +727,45 @@
           <w:bCs/>
           <w:lang w:val="en-US"/>
         </w:rPr>
-        <w:t xml:space="preserve">Apa yang </w:t>
-      </w:r>
-      <w:proofErr w:type="spellStart"/>
-      <w:r>
-        <w:rPr>
-          <w:b/>
-          <w:bCs/>
-          <w:lang w:val="en-US"/>
-        </w:rPr>
-        <w:t>dibutu</w:t>
-      </w:r>
-      <w:r>
-        <w:rPr>
-          <w:b/>
-          <w:bCs/>
-          <w:lang w:val="en-US"/>
-        </w:rPr>
-        <w:t>hkan</w:t>
-      </w:r>
-      <w:proofErr w:type="spellEnd"/>
-      <w:r>
-        <w:rPr>
-          <w:b/>
-          <w:bCs/>
+        <w:t>Apa yang dibutu</w:t>
+      </w:r>
+      <w:r>
+        <w:rPr>
+          <w:b/>
+          <w:bCs/>
+          <w:lang w:val="en-US"/>
+        </w:rPr>
+        <w:t>hkan Untuk Belajar Python</w:t>
+      </w:r>
+    </w:p>
+    <w:p>
+      <w:pPr>
+        <w:numPr>
+          <w:ilvl w:val="0"/>
+          <w:numId w:val="10"/>
+        </w:numPr>
+        <w:rPr>
+          <w:lang w:val="en-US"/>
+        </w:rPr>
+      </w:pPr>
+      <w:r>
+        <w:rPr>
+          <w:lang w:val="en-US"/>
+        </w:rPr>
+        <w:t>Harus</w:t>
+      </w:r>
+      <w:r>
+        <w:rPr>
           <w:lang w:val="en-US"/>
         </w:rPr>
         <w:t xml:space="preserve"> </w:t>
       </w:r>
-      <w:proofErr w:type="spellStart"/>
-      <w:r>
-        <w:rPr>
-          <w:b/>
-          <w:bCs/>
-          <w:lang w:val="en-US"/>
-        </w:rPr>
-        <w:t>Untuk</w:t>
-      </w:r>
-      <w:proofErr w:type="spellEnd"/>
-      <w:r>
-        <w:rPr>
-          <w:b/>
-          <w:bCs/>
-          <w:lang w:val="en-US"/>
-        </w:rPr>
-        <w:t xml:space="preserve"> </w:t>
-      </w:r>
-      <w:proofErr w:type="spellStart"/>
-      <w:r>
-        <w:rPr>
-          <w:b/>
-          <w:bCs/>
-          <w:lang w:val="en-US"/>
-        </w:rPr>
-        <w:t>Belajar</w:t>
-      </w:r>
-      <w:proofErr w:type="spellEnd"/>
-      <w:r>
-        <w:rPr>
-          <w:b/>
-          <w:bCs/>
-          <w:lang w:val="en-US"/>
-        </w:rPr>
-        <w:t xml:space="preserve"> Python</w:t>
-      </w:r>
-    </w:p>
-    <w:p>
-      <w:pPr>
-        <w:numPr>
-          <w:ilvl w:val="0"/>
-          <w:numId w:val="10"/>
-        </w:numPr>
-        <w:rPr>
-          <w:lang w:val="en-US"/>
-        </w:rPr>
-      </w:pPr>
-      <w:r>
-        <w:rPr>
-          <w:lang w:val="en-US"/>
-        </w:rPr>
-        <w:t>Harus</w:t>
-      </w:r>
-      <w:r>
-        <w:rPr>
-          <w:lang w:val="en-US"/>
-        </w:rPr>
-        <w:t xml:space="preserve"> </w:t>
-      </w:r>
-      <w:proofErr w:type="spellStart"/>
-      <w:r>
-        <w:rPr>
-          <w:lang w:val="en-US"/>
-        </w:rPr>
-        <w:t>butuh</w:t>
-      </w:r>
-      <w:proofErr w:type="spellEnd"/>
-      <w:r>
-        <w:rPr>
-          <w:lang w:val="en-US"/>
-        </w:rPr>
-        <w:t xml:space="preserve"> </w:t>
-      </w:r>
-      <w:proofErr w:type="spellStart"/>
-      <w:r>
-        <w:rPr>
-          <w:lang w:val="en-US"/>
-        </w:rPr>
-        <w:t>si</w:t>
-      </w:r>
-      <w:proofErr w:type="spellEnd"/>
-      <w:r>
-        <w:rPr>
-          <w:lang w:val="en-US"/>
-        </w:rPr>
-        <w:t xml:space="preserve"> </w:t>
-      </w:r>
-      <w:proofErr w:type="spellStart"/>
-      <w:r>
-        <w:rPr>
-          <w:lang w:val="en-US"/>
-        </w:rPr>
-        <w:t>Pythonya</w:t>
-      </w:r>
-      <w:proofErr w:type="spellEnd"/>
+      <w:r>
+        <w:rPr>
+          <w:lang w:val="en-US"/>
+        </w:rPr>
+        <w:t>butuh si Pythonya</w:t>
+      </w:r>
     </w:p>
     <w:p>
       <w:pPr>
@@ -1117,14 +795,12 @@
           <w:lang w:val="en-US"/>
         </w:rPr>
       </w:pPr>
-      <w:proofErr w:type="spellStart"/>
       <w:r>
         <w:rPr>
           <w:lang w:val="en-US"/>
         </w:rPr>
         <w:t>Pycharm</w:t>
       </w:r>
-      <w:proofErr w:type="spellEnd"/>
     </w:p>
     <w:p>
       <w:pPr>
@@ -1186,25 +862,7 @@
           <w:bCs/>
           <w:lang w:val="en-US"/>
         </w:rPr>
-        <w:t xml:space="preserve">Cara </w:t>
-      </w:r>
-      <w:proofErr w:type="spellStart"/>
-      <w:r>
-        <w:rPr>
-          <w:b/>
-          <w:bCs/>
-          <w:lang w:val="en-US"/>
-        </w:rPr>
-        <w:t>Kerja</w:t>
-      </w:r>
-      <w:proofErr w:type="spellEnd"/>
-      <w:r>
-        <w:rPr>
-          <w:b/>
-          <w:bCs/>
-          <w:lang w:val="en-US"/>
-        </w:rPr>
-        <w:t xml:space="preserve"> Program dan bytecode</w:t>
+        <w:t>Cara Kerja Program dan bytecode</w:t>
       </w:r>
     </w:p>
     <w:p>
@@ -1223,105 +881,7 @@
         <w:rPr>
           <w:lang w:val="en-US"/>
         </w:rPr>
-        <w:t xml:space="preserve">Cara </w:t>
-      </w:r>
-      <w:proofErr w:type="spellStart"/>
-      <w:r>
-        <w:rPr>
-          <w:lang w:val="en-US"/>
-        </w:rPr>
-        <w:t>menjalankan</w:t>
-      </w:r>
-      <w:proofErr w:type="spellEnd"/>
-      <w:r>
-        <w:rPr>
-          <w:lang w:val="en-US"/>
-        </w:rPr>
-        <w:t xml:space="preserve"> </w:t>
-      </w:r>
-      <w:proofErr w:type="spellStart"/>
-      <w:r>
-        <w:rPr>
-          <w:lang w:val="en-US"/>
-        </w:rPr>
-        <w:t>kode</w:t>
-      </w:r>
-      <w:proofErr w:type="spellEnd"/>
-      <w:r>
-        <w:rPr>
-          <w:lang w:val="en-US"/>
-        </w:rPr>
-        <w:t xml:space="preserve"> python di </w:t>
-      </w:r>
-      <w:proofErr w:type="spellStart"/>
-      <w:r>
-        <w:rPr>
-          <w:lang w:val="en-US"/>
-        </w:rPr>
-        <w:t>vscode</w:t>
-      </w:r>
-      <w:proofErr w:type="spellEnd"/>
-      <w:r>
-        <w:rPr>
-          <w:lang w:val="en-US"/>
-        </w:rPr>
-        <w:t xml:space="preserve"> </w:t>
-      </w:r>
-      <w:proofErr w:type="spellStart"/>
-      <w:r>
-        <w:rPr>
-          <w:lang w:val="en-US"/>
-        </w:rPr>
-        <w:t>ada</w:t>
-      </w:r>
-      <w:proofErr w:type="spellEnd"/>
-      <w:r>
-        <w:rPr>
-          <w:lang w:val="en-US"/>
-        </w:rPr>
-        <w:t xml:space="preserve"> </w:t>
-      </w:r>
-      <w:proofErr w:type="spellStart"/>
-      <w:r>
-        <w:rPr>
-          <w:lang w:val="en-US"/>
-        </w:rPr>
-        <w:t>beberapa</w:t>
-      </w:r>
-      <w:proofErr w:type="spellEnd"/>
-      <w:r>
-        <w:rPr>
-          <w:lang w:val="en-US"/>
-        </w:rPr>
-        <w:t xml:space="preserve"> </w:t>
-      </w:r>
-      <w:proofErr w:type="spellStart"/>
-      <w:r>
-        <w:rPr>
-          <w:lang w:val="en-US"/>
-        </w:rPr>
-        <w:t>cara</w:t>
-      </w:r>
-      <w:proofErr w:type="spellEnd"/>
-      <w:r>
-        <w:rPr>
-          <w:lang w:val="en-US"/>
-        </w:rPr>
-        <w:t xml:space="preserve"> </w:t>
-      </w:r>
-      <w:proofErr w:type="spellStart"/>
-      <w:r>
-        <w:rPr>
-          <w:lang w:val="en-US"/>
-        </w:rPr>
-        <w:t>yaitu</w:t>
-      </w:r>
-      <w:proofErr w:type="spellEnd"/>
-      <w:r>
-        <w:rPr>
-          <w:lang w:val="en-US"/>
-        </w:rPr>
-        <w:t>:</w:t>
+        <w:t>Cara menjalankan kode python di vscode ada beberapa cara yaitu:</w:t>
       </w:r>
     </w:p>
     <w:p>
@@ -1340,35 +900,7 @@
         <w:rPr>
           <w:lang w:val="en-US"/>
         </w:rPr>
-        <w:t>CLI (Command Line Interface) -</w:t>
-      </w:r>
-      <w:proofErr w:type="gramStart"/>
-      <w:r>
-        <w:rPr>
-          <w:lang w:val="en-US"/>
-        </w:rPr>
-        <w:t>&gt;  python</w:t>
-      </w:r>
-      <w:proofErr w:type="gramEnd"/>
-      <w:r>
-        <w:rPr>
-          <w:lang w:val="en-US"/>
-        </w:rPr>
-        <w:t xml:space="preserve"> (</w:t>
-      </w:r>
-      <w:proofErr w:type="spellStart"/>
-      <w:r>
-        <w:rPr>
-          <w:lang w:val="en-US"/>
-        </w:rPr>
-        <w:t>nama_file</w:t>
-      </w:r>
-      <w:proofErr w:type="spellEnd"/>
-      <w:r>
-        <w:rPr>
-          <w:lang w:val="en-US"/>
-        </w:rPr>
-        <w:t>)</w:t>
+        <w:t>CLI (Command Line Interface) -&gt;  python (nama_file)</w:t>
       </w:r>
     </w:p>
     <w:p>
@@ -1387,35 +919,7 @@
         <w:rPr>
           <w:lang w:val="en-US"/>
         </w:rPr>
-        <w:t xml:space="preserve">Button </w:t>
-      </w:r>
-      <w:proofErr w:type="spellStart"/>
-      <w:r>
-        <w:rPr>
-          <w:lang w:val="en-US"/>
-        </w:rPr>
-        <w:t>Jalankan</w:t>
-      </w:r>
-      <w:proofErr w:type="spellEnd"/>
-      <w:r>
-        <w:rPr>
-          <w:lang w:val="en-US"/>
-        </w:rPr>
-        <w:t xml:space="preserve"> yang </w:t>
-      </w:r>
-      <w:proofErr w:type="spellStart"/>
-      <w:r>
-        <w:rPr>
-          <w:lang w:val="en-US"/>
-        </w:rPr>
-        <w:t>ada</w:t>
-      </w:r>
-      <w:proofErr w:type="spellEnd"/>
-      <w:r>
-        <w:rPr>
-          <w:lang w:val="en-US"/>
-        </w:rPr>
-        <w:t xml:space="preserve"> di vs code</w:t>
+        <w:t>Button Jalankan yang ada di vs code</w:t>
       </w:r>
     </w:p>
     <w:p>
@@ -1434,170 +938,8 @@
         <w:rPr>
           <w:lang w:val="en-US"/>
         </w:rPr>
-        <w:t xml:space="preserve">Python </w:t>
-      </w:r>
-      <w:proofErr w:type="spellStart"/>
-      <w:r>
-        <w:rPr>
-          <w:lang w:val="en-US"/>
-        </w:rPr>
-        <w:t>adalah</w:t>
-      </w:r>
-      <w:proofErr w:type="spellEnd"/>
-      <w:r>
-        <w:rPr>
-          <w:lang w:val="en-US"/>
-        </w:rPr>
-        <w:t xml:space="preserve"> Bahasa </w:t>
-      </w:r>
-      <w:proofErr w:type="spellStart"/>
-      <w:r>
-        <w:rPr>
-          <w:lang w:val="en-US"/>
-        </w:rPr>
-        <w:t>pemrograman</w:t>
-      </w:r>
-      <w:proofErr w:type="spellEnd"/>
-      <w:r>
-        <w:rPr>
-          <w:lang w:val="en-US"/>
-        </w:rPr>
-        <w:t xml:space="preserve"> yang interpreter </w:t>
-      </w:r>
-      <w:proofErr w:type="spellStart"/>
-      <w:r>
-        <w:rPr>
-          <w:lang w:val="en-US"/>
-        </w:rPr>
-        <w:t>yaitu</w:t>
-      </w:r>
-      <w:proofErr w:type="spellEnd"/>
-      <w:r>
-        <w:rPr>
-          <w:lang w:val="en-US"/>
-        </w:rPr>
-        <w:t xml:space="preserve"> </w:t>
-      </w:r>
-      <w:proofErr w:type="spellStart"/>
-      <w:r>
-        <w:rPr>
-          <w:lang w:val="en-US"/>
-        </w:rPr>
-        <w:t>menjalankan</w:t>
-      </w:r>
-      <w:proofErr w:type="spellEnd"/>
-      <w:r>
-        <w:rPr>
-          <w:lang w:val="en-US"/>
-        </w:rPr>
-        <w:t xml:space="preserve"> </w:t>
-      </w:r>
-      <w:proofErr w:type="spellStart"/>
-      <w:r>
-        <w:rPr>
-          <w:lang w:val="en-US"/>
-        </w:rPr>
-        <w:t>kode</w:t>
-      </w:r>
-      <w:proofErr w:type="spellEnd"/>
-      <w:r>
-        <w:rPr>
-          <w:lang w:val="en-US"/>
-        </w:rPr>
-        <w:t xml:space="preserve"> program </w:t>
-      </w:r>
-      <w:proofErr w:type="spellStart"/>
-      <w:r>
-        <w:rPr>
-          <w:lang w:val="en-US"/>
-        </w:rPr>
-        <w:t>secara</w:t>
-      </w:r>
-      <w:proofErr w:type="spellEnd"/>
-      <w:r>
-        <w:rPr>
-          <w:lang w:val="en-US"/>
-        </w:rPr>
-        <w:t xml:space="preserve"> baris per baris </w:t>
-      </w:r>
-      <w:proofErr w:type="spellStart"/>
-      <w:r>
-        <w:rPr>
-          <w:lang w:val="en-US"/>
-        </w:rPr>
-        <w:t>maksudnya</w:t>
-      </w:r>
-      <w:proofErr w:type="spellEnd"/>
-      <w:r>
-        <w:rPr>
-          <w:lang w:val="en-US"/>
-        </w:rPr>
-        <w:t xml:space="preserve"> di </w:t>
-      </w:r>
-      <w:proofErr w:type="spellStart"/>
-      <w:r>
-        <w:rPr>
-          <w:lang w:val="en-US"/>
-        </w:rPr>
-        <w:t>eksekusi</w:t>
-      </w:r>
-      <w:proofErr w:type="spellEnd"/>
-      <w:r>
-        <w:rPr>
-          <w:lang w:val="en-US"/>
-        </w:rPr>
-        <w:t xml:space="preserve"> </w:t>
-      </w:r>
-      <w:proofErr w:type="spellStart"/>
-      <w:r>
-        <w:rPr>
-          <w:lang w:val="en-US"/>
-        </w:rPr>
-        <w:t>dari</w:t>
-      </w:r>
-      <w:proofErr w:type="spellEnd"/>
-      <w:r>
-        <w:rPr>
-          <w:lang w:val="en-US"/>
-        </w:rPr>
-        <w:t xml:space="preserve"> </w:t>
-      </w:r>
-      <w:proofErr w:type="spellStart"/>
-      <w:r>
-        <w:rPr>
-          <w:lang w:val="en-US"/>
-        </w:rPr>
-        <w:t>atas</w:t>
-      </w:r>
-      <w:proofErr w:type="spellEnd"/>
-      <w:r>
-        <w:rPr>
-          <w:lang w:val="en-US"/>
-        </w:rPr>
-        <w:t xml:space="preserve"> </w:t>
-      </w:r>
-      <w:proofErr w:type="spellStart"/>
-      <w:r>
-        <w:rPr>
-          <w:lang w:val="en-US"/>
-        </w:rPr>
-        <w:t>ke</w:t>
-      </w:r>
-      <w:proofErr w:type="spellEnd"/>
-      <w:r>
-        <w:rPr>
-          <w:lang w:val="en-US"/>
-        </w:rPr>
-        <w:t xml:space="preserve"> </w:t>
-      </w:r>
-      <w:proofErr w:type="spellStart"/>
-      <w:r>
-        <w:rPr>
-          <w:lang w:val="en-US"/>
-        </w:rPr>
-        <w:t>bawah</w:t>
-      </w:r>
-      <w:proofErr w:type="spellEnd"/>
+        <w:t>Python adalah Bahasa pemrograman yang interpreter yaitu menjalankan kode program secara baris per baris maksudnya di eksekusi dari atas ke bawah</w:t>
+      </w:r>
     </w:p>
     <w:p>
       <w:pPr>
@@ -1611,110 +953,20 @@
           <w:lang w:val="en-US"/>
         </w:rPr>
       </w:pPr>
-      <w:proofErr w:type="spellStart"/>
-      <w:r>
-        <w:rPr>
-          <w:lang w:val="en-US"/>
-        </w:rPr>
-        <w:t>Gambaranya</w:t>
-      </w:r>
-      <w:proofErr w:type="spellEnd"/>
-      <w:r>
-        <w:rPr>
-          <w:lang w:val="en-US"/>
-        </w:rPr>
-        <w:t xml:space="preserve">: </w:t>
-      </w:r>
-      <w:r>
-        <w:rPr>
-          <w:b/>
-          <w:bCs/>
-          <w:lang w:val="en-US"/>
-        </w:rPr>
-        <w:t xml:space="preserve">Source Code Python -&gt; Python Interpreter (Atau program </w:t>
-      </w:r>
-      <w:proofErr w:type="spellStart"/>
-      <w:r>
-        <w:rPr>
-          <w:b/>
-          <w:bCs/>
-          <w:lang w:val="en-US"/>
-        </w:rPr>
-        <w:t>nya</w:t>
-      </w:r>
-      <w:proofErr w:type="spellEnd"/>
-      <w:r>
-        <w:rPr>
-          <w:b/>
-          <w:bCs/>
-          <w:lang w:val="en-US"/>
-        </w:rPr>
-        <w:t xml:space="preserve"> python </w:t>
-      </w:r>
-      <w:proofErr w:type="spellStart"/>
-      <w:r>
-        <w:rPr>
-          <w:b/>
-          <w:bCs/>
-          <w:lang w:val="en-US"/>
-        </w:rPr>
-        <w:t>buat</w:t>
-      </w:r>
-      <w:proofErr w:type="spellEnd"/>
-      <w:r>
-        <w:rPr>
-          <w:b/>
-          <w:bCs/>
-          <w:lang w:val="en-US"/>
-        </w:rPr>
-        <w:t xml:space="preserve"> </w:t>
-      </w:r>
-      <w:proofErr w:type="spellStart"/>
-      <w:r>
-        <w:rPr>
-          <w:b/>
-          <w:bCs/>
-          <w:lang w:val="en-US"/>
-        </w:rPr>
-        <w:t>mengeksekusi</w:t>
-      </w:r>
-      <w:proofErr w:type="spellEnd"/>
-      <w:r>
-        <w:rPr>
-          <w:b/>
-          <w:bCs/>
-          <w:lang w:val="en-US"/>
-        </w:rPr>
-        <w:t xml:space="preserve"> code) -&gt; Terminal </w:t>
-      </w:r>
-      <w:proofErr w:type="spellStart"/>
-      <w:r>
-        <w:rPr>
-          <w:b/>
-          <w:bCs/>
-          <w:lang w:val="en-US"/>
-        </w:rPr>
-        <w:t>dijalankan</w:t>
-      </w:r>
-      <w:proofErr w:type="spellEnd"/>
-      <w:r>
-        <w:rPr>
-          <w:b/>
-          <w:bCs/>
-          <w:lang w:val="en-US"/>
-        </w:rPr>
-        <w:t xml:space="preserve"> -&gt; </w:t>
-      </w:r>
-      <w:proofErr w:type="spellStart"/>
-      <w:r>
-        <w:rPr>
-          <w:b/>
-          <w:bCs/>
-          <w:lang w:val="en-US"/>
-        </w:rPr>
-        <w:t>Hasilnya</w:t>
-      </w:r>
-      <w:proofErr w:type="spellEnd"/>
+      <w:r>
+        <w:rPr>
+          <w:lang w:val="en-US"/>
+        </w:rPr>
+        <w:t xml:space="preserve">Gambaranya: </w:t>
+      </w:r>
+      <w:r>
+        <w:rPr>
+          <w:b/>
+          <w:bCs/>
+          <w:lang w:val="en-US"/>
+        </w:rPr>
+        <w:t>Source Code Python -&gt; Python Interpreter (Atau program nya python buat mengeksekusi code) -&gt; Terminal dijalankan -&gt; Hasilnya</w:t>
+      </w:r>
     </w:p>
     <w:p>
       <w:pPr>
@@ -1732,133 +984,7 @@
         <w:rPr>
           <w:lang w:val="en-US"/>
         </w:rPr>
-        <w:t xml:space="preserve">Nah </w:t>
-      </w:r>
-      <w:proofErr w:type="spellStart"/>
-      <w:r>
-        <w:rPr>
-          <w:lang w:val="en-US"/>
-        </w:rPr>
-        <w:t>jadi</w:t>
-      </w:r>
-      <w:proofErr w:type="spellEnd"/>
-      <w:r>
-        <w:rPr>
-          <w:lang w:val="en-US"/>
-        </w:rPr>
-        <w:t xml:space="preserve"> </w:t>
-      </w:r>
-      <w:proofErr w:type="spellStart"/>
-      <w:r>
-        <w:rPr>
-          <w:lang w:val="en-US"/>
-        </w:rPr>
-        <w:t>gini</w:t>
-      </w:r>
-      <w:proofErr w:type="spellEnd"/>
-      <w:r>
-        <w:rPr>
-          <w:lang w:val="en-US"/>
-        </w:rPr>
-        <w:t xml:space="preserve"> </w:t>
-      </w:r>
-      <w:proofErr w:type="spellStart"/>
-      <w:r>
-        <w:rPr>
-          <w:lang w:val="en-US"/>
-        </w:rPr>
-        <w:t>hasil</w:t>
-      </w:r>
-      <w:proofErr w:type="spellEnd"/>
-      <w:r>
-        <w:rPr>
-          <w:lang w:val="en-US"/>
-        </w:rPr>
-        <w:t xml:space="preserve"> </w:t>
-      </w:r>
-      <w:proofErr w:type="spellStart"/>
-      <w:r>
-        <w:rPr>
-          <w:lang w:val="en-US"/>
-        </w:rPr>
-        <w:t>eksekusinya</w:t>
-      </w:r>
-      <w:proofErr w:type="spellEnd"/>
-      <w:r>
-        <w:rPr>
-          <w:lang w:val="en-US"/>
-        </w:rPr>
-        <w:t xml:space="preserve"> yang </w:t>
-      </w:r>
-      <w:proofErr w:type="spellStart"/>
-      <w:r>
-        <w:rPr>
-          <w:lang w:val="en-US"/>
-        </w:rPr>
-        <w:t>dijalankan</w:t>
-      </w:r>
-      <w:proofErr w:type="spellEnd"/>
-      <w:r>
-        <w:rPr>
-          <w:lang w:val="en-US"/>
-        </w:rPr>
-        <w:t xml:space="preserve"> paling </w:t>
-      </w:r>
-      <w:proofErr w:type="spellStart"/>
-      <w:r>
-        <w:rPr>
-          <w:lang w:val="en-US"/>
-        </w:rPr>
-        <w:t>atas</w:t>
-      </w:r>
-      <w:proofErr w:type="spellEnd"/>
-      <w:r>
-        <w:rPr>
-          <w:lang w:val="en-US"/>
-        </w:rPr>
-        <w:t xml:space="preserve"> </w:t>
-      </w:r>
-      <w:proofErr w:type="spellStart"/>
-      <w:r>
-        <w:rPr>
-          <w:lang w:val="en-US"/>
-        </w:rPr>
-        <w:t>dulu</w:t>
-      </w:r>
-      <w:proofErr w:type="spellEnd"/>
-      <w:r>
-        <w:rPr>
-          <w:lang w:val="en-US"/>
-        </w:rPr>
-        <w:t xml:space="preserve"> </w:t>
-      </w:r>
-      <w:proofErr w:type="spellStart"/>
-      <w:r>
-        <w:rPr>
-          <w:lang w:val="en-US"/>
-        </w:rPr>
-        <w:t>lalu</w:t>
-      </w:r>
-      <w:proofErr w:type="spellEnd"/>
-      <w:r>
-        <w:rPr>
-          <w:lang w:val="en-US"/>
-        </w:rPr>
-        <w:t xml:space="preserve"> </w:t>
-      </w:r>
-      <w:proofErr w:type="spellStart"/>
-      <w:r>
-        <w:rPr>
-          <w:lang w:val="en-US"/>
-        </w:rPr>
-        <w:t>kebawah</w:t>
-      </w:r>
-      <w:proofErr w:type="spellEnd"/>
-      <w:r>
-        <w:rPr>
-          <w:lang w:val="en-US"/>
-        </w:rPr>
-        <w:t>:</w:t>
+        <w:t>Nah jadi gini hasil eksekusinya yang dijalankan paling atas dulu lalu kebawah:</w:t>
       </w:r>
     </w:p>
     <w:p>
@@ -1938,21 +1064,7 @@
         <w:rPr>
           <w:lang w:val="en-US"/>
         </w:rPr>
-        <w:t xml:space="preserve">Yaitu </w:t>
-      </w:r>
-      <w:proofErr w:type="spellStart"/>
-      <w:r>
-        <w:rPr>
-          <w:lang w:val="en-US"/>
-        </w:rPr>
-        <w:t>mengcompile</w:t>
-      </w:r>
-      <w:proofErr w:type="spellEnd"/>
-      <w:r>
-        <w:rPr>
-          <w:lang w:val="en-US"/>
-        </w:rPr>
-        <w:t xml:space="preserve"> code python</w:t>
+        <w:t>Yaitu mengcompile code python</w:t>
       </w:r>
     </w:p>
     <w:p>
@@ -1971,91 +1083,7 @@
         <w:rPr>
           <w:lang w:val="en-US"/>
         </w:rPr>
-        <w:t xml:space="preserve">Cara </w:t>
-      </w:r>
-      <w:proofErr w:type="spellStart"/>
-      <w:r>
-        <w:rPr>
-          <w:lang w:val="en-US"/>
-        </w:rPr>
-        <w:t>nya</w:t>
-      </w:r>
-      <w:proofErr w:type="spellEnd"/>
-      <w:r>
-        <w:rPr>
-          <w:lang w:val="en-US"/>
-        </w:rPr>
-        <w:t xml:space="preserve"> </w:t>
-      </w:r>
-      <w:proofErr w:type="spellStart"/>
-      <w:r>
-        <w:rPr>
-          <w:lang w:val="en-US"/>
-        </w:rPr>
-        <w:t>yaitu</w:t>
-      </w:r>
-      <w:proofErr w:type="spellEnd"/>
-      <w:r>
-        <w:rPr>
-          <w:lang w:val="en-US"/>
-        </w:rPr>
-        <w:t xml:space="preserve">: </w:t>
-      </w:r>
-      <w:proofErr w:type="spellStart"/>
-      <w:r>
-        <w:rPr>
-          <w:lang w:val="en-US"/>
-        </w:rPr>
-        <w:t>buka</w:t>
-      </w:r>
-      <w:proofErr w:type="spellEnd"/>
-      <w:r>
-        <w:rPr>
-          <w:lang w:val="en-US"/>
-        </w:rPr>
-        <w:t xml:space="preserve"> terminal -&gt; </w:t>
-      </w:r>
-      <w:proofErr w:type="spellStart"/>
-      <w:r>
-        <w:rPr>
-          <w:lang w:val="en-US"/>
-        </w:rPr>
-        <w:t>ketik</w:t>
-      </w:r>
-      <w:proofErr w:type="spellEnd"/>
-      <w:r>
-        <w:rPr>
-          <w:lang w:val="en-US"/>
-        </w:rPr>
-        <w:t xml:space="preserve"> “python -m </w:t>
-      </w:r>
-      <w:proofErr w:type="spellStart"/>
-      <w:r>
-        <w:rPr>
-          <w:lang w:val="en-US"/>
-        </w:rPr>
-        <w:t>py_compile</w:t>
-      </w:r>
-      <w:proofErr w:type="spellEnd"/>
-      <w:r>
-        <w:rPr>
-          <w:lang w:val="en-US"/>
-        </w:rPr>
-        <w:t xml:space="preserve"> (</w:t>
-      </w:r>
-      <w:proofErr w:type="spellStart"/>
-      <w:r>
-        <w:rPr>
-          <w:lang w:val="en-US"/>
-        </w:rPr>
-        <w:t>nama_file</w:t>
-      </w:r>
-      <w:proofErr w:type="spellEnd"/>
-      <w:r>
-        <w:rPr>
-          <w:lang w:val="en-US"/>
-        </w:rPr>
-        <w:t>)”</w:t>
+        <w:t>Cara nya yaitu: buka terminal -&gt; ketik “python -m py_compile (nama_file)”</w:t>
       </w:r>
     </w:p>
     <w:p>
@@ -2070,19 +1098,11 @@
           <w:lang w:val="en-US"/>
         </w:rPr>
       </w:pPr>
-      <w:proofErr w:type="spellStart"/>
-      <w:r>
-        <w:rPr>
-          <w:lang w:val="en-US"/>
-        </w:rPr>
-        <w:t>Menggunakan</w:t>
-      </w:r>
-      <w:proofErr w:type="spellEnd"/>
-      <w:r>
-        <w:rPr>
-          <w:lang w:val="en-US"/>
-        </w:rPr>
-        <w:t xml:space="preserve"> interpreter:</w:t>
+      <w:r>
+        <w:rPr>
+          <w:lang w:val="en-US"/>
+        </w:rPr>
+        <w:t>Menggunakan interpreter:</w:t>
       </w:r>
     </w:p>
     <w:p>
@@ -2151,23 +1171,13 @@
           <w:lang w:val="en-US"/>
         </w:rPr>
       </w:pPr>
-      <w:proofErr w:type="spellStart"/>
-      <w:r>
-        <w:rPr>
-          <w:b/>
-          <w:bCs/>
-          <w:lang w:val="en-US"/>
-        </w:rPr>
-        <w:t>Menggunkan</w:t>
-      </w:r>
-      <w:proofErr w:type="spellEnd"/>
-      <w:r>
-        <w:rPr>
-          <w:b/>
-          <w:bCs/>
-          <w:lang w:val="en-US"/>
-        </w:rPr>
-        <w:t xml:space="preserve"> compiler</w:t>
+      <w:r>
+        <w:rPr>
+          <w:b/>
+          <w:bCs/>
+          <w:lang w:val="en-US"/>
+        </w:rPr>
+        <w:t>Menggunkan compiler</w:t>
       </w:r>
     </w:p>
     <w:p>
@@ -2239,175 +1249,7 @@
         <w:rPr>
           <w:lang w:val="en-US"/>
         </w:rPr>
-        <w:t xml:space="preserve">Jadi </w:t>
-      </w:r>
-      <w:proofErr w:type="spellStart"/>
-      <w:r>
-        <w:rPr>
-          <w:lang w:val="en-US"/>
-        </w:rPr>
-        <w:t>keseluruhan</w:t>
-      </w:r>
-      <w:proofErr w:type="spellEnd"/>
-      <w:r>
-        <w:rPr>
-          <w:lang w:val="en-US"/>
-        </w:rPr>
-        <w:t xml:space="preserve"> </w:t>
-      </w:r>
-      <w:proofErr w:type="spellStart"/>
-      <w:r>
-        <w:rPr>
-          <w:lang w:val="en-US"/>
-        </w:rPr>
-        <w:t>alur</w:t>
-      </w:r>
-      <w:proofErr w:type="spellEnd"/>
-      <w:r>
-        <w:rPr>
-          <w:lang w:val="en-US"/>
-        </w:rPr>
-        <w:t xml:space="preserve"> </w:t>
-      </w:r>
-      <w:proofErr w:type="spellStart"/>
-      <w:r>
-        <w:rPr>
-          <w:lang w:val="en-US"/>
-        </w:rPr>
-        <w:t>kerja</w:t>
-      </w:r>
-      <w:proofErr w:type="spellEnd"/>
-      <w:r>
-        <w:rPr>
-          <w:lang w:val="en-US"/>
-        </w:rPr>
-        <w:t xml:space="preserve"> python </w:t>
-      </w:r>
-      <w:proofErr w:type="spellStart"/>
-      <w:r>
-        <w:rPr>
-          <w:lang w:val="en-US"/>
-        </w:rPr>
-        <w:t>itu</w:t>
-      </w:r>
-      <w:proofErr w:type="spellEnd"/>
-      <w:r>
-        <w:rPr>
-          <w:lang w:val="en-US"/>
-        </w:rPr>
-        <w:t xml:space="preserve"> </w:t>
-      </w:r>
-      <w:proofErr w:type="spellStart"/>
-      <w:r>
-        <w:rPr>
-          <w:lang w:val="en-US"/>
-        </w:rPr>
-        <w:t>dijalankan</w:t>
-      </w:r>
-      <w:proofErr w:type="spellEnd"/>
-      <w:r>
-        <w:rPr>
-          <w:lang w:val="en-US"/>
-        </w:rPr>
-        <w:t xml:space="preserve"> </w:t>
-      </w:r>
-      <w:proofErr w:type="spellStart"/>
-      <w:r>
-        <w:rPr>
-          <w:lang w:val="en-US"/>
-        </w:rPr>
-        <w:t>berdasarkan</w:t>
-      </w:r>
-      <w:proofErr w:type="spellEnd"/>
-      <w:r>
-        <w:rPr>
-          <w:lang w:val="en-US"/>
-        </w:rPr>
-        <w:t xml:space="preserve"> </w:t>
-      </w:r>
-      <w:proofErr w:type="spellStart"/>
-      <w:r>
-        <w:rPr>
-          <w:lang w:val="en-US"/>
-        </w:rPr>
-        <w:t>berurutan</w:t>
-      </w:r>
-      <w:proofErr w:type="spellEnd"/>
-      <w:r>
-        <w:rPr>
-          <w:lang w:val="en-US"/>
-        </w:rPr>
-        <w:t xml:space="preserve">, yang </w:t>
-      </w:r>
-      <w:proofErr w:type="spellStart"/>
-      <w:r>
-        <w:rPr>
-          <w:lang w:val="en-US"/>
-        </w:rPr>
-        <w:t>tidak</w:t>
-      </w:r>
-      <w:proofErr w:type="spellEnd"/>
-      <w:r>
-        <w:rPr>
-          <w:lang w:val="en-US"/>
-        </w:rPr>
-        <w:t xml:space="preserve"> </w:t>
-      </w:r>
-      <w:proofErr w:type="spellStart"/>
-      <w:r>
-        <w:rPr>
-          <w:lang w:val="en-US"/>
-        </w:rPr>
-        <w:t>dieksekusi</w:t>
-      </w:r>
-      <w:proofErr w:type="spellEnd"/>
-      <w:r>
-        <w:rPr>
-          <w:lang w:val="en-US"/>
-        </w:rPr>
-        <w:t xml:space="preserve"> </w:t>
-      </w:r>
-      <w:proofErr w:type="spellStart"/>
-      <w:r>
-        <w:rPr>
-          <w:lang w:val="en-US"/>
-        </w:rPr>
-        <w:t>yaitu</w:t>
-      </w:r>
-      <w:proofErr w:type="spellEnd"/>
-      <w:r>
-        <w:rPr>
-          <w:lang w:val="en-US"/>
-        </w:rPr>
-        <w:t xml:space="preserve"> comment (# …), baris </w:t>
-      </w:r>
-      <w:proofErr w:type="spellStart"/>
-      <w:r>
-        <w:rPr>
-          <w:lang w:val="en-US"/>
-        </w:rPr>
-        <w:t>kosong</w:t>
-      </w:r>
-      <w:proofErr w:type="spellEnd"/>
-      <w:r>
-        <w:rPr>
-          <w:lang w:val="en-US"/>
-        </w:rPr>
-        <w:t>, multiline comment (“</w:t>
-      </w:r>
-      <w:proofErr w:type="gramStart"/>
-      <w:r>
-        <w:rPr>
-          <w:lang w:val="en-US"/>
-        </w:rPr>
-        <w:t>””…</w:t>
-      </w:r>
-      <w:proofErr w:type="gramEnd"/>
-      <w:r>
-        <w:rPr>
-          <w:lang w:val="en-US"/>
-        </w:rPr>
-        <w:t xml:space="preserve">”””) </w:t>
+        <w:t xml:space="preserve">Jadi keseluruhan alur kerja python itu dijalankan berdasarkan berurutan, yang tidak dieksekusi yaitu comment (# …), baris kosong, multiline comment (“””…”””) </w:t>
       </w:r>
     </w:p>
     <w:p>
@@ -2429,7 +1271,6 @@
           <w:lang w:val="en-US"/>
         </w:rPr>
       </w:pPr>
-      <w:proofErr w:type="spellStart"/>
       <w:r>
         <w:rPr>
           <w:b/>
@@ -2438,7 +1279,6 @@
         </w:rPr>
         <w:t>Variabel</w:t>
       </w:r>
-      <w:proofErr w:type="spellEnd"/>
     </w:p>
     <w:p>
       <w:pPr>
@@ -2452,79 +1292,19 @@
           <w:lang w:val="en-US"/>
         </w:rPr>
       </w:pPr>
-      <w:proofErr w:type="spellStart"/>
-      <w:r>
-        <w:rPr>
-          <w:b/>
-          <w:bCs/>
-          <w:lang w:val="en-US"/>
-        </w:rPr>
-        <w:t>Variabel</w:t>
-      </w:r>
-      <w:proofErr w:type="spellEnd"/>
-      <w:r>
-        <w:rPr>
-          <w:b/>
-          <w:bCs/>
-          <w:lang w:val="en-US"/>
-        </w:rPr>
-        <w:t xml:space="preserve"> </w:t>
-      </w:r>
-      <w:proofErr w:type="spellStart"/>
-      <w:r>
-        <w:rPr>
-          <w:lang w:val="en-US"/>
-        </w:rPr>
-        <w:t>adalah</w:t>
-      </w:r>
-      <w:proofErr w:type="spellEnd"/>
-      <w:r>
-        <w:rPr>
-          <w:lang w:val="en-US"/>
-        </w:rPr>
-        <w:t xml:space="preserve"> </w:t>
-      </w:r>
-      <w:proofErr w:type="spellStart"/>
-      <w:r>
-        <w:rPr>
-          <w:lang w:val="en-US"/>
-        </w:rPr>
-        <w:t>tempat</w:t>
-      </w:r>
-      <w:proofErr w:type="spellEnd"/>
-      <w:r>
-        <w:rPr>
-          <w:lang w:val="en-US"/>
-        </w:rPr>
-        <w:t xml:space="preserve"> </w:t>
-      </w:r>
-      <w:proofErr w:type="spellStart"/>
-      <w:r>
-        <w:rPr>
-          <w:lang w:val="en-US"/>
-        </w:rPr>
-        <w:t>untuk</w:t>
-      </w:r>
-      <w:proofErr w:type="spellEnd"/>
-      <w:r>
-        <w:rPr>
-          <w:lang w:val="en-US"/>
-        </w:rPr>
-        <w:t xml:space="preserve"> </w:t>
-      </w:r>
-      <w:proofErr w:type="spellStart"/>
-      <w:r>
-        <w:rPr>
-          <w:lang w:val="en-US"/>
-        </w:rPr>
-        <w:t>menyimpan</w:t>
-      </w:r>
-      <w:proofErr w:type="spellEnd"/>
-      <w:r>
-        <w:rPr>
-          <w:lang w:val="en-US"/>
-        </w:rPr>
-        <w:t xml:space="preserve"> data</w:t>
+      <w:r>
+        <w:rPr>
+          <w:b/>
+          <w:bCs/>
+          <w:lang w:val="en-US"/>
+        </w:rPr>
+        <w:t xml:space="preserve">Variabel </w:t>
+      </w:r>
+      <w:r>
+        <w:rPr>
+          <w:lang w:val="en-US"/>
+        </w:rPr>
+        <w:t>adalah tempat untuk menyimpan data</w:t>
       </w:r>
     </w:p>
     <w:p>
@@ -2543,119 +1323,7 @@
         <w:rPr>
           <w:lang w:val="en-US"/>
         </w:rPr>
-        <w:t xml:space="preserve">Kita </w:t>
-      </w:r>
-      <w:proofErr w:type="spellStart"/>
-      <w:r>
-        <w:rPr>
-          <w:lang w:val="en-US"/>
-        </w:rPr>
-        <w:t>bisa</w:t>
-      </w:r>
-      <w:proofErr w:type="spellEnd"/>
-      <w:r>
-        <w:rPr>
-          <w:lang w:val="en-US"/>
-        </w:rPr>
-        <w:t xml:space="preserve"> </w:t>
-      </w:r>
-      <w:proofErr w:type="spellStart"/>
-      <w:r>
-        <w:rPr>
-          <w:lang w:val="en-US"/>
-        </w:rPr>
-        <w:t>menjalankan</w:t>
-      </w:r>
-      <w:proofErr w:type="spellEnd"/>
-      <w:r>
-        <w:rPr>
-          <w:lang w:val="en-US"/>
-        </w:rPr>
-        <w:t xml:space="preserve"> code python </w:t>
-      </w:r>
-      <w:proofErr w:type="spellStart"/>
-      <w:r>
-        <w:rPr>
-          <w:lang w:val="en-US"/>
-        </w:rPr>
-        <w:t>dengan</w:t>
-      </w:r>
-      <w:proofErr w:type="spellEnd"/>
-      <w:r>
-        <w:rPr>
-          <w:lang w:val="en-US"/>
-        </w:rPr>
-        <w:t xml:space="preserve"> </w:t>
-      </w:r>
-      <w:proofErr w:type="spellStart"/>
-      <w:r>
-        <w:rPr>
-          <w:lang w:val="en-US"/>
-        </w:rPr>
-        <w:t>secara</w:t>
-      </w:r>
-      <w:proofErr w:type="spellEnd"/>
-      <w:r>
-        <w:rPr>
-          <w:lang w:val="en-US"/>
-        </w:rPr>
-        <w:t xml:space="preserve"> interactive </w:t>
-      </w:r>
-      <w:proofErr w:type="spellStart"/>
-      <w:r>
-        <w:rPr>
-          <w:lang w:val="en-US"/>
-        </w:rPr>
-        <w:t>maksudnya</w:t>
-      </w:r>
-      <w:proofErr w:type="spellEnd"/>
-      <w:r>
-        <w:rPr>
-          <w:lang w:val="en-US"/>
-        </w:rPr>
-        <w:t xml:space="preserve"> </w:t>
-      </w:r>
-      <w:proofErr w:type="spellStart"/>
-      <w:r>
-        <w:rPr>
-          <w:lang w:val="en-US"/>
-        </w:rPr>
-        <w:t>bisa</w:t>
-      </w:r>
-      <w:proofErr w:type="spellEnd"/>
-      <w:r>
-        <w:rPr>
-          <w:lang w:val="en-US"/>
-        </w:rPr>
-        <w:t xml:space="preserve"> </w:t>
-      </w:r>
-      <w:proofErr w:type="spellStart"/>
-      <w:r>
-        <w:rPr>
-          <w:lang w:val="en-US"/>
-        </w:rPr>
-        <w:t>menjalankan</w:t>
-      </w:r>
-      <w:proofErr w:type="spellEnd"/>
-      <w:r>
-        <w:rPr>
-          <w:lang w:val="en-US"/>
-        </w:rPr>
-        <w:t xml:space="preserve"> </w:t>
-      </w:r>
-      <w:proofErr w:type="spellStart"/>
-      <w:r>
-        <w:rPr>
-          <w:lang w:val="en-US"/>
-        </w:rPr>
-        <w:t>kode</w:t>
-      </w:r>
-      <w:proofErr w:type="spellEnd"/>
-      <w:r>
-        <w:rPr>
-          <w:lang w:val="en-US"/>
-        </w:rPr>
-        <w:t xml:space="preserve"> di terminal:</w:t>
+        <w:t>Kita bisa menjalankan code python dengan secara interactive maksudnya bisa menjalankan kode di terminal:</w:t>
       </w:r>
     </w:p>
     <w:p>
@@ -2671,6 +1339,7 @@
         <w:rPr>
           <w:b/>
           <w:bCs/>
+          <w:noProof/>
           <w:lang w:val="en-US"/>
         </w:rPr>
         <w:drawing>
@@ -2722,33 +1391,11 @@
           <w:lang w:val="en-US"/>
         </w:rPr>
       </w:pPr>
-      <w:proofErr w:type="spellStart"/>
-      <w:r>
-        <w:rPr>
-          <w:lang w:val="en-US"/>
-        </w:rPr>
-        <w:t>Variabel</w:t>
-      </w:r>
-      <w:proofErr w:type="spellEnd"/>
-      <w:r>
-        <w:rPr>
-          <w:lang w:val="en-US"/>
-        </w:rPr>
-        <w:t xml:space="preserve"> </w:t>
-      </w:r>
-      <w:proofErr w:type="spellStart"/>
-      <w:r>
-        <w:rPr>
-          <w:lang w:val="en-US"/>
-        </w:rPr>
-        <w:t>Secara</w:t>
-      </w:r>
-      <w:proofErr w:type="spellEnd"/>
-      <w:r>
-        <w:rPr>
-          <w:lang w:val="en-US"/>
-        </w:rPr>
-        <w:t xml:space="preserve"> Matematika:</w:t>
+      <w:r>
+        <w:rPr>
+          <w:lang w:val="en-US"/>
+        </w:rPr>
+        <w:t>Variabel Secara Matematika:</w:t>
       </w:r>
     </w:p>
     <w:p>
@@ -2764,6 +1411,7 @@
         <w:rPr>
           <w:b/>
           <w:bCs/>
+          <w:noProof/>
           <w:lang w:val="en-US"/>
         </w:rPr>
         <w:drawing>
@@ -2817,6 +1465,27 @@
       <w:pPr>
         <w:numPr>
           <w:ilvl w:val="0"/>
+          <w:numId w:val="1"/>
+        </w:numPr>
+        <w:rPr>
+          <w:b/>
+          <w:bCs/>
+          <w:lang w:val="en-US"/>
+        </w:rPr>
+      </w:pPr>
+      <w:r>
+        <w:rPr>
+          <w:b/>
+          <w:bCs/>
+          <w:lang w:val="en-US"/>
+        </w:rPr>
+        <w:t>Tipe Data</w:t>
+      </w:r>
+    </w:p>
+    <w:p>
+      <w:pPr>
+        <w:numPr>
+          <w:ilvl w:val="0"/>
           <w:numId w:val="11"/>
         </w:numPr>
         <w:rPr>
@@ -2825,6 +1494,50 @@
           <w:lang w:val="en-US"/>
         </w:rPr>
       </w:pPr>
+      <w:r>
+        <w:rPr>
+          <w:lang w:val="en-US"/>
+        </w:rPr>
+        <w:t>Tipe data adalah macam-macam data yang bisa digunakan oleh python, untuk value dari sebuah variable</w:t>
+      </w:r>
+    </w:p>
+    <w:p>
+      <w:pPr>
+        <w:numPr>
+          <w:ilvl w:val="0"/>
+          <w:numId w:val="1"/>
+        </w:numPr>
+        <w:rPr>
+          <w:b/>
+          <w:bCs/>
+          <w:lang w:val="en-US"/>
+        </w:rPr>
+      </w:pPr>
+      <w:r>
+        <w:rPr>
+          <w:b/>
+          <w:bCs/>
+          <w:lang w:val="en-US"/>
+        </w:rPr>
+        <w:t>Casting Tipe Data</w:t>
+      </w:r>
+    </w:p>
+    <w:p>
+      <w:pPr>
+        <w:numPr>
+          <w:ilvl w:val="0"/>
+          <w:numId w:val="11"/>
+        </w:numPr>
+        <w:rPr>
+          <w:lang w:val="en-US"/>
+        </w:rPr>
+      </w:pPr>
+      <w:r>
+        <w:rPr>
+          <w:lang w:val="en-US"/>
+        </w:rPr>
+        <w:t>Casting Tipe Data adalah merubah tipe data ke tipe data yang lain</w:t>
+      </w:r>
     </w:p>
     <w:sectPr>
       <w:pgSz w:w="11906" w:h="16838"/>

</xml_diff>

<commit_message>
Episode 7: Mengambil Input Data Dari User
</commit_message>
<xml_diff>
--- a/pythonDasar-KelasTerbuka.docx
+++ b/pythonDasar-KelasTerbuka.docx
@@ -1537,6 +1537,54 @@
           <w:lang w:val="en-US"/>
         </w:rPr>
         <w:t>Casting Tipe Data adalah merubah tipe data ke tipe data yang lain</w:t>
+      </w:r>
+    </w:p>
+    <w:p>
+      <w:pPr>
+        <w:numPr>
+          <w:ilvl w:val="0"/>
+          <w:numId w:val="1"/>
+        </w:numPr>
+        <w:rPr>
+          <w:b/>
+          <w:bCs/>
+          <w:lang w:val="en-US"/>
+        </w:rPr>
+      </w:pPr>
+      <w:r>
+        <w:rPr>
+          <w:b/>
+          <w:bCs/>
+          <w:lang w:val="en-US"/>
+        </w:rPr>
+        <w:t>Mengambil Input Data Dari User</w:t>
+      </w:r>
+    </w:p>
+    <w:p>
+      <w:pPr>
+        <w:numPr>
+          <w:ilvl w:val="0"/>
+          <w:numId w:val="11"/>
+        </w:numPr>
+        <w:rPr>
+          <w:b/>
+          <w:bCs/>
+          <w:lang w:val="en-US"/>
+        </w:rPr>
+      </w:pPr>
+      <w:r>
+        <w:rPr>
+          <w:lang w:val="en-US"/>
+        </w:rPr>
+        <w:t xml:space="preserve"> Untuk mengambil data dari  user kita bisa membuat variable terlebih dahulu, kemudian nilainya atau valuenya menggunakan function “</w:t>
+      </w:r>
+      <w:r>
+        <w:rPr>
+          <w:i/>
+          <w:iCs/>
+          <w:lang w:val="en-US"/>
+        </w:rPr>
+        <w:t>input()”</w:t>
       </w:r>
     </w:p>
     <w:sectPr>

</xml_diff>

<commit_message>
Episode 8: Operasi Aritmatika
</commit_message>
<xml_diff>
--- a/pythonDasar-KelasTerbuka.docx
+++ b/pythonDasar-KelasTerbuka.docx
@@ -33,13 +33,23 @@
           <w:lang w:val="en-US"/>
         </w:rPr>
       </w:pPr>
-      <w:r>
-        <w:rPr>
-          <w:b/>
-          <w:bCs/>
-          <w:lang w:val="en-US"/>
-        </w:rPr>
-        <w:t>Pengenalan Python</w:t>
+      <w:proofErr w:type="spellStart"/>
+      <w:r>
+        <w:rPr>
+          <w:b/>
+          <w:bCs/>
+          <w:lang w:val="en-US"/>
+        </w:rPr>
+        <w:t>Pengenalan</w:t>
+      </w:r>
+      <w:proofErr w:type="spellEnd"/>
+      <w:r>
+        <w:rPr>
+          <w:b/>
+          <w:bCs/>
+          <w:lang w:val="en-US"/>
+        </w:rPr>
+        <w:t xml:space="preserve"> Python</w:t>
       </w:r>
     </w:p>
     <w:p>
@@ -54,13 +64,23 @@
           <w:lang w:val="en-US"/>
         </w:rPr>
       </w:pPr>
-      <w:r>
-        <w:rPr>
-          <w:b/>
-          <w:bCs/>
-          <w:lang w:val="en-US"/>
-        </w:rPr>
-        <w:t>Kenapa Harus Python:</w:t>
+      <w:proofErr w:type="spellStart"/>
+      <w:r>
+        <w:rPr>
+          <w:b/>
+          <w:bCs/>
+          <w:lang w:val="en-US"/>
+        </w:rPr>
+        <w:t>Kenapa</w:t>
+      </w:r>
+      <w:proofErr w:type="spellEnd"/>
+      <w:r>
+        <w:rPr>
+          <w:b/>
+          <w:bCs/>
+          <w:lang w:val="en-US"/>
+        </w:rPr>
+        <w:t xml:space="preserve"> Harus Python:</w:t>
       </w:r>
     </w:p>
     <w:p>
@@ -73,12 +93,28 @@
           <w:lang w:val="en-US"/>
         </w:rPr>
       </w:pPr>
-      <w:r>
-        <w:rPr>
-          <w:lang w:val="en-US"/>
-        </w:rPr>
-        <w:t>Mudah dimengerti</w:t>
-      </w:r>
+      <w:proofErr w:type="spellStart"/>
+      <w:r>
+        <w:rPr>
+          <w:lang w:val="en-US"/>
+        </w:rPr>
+        <w:t>Mudah</w:t>
+      </w:r>
+      <w:proofErr w:type="spellEnd"/>
+      <w:r>
+        <w:rPr>
+          <w:lang w:val="en-US"/>
+        </w:rPr>
+        <w:t xml:space="preserve"> </w:t>
+      </w:r>
+      <w:proofErr w:type="spellStart"/>
+      <w:r>
+        <w:rPr>
+          <w:lang w:val="en-US"/>
+        </w:rPr>
+        <w:t>dimengerti</w:t>
+      </w:r>
+      <w:proofErr w:type="spellEnd"/>
     </w:p>
     <w:p>
       <w:pPr>
@@ -134,7 +170,21 @@
         <w:rPr>
           <w:lang w:val="en-US"/>
         </w:rPr>
-        <w:t>Bisa pake functional programming</w:t>
+        <w:t xml:space="preserve">Bisa </w:t>
+      </w:r>
+      <w:proofErr w:type="spellStart"/>
+      <w:r>
+        <w:rPr>
+          <w:lang w:val="en-US"/>
+        </w:rPr>
+        <w:t>pake</w:t>
+      </w:r>
+      <w:proofErr w:type="spellEnd"/>
+      <w:r>
+        <w:rPr>
+          <w:lang w:val="en-US"/>
+        </w:rPr>
+        <w:t xml:space="preserve"> functional programming</w:t>
       </w:r>
     </w:p>
     <w:p>
@@ -151,7 +201,21 @@
         <w:rPr>
           <w:lang w:val="en-US"/>
         </w:rPr>
-        <w:t>Bisa pake Object Oriented Programming</w:t>
+        <w:t xml:space="preserve">Bisa </w:t>
+      </w:r>
+      <w:proofErr w:type="spellStart"/>
+      <w:r>
+        <w:rPr>
+          <w:lang w:val="en-US"/>
+        </w:rPr>
+        <w:t>pake</w:t>
+      </w:r>
+      <w:proofErr w:type="spellEnd"/>
+      <w:r>
+        <w:rPr>
+          <w:lang w:val="en-US"/>
+        </w:rPr>
+        <w:t xml:space="preserve"> Object Oriented Programming</w:t>
       </w:r>
     </w:p>
     <w:p>
@@ -321,8 +385,16 @@
         <w:rPr>
           <w:lang w:val="en-US"/>
         </w:rPr>
-        <w:t>Artificial Intellegent</w:t>
-      </w:r>
+        <w:t xml:space="preserve">Artificial </w:t>
+      </w:r>
+      <w:proofErr w:type="spellStart"/>
+      <w:r>
+        <w:rPr>
+          <w:lang w:val="en-US"/>
+        </w:rPr>
+        <w:t>Intellegent</w:t>
+      </w:r>
+      <w:proofErr w:type="spellEnd"/>
     </w:p>
     <w:p>
       <w:pPr>
@@ -516,6 +588,7 @@
           <w:lang w:val="en-US"/>
         </w:rPr>
       </w:pPr>
+      <w:proofErr w:type="spellStart"/>
       <w:r>
         <w:rPr>
           <w:b/>
@@ -523,7 +596,16 @@
           <w:lang w:val="en-US"/>
         </w:rPr>
         <w:lastRenderedPageBreak/>
-        <w:t>Penemu Python</w:t>
+        <w:t>Penemu</w:t>
+      </w:r>
+      <w:proofErr w:type="spellEnd"/>
+      <w:r>
+        <w:rPr>
+          <w:b/>
+          <w:bCs/>
+          <w:lang w:val="en-US"/>
+        </w:rPr>
+        <w:t xml:space="preserve"> Python</w:t>
       </w:r>
     </w:p>
     <w:p>
@@ -615,7 +697,35 @@
         <w:rPr>
           <w:lang w:val="en-US"/>
         </w:rPr>
-        <w:t>Python diciptakan pada tahun 1989</w:t>
+        <w:t xml:space="preserve">Python </w:t>
+      </w:r>
+      <w:proofErr w:type="spellStart"/>
+      <w:r>
+        <w:rPr>
+          <w:lang w:val="en-US"/>
+        </w:rPr>
+        <w:t>diciptakan</w:t>
+      </w:r>
+      <w:proofErr w:type="spellEnd"/>
+      <w:r>
+        <w:rPr>
+          <w:lang w:val="en-US"/>
+        </w:rPr>
+        <w:t xml:space="preserve"> pada </w:t>
+      </w:r>
+      <w:proofErr w:type="spellStart"/>
+      <w:r>
+        <w:rPr>
+          <w:lang w:val="en-US"/>
+        </w:rPr>
+        <w:t>tahun</w:t>
+      </w:r>
+      <w:proofErr w:type="spellEnd"/>
+      <w:r>
+        <w:rPr>
+          <w:lang w:val="en-US"/>
+        </w:rPr>
+        <w:t xml:space="preserve"> 1989</w:t>
       </w:r>
     </w:p>
     <w:p>
@@ -630,11 +740,61 @@
           <w:lang w:val="en-US"/>
         </w:rPr>
       </w:pPr>
-      <w:r>
-        <w:rPr>
-          <w:lang w:val="en-US"/>
-        </w:rPr>
-        <w:t>Beliau ahli dalam menggunakan Bahasa ABC dan Modula+</w:t>
+      <w:proofErr w:type="spellStart"/>
+      <w:r>
+        <w:rPr>
+          <w:lang w:val="en-US"/>
+        </w:rPr>
+        <w:t>Beliau</w:t>
+      </w:r>
+      <w:proofErr w:type="spellEnd"/>
+      <w:r>
+        <w:rPr>
+          <w:lang w:val="en-US"/>
+        </w:rPr>
+        <w:t xml:space="preserve"> </w:t>
+      </w:r>
+      <w:proofErr w:type="spellStart"/>
+      <w:r>
+        <w:rPr>
+          <w:lang w:val="en-US"/>
+        </w:rPr>
+        <w:t>ahli</w:t>
+      </w:r>
+      <w:proofErr w:type="spellEnd"/>
+      <w:r>
+        <w:rPr>
+          <w:lang w:val="en-US"/>
+        </w:rPr>
+        <w:t xml:space="preserve"> </w:t>
+      </w:r>
+      <w:proofErr w:type="spellStart"/>
+      <w:r>
+        <w:rPr>
+          <w:lang w:val="en-US"/>
+        </w:rPr>
+        <w:t>dalam</w:t>
+      </w:r>
+      <w:proofErr w:type="spellEnd"/>
+      <w:r>
+        <w:rPr>
+          <w:lang w:val="en-US"/>
+        </w:rPr>
+        <w:t xml:space="preserve"> </w:t>
+      </w:r>
+      <w:proofErr w:type="spellStart"/>
+      <w:r>
+        <w:rPr>
+          <w:lang w:val="en-US"/>
+        </w:rPr>
+        <w:t>menggunakan</w:t>
+      </w:r>
+      <w:proofErr w:type="spellEnd"/>
+      <w:r>
+        <w:rPr>
+          <w:lang w:val="en-US"/>
+        </w:rPr>
+        <w:t xml:space="preserve"> Bahasa ABC dan Modula+</w:t>
       </w:r>
     </w:p>
     <w:p>
@@ -649,11 +809,89 @@
           <w:lang w:val="en-US"/>
         </w:rPr>
       </w:pPr>
-      <w:r>
-        <w:rPr>
-          <w:lang w:val="en-US"/>
-        </w:rPr>
-        <w:t>Perjalanan dari versi ke versi dari Bahasa python</w:t>
+      <w:proofErr w:type="spellStart"/>
+      <w:r>
+        <w:rPr>
+          <w:lang w:val="en-US"/>
+        </w:rPr>
+        <w:t>Perjalanan</w:t>
+      </w:r>
+      <w:proofErr w:type="spellEnd"/>
+      <w:r>
+        <w:rPr>
+          <w:lang w:val="en-US"/>
+        </w:rPr>
+        <w:t xml:space="preserve"> </w:t>
+      </w:r>
+      <w:proofErr w:type="spellStart"/>
+      <w:r>
+        <w:rPr>
+          <w:lang w:val="en-US"/>
+        </w:rPr>
+        <w:t>dari</w:t>
+      </w:r>
+      <w:proofErr w:type="spellEnd"/>
+      <w:r>
+        <w:rPr>
+          <w:lang w:val="en-US"/>
+        </w:rPr>
+        <w:t xml:space="preserve"> </w:t>
+      </w:r>
+      <w:proofErr w:type="spellStart"/>
+      <w:r>
+        <w:rPr>
+          <w:lang w:val="en-US"/>
+        </w:rPr>
+        <w:t>versi</w:t>
+      </w:r>
+      <w:proofErr w:type="spellEnd"/>
+      <w:r>
+        <w:rPr>
+          <w:lang w:val="en-US"/>
+        </w:rPr>
+        <w:t xml:space="preserve"> </w:t>
+      </w:r>
+      <w:proofErr w:type="spellStart"/>
+      <w:r>
+        <w:rPr>
+          <w:lang w:val="en-US"/>
+        </w:rPr>
+        <w:t>ke</w:t>
+      </w:r>
+      <w:proofErr w:type="spellEnd"/>
+      <w:r>
+        <w:rPr>
+          <w:lang w:val="en-US"/>
+        </w:rPr>
+        <w:t xml:space="preserve"> </w:t>
+      </w:r>
+      <w:proofErr w:type="spellStart"/>
+      <w:r>
+        <w:rPr>
+          <w:lang w:val="en-US"/>
+        </w:rPr>
+        <w:t>versi</w:t>
+      </w:r>
+      <w:proofErr w:type="spellEnd"/>
+      <w:r>
+        <w:rPr>
+          <w:lang w:val="en-US"/>
+        </w:rPr>
+        <w:t xml:space="preserve"> </w:t>
+      </w:r>
+      <w:proofErr w:type="spellStart"/>
+      <w:r>
+        <w:rPr>
+          <w:lang w:val="en-US"/>
+        </w:rPr>
+        <w:t>dari</w:t>
+      </w:r>
+      <w:proofErr w:type="spellEnd"/>
+      <w:r>
+        <w:rPr>
+          <w:lang w:val="en-US"/>
+        </w:rPr>
+        <w:t xml:space="preserve"> Bahasa python</w:t>
       </w:r>
     </w:p>
     <w:p>
@@ -727,15 +965,69 @@
           <w:bCs/>
           <w:lang w:val="en-US"/>
         </w:rPr>
-        <w:t>Apa yang dibutu</w:t>
-      </w:r>
-      <w:r>
-        <w:rPr>
-          <w:b/>
-          <w:bCs/>
-          <w:lang w:val="en-US"/>
-        </w:rPr>
-        <w:t>hkan Untuk Belajar Python</w:t>
+        <w:t xml:space="preserve">Apa yang </w:t>
+      </w:r>
+      <w:proofErr w:type="spellStart"/>
+      <w:r>
+        <w:rPr>
+          <w:b/>
+          <w:bCs/>
+          <w:lang w:val="en-US"/>
+        </w:rPr>
+        <w:t>dibutu</w:t>
+      </w:r>
+      <w:r>
+        <w:rPr>
+          <w:b/>
+          <w:bCs/>
+          <w:lang w:val="en-US"/>
+        </w:rPr>
+        <w:t>hkan</w:t>
+      </w:r>
+      <w:proofErr w:type="spellEnd"/>
+      <w:r>
+        <w:rPr>
+          <w:b/>
+          <w:bCs/>
+          <w:lang w:val="en-US"/>
+        </w:rPr>
+        <w:t xml:space="preserve"> </w:t>
+      </w:r>
+      <w:proofErr w:type="spellStart"/>
+      <w:r>
+        <w:rPr>
+          <w:b/>
+          <w:bCs/>
+          <w:lang w:val="en-US"/>
+        </w:rPr>
+        <w:t>Untuk</w:t>
+      </w:r>
+      <w:proofErr w:type="spellEnd"/>
+      <w:r>
+        <w:rPr>
+          <w:b/>
+          <w:bCs/>
+          <w:lang w:val="en-US"/>
+        </w:rPr>
+        <w:t xml:space="preserve"> </w:t>
+      </w:r>
+      <w:proofErr w:type="spellStart"/>
+      <w:r>
+        <w:rPr>
+          <w:b/>
+          <w:bCs/>
+          <w:lang w:val="en-US"/>
+        </w:rPr>
+        <w:t>Belajar</w:t>
+      </w:r>
+      <w:proofErr w:type="spellEnd"/>
+      <w:r>
+        <w:rPr>
+          <w:b/>
+          <w:bCs/>
+          <w:lang w:val="en-US"/>
+        </w:rPr>
+        <w:t xml:space="preserve"> Python</w:t>
       </w:r>
     </w:p>
     <w:p>
@@ -760,12 +1052,42 @@
         </w:rPr>
         <w:t xml:space="preserve"> </w:t>
       </w:r>
-      <w:r>
-        <w:rPr>
-          <w:lang w:val="en-US"/>
-        </w:rPr>
-        <w:t>butuh si Pythonya</w:t>
-      </w:r>
+      <w:proofErr w:type="spellStart"/>
+      <w:r>
+        <w:rPr>
+          <w:lang w:val="en-US"/>
+        </w:rPr>
+        <w:t>butuh</w:t>
+      </w:r>
+      <w:proofErr w:type="spellEnd"/>
+      <w:r>
+        <w:rPr>
+          <w:lang w:val="en-US"/>
+        </w:rPr>
+        <w:t xml:space="preserve"> </w:t>
+      </w:r>
+      <w:proofErr w:type="spellStart"/>
+      <w:r>
+        <w:rPr>
+          <w:lang w:val="en-US"/>
+        </w:rPr>
+        <w:t>si</w:t>
+      </w:r>
+      <w:proofErr w:type="spellEnd"/>
+      <w:r>
+        <w:rPr>
+          <w:lang w:val="en-US"/>
+        </w:rPr>
+        <w:t xml:space="preserve"> </w:t>
+      </w:r>
+      <w:proofErr w:type="spellStart"/>
+      <w:r>
+        <w:rPr>
+          <w:lang w:val="en-US"/>
+        </w:rPr>
+        <w:t>Pythonya</w:t>
+      </w:r>
+      <w:proofErr w:type="spellEnd"/>
     </w:p>
     <w:p>
       <w:pPr>
@@ -795,12 +1117,14 @@
           <w:lang w:val="en-US"/>
         </w:rPr>
       </w:pPr>
+      <w:proofErr w:type="spellStart"/>
       <w:r>
         <w:rPr>
           <w:lang w:val="en-US"/>
         </w:rPr>
         <w:t>Pycharm</w:t>
       </w:r>
+      <w:proofErr w:type="spellEnd"/>
     </w:p>
     <w:p>
       <w:pPr>
@@ -862,7 +1186,25 @@
           <w:bCs/>
           <w:lang w:val="en-US"/>
         </w:rPr>
-        <w:t>Cara Kerja Program dan bytecode</w:t>
+        <w:t xml:space="preserve">Cara </w:t>
+      </w:r>
+      <w:proofErr w:type="spellStart"/>
+      <w:r>
+        <w:rPr>
+          <w:b/>
+          <w:bCs/>
+          <w:lang w:val="en-US"/>
+        </w:rPr>
+        <w:t>Kerja</w:t>
+      </w:r>
+      <w:proofErr w:type="spellEnd"/>
+      <w:r>
+        <w:rPr>
+          <w:b/>
+          <w:bCs/>
+          <w:lang w:val="en-US"/>
+        </w:rPr>
+        <w:t xml:space="preserve"> Program dan bytecode</w:t>
       </w:r>
     </w:p>
     <w:p>
@@ -881,7 +1223,105 @@
         <w:rPr>
           <w:lang w:val="en-US"/>
         </w:rPr>
-        <w:t>Cara menjalankan kode python di vscode ada beberapa cara yaitu:</w:t>
+        <w:t xml:space="preserve">Cara </w:t>
+      </w:r>
+      <w:proofErr w:type="spellStart"/>
+      <w:r>
+        <w:rPr>
+          <w:lang w:val="en-US"/>
+        </w:rPr>
+        <w:t>menjalankan</w:t>
+      </w:r>
+      <w:proofErr w:type="spellEnd"/>
+      <w:r>
+        <w:rPr>
+          <w:lang w:val="en-US"/>
+        </w:rPr>
+        <w:t xml:space="preserve"> </w:t>
+      </w:r>
+      <w:proofErr w:type="spellStart"/>
+      <w:r>
+        <w:rPr>
+          <w:lang w:val="en-US"/>
+        </w:rPr>
+        <w:t>kode</w:t>
+      </w:r>
+      <w:proofErr w:type="spellEnd"/>
+      <w:r>
+        <w:rPr>
+          <w:lang w:val="en-US"/>
+        </w:rPr>
+        <w:t xml:space="preserve"> python di </w:t>
+      </w:r>
+      <w:proofErr w:type="spellStart"/>
+      <w:r>
+        <w:rPr>
+          <w:lang w:val="en-US"/>
+        </w:rPr>
+        <w:t>vscode</w:t>
+      </w:r>
+      <w:proofErr w:type="spellEnd"/>
+      <w:r>
+        <w:rPr>
+          <w:lang w:val="en-US"/>
+        </w:rPr>
+        <w:t xml:space="preserve"> </w:t>
+      </w:r>
+      <w:proofErr w:type="spellStart"/>
+      <w:r>
+        <w:rPr>
+          <w:lang w:val="en-US"/>
+        </w:rPr>
+        <w:t>ada</w:t>
+      </w:r>
+      <w:proofErr w:type="spellEnd"/>
+      <w:r>
+        <w:rPr>
+          <w:lang w:val="en-US"/>
+        </w:rPr>
+        <w:t xml:space="preserve"> </w:t>
+      </w:r>
+      <w:proofErr w:type="spellStart"/>
+      <w:r>
+        <w:rPr>
+          <w:lang w:val="en-US"/>
+        </w:rPr>
+        <w:t>beberapa</w:t>
+      </w:r>
+      <w:proofErr w:type="spellEnd"/>
+      <w:r>
+        <w:rPr>
+          <w:lang w:val="en-US"/>
+        </w:rPr>
+        <w:t xml:space="preserve"> </w:t>
+      </w:r>
+      <w:proofErr w:type="spellStart"/>
+      <w:r>
+        <w:rPr>
+          <w:lang w:val="en-US"/>
+        </w:rPr>
+        <w:t>cara</w:t>
+      </w:r>
+      <w:proofErr w:type="spellEnd"/>
+      <w:r>
+        <w:rPr>
+          <w:lang w:val="en-US"/>
+        </w:rPr>
+        <w:t xml:space="preserve"> </w:t>
+      </w:r>
+      <w:proofErr w:type="spellStart"/>
+      <w:r>
+        <w:rPr>
+          <w:lang w:val="en-US"/>
+        </w:rPr>
+        <w:t>yaitu</w:t>
+      </w:r>
+      <w:proofErr w:type="spellEnd"/>
+      <w:r>
+        <w:rPr>
+          <w:lang w:val="en-US"/>
+        </w:rPr>
+        <w:t>:</w:t>
       </w:r>
     </w:p>
     <w:p>
@@ -900,7 +1340,21 @@
         <w:rPr>
           <w:lang w:val="en-US"/>
         </w:rPr>
-        <w:t>CLI (Command Line Interface) -&gt;  python (nama_file)</w:t>
+        <w:t>CLI (Command Line Interface) -&gt;  python (</w:t>
+      </w:r>
+      <w:proofErr w:type="spellStart"/>
+      <w:r>
+        <w:rPr>
+          <w:lang w:val="en-US"/>
+        </w:rPr>
+        <w:t>nama_file</w:t>
+      </w:r>
+      <w:proofErr w:type="spellEnd"/>
+      <w:r>
+        <w:rPr>
+          <w:lang w:val="en-US"/>
+        </w:rPr>
+        <w:t>)</w:t>
       </w:r>
     </w:p>
     <w:p>
@@ -919,7 +1373,35 @@
         <w:rPr>
           <w:lang w:val="en-US"/>
         </w:rPr>
-        <w:t>Button Jalankan yang ada di vs code</w:t>
+        <w:t xml:space="preserve">Button </w:t>
+      </w:r>
+      <w:proofErr w:type="spellStart"/>
+      <w:r>
+        <w:rPr>
+          <w:lang w:val="en-US"/>
+        </w:rPr>
+        <w:t>Jalankan</w:t>
+      </w:r>
+      <w:proofErr w:type="spellEnd"/>
+      <w:r>
+        <w:rPr>
+          <w:lang w:val="en-US"/>
+        </w:rPr>
+        <w:t xml:space="preserve"> yang </w:t>
+      </w:r>
+      <w:proofErr w:type="spellStart"/>
+      <w:r>
+        <w:rPr>
+          <w:lang w:val="en-US"/>
+        </w:rPr>
+        <w:t>ada</w:t>
+      </w:r>
+      <w:proofErr w:type="spellEnd"/>
+      <w:r>
+        <w:rPr>
+          <w:lang w:val="en-US"/>
+        </w:rPr>
+        <w:t xml:space="preserve"> di vs code</w:t>
       </w:r>
     </w:p>
     <w:p>
@@ -938,8 +1420,170 @@
         <w:rPr>
           <w:lang w:val="en-US"/>
         </w:rPr>
-        <w:t>Python adalah Bahasa pemrograman yang interpreter yaitu menjalankan kode program secara baris per baris maksudnya di eksekusi dari atas ke bawah</w:t>
-      </w:r>
+        <w:t xml:space="preserve">Python </w:t>
+      </w:r>
+      <w:proofErr w:type="spellStart"/>
+      <w:r>
+        <w:rPr>
+          <w:lang w:val="en-US"/>
+        </w:rPr>
+        <w:t>adalah</w:t>
+      </w:r>
+      <w:proofErr w:type="spellEnd"/>
+      <w:r>
+        <w:rPr>
+          <w:lang w:val="en-US"/>
+        </w:rPr>
+        <w:t xml:space="preserve"> Bahasa </w:t>
+      </w:r>
+      <w:proofErr w:type="spellStart"/>
+      <w:r>
+        <w:rPr>
+          <w:lang w:val="en-US"/>
+        </w:rPr>
+        <w:t>pemrograman</w:t>
+      </w:r>
+      <w:proofErr w:type="spellEnd"/>
+      <w:r>
+        <w:rPr>
+          <w:lang w:val="en-US"/>
+        </w:rPr>
+        <w:t xml:space="preserve"> yang interpreter </w:t>
+      </w:r>
+      <w:proofErr w:type="spellStart"/>
+      <w:r>
+        <w:rPr>
+          <w:lang w:val="en-US"/>
+        </w:rPr>
+        <w:t>yaitu</w:t>
+      </w:r>
+      <w:proofErr w:type="spellEnd"/>
+      <w:r>
+        <w:rPr>
+          <w:lang w:val="en-US"/>
+        </w:rPr>
+        <w:t xml:space="preserve"> </w:t>
+      </w:r>
+      <w:proofErr w:type="spellStart"/>
+      <w:r>
+        <w:rPr>
+          <w:lang w:val="en-US"/>
+        </w:rPr>
+        <w:t>menjalankan</w:t>
+      </w:r>
+      <w:proofErr w:type="spellEnd"/>
+      <w:r>
+        <w:rPr>
+          <w:lang w:val="en-US"/>
+        </w:rPr>
+        <w:t xml:space="preserve"> </w:t>
+      </w:r>
+      <w:proofErr w:type="spellStart"/>
+      <w:r>
+        <w:rPr>
+          <w:lang w:val="en-US"/>
+        </w:rPr>
+        <w:t>kode</w:t>
+      </w:r>
+      <w:proofErr w:type="spellEnd"/>
+      <w:r>
+        <w:rPr>
+          <w:lang w:val="en-US"/>
+        </w:rPr>
+        <w:t xml:space="preserve"> program </w:t>
+      </w:r>
+      <w:proofErr w:type="spellStart"/>
+      <w:r>
+        <w:rPr>
+          <w:lang w:val="en-US"/>
+        </w:rPr>
+        <w:t>secara</w:t>
+      </w:r>
+      <w:proofErr w:type="spellEnd"/>
+      <w:r>
+        <w:rPr>
+          <w:lang w:val="en-US"/>
+        </w:rPr>
+        <w:t xml:space="preserve"> baris per baris </w:t>
+      </w:r>
+      <w:proofErr w:type="spellStart"/>
+      <w:r>
+        <w:rPr>
+          <w:lang w:val="en-US"/>
+        </w:rPr>
+        <w:t>maksudnya</w:t>
+      </w:r>
+      <w:proofErr w:type="spellEnd"/>
+      <w:r>
+        <w:rPr>
+          <w:lang w:val="en-US"/>
+        </w:rPr>
+        <w:t xml:space="preserve"> di </w:t>
+      </w:r>
+      <w:proofErr w:type="spellStart"/>
+      <w:r>
+        <w:rPr>
+          <w:lang w:val="en-US"/>
+        </w:rPr>
+        <w:t>eksekusi</w:t>
+      </w:r>
+      <w:proofErr w:type="spellEnd"/>
+      <w:r>
+        <w:rPr>
+          <w:lang w:val="en-US"/>
+        </w:rPr>
+        <w:t xml:space="preserve"> </w:t>
+      </w:r>
+      <w:proofErr w:type="spellStart"/>
+      <w:r>
+        <w:rPr>
+          <w:lang w:val="en-US"/>
+        </w:rPr>
+        <w:t>dari</w:t>
+      </w:r>
+      <w:proofErr w:type="spellEnd"/>
+      <w:r>
+        <w:rPr>
+          <w:lang w:val="en-US"/>
+        </w:rPr>
+        <w:t xml:space="preserve"> </w:t>
+      </w:r>
+      <w:proofErr w:type="spellStart"/>
+      <w:r>
+        <w:rPr>
+          <w:lang w:val="en-US"/>
+        </w:rPr>
+        <w:t>atas</w:t>
+      </w:r>
+      <w:proofErr w:type="spellEnd"/>
+      <w:r>
+        <w:rPr>
+          <w:lang w:val="en-US"/>
+        </w:rPr>
+        <w:t xml:space="preserve"> </w:t>
+      </w:r>
+      <w:proofErr w:type="spellStart"/>
+      <w:r>
+        <w:rPr>
+          <w:lang w:val="en-US"/>
+        </w:rPr>
+        <w:t>ke</w:t>
+      </w:r>
+      <w:proofErr w:type="spellEnd"/>
+      <w:r>
+        <w:rPr>
+          <w:lang w:val="en-US"/>
+        </w:rPr>
+        <w:t xml:space="preserve"> </w:t>
+      </w:r>
+      <w:proofErr w:type="spellStart"/>
+      <w:r>
+        <w:rPr>
+          <w:lang w:val="en-US"/>
+        </w:rPr>
+        <w:t>bawah</w:t>
+      </w:r>
+      <w:proofErr w:type="spellEnd"/>
     </w:p>
     <w:p>
       <w:pPr>
@@ -953,20 +1597,110 @@
           <w:lang w:val="en-US"/>
         </w:rPr>
       </w:pPr>
-      <w:r>
-        <w:rPr>
-          <w:lang w:val="en-US"/>
-        </w:rPr>
-        <w:t xml:space="preserve">Gambaranya: </w:t>
-      </w:r>
-      <w:r>
-        <w:rPr>
-          <w:b/>
-          <w:bCs/>
-          <w:lang w:val="en-US"/>
-        </w:rPr>
-        <w:t>Source Code Python -&gt; Python Interpreter (Atau program nya python buat mengeksekusi code) -&gt; Terminal dijalankan -&gt; Hasilnya</w:t>
-      </w:r>
+      <w:proofErr w:type="spellStart"/>
+      <w:r>
+        <w:rPr>
+          <w:lang w:val="en-US"/>
+        </w:rPr>
+        <w:t>Gambaranya</w:t>
+      </w:r>
+      <w:proofErr w:type="spellEnd"/>
+      <w:r>
+        <w:rPr>
+          <w:lang w:val="en-US"/>
+        </w:rPr>
+        <w:t xml:space="preserve">: </w:t>
+      </w:r>
+      <w:r>
+        <w:rPr>
+          <w:b/>
+          <w:bCs/>
+          <w:lang w:val="en-US"/>
+        </w:rPr>
+        <w:t xml:space="preserve">Source Code Python -&gt; Python Interpreter (Atau program </w:t>
+      </w:r>
+      <w:proofErr w:type="spellStart"/>
+      <w:r>
+        <w:rPr>
+          <w:b/>
+          <w:bCs/>
+          <w:lang w:val="en-US"/>
+        </w:rPr>
+        <w:t>nya</w:t>
+      </w:r>
+      <w:proofErr w:type="spellEnd"/>
+      <w:r>
+        <w:rPr>
+          <w:b/>
+          <w:bCs/>
+          <w:lang w:val="en-US"/>
+        </w:rPr>
+        <w:t xml:space="preserve"> python </w:t>
+      </w:r>
+      <w:proofErr w:type="spellStart"/>
+      <w:r>
+        <w:rPr>
+          <w:b/>
+          <w:bCs/>
+          <w:lang w:val="en-US"/>
+        </w:rPr>
+        <w:t>buat</w:t>
+      </w:r>
+      <w:proofErr w:type="spellEnd"/>
+      <w:r>
+        <w:rPr>
+          <w:b/>
+          <w:bCs/>
+          <w:lang w:val="en-US"/>
+        </w:rPr>
+        <w:t xml:space="preserve"> </w:t>
+      </w:r>
+      <w:proofErr w:type="spellStart"/>
+      <w:r>
+        <w:rPr>
+          <w:b/>
+          <w:bCs/>
+          <w:lang w:val="en-US"/>
+        </w:rPr>
+        <w:t>mengeksekusi</w:t>
+      </w:r>
+      <w:proofErr w:type="spellEnd"/>
+      <w:r>
+        <w:rPr>
+          <w:b/>
+          <w:bCs/>
+          <w:lang w:val="en-US"/>
+        </w:rPr>
+        <w:t xml:space="preserve"> code) -&gt; Terminal </w:t>
+      </w:r>
+      <w:proofErr w:type="spellStart"/>
+      <w:r>
+        <w:rPr>
+          <w:b/>
+          <w:bCs/>
+          <w:lang w:val="en-US"/>
+        </w:rPr>
+        <w:t>dijalankan</w:t>
+      </w:r>
+      <w:proofErr w:type="spellEnd"/>
+      <w:r>
+        <w:rPr>
+          <w:b/>
+          <w:bCs/>
+          <w:lang w:val="en-US"/>
+        </w:rPr>
+        <w:t xml:space="preserve"> -&gt; </w:t>
+      </w:r>
+      <w:proofErr w:type="spellStart"/>
+      <w:r>
+        <w:rPr>
+          <w:b/>
+          <w:bCs/>
+          <w:lang w:val="en-US"/>
+        </w:rPr>
+        <w:t>Hasilnya</w:t>
+      </w:r>
+      <w:proofErr w:type="spellEnd"/>
     </w:p>
     <w:p>
       <w:pPr>
@@ -984,7 +1718,133 @@
         <w:rPr>
           <w:lang w:val="en-US"/>
         </w:rPr>
-        <w:t>Nah jadi gini hasil eksekusinya yang dijalankan paling atas dulu lalu kebawah:</w:t>
+        <w:t xml:space="preserve">Nah </w:t>
+      </w:r>
+      <w:proofErr w:type="spellStart"/>
+      <w:r>
+        <w:rPr>
+          <w:lang w:val="en-US"/>
+        </w:rPr>
+        <w:t>jadi</w:t>
+      </w:r>
+      <w:proofErr w:type="spellEnd"/>
+      <w:r>
+        <w:rPr>
+          <w:lang w:val="en-US"/>
+        </w:rPr>
+        <w:t xml:space="preserve"> </w:t>
+      </w:r>
+      <w:proofErr w:type="spellStart"/>
+      <w:r>
+        <w:rPr>
+          <w:lang w:val="en-US"/>
+        </w:rPr>
+        <w:t>gini</w:t>
+      </w:r>
+      <w:proofErr w:type="spellEnd"/>
+      <w:r>
+        <w:rPr>
+          <w:lang w:val="en-US"/>
+        </w:rPr>
+        <w:t xml:space="preserve"> </w:t>
+      </w:r>
+      <w:proofErr w:type="spellStart"/>
+      <w:r>
+        <w:rPr>
+          <w:lang w:val="en-US"/>
+        </w:rPr>
+        <w:t>hasil</w:t>
+      </w:r>
+      <w:proofErr w:type="spellEnd"/>
+      <w:r>
+        <w:rPr>
+          <w:lang w:val="en-US"/>
+        </w:rPr>
+        <w:t xml:space="preserve"> </w:t>
+      </w:r>
+      <w:proofErr w:type="spellStart"/>
+      <w:r>
+        <w:rPr>
+          <w:lang w:val="en-US"/>
+        </w:rPr>
+        <w:t>eksekusinya</w:t>
+      </w:r>
+      <w:proofErr w:type="spellEnd"/>
+      <w:r>
+        <w:rPr>
+          <w:lang w:val="en-US"/>
+        </w:rPr>
+        <w:t xml:space="preserve"> yang </w:t>
+      </w:r>
+      <w:proofErr w:type="spellStart"/>
+      <w:r>
+        <w:rPr>
+          <w:lang w:val="en-US"/>
+        </w:rPr>
+        <w:t>dijalankan</w:t>
+      </w:r>
+      <w:proofErr w:type="spellEnd"/>
+      <w:r>
+        <w:rPr>
+          <w:lang w:val="en-US"/>
+        </w:rPr>
+        <w:t xml:space="preserve"> paling </w:t>
+      </w:r>
+      <w:proofErr w:type="spellStart"/>
+      <w:r>
+        <w:rPr>
+          <w:lang w:val="en-US"/>
+        </w:rPr>
+        <w:t>atas</w:t>
+      </w:r>
+      <w:proofErr w:type="spellEnd"/>
+      <w:r>
+        <w:rPr>
+          <w:lang w:val="en-US"/>
+        </w:rPr>
+        <w:t xml:space="preserve"> </w:t>
+      </w:r>
+      <w:proofErr w:type="spellStart"/>
+      <w:r>
+        <w:rPr>
+          <w:lang w:val="en-US"/>
+        </w:rPr>
+        <w:t>dulu</w:t>
+      </w:r>
+      <w:proofErr w:type="spellEnd"/>
+      <w:r>
+        <w:rPr>
+          <w:lang w:val="en-US"/>
+        </w:rPr>
+        <w:t xml:space="preserve"> </w:t>
+      </w:r>
+      <w:proofErr w:type="spellStart"/>
+      <w:r>
+        <w:rPr>
+          <w:lang w:val="en-US"/>
+        </w:rPr>
+        <w:t>lalu</w:t>
+      </w:r>
+      <w:proofErr w:type="spellEnd"/>
+      <w:r>
+        <w:rPr>
+          <w:lang w:val="en-US"/>
+        </w:rPr>
+        <w:t xml:space="preserve"> </w:t>
+      </w:r>
+      <w:proofErr w:type="spellStart"/>
+      <w:r>
+        <w:rPr>
+          <w:lang w:val="en-US"/>
+        </w:rPr>
+        <w:t>kebawah</w:t>
+      </w:r>
+      <w:proofErr w:type="spellEnd"/>
+      <w:r>
+        <w:rPr>
+          <w:lang w:val="en-US"/>
+        </w:rPr>
+        <w:t>:</w:t>
       </w:r>
     </w:p>
     <w:p>
@@ -1064,7 +1924,21 @@
         <w:rPr>
           <w:lang w:val="en-US"/>
         </w:rPr>
-        <w:t>Yaitu mengcompile code python</w:t>
+        <w:t xml:space="preserve">Yaitu </w:t>
+      </w:r>
+      <w:proofErr w:type="spellStart"/>
+      <w:r>
+        <w:rPr>
+          <w:lang w:val="en-US"/>
+        </w:rPr>
+        <w:t>mengcompile</w:t>
+      </w:r>
+      <w:proofErr w:type="spellEnd"/>
+      <w:r>
+        <w:rPr>
+          <w:lang w:val="en-US"/>
+        </w:rPr>
+        <w:t xml:space="preserve"> code python</w:t>
       </w:r>
     </w:p>
     <w:p>
@@ -1083,7 +1957,91 @@
         <w:rPr>
           <w:lang w:val="en-US"/>
         </w:rPr>
-        <w:t>Cara nya yaitu: buka terminal -&gt; ketik “python -m py_compile (nama_file)”</w:t>
+        <w:t xml:space="preserve">Cara </w:t>
+      </w:r>
+      <w:proofErr w:type="spellStart"/>
+      <w:r>
+        <w:rPr>
+          <w:lang w:val="en-US"/>
+        </w:rPr>
+        <w:t>nya</w:t>
+      </w:r>
+      <w:proofErr w:type="spellEnd"/>
+      <w:r>
+        <w:rPr>
+          <w:lang w:val="en-US"/>
+        </w:rPr>
+        <w:t xml:space="preserve"> </w:t>
+      </w:r>
+      <w:proofErr w:type="spellStart"/>
+      <w:r>
+        <w:rPr>
+          <w:lang w:val="en-US"/>
+        </w:rPr>
+        <w:t>yaitu</w:t>
+      </w:r>
+      <w:proofErr w:type="spellEnd"/>
+      <w:r>
+        <w:rPr>
+          <w:lang w:val="en-US"/>
+        </w:rPr>
+        <w:t xml:space="preserve">: </w:t>
+      </w:r>
+      <w:proofErr w:type="spellStart"/>
+      <w:r>
+        <w:rPr>
+          <w:lang w:val="en-US"/>
+        </w:rPr>
+        <w:t>buka</w:t>
+      </w:r>
+      <w:proofErr w:type="spellEnd"/>
+      <w:r>
+        <w:rPr>
+          <w:lang w:val="en-US"/>
+        </w:rPr>
+        <w:t xml:space="preserve"> terminal -&gt; </w:t>
+      </w:r>
+      <w:proofErr w:type="spellStart"/>
+      <w:r>
+        <w:rPr>
+          <w:lang w:val="en-US"/>
+        </w:rPr>
+        <w:t>ketik</w:t>
+      </w:r>
+      <w:proofErr w:type="spellEnd"/>
+      <w:r>
+        <w:rPr>
+          <w:lang w:val="en-US"/>
+        </w:rPr>
+        <w:t xml:space="preserve"> “python -m </w:t>
+      </w:r>
+      <w:proofErr w:type="spellStart"/>
+      <w:r>
+        <w:rPr>
+          <w:lang w:val="en-US"/>
+        </w:rPr>
+        <w:t>py_compile</w:t>
+      </w:r>
+      <w:proofErr w:type="spellEnd"/>
+      <w:r>
+        <w:rPr>
+          <w:lang w:val="en-US"/>
+        </w:rPr>
+        <w:t xml:space="preserve"> (</w:t>
+      </w:r>
+      <w:proofErr w:type="spellStart"/>
+      <w:r>
+        <w:rPr>
+          <w:lang w:val="en-US"/>
+        </w:rPr>
+        <w:t>nama_file</w:t>
+      </w:r>
+      <w:proofErr w:type="spellEnd"/>
+      <w:r>
+        <w:rPr>
+          <w:lang w:val="en-US"/>
+        </w:rPr>
+        <w:t>)”</w:t>
       </w:r>
     </w:p>
     <w:p>
@@ -1098,11 +2056,19 @@
           <w:lang w:val="en-US"/>
         </w:rPr>
       </w:pPr>
-      <w:r>
-        <w:rPr>
-          <w:lang w:val="en-US"/>
-        </w:rPr>
-        <w:t>Menggunakan interpreter:</w:t>
+      <w:proofErr w:type="spellStart"/>
+      <w:r>
+        <w:rPr>
+          <w:lang w:val="en-US"/>
+        </w:rPr>
+        <w:t>Menggunakan</w:t>
+      </w:r>
+      <w:proofErr w:type="spellEnd"/>
+      <w:r>
+        <w:rPr>
+          <w:lang w:val="en-US"/>
+        </w:rPr>
+        <w:t xml:space="preserve"> interpreter:</w:t>
       </w:r>
     </w:p>
     <w:p>
@@ -1171,13 +2137,23 @@
           <w:lang w:val="en-US"/>
         </w:rPr>
       </w:pPr>
-      <w:r>
-        <w:rPr>
-          <w:b/>
-          <w:bCs/>
-          <w:lang w:val="en-US"/>
-        </w:rPr>
-        <w:t>Menggunkan compiler</w:t>
+      <w:proofErr w:type="spellStart"/>
+      <w:r>
+        <w:rPr>
+          <w:b/>
+          <w:bCs/>
+          <w:lang w:val="en-US"/>
+        </w:rPr>
+        <w:t>Menggunkan</w:t>
+      </w:r>
+      <w:proofErr w:type="spellEnd"/>
+      <w:r>
+        <w:rPr>
+          <w:b/>
+          <w:bCs/>
+          <w:lang w:val="en-US"/>
+        </w:rPr>
+        <w:t xml:space="preserve"> compiler</w:t>
       </w:r>
     </w:p>
     <w:p>
@@ -1249,7 +2225,161 @@
         <w:rPr>
           <w:lang w:val="en-US"/>
         </w:rPr>
-        <w:t xml:space="preserve">Jadi keseluruhan alur kerja python itu dijalankan berdasarkan berurutan, yang tidak dieksekusi yaitu comment (# …), baris kosong, multiline comment (“””…”””) </w:t>
+        <w:t xml:space="preserve">Jadi </w:t>
+      </w:r>
+      <w:proofErr w:type="spellStart"/>
+      <w:r>
+        <w:rPr>
+          <w:lang w:val="en-US"/>
+        </w:rPr>
+        <w:t>keseluruhan</w:t>
+      </w:r>
+      <w:proofErr w:type="spellEnd"/>
+      <w:r>
+        <w:rPr>
+          <w:lang w:val="en-US"/>
+        </w:rPr>
+        <w:t xml:space="preserve"> </w:t>
+      </w:r>
+      <w:proofErr w:type="spellStart"/>
+      <w:r>
+        <w:rPr>
+          <w:lang w:val="en-US"/>
+        </w:rPr>
+        <w:t>alur</w:t>
+      </w:r>
+      <w:proofErr w:type="spellEnd"/>
+      <w:r>
+        <w:rPr>
+          <w:lang w:val="en-US"/>
+        </w:rPr>
+        <w:t xml:space="preserve"> </w:t>
+      </w:r>
+      <w:proofErr w:type="spellStart"/>
+      <w:r>
+        <w:rPr>
+          <w:lang w:val="en-US"/>
+        </w:rPr>
+        <w:t>kerja</w:t>
+      </w:r>
+      <w:proofErr w:type="spellEnd"/>
+      <w:r>
+        <w:rPr>
+          <w:lang w:val="en-US"/>
+        </w:rPr>
+        <w:t xml:space="preserve"> python </w:t>
+      </w:r>
+      <w:proofErr w:type="spellStart"/>
+      <w:r>
+        <w:rPr>
+          <w:lang w:val="en-US"/>
+        </w:rPr>
+        <w:t>itu</w:t>
+      </w:r>
+      <w:proofErr w:type="spellEnd"/>
+      <w:r>
+        <w:rPr>
+          <w:lang w:val="en-US"/>
+        </w:rPr>
+        <w:t xml:space="preserve"> </w:t>
+      </w:r>
+      <w:proofErr w:type="spellStart"/>
+      <w:r>
+        <w:rPr>
+          <w:lang w:val="en-US"/>
+        </w:rPr>
+        <w:t>dijalankan</w:t>
+      </w:r>
+      <w:proofErr w:type="spellEnd"/>
+      <w:r>
+        <w:rPr>
+          <w:lang w:val="en-US"/>
+        </w:rPr>
+        <w:t xml:space="preserve"> </w:t>
+      </w:r>
+      <w:proofErr w:type="spellStart"/>
+      <w:r>
+        <w:rPr>
+          <w:lang w:val="en-US"/>
+        </w:rPr>
+        <w:t>berdasarkan</w:t>
+      </w:r>
+      <w:proofErr w:type="spellEnd"/>
+      <w:r>
+        <w:rPr>
+          <w:lang w:val="en-US"/>
+        </w:rPr>
+        <w:t xml:space="preserve"> </w:t>
+      </w:r>
+      <w:proofErr w:type="spellStart"/>
+      <w:r>
+        <w:rPr>
+          <w:lang w:val="en-US"/>
+        </w:rPr>
+        <w:t>berurutan</w:t>
+      </w:r>
+      <w:proofErr w:type="spellEnd"/>
+      <w:r>
+        <w:rPr>
+          <w:lang w:val="en-US"/>
+        </w:rPr>
+        <w:t xml:space="preserve">, yang </w:t>
+      </w:r>
+      <w:proofErr w:type="spellStart"/>
+      <w:r>
+        <w:rPr>
+          <w:lang w:val="en-US"/>
+        </w:rPr>
+        <w:t>tidak</w:t>
+      </w:r>
+      <w:proofErr w:type="spellEnd"/>
+      <w:r>
+        <w:rPr>
+          <w:lang w:val="en-US"/>
+        </w:rPr>
+        <w:t xml:space="preserve"> </w:t>
+      </w:r>
+      <w:proofErr w:type="spellStart"/>
+      <w:r>
+        <w:rPr>
+          <w:lang w:val="en-US"/>
+        </w:rPr>
+        <w:t>dieksekusi</w:t>
+      </w:r>
+      <w:proofErr w:type="spellEnd"/>
+      <w:r>
+        <w:rPr>
+          <w:lang w:val="en-US"/>
+        </w:rPr>
+        <w:t xml:space="preserve"> </w:t>
+      </w:r>
+      <w:proofErr w:type="spellStart"/>
+      <w:r>
+        <w:rPr>
+          <w:lang w:val="en-US"/>
+        </w:rPr>
+        <w:t>yaitu</w:t>
+      </w:r>
+      <w:proofErr w:type="spellEnd"/>
+      <w:r>
+        <w:rPr>
+          <w:lang w:val="en-US"/>
+        </w:rPr>
+        <w:t xml:space="preserve"> comment (# …), baris </w:t>
+      </w:r>
+      <w:proofErr w:type="spellStart"/>
+      <w:r>
+        <w:rPr>
+          <w:lang w:val="en-US"/>
+        </w:rPr>
+        <w:t>kosong</w:t>
+      </w:r>
+      <w:proofErr w:type="spellEnd"/>
+      <w:r>
+        <w:rPr>
+          <w:lang w:val="en-US"/>
+        </w:rPr>
+        <w:t xml:space="preserve">, multiline comment (“””…”””) </w:t>
       </w:r>
     </w:p>
     <w:p>
@@ -1271,6 +2401,7 @@
           <w:lang w:val="en-US"/>
         </w:rPr>
       </w:pPr>
+      <w:proofErr w:type="spellStart"/>
       <w:r>
         <w:rPr>
           <w:b/>
@@ -1279,6 +2410,7 @@
         </w:rPr>
         <w:t>Variabel</w:t>
       </w:r>
+      <w:proofErr w:type="spellEnd"/>
     </w:p>
     <w:p>
       <w:pPr>
@@ -1292,19 +2424,79 @@
           <w:lang w:val="en-US"/>
         </w:rPr>
       </w:pPr>
-      <w:r>
-        <w:rPr>
-          <w:b/>
-          <w:bCs/>
-          <w:lang w:val="en-US"/>
-        </w:rPr>
-        <w:t xml:space="preserve">Variabel </w:t>
-      </w:r>
-      <w:r>
-        <w:rPr>
-          <w:lang w:val="en-US"/>
-        </w:rPr>
-        <w:t>adalah tempat untuk menyimpan data</w:t>
+      <w:proofErr w:type="spellStart"/>
+      <w:r>
+        <w:rPr>
+          <w:b/>
+          <w:bCs/>
+          <w:lang w:val="en-US"/>
+        </w:rPr>
+        <w:t>Variabel</w:t>
+      </w:r>
+      <w:proofErr w:type="spellEnd"/>
+      <w:r>
+        <w:rPr>
+          <w:b/>
+          <w:bCs/>
+          <w:lang w:val="en-US"/>
+        </w:rPr>
+        <w:t xml:space="preserve"> </w:t>
+      </w:r>
+      <w:proofErr w:type="spellStart"/>
+      <w:r>
+        <w:rPr>
+          <w:lang w:val="en-US"/>
+        </w:rPr>
+        <w:t>adalah</w:t>
+      </w:r>
+      <w:proofErr w:type="spellEnd"/>
+      <w:r>
+        <w:rPr>
+          <w:lang w:val="en-US"/>
+        </w:rPr>
+        <w:t xml:space="preserve"> </w:t>
+      </w:r>
+      <w:proofErr w:type="spellStart"/>
+      <w:r>
+        <w:rPr>
+          <w:lang w:val="en-US"/>
+        </w:rPr>
+        <w:t>tempat</w:t>
+      </w:r>
+      <w:proofErr w:type="spellEnd"/>
+      <w:r>
+        <w:rPr>
+          <w:lang w:val="en-US"/>
+        </w:rPr>
+        <w:t xml:space="preserve"> </w:t>
+      </w:r>
+      <w:proofErr w:type="spellStart"/>
+      <w:r>
+        <w:rPr>
+          <w:lang w:val="en-US"/>
+        </w:rPr>
+        <w:t>untuk</w:t>
+      </w:r>
+      <w:proofErr w:type="spellEnd"/>
+      <w:r>
+        <w:rPr>
+          <w:lang w:val="en-US"/>
+        </w:rPr>
+        <w:t xml:space="preserve"> </w:t>
+      </w:r>
+      <w:proofErr w:type="spellStart"/>
+      <w:r>
+        <w:rPr>
+          <w:lang w:val="en-US"/>
+        </w:rPr>
+        <w:t>menyimpan</w:t>
+      </w:r>
+      <w:proofErr w:type="spellEnd"/>
+      <w:r>
+        <w:rPr>
+          <w:lang w:val="en-US"/>
+        </w:rPr>
+        <w:t xml:space="preserve"> data</w:t>
       </w:r>
     </w:p>
     <w:p>
@@ -1323,7 +2515,119 @@
         <w:rPr>
           <w:lang w:val="en-US"/>
         </w:rPr>
-        <w:t>Kita bisa menjalankan code python dengan secara interactive maksudnya bisa menjalankan kode di terminal:</w:t>
+        <w:t xml:space="preserve">Kita </w:t>
+      </w:r>
+      <w:proofErr w:type="spellStart"/>
+      <w:r>
+        <w:rPr>
+          <w:lang w:val="en-US"/>
+        </w:rPr>
+        <w:t>bisa</w:t>
+      </w:r>
+      <w:proofErr w:type="spellEnd"/>
+      <w:r>
+        <w:rPr>
+          <w:lang w:val="en-US"/>
+        </w:rPr>
+        <w:t xml:space="preserve"> </w:t>
+      </w:r>
+      <w:proofErr w:type="spellStart"/>
+      <w:r>
+        <w:rPr>
+          <w:lang w:val="en-US"/>
+        </w:rPr>
+        <w:t>menjalankan</w:t>
+      </w:r>
+      <w:proofErr w:type="spellEnd"/>
+      <w:r>
+        <w:rPr>
+          <w:lang w:val="en-US"/>
+        </w:rPr>
+        <w:t xml:space="preserve"> code python </w:t>
+      </w:r>
+      <w:proofErr w:type="spellStart"/>
+      <w:r>
+        <w:rPr>
+          <w:lang w:val="en-US"/>
+        </w:rPr>
+        <w:t>dengan</w:t>
+      </w:r>
+      <w:proofErr w:type="spellEnd"/>
+      <w:r>
+        <w:rPr>
+          <w:lang w:val="en-US"/>
+        </w:rPr>
+        <w:t xml:space="preserve"> </w:t>
+      </w:r>
+      <w:proofErr w:type="spellStart"/>
+      <w:r>
+        <w:rPr>
+          <w:lang w:val="en-US"/>
+        </w:rPr>
+        <w:t>secara</w:t>
+      </w:r>
+      <w:proofErr w:type="spellEnd"/>
+      <w:r>
+        <w:rPr>
+          <w:lang w:val="en-US"/>
+        </w:rPr>
+        <w:t xml:space="preserve"> interactive </w:t>
+      </w:r>
+      <w:proofErr w:type="spellStart"/>
+      <w:r>
+        <w:rPr>
+          <w:lang w:val="en-US"/>
+        </w:rPr>
+        <w:t>maksudnya</w:t>
+      </w:r>
+      <w:proofErr w:type="spellEnd"/>
+      <w:r>
+        <w:rPr>
+          <w:lang w:val="en-US"/>
+        </w:rPr>
+        <w:t xml:space="preserve"> </w:t>
+      </w:r>
+      <w:proofErr w:type="spellStart"/>
+      <w:r>
+        <w:rPr>
+          <w:lang w:val="en-US"/>
+        </w:rPr>
+        <w:t>bisa</w:t>
+      </w:r>
+      <w:proofErr w:type="spellEnd"/>
+      <w:r>
+        <w:rPr>
+          <w:lang w:val="en-US"/>
+        </w:rPr>
+        <w:t xml:space="preserve"> </w:t>
+      </w:r>
+      <w:proofErr w:type="spellStart"/>
+      <w:r>
+        <w:rPr>
+          <w:lang w:val="en-US"/>
+        </w:rPr>
+        <w:t>menjalankan</w:t>
+      </w:r>
+      <w:proofErr w:type="spellEnd"/>
+      <w:r>
+        <w:rPr>
+          <w:lang w:val="en-US"/>
+        </w:rPr>
+        <w:t xml:space="preserve"> </w:t>
+      </w:r>
+      <w:proofErr w:type="spellStart"/>
+      <w:r>
+        <w:rPr>
+          <w:lang w:val="en-US"/>
+        </w:rPr>
+        <w:t>kode</w:t>
+      </w:r>
+      <w:proofErr w:type="spellEnd"/>
+      <w:r>
+        <w:rPr>
+          <w:lang w:val="en-US"/>
+        </w:rPr>
+        <w:t xml:space="preserve"> di terminal:</w:t>
       </w:r>
     </w:p>
     <w:p>
@@ -1391,11 +2695,33 @@
           <w:lang w:val="en-US"/>
         </w:rPr>
       </w:pPr>
-      <w:r>
-        <w:rPr>
-          <w:lang w:val="en-US"/>
-        </w:rPr>
-        <w:t>Variabel Secara Matematika:</w:t>
+      <w:proofErr w:type="spellStart"/>
+      <w:r>
+        <w:rPr>
+          <w:lang w:val="en-US"/>
+        </w:rPr>
+        <w:t>Variabel</w:t>
+      </w:r>
+      <w:proofErr w:type="spellEnd"/>
+      <w:r>
+        <w:rPr>
+          <w:lang w:val="en-US"/>
+        </w:rPr>
+        <w:t xml:space="preserve"> </w:t>
+      </w:r>
+      <w:proofErr w:type="spellStart"/>
+      <w:r>
+        <w:rPr>
+          <w:lang w:val="en-US"/>
+        </w:rPr>
+        <w:t>Secara</w:t>
+      </w:r>
+      <w:proofErr w:type="spellEnd"/>
+      <w:r>
+        <w:rPr>
+          <w:lang w:val="en-US"/>
+        </w:rPr>
+        <w:t xml:space="preserve"> Matematika:</w:t>
       </w:r>
     </w:p>
     <w:p>
@@ -1473,13 +2799,23 @@
           <w:lang w:val="en-US"/>
         </w:rPr>
       </w:pPr>
-      <w:r>
-        <w:rPr>
-          <w:b/>
-          <w:bCs/>
-          <w:lang w:val="en-US"/>
-        </w:rPr>
-        <w:t>Tipe Data</w:t>
+      <w:proofErr w:type="spellStart"/>
+      <w:r>
+        <w:rPr>
+          <w:b/>
+          <w:bCs/>
+          <w:lang w:val="en-US"/>
+        </w:rPr>
+        <w:t>Tipe</w:t>
+      </w:r>
+      <w:proofErr w:type="spellEnd"/>
+      <w:r>
+        <w:rPr>
+          <w:b/>
+          <w:bCs/>
+          <w:lang w:val="en-US"/>
+        </w:rPr>
+        <w:t xml:space="preserve"> Data</w:t>
       </w:r>
     </w:p>
     <w:p>
@@ -1494,11 +2830,117 @@
           <w:lang w:val="en-US"/>
         </w:rPr>
       </w:pPr>
-      <w:r>
-        <w:rPr>
-          <w:lang w:val="en-US"/>
-        </w:rPr>
-        <w:t>Tipe data adalah macam-macam data yang bisa digunakan oleh python, untuk value dari sebuah variable</w:t>
+      <w:proofErr w:type="spellStart"/>
+      <w:r>
+        <w:rPr>
+          <w:lang w:val="en-US"/>
+        </w:rPr>
+        <w:t>Tipe</w:t>
+      </w:r>
+      <w:proofErr w:type="spellEnd"/>
+      <w:r>
+        <w:rPr>
+          <w:lang w:val="en-US"/>
+        </w:rPr>
+        <w:t xml:space="preserve"> data </w:t>
+      </w:r>
+      <w:proofErr w:type="spellStart"/>
+      <w:r>
+        <w:rPr>
+          <w:lang w:val="en-US"/>
+        </w:rPr>
+        <w:t>adalah</w:t>
+      </w:r>
+      <w:proofErr w:type="spellEnd"/>
+      <w:r>
+        <w:rPr>
+          <w:lang w:val="en-US"/>
+        </w:rPr>
+        <w:t xml:space="preserve"> </w:t>
+      </w:r>
+      <w:proofErr w:type="spellStart"/>
+      <w:r>
+        <w:rPr>
+          <w:lang w:val="en-US"/>
+        </w:rPr>
+        <w:t>macam-macam</w:t>
+      </w:r>
+      <w:proofErr w:type="spellEnd"/>
+      <w:r>
+        <w:rPr>
+          <w:lang w:val="en-US"/>
+        </w:rPr>
+        <w:t xml:space="preserve"> data yang </w:t>
+      </w:r>
+      <w:proofErr w:type="spellStart"/>
+      <w:r>
+        <w:rPr>
+          <w:lang w:val="en-US"/>
+        </w:rPr>
+        <w:t>bisa</w:t>
+      </w:r>
+      <w:proofErr w:type="spellEnd"/>
+      <w:r>
+        <w:rPr>
+          <w:lang w:val="en-US"/>
+        </w:rPr>
+        <w:t xml:space="preserve"> </w:t>
+      </w:r>
+      <w:proofErr w:type="spellStart"/>
+      <w:r>
+        <w:rPr>
+          <w:lang w:val="en-US"/>
+        </w:rPr>
+        <w:t>digunakan</w:t>
+      </w:r>
+      <w:proofErr w:type="spellEnd"/>
+      <w:r>
+        <w:rPr>
+          <w:lang w:val="en-US"/>
+        </w:rPr>
+        <w:t xml:space="preserve"> oleh python, </w:t>
+      </w:r>
+      <w:proofErr w:type="spellStart"/>
+      <w:r>
+        <w:rPr>
+          <w:lang w:val="en-US"/>
+        </w:rPr>
+        <w:t>untuk</w:t>
+      </w:r>
+      <w:proofErr w:type="spellEnd"/>
+      <w:r>
+        <w:rPr>
+          <w:lang w:val="en-US"/>
+        </w:rPr>
+        <w:t xml:space="preserve"> value </w:t>
+      </w:r>
+      <w:proofErr w:type="spellStart"/>
+      <w:r>
+        <w:rPr>
+          <w:lang w:val="en-US"/>
+        </w:rPr>
+        <w:t>dari</w:t>
+      </w:r>
+      <w:proofErr w:type="spellEnd"/>
+      <w:r>
+        <w:rPr>
+          <w:lang w:val="en-US"/>
+        </w:rPr>
+        <w:t xml:space="preserve"> </w:t>
+      </w:r>
+      <w:proofErr w:type="spellStart"/>
+      <w:r>
+        <w:rPr>
+          <w:lang w:val="en-US"/>
+        </w:rPr>
+        <w:t>sebuah</w:t>
+      </w:r>
+      <w:proofErr w:type="spellEnd"/>
+      <w:r>
+        <w:rPr>
+          <w:lang w:val="en-US"/>
+        </w:rPr>
+        <w:t xml:space="preserve"> variable</w:t>
       </w:r>
     </w:p>
     <w:p>
@@ -1519,7 +2961,25 @@
           <w:bCs/>
           <w:lang w:val="en-US"/>
         </w:rPr>
-        <w:t>Casting Tipe Data</w:t>
+        <w:t xml:space="preserve">Casting </w:t>
+      </w:r>
+      <w:proofErr w:type="spellStart"/>
+      <w:r>
+        <w:rPr>
+          <w:b/>
+          <w:bCs/>
+          <w:lang w:val="en-US"/>
+        </w:rPr>
+        <w:t>Tipe</w:t>
+      </w:r>
+      <w:proofErr w:type="spellEnd"/>
+      <w:r>
+        <w:rPr>
+          <w:b/>
+          <w:bCs/>
+          <w:lang w:val="en-US"/>
+        </w:rPr>
+        <w:t xml:space="preserve"> Data</w:t>
       </w:r>
     </w:p>
     <w:p>
@@ -1536,7 +2996,91 @@
         <w:rPr>
           <w:lang w:val="en-US"/>
         </w:rPr>
-        <w:t>Casting Tipe Data adalah merubah tipe data ke tipe data yang lain</w:t>
+        <w:t xml:space="preserve">Casting </w:t>
+      </w:r>
+      <w:proofErr w:type="spellStart"/>
+      <w:r>
+        <w:rPr>
+          <w:lang w:val="en-US"/>
+        </w:rPr>
+        <w:t>Tipe</w:t>
+      </w:r>
+      <w:proofErr w:type="spellEnd"/>
+      <w:r>
+        <w:rPr>
+          <w:lang w:val="en-US"/>
+        </w:rPr>
+        <w:t xml:space="preserve"> Data </w:t>
+      </w:r>
+      <w:proofErr w:type="spellStart"/>
+      <w:r>
+        <w:rPr>
+          <w:lang w:val="en-US"/>
+        </w:rPr>
+        <w:t>adalah</w:t>
+      </w:r>
+      <w:proofErr w:type="spellEnd"/>
+      <w:r>
+        <w:rPr>
+          <w:lang w:val="en-US"/>
+        </w:rPr>
+        <w:t xml:space="preserve"> </w:t>
+      </w:r>
+      <w:proofErr w:type="spellStart"/>
+      <w:r>
+        <w:rPr>
+          <w:lang w:val="en-US"/>
+        </w:rPr>
+        <w:t>merubah</w:t>
+      </w:r>
+      <w:proofErr w:type="spellEnd"/>
+      <w:r>
+        <w:rPr>
+          <w:lang w:val="en-US"/>
+        </w:rPr>
+        <w:t xml:space="preserve"> </w:t>
+      </w:r>
+      <w:proofErr w:type="spellStart"/>
+      <w:r>
+        <w:rPr>
+          <w:lang w:val="en-US"/>
+        </w:rPr>
+        <w:t>tipe</w:t>
+      </w:r>
+      <w:proofErr w:type="spellEnd"/>
+      <w:r>
+        <w:rPr>
+          <w:lang w:val="en-US"/>
+        </w:rPr>
+        <w:t xml:space="preserve"> data </w:t>
+      </w:r>
+      <w:proofErr w:type="spellStart"/>
+      <w:r>
+        <w:rPr>
+          <w:lang w:val="en-US"/>
+        </w:rPr>
+        <w:t>ke</w:t>
+      </w:r>
+      <w:proofErr w:type="spellEnd"/>
+      <w:r>
+        <w:rPr>
+          <w:lang w:val="en-US"/>
+        </w:rPr>
+        <w:t xml:space="preserve"> </w:t>
+      </w:r>
+      <w:proofErr w:type="spellStart"/>
+      <w:r>
+        <w:rPr>
+          <w:lang w:val="en-US"/>
+        </w:rPr>
+        <w:t>tipe</w:t>
+      </w:r>
+      <w:proofErr w:type="spellEnd"/>
+      <w:r>
+        <w:rPr>
+          <w:lang w:val="en-US"/>
+        </w:rPr>
+        <w:t xml:space="preserve"> data yang lain</w:t>
       </w:r>
     </w:p>
     <w:p>
@@ -1551,13 +3095,23 @@
           <w:lang w:val="en-US"/>
         </w:rPr>
       </w:pPr>
-      <w:r>
-        <w:rPr>
-          <w:b/>
-          <w:bCs/>
-          <w:lang w:val="en-US"/>
-        </w:rPr>
-        <w:t>Mengambil Input Data Dari User</w:t>
+      <w:proofErr w:type="spellStart"/>
+      <w:r>
+        <w:rPr>
+          <w:b/>
+          <w:bCs/>
+          <w:lang w:val="en-US"/>
+        </w:rPr>
+        <w:t>Mengambil</w:t>
+      </w:r>
+      <w:proofErr w:type="spellEnd"/>
+      <w:r>
+        <w:rPr>
+          <w:b/>
+          <w:bCs/>
+          <w:lang w:val="en-US"/>
+        </w:rPr>
+        <w:t xml:space="preserve"> Input Data Dari User</w:t>
       </w:r>
     </w:p>
     <w:p>
@@ -1576,7 +3130,189 @@
         <w:rPr>
           <w:lang w:val="en-US"/>
         </w:rPr>
-        <w:t xml:space="preserve"> Untuk mengambil data dari  user kita bisa membuat variable terlebih dahulu, kemudian nilainya atau valuenya menggunakan function “</w:t>
+        <w:t xml:space="preserve"> </w:t>
+      </w:r>
+      <w:proofErr w:type="spellStart"/>
+      <w:r>
+        <w:rPr>
+          <w:lang w:val="en-US"/>
+        </w:rPr>
+        <w:t>Untuk</w:t>
+      </w:r>
+      <w:proofErr w:type="spellEnd"/>
+      <w:r>
+        <w:rPr>
+          <w:lang w:val="en-US"/>
+        </w:rPr>
+        <w:t xml:space="preserve"> </w:t>
+      </w:r>
+      <w:proofErr w:type="spellStart"/>
+      <w:r>
+        <w:rPr>
+          <w:lang w:val="en-US"/>
+        </w:rPr>
+        <w:t>mengambil</w:t>
+      </w:r>
+      <w:proofErr w:type="spellEnd"/>
+      <w:r>
+        <w:rPr>
+          <w:lang w:val="en-US"/>
+        </w:rPr>
+        <w:t xml:space="preserve"> data </w:t>
+      </w:r>
+      <w:proofErr w:type="spellStart"/>
+      <w:r>
+        <w:rPr>
+          <w:lang w:val="en-US"/>
+        </w:rPr>
+        <w:t>dari</w:t>
+      </w:r>
+      <w:proofErr w:type="spellEnd"/>
+      <w:r>
+        <w:rPr>
+          <w:lang w:val="en-US"/>
+        </w:rPr>
+        <w:t xml:space="preserve">  user </w:t>
+      </w:r>
+      <w:proofErr w:type="spellStart"/>
+      <w:r>
+        <w:rPr>
+          <w:lang w:val="en-US"/>
+        </w:rPr>
+        <w:t>kita</w:t>
+      </w:r>
+      <w:proofErr w:type="spellEnd"/>
+      <w:r>
+        <w:rPr>
+          <w:lang w:val="en-US"/>
+        </w:rPr>
+        <w:t xml:space="preserve"> </w:t>
+      </w:r>
+      <w:proofErr w:type="spellStart"/>
+      <w:r>
+        <w:rPr>
+          <w:lang w:val="en-US"/>
+        </w:rPr>
+        <w:t>bisa</w:t>
+      </w:r>
+      <w:proofErr w:type="spellEnd"/>
+      <w:r>
+        <w:rPr>
+          <w:lang w:val="en-US"/>
+        </w:rPr>
+        <w:t xml:space="preserve"> </w:t>
+      </w:r>
+      <w:proofErr w:type="spellStart"/>
+      <w:r>
+        <w:rPr>
+          <w:lang w:val="en-US"/>
+        </w:rPr>
+        <w:t>membuat</w:t>
+      </w:r>
+      <w:proofErr w:type="spellEnd"/>
+      <w:r>
+        <w:rPr>
+          <w:lang w:val="en-US"/>
+        </w:rPr>
+        <w:t xml:space="preserve"> variable </w:t>
+      </w:r>
+      <w:proofErr w:type="spellStart"/>
+      <w:r>
+        <w:rPr>
+          <w:lang w:val="en-US"/>
+        </w:rPr>
+        <w:t>terlebih</w:t>
+      </w:r>
+      <w:proofErr w:type="spellEnd"/>
+      <w:r>
+        <w:rPr>
+          <w:lang w:val="en-US"/>
+        </w:rPr>
+        <w:t xml:space="preserve"> </w:t>
+      </w:r>
+      <w:proofErr w:type="spellStart"/>
+      <w:r>
+        <w:rPr>
+          <w:lang w:val="en-US"/>
+        </w:rPr>
+        <w:t>dahulu</w:t>
+      </w:r>
+      <w:proofErr w:type="spellEnd"/>
+      <w:r>
+        <w:rPr>
+          <w:lang w:val="en-US"/>
+        </w:rPr>
+        <w:t xml:space="preserve">, </w:t>
+      </w:r>
+      <w:proofErr w:type="spellStart"/>
+      <w:r>
+        <w:rPr>
+          <w:lang w:val="en-US"/>
+        </w:rPr>
+        <w:t>kemudian</w:t>
+      </w:r>
+      <w:proofErr w:type="spellEnd"/>
+      <w:r>
+        <w:rPr>
+          <w:lang w:val="en-US"/>
+        </w:rPr>
+        <w:t xml:space="preserve"> </w:t>
+      </w:r>
+      <w:proofErr w:type="spellStart"/>
+      <w:r>
+        <w:rPr>
+          <w:lang w:val="en-US"/>
+        </w:rPr>
+        <w:t>nilainya</w:t>
+      </w:r>
+      <w:proofErr w:type="spellEnd"/>
+      <w:r>
+        <w:rPr>
+          <w:lang w:val="en-US"/>
+        </w:rPr>
+        <w:t xml:space="preserve"> </w:t>
+      </w:r>
+      <w:proofErr w:type="spellStart"/>
+      <w:r>
+        <w:rPr>
+          <w:lang w:val="en-US"/>
+        </w:rPr>
+        <w:t>atau</w:t>
+      </w:r>
+      <w:proofErr w:type="spellEnd"/>
+      <w:r>
+        <w:rPr>
+          <w:lang w:val="en-US"/>
+        </w:rPr>
+        <w:t xml:space="preserve"> </w:t>
+      </w:r>
+      <w:proofErr w:type="spellStart"/>
+      <w:r>
+        <w:rPr>
+          <w:lang w:val="en-US"/>
+        </w:rPr>
+        <w:t>valuenya</w:t>
+      </w:r>
+      <w:proofErr w:type="spellEnd"/>
+      <w:r>
+        <w:rPr>
+          <w:lang w:val="en-US"/>
+        </w:rPr>
+        <w:t xml:space="preserve"> </w:t>
+      </w:r>
+      <w:proofErr w:type="spellStart"/>
+      <w:r>
+        <w:rPr>
+          <w:lang w:val="en-US"/>
+        </w:rPr>
+        <w:t>menggunakan</w:t>
+      </w:r>
+      <w:proofErr w:type="spellEnd"/>
+      <w:r>
+        <w:rPr>
+          <w:lang w:val="en-US"/>
+        </w:rPr>
+        <w:t xml:space="preserve"> function “</w:t>
       </w:r>
       <w:r>
         <w:rPr>
@@ -1586,6 +3322,354 @@
         </w:rPr>
         <w:t>input()”</w:t>
       </w:r>
+    </w:p>
+    <w:p>
+      <w:pPr>
+        <w:numPr>
+          <w:ilvl w:val="0"/>
+          <w:numId w:val="1"/>
+        </w:numPr>
+        <w:rPr>
+          <w:b/>
+          <w:bCs/>
+          <w:lang w:val="en-US"/>
+        </w:rPr>
+      </w:pPr>
+      <w:proofErr w:type="spellStart"/>
+      <w:r>
+        <w:rPr>
+          <w:b/>
+          <w:bCs/>
+          <w:lang w:val="en-US"/>
+        </w:rPr>
+        <w:t>Operasi</w:t>
+      </w:r>
+      <w:proofErr w:type="spellEnd"/>
+      <w:r>
+        <w:rPr>
+          <w:b/>
+          <w:bCs/>
+          <w:lang w:val="en-US"/>
+        </w:rPr>
+        <w:t xml:space="preserve"> </w:t>
+      </w:r>
+      <w:proofErr w:type="spellStart"/>
+      <w:r>
+        <w:rPr>
+          <w:b/>
+          <w:bCs/>
+          <w:lang w:val="en-US"/>
+        </w:rPr>
+        <w:t>Aritmatika</w:t>
+      </w:r>
+      <w:proofErr w:type="spellEnd"/>
+    </w:p>
+    <w:p>
+      <w:pPr>
+        <w:numPr>
+          <w:ilvl w:val="0"/>
+          <w:numId w:val="11"/>
+        </w:numPr>
+        <w:rPr>
+          <w:lang w:val="en-US"/>
+        </w:rPr>
+      </w:pPr>
+      <w:proofErr w:type="spellStart"/>
+      <w:r>
+        <w:rPr>
+          <w:lang w:val="en-US"/>
+        </w:rPr>
+        <w:t>Prioritas</w:t>
+      </w:r>
+      <w:proofErr w:type="spellEnd"/>
+      <w:r>
+        <w:rPr>
+          <w:lang w:val="en-US"/>
+        </w:rPr>
+        <w:t xml:space="preserve"> Operation (Jadi </w:t>
+      </w:r>
+      <w:proofErr w:type="spellStart"/>
+      <w:r>
+        <w:rPr>
+          <w:lang w:val="en-US"/>
+        </w:rPr>
+        <w:t>operasi</w:t>
+      </w:r>
+      <w:proofErr w:type="spellEnd"/>
+      <w:r>
+        <w:rPr>
+          <w:lang w:val="en-US"/>
+        </w:rPr>
+        <w:t xml:space="preserve"> yang </w:t>
+      </w:r>
+      <w:proofErr w:type="spellStart"/>
+      <w:r>
+        <w:rPr>
+          <w:lang w:val="en-US"/>
+        </w:rPr>
+        <w:t>diekseskusi</w:t>
+      </w:r>
+      <w:proofErr w:type="spellEnd"/>
+      <w:r>
+        <w:rPr>
+          <w:lang w:val="en-US"/>
+        </w:rPr>
+        <w:t xml:space="preserve"> paling </w:t>
+      </w:r>
+      <w:proofErr w:type="spellStart"/>
+      <w:r>
+        <w:rPr>
+          <w:lang w:val="en-US"/>
+        </w:rPr>
+        <w:t>awal</w:t>
+      </w:r>
+      <w:proofErr w:type="spellEnd"/>
+      <w:r>
+        <w:rPr>
+          <w:lang w:val="en-US"/>
+        </w:rPr>
+        <w:t>):</w:t>
+      </w:r>
+    </w:p>
+    <w:p>
+      <w:pPr>
+        <w:numPr>
+          <w:ilvl w:val="0"/>
+          <w:numId w:val="12"/>
+        </w:numPr>
+        <w:rPr>
+          <w:lang w:val="en-US"/>
+        </w:rPr>
+      </w:pPr>
+      <w:proofErr w:type="spellStart"/>
+      <w:r>
+        <w:rPr>
+          <w:lang w:val="en-US"/>
+        </w:rPr>
+        <w:t>Urutanya</w:t>
+      </w:r>
+      <w:proofErr w:type="spellEnd"/>
+      <w:r>
+        <w:rPr>
+          <w:lang w:val="en-US"/>
+        </w:rPr>
+        <w:t xml:space="preserve">: </w:t>
+      </w:r>
+    </w:p>
+    <w:p>
+      <w:pPr>
+        <w:numPr>
+          <w:ilvl w:val="0"/>
+          <w:numId w:val="13"/>
+        </w:numPr>
+        <w:rPr>
+          <w:lang w:val="en-US"/>
+        </w:rPr>
+      </w:pPr>
+      <w:proofErr w:type="spellStart"/>
+      <w:r>
+        <w:rPr>
+          <w:lang w:val="en-US"/>
+        </w:rPr>
+        <w:t>Kurung</w:t>
+      </w:r>
+      <w:proofErr w:type="spellEnd"/>
+      <w:r>
+        <w:rPr>
+          <w:lang w:val="en-US"/>
+        </w:rPr>
+        <w:t xml:space="preserve"> ()</w:t>
+      </w:r>
+    </w:p>
+    <w:p>
+      <w:pPr>
+        <w:numPr>
+          <w:ilvl w:val="0"/>
+          <w:numId w:val="13"/>
+        </w:numPr>
+        <w:rPr>
+          <w:lang w:val="en-US"/>
+        </w:rPr>
+      </w:pPr>
+      <w:proofErr w:type="spellStart"/>
+      <w:r>
+        <w:rPr>
+          <w:lang w:val="en-US"/>
+        </w:rPr>
+        <w:t>Eksponen</w:t>
+      </w:r>
+      <w:proofErr w:type="spellEnd"/>
+      <w:r>
+        <w:rPr>
+          <w:lang w:val="en-US"/>
+        </w:rPr>
+        <w:t xml:space="preserve"> **</w:t>
+      </w:r>
+    </w:p>
+    <w:p>
+      <w:pPr>
+        <w:numPr>
+          <w:ilvl w:val="0"/>
+          <w:numId w:val="13"/>
+        </w:numPr>
+        <w:rPr>
+          <w:lang w:val="en-US"/>
+        </w:rPr>
+      </w:pPr>
+      <w:proofErr w:type="spellStart"/>
+      <w:r>
+        <w:rPr>
+          <w:lang w:val="en-US"/>
+        </w:rPr>
+        <w:t>Perkalian</w:t>
+      </w:r>
+      <w:proofErr w:type="spellEnd"/>
+      <w:r>
+        <w:rPr>
+          <w:lang w:val="en-US"/>
+        </w:rPr>
+        <w:t xml:space="preserve">, </w:t>
+      </w:r>
+      <w:proofErr w:type="spellStart"/>
+      <w:r>
+        <w:rPr>
+          <w:lang w:val="en-US"/>
+        </w:rPr>
+        <w:t>pembagian</w:t>
+      </w:r>
+      <w:proofErr w:type="spellEnd"/>
+      <w:r>
+        <w:rPr>
+          <w:lang w:val="en-US"/>
+        </w:rPr>
+        <w:t xml:space="preserve"> </w:t>
+      </w:r>
+      <w:r>
+        <w:rPr>
+          <w:lang w:val="en-US"/>
+        </w:rPr>
+        <w:t>, modulus, floor division</w:t>
+      </w:r>
+      <w:r>
+        <w:rPr>
+          <w:lang w:val="en-US"/>
+        </w:rPr>
+        <w:t xml:space="preserve"> * / % //</w:t>
+      </w:r>
+    </w:p>
+    <w:p>
+      <w:pPr>
+        <w:numPr>
+          <w:ilvl w:val="0"/>
+          <w:numId w:val="13"/>
+        </w:numPr>
+        <w:rPr>
+          <w:lang w:val="en-US"/>
+        </w:rPr>
+      </w:pPr>
+      <w:proofErr w:type="spellStart"/>
+      <w:r>
+        <w:rPr>
+          <w:lang w:val="en-US"/>
+        </w:rPr>
+        <w:t>Pertambahan</w:t>
+      </w:r>
+      <w:proofErr w:type="spellEnd"/>
+      <w:r>
+        <w:rPr>
+          <w:lang w:val="en-US"/>
+        </w:rPr>
+        <w:t xml:space="preserve">, </w:t>
+      </w:r>
+      <w:proofErr w:type="spellStart"/>
+      <w:r>
+        <w:rPr>
+          <w:lang w:val="en-US"/>
+        </w:rPr>
+        <w:t>pengurangan</w:t>
+      </w:r>
+      <w:proofErr w:type="spellEnd"/>
+      <w:r>
+        <w:rPr>
+          <w:lang w:val="en-US"/>
+        </w:rPr>
+        <w:t xml:space="preserve"> + - </w:t>
+      </w:r>
+    </w:p>
+    <w:p>
+      <w:pPr>
+        <w:numPr>
+          <w:ilvl w:val="0"/>
+          <w:numId w:val="12"/>
+        </w:numPr>
+        <w:rPr>
+          <w:lang w:val="en-US"/>
+        </w:rPr>
+      </w:pPr>
+      <w:proofErr w:type="spellStart"/>
+      <w:r>
+        <w:rPr>
+          <w:lang w:val="en-US"/>
+        </w:rPr>
+        <w:t>Gambaranya</w:t>
+      </w:r>
+      <w:proofErr w:type="spellEnd"/>
+    </w:p>
+    <w:p>
+      <w:pPr>
+        <w:ind w:left="1440"/>
+        <w:rPr>
+          <w:lang w:val="en-US"/>
+        </w:rPr>
+      </w:pPr>
+      <w:r>
+        <w:rPr>
+          <w:lang w:val="en-US"/>
+        </w:rPr>
+        <w:drawing>
+          <wp:inline distT="0" distB="0" distL="0" distR="0" wp14:anchorId="6BD22BB3" wp14:editId="76766274">
+            <wp:extent cx="4599939" cy="2181225"/>
+            <wp:effectExtent l="0" t="0" r="0" b="0"/>
+            <wp:docPr id="160995664" name="Picture 1"/>
+            <wp:cNvGraphicFramePr>
+              <a:graphicFrameLocks xmlns:a="http://schemas.openxmlformats.org/drawingml/2006/main" noChangeAspect="1"/>
+            </wp:cNvGraphicFramePr>
+            <a:graphic xmlns:a="http://schemas.openxmlformats.org/drawingml/2006/main">
+              <a:graphicData uri="http://schemas.openxmlformats.org/drawingml/2006/picture">
+                <pic:pic xmlns:pic="http://schemas.openxmlformats.org/drawingml/2006/picture">
+                  <pic:nvPicPr>
+                    <pic:cNvPr id="160995664" name=""/>
+                    <pic:cNvPicPr/>
+                  </pic:nvPicPr>
+                  <pic:blipFill>
+                    <a:blip r:embed="rId15"/>
+                    <a:stretch>
+                      <a:fillRect/>
+                    </a:stretch>
+                  </pic:blipFill>
+                  <pic:spPr>
+                    <a:xfrm>
+                      <a:off x="0" y="0"/>
+                      <a:ext cx="4601943" cy="2182175"/>
+                    </a:xfrm>
+                    <a:prstGeom prst="rect">
+                      <a:avLst/>
+                    </a:prstGeom>
+                  </pic:spPr>
+                </pic:pic>
+              </a:graphicData>
+            </a:graphic>
+          </wp:inline>
+        </w:drawing>
+      </w:r>
+    </w:p>
+    <w:p>
+      <w:pPr>
+        <w:ind w:left="1440"/>
+        <w:rPr>
+          <w:lang w:val="en-US"/>
+        </w:rPr>
+      </w:pPr>
     </w:p>
     <w:sectPr>
       <w:pgSz w:w="11906" w:h="16838"/>
@@ -1778,6 +3862,95 @@
     </w:lvl>
   </w:abstractNum>
   <w:abstractNum w:abstractNumId="2" w15:restartNumberingAfterBreak="0">
+    <w:nsid w:val="184D7BA8"/>
+    <w:multiLevelType w:val="hybridMultilevel"/>
+    <w:tmpl w:val="EF728F72"/>
+    <w:lvl w:ilvl="0" w:tplc="4BA43EF0">
+      <w:start w:val="1"/>
+      <w:numFmt w:val="lowerLetter"/>
+      <w:lvlText w:val="%1."/>
+      <w:lvlJc w:val="left"/>
+      <w:pPr>
+        <w:ind w:left="1440" w:hanging="360"/>
+      </w:pPr>
+      <w:rPr>
+        <w:rFonts w:hint="default"/>
+      </w:rPr>
+    </w:lvl>
+    <w:lvl w:ilvl="1" w:tplc="38090019" w:tentative="1">
+      <w:start w:val="1"/>
+      <w:numFmt w:val="lowerLetter"/>
+      <w:lvlText w:val="%2."/>
+      <w:lvlJc w:val="left"/>
+      <w:pPr>
+        <w:ind w:left="2160" w:hanging="360"/>
+      </w:pPr>
+    </w:lvl>
+    <w:lvl w:ilvl="2" w:tplc="3809001B" w:tentative="1">
+      <w:start w:val="1"/>
+      <w:numFmt w:val="lowerRoman"/>
+      <w:lvlText w:val="%3."/>
+      <w:lvlJc w:val="right"/>
+      <w:pPr>
+        <w:ind w:left="2880" w:hanging="180"/>
+      </w:pPr>
+    </w:lvl>
+    <w:lvl w:ilvl="3" w:tplc="3809000F" w:tentative="1">
+      <w:start w:val="1"/>
+      <w:numFmt w:val="decimal"/>
+      <w:lvlText w:val="%4."/>
+      <w:lvlJc w:val="left"/>
+      <w:pPr>
+        <w:ind w:left="3600" w:hanging="360"/>
+      </w:pPr>
+    </w:lvl>
+    <w:lvl w:ilvl="4" w:tplc="38090019" w:tentative="1">
+      <w:start w:val="1"/>
+      <w:numFmt w:val="lowerLetter"/>
+      <w:lvlText w:val="%5."/>
+      <w:lvlJc w:val="left"/>
+      <w:pPr>
+        <w:ind w:left="4320" w:hanging="360"/>
+      </w:pPr>
+    </w:lvl>
+    <w:lvl w:ilvl="5" w:tplc="3809001B" w:tentative="1">
+      <w:start w:val="1"/>
+      <w:numFmt w:val="lowerRoman"/>
+      <w:lvlText w:val="%6."/>
+      <w:lvlJc w:val="right"/>
+      <w:pPr>
+        <w:ind w:left="5040" w:hanging="180"/>
+      </w:pPr>
+    </w:lvl>
+    <w:lvl w:ilvl="6" w:tplc="3809000F" w:tentative="1">
+      <w:start w:val="1"/>
+      <w:numFmt w:val="decimal"/>
+      <w:lvlText w:val="%7."/>
+      <w:lvlJc w:val="left"/>
+      <w:pPr>
+        <w:ind w:left="5760" w:hanging="360"/>
+      </w:pPr>
+    </w:lvl>
+    <w:lvl w:ilvl="7" w:tplc="38090019" w:tentative="1">
+      <w:start w:val="1"/>
+      <w:numFmt w:val="lowerLetter"/>
+      <w:lvlText w:val="%8."/>
+      <w:lvlJc w:val="left"/>
+      <w:pPr>
+        <w:ind w:left="6480" w:hanging="360"/>
+      </w:pPr>
+    </w:lvl>
+    <w:lvl w:ilvl="8" w:tplc="3809001B" w:tentative="1">
+      <w:start w:val="1"/>
+      <w:numFmt w:val="lowerRoman"/>
+      <w:lvlText w:val="%9."/>
+      <w:lvlJc w:val="right"/>
+      <w:pPr>
+        <w:ind w:left="7200" w:hanging="180"/>
+      </w:pPr>
+    </w:lvl>
+  </w:abstractNum>
+  <w:abstractNum w:abstractNumId="3" w15:restartNumberingAfterBreak="0">
     <w:nsid w:val="1C2F644D"/>
     <w:multiLevelType w:val="hybridMultilevel"/>
     <w:tmpl w:val="988260F4"/>
@@ -1866,7 +4039,7 @@
       </w:pPr>
     </w:lvl>
   </w:abstractNum>
-  <w:abstractNum w:abstractNumId="3" w15:restartNumberingAfterBreak="0">
+  <w:abstractNum w:abstractNumId="4" w15:restartNumberingAfterBreak="0">
     <w:nsid w:val="20DD69D1"/>
     <w:multiLevelType w:val="hybridMultilevel"/>
     <w:tmpl w:val="8884BB48"/>
@@ -1979,7 +4152,7 @@
       </w:rPr>
     </w:lvl>
   </w:abstractNum>
-  <w:abstractNum w:abstractNumId="4" w15:restartNumberingAfterBreak="0">
+  <w:abstractNum w:abstractNumId="5" w15:restartNumberingAfterBreak="0">
     <w:nsid w:val="2E412C60"/>
     <w:multiLevelType w:val="hybridMultilevel"/>
     <w:tmpl w:val="FA38E7BC"/>
@@ -2068,7 +4241,7 @@
       </w:pPr>
     </w:lvl>
   </w:abstractNum>
-  <w:abstractNum w:abstractNumId="5" w15:restartNumberingAfterBreak="0">
+  <w:abstractNum w:abstractNumId="6" w15:restartNumberingAfterBreak="0">
     <w:nsid w:val="361F0863"/>
     <w:multiLevelType w:val="hybridMultilevel"/>
     <w:tmpl w:val="78107BC2"/>
@@ -2157,7 +4330,7 @@
       </w:pPr>
     </w:lvl>
   </w:abstractNum>
-  <w:abstractNum w:abstractNumId="6" w15:restartNumberingAfterBreak="0">
+  <w:abstractNum w:abstractNumId="7" w15:restartNumberingAfterBreak="0">
     <w:nsid w:val="50447BEC"/>
     <w:multiLevelType w:val="hybridMultilevel"/>
     <w:tmpl w:val="0AE66A12"/>
@@ -2270,7 +4443,7 @@
       </w:rPr>
     </w:lvl>
   </w:abstractNum>
-  <w:abstractNum w:abstractNumId="7" w15:restartNumberingAfterBreak="0">
+  <w:abstractNum w:abstractNumId="8" w15:restartNumberingAfterBreak="0">
     <w:nsid w:val="57C14E67"/>
     <w:multiLevelType w:val="hybridMultilevel"/>
     <w:tmpl w:val="C40EFC5C"/>
@@ -2359,7 +4532,7 @@
       </w:pPr>
     </w:lvl>
   </w:abstractNum>
-  <w:abstractNum w:abstractNumId="8" w15:restartNumberingAfterBreak="0">
+  <w:abstractNum w:abstractNumId="9" w15:restartNumberingAfterBreak="0">
     <w:nsid w:val="615A0DCC"/>
     <w:multiLevelType w:val="hybridMultilevel"/>
     <w:tmpl w:val="FFB8DD44"/>
@@ -2472,7 +4645,7 @@
       </w:rPr>
     </w:lvl>
   </w:abstractNum>
-  <w:abstractNum w:abstractNumId="9" w15:restartNumberingAfterBreak="0">
+  <w:abstractNum w:abstractNumId="10" w15:restartNumberingAfterBreak="0">
     <w:nsid w:val="6BD06376"/>
     <w:multiLevelType w:val="hybridMultilevel"/>
     <w:tmpl w:val="0316AC1A"/>
@@ -2584,7 +4757,7 @@
       </w:rPr>
     </w:lvl>
   </w:abstractNum>
-  <w:abstractNum w:abstractNumId="10" w15:restartNumberingAfterBreak="0">
+  <w:abstractNum w:abstractNumId="11" w15:restartNumberingAfterBreak="0">
     <w:nsid w:val="76370019"/>
     <w:multiLevelType w:val="hybridMultilevel"/>
     <w:tmpl w:val="A2EA97BE"/>
@@ -2697,38 +4870,133 @@
       </w:rPr>
     </w:lvl>
   </w:abstractNum>
+  <w:abstractNum w:abstractNumId="12" w15:restartNumberingAfterBreak="0">
+    <w:nsid w:val="7CBD21DD"/>
+    <w:multiLevelType w:val="hybridMultilevel"/>
+    <w:tmpl w:val="1B921BF0"/>
+    <w:lvl w:ilvl="0" w:tplc="7DDCE3BA">
+      <w:start w:val="1"/>
+      <w:numFmt w:val="decimal"/>
+      <w:lvlText w:val="%1)"/>
+      <w:lvlJc w:val="left"/>
+      <w:pPr>
+        <w:ind w:left="1800" w:hanging="360"/>
+      </w:pPr>
+      <w:rPr>
+        <w:rFonts w:hint="default"/>
+      </w:rPr>
+    </w:lvl>
+    <w:lvl w:ilvl="1" w:tplc="38090019" w:tentative="1">
+      <w:start w:val="1"/>
+      <w:numFmt w:val="lowerLetter"/>
+      <w:lvlText w:val="%2."/>
+      <w:lvlJc w:val="left"/>
+      <w:pPr>
+        <w:ind w:left="2520" w:hanging="360"/>
+      </w:pPr>
+    </w:lvl>
+    <w:lvl w:ilvl="2" w:tplc="3809001B" w:tentative="1">
+      <w:start w:val="1"/>
+      <w:numFmt w:val="lowerRoman"/>
+      <w:lvlText w:val="%3."/>
+      <w:lvlJc w:val="right"/>
+      <w:pPr>
+        <w:ind w:left="3240" w:hanging="180"/>
+      </w:pPr>
+    </w:lvl>
+    <w:lvl w:ilvl="3" w:tplc="3809000F" w:tentative="1">
+      <w:start w:val="1"/>
+      <w:numFmt w:val="decimal"/>
+      <w:lvlText w:val="%4."/>
+      <w:lvlJc w:val="left"/>
+      <w:pPr>
+        <w:ind w:left="3960" w:hanging="360"/>
+      </w:pPr>
+    </w:lvl>
+    <w:lvl w:ilvl="4" w:tplc="38090019" w:tentative="1">
+      <w:start w:val="1"/>
+      <w:numFmt w:val="lowerLetter"/>
+      <w:lvlText w:val="%5."/>
+      <w:lvlJc w:val="left"/>
+      <w:pPr>
+        <w:ind w:left="4680" w:hanging="360"/>
+      </w:pPr>
+    </w:lvl>
+    <w:lvl w:ilvl="5" w:tplc="3809001B" w:tentative="1">
+      <w:start w:val="1"/>
+      <w:numFmt w:val="lowerRoman"/>
+      <w:lvlText w:val="%6."/>
+      <w:lvlJc w:val="right"/>
+      <w:pPr>
+        <w:ind w:left="5400" w:hanging="180"/>
+      </w:pPr>
+    </w:lvl>
+    <w:lvl w:ilvl="6" w:tplc="3809000F" w:tentative="1">
+      <w:start w:val="1"/>
+      <w:numFmt w:val="decimal"/>
+      <w:lvlText w:val="%7."/>
+      <w:lvlJc w:val="left"/>
+      <w:pPr>
+        <w:ind w:left="6120" w:hanging="360"/>
+      </w:pPr>
+    </w:lvl>
+    <w:lvl w:ilvl="7" w:tplc="38090019" w:tentative="1">
+      <w:start w:val="1"/>
+      <w:numFmt w:val="lowerLetter"/>
+      <w:lvlText w:val="%8."/>
+      <w:lvlJc w:val="left"/>
+      <w:pPr>
+        <w:ind w:left="6840" w:hanging="360"/>
+      </w:pPr>
+    </w:lvl>
+    <w:lvl w:ilvl="8" w:tplc="3809001B" w:tentative="1">
+      <w:start w:val="1"/>
+      <w:numFmt w:val="lowerRoman"/>
+      <w:lvlText w:val="%9."/>
+      <w:lvlJc w:val="right"/>
+      <w:pPr>
+        <w:ind w:left="7560" w:hanging="180"/>
+      </w:pPr>
+    </w:lvl>
+  </w:abstractNum>
   <w:num w:numId="1" w16cid:durableId="69012462">
     <w:abstractNumId w:val="1"/>
   </w:num>
   <w:num w:numId="2" w16cid:durableId="1012297670">
-    <w:abstractNumId w:val="8"/>
+    <w:abstractNumId w:val="9"/>
   </w:num>
   <w:num w:numId="3" w16cid:durableId="1827279716">
     <w:abstractNumId w:val="0"/>
   </w:num>
   <w:num w:numId="4" w16cid:durableId="1748729578">
+    <w:abstractNumId w:val="7"/>
+  </w:num>
+  <w:num w:numId="5" w16cid:durableId="286670367">
+    <w:abstractNumId w:val="8"/>
+  </w:num>
+  <w:num w:numId="6" w16cid:durableId="2131242398">
+    <w:abstractNumId w:val="4"/>
+  </w:num>
+  <w:num w:numId="7" w16cid:durableId="279262628">
+    <w:abstractNumId w:val="11"/>
+  </w:num>
+  <w:num w:numId="8" w16cid:durableId="1300915668">
     <w:abstractNumId w:val="6"/>
   </w:num>
-  <w:num w:numId="5" w16cid:durableId="286670367">
-    <w:abstractNumId w:val="7"/>
-  </w:num>
-  <w:num w:numId="6" w16cid:durableId="2131242398">
+  <w:num w:numId="9" w16cid:durableId="955058784">
     <w:abstractNumId w:val="3"/>
   </w:num>
-  <w:num w:numId="7" w16cid:durableId="279262628">
+  <w:num w:numId="10" w16cid:durableId="1586066978">
+    <w:abstractNumId w:val="5"/>
+  </w:num>
+  <w:num w:numId="11" w16cid:durableId="1519099">
     <w:abstractNumId w:val="10"/>
   </w:num>
-  <w:num w:numId="8" w16cid:durableId="1300915668">
-    <w:abstractNumId w:val="5"/>
-  </w:num>
-  <w:num w:numId="9" w16cid:durableId="955058784">
+  <w:num w:numId="12" w16cid:durableId="859391574">
     <w:abstractNumId w:val="2"/>
   </w:num>
-  <w:num w:numId="10" w16cid:durableId="1586066978">
-    <w:abstractNumId w:val="4"/>
-  </w:num>
-  <w:num w:numId="11" w16cid:durableId="1519099">
-    <w:abstractNumId w:val="9"/>
+  <w:num w:numId="13" w16cid:durableId="736822273">
+    <w:abstractNumId w:val="12"/>
   </w:num>
 </w:numbering>
 </file>

</xml_diff>

<commit_message>
Episode 9: Latihan Perhitungan Sederhana
</commit_message>
<xml_diff>
--- a/pythonDasar-KelasTerbuka.docx
+++ b/pythonDasar-KelasTerbuka.docx
@@ -33,23 +33,13 @@
           <w:lang w:val="en-US"/>
         </w:rPr>
       </w:pPr>
-      <w:proofErr w:type="spellStart"/>
-      <w:r>
-        <w:rPr>
-          <w:b/>
-          <w:bCs/>
-          <w:lang w:val="en-US"/>
-        </w:rPr>
-        <w:t>Pengenalan</w:t>
-      </w:r>
-      <w:proofErr w:type="spellEnd"/>
-      <w:r>
-        <w:rPr>
-          <w:b/>
-          <w:bCs/>
-          <w:lang w:val="en-US"/>
-        </w:rPr>
-        <w:t xml:space="preserve"> Python</w:t>
+      <w:r>
+        <w:rPr>
+          <w:b/>
+          <w:bCs/>
+          <w:lang w:val="en-US"/>
+        </w:rPr>
+        <w:t>Pengenalan Python</w:t>
       </w:r>
     </w:p>
     <w:p>
@@ -64,23 +54,13 @@
           <w:lang w:val="en-US"/>
         </w:rPr>
       </w:pPr>
-      <w:proofErr w:type="spellStart"/>
-      <w:r>
-        <w:rPr>
-          <w:b/>
-          <w:bCs/>
-          <w:lang w:val="en-US"/>
-        </w:rPr>
-        <w:t>Kenapa</w:t>
-      </w:r>
-      <w:proofErr w:type="spellEnd"/>
-      <w:r>
-        <w:rPr>
-          <w:b/>
-          <w:bCs/>
-          <w:lang w:val="en-US"/>
-        </w:rPr>
-        <w:t xml:space="preserve"> Harus Python:</w:t>
+      <w:r>
+        <w:rPr>
+          <w:b/>
+          <w:bCs/>
+          <w:lang w:val="en-US"/>
+        </w:rPr>
+        <w:t>Kenapa Harus Python:</w:t>
       </w:r>
     </w:p>
     <w:p>
@@ -93,28 +73,12 @@
           <w:lang w:val="en-US"/>
         </w:rPr>
       </w:pPr>
-      <w:proofErr w:type="spellStart"/>
-      <w:r>
-        <w:rPr>
-          <w:lang w:val="en-US"/>
-        </w:rPr>
-        <w:t>Mudah</w:t>
-      </w:r>
-      <w:proofErr w:type="spellEnd"/>
-      <w:r>
-        <w:rPr>
-          <w:lang w:val="en-US"/>
-        </w:rPr>
-        <w:t xml:space="preserve"> </w:t>
-      </w:r>
-      <w:proofErr w:type="spellStart"/>
-      <w:r>
-        <w:rPr>
-          <w:lang w:val="en-US"/>
-        </w:rPr>
-        <w:t>dimengerti</w:t>
-      </w:r>
-      <w:proofErr w:type="spellEnd"/>
+      <w:r>
+        <w:rPr>
+          <w:lang w:val="en-US"/>
+        </w:rPr>
+        <w:t>Mudah dimengerti</w:t>
+      </w:r>
     </w:p>
     <w:p>
       <w:pPr>
@@ -170,21 +134,7 @@
         <w:rPr>
           <w:lang w:val="en-US"/>
         </w:rPr>
-        <w:t xml:space="preserve">Bisa </w:t>
-      </w:r>
-      <w:proofErr w:type="spellStart"/>
-      <w:r>
-        <w:rPr>
-          <w:lang w:val="en-US"/>
-        </w:rPr>
-        <w:t>pake</w:t>
-      </w:r>
-      <w:proofErr w:type="spellEnd"/>
-      <w:r>
-        <w:rPr>
-          <w:lang w:val="en-US"/>
-        </w:rPr>
-        <w:t xml:space="preserve"> functional programming</w:t>
+        <w:t>Bisa pake functional programming</w:t>
       </w:r>
     </w:p>
     <w:p>
@@ -201,21 +151,7 @@
         <w:rPr>
           <w:lang w:val="en-US"/>
         </w:rPr>
-        <w:t xml:space="preserve">Bisa </w:t>
-      </w:r>
-      <w:proofErr w:type="spellStart"/>
-      <w:r>
-        <w:rPr>
-          <w:lang w:val="en-US"/>
-        </w:rPr>
-        <w:t>pake</w:t>
-      </w:r>
-      <w:proofErr w:type="spellEnd"/>
-      <w:r>
-        <w:rPr>
-          <w:lang w:val="en-US"/>
-        </w:rPr>
-        <w:t xml:space="preserve"> Object Oriented Programming</w:t>
+        <w:t>Bisa pake Object Oriented Programming</w:t>
       </w:r>
     </w:p>
     <w:p>
@@ -385,16 +321,8 @@
         <w:rPr>
           <w:lang w:val="en-US"/>
         </w:rPr>
-        <w:t xml:space="preserve">Artificial </w:t>
-      </w:r>
-      <w:proofErr w:type="spellStart"/>
-      <w:r>
-        <w:rPr>
-          <w:lang w:val="en-US"/>
-        </w:rPr>
-        <w:t>Intellegent</w:t>
-      </w:r>
-      <w:proofErr w:type="spellEnd"/>
+        <w:t>Artificial Intellegent</w:t>
+      </w:r>
     </w:p>
     <w:p>
       <w:pPr>
@@ -588,7 +516,6 @@
           <w:lang w:val="en-US"/>
         </w:rPr>
       </w:pPr>
-      <w:proofErr w:type="spellStart"/>
       <w:r>
         <w:rPr>
           <w:b/>
@@ -596,16 +523,7 @@
           <w:lang w:val="en-US"/>
         </w:rPr>
         <w:lastRenderedPageBreak/>
-        <w:t>Penemu</w:t>
-      </w:r>
-      <w:proofErr w:type="spellEnd"/>
-      <w:r>
-        <w:rPr>
-          <w:b/>
-          <w:bCs/>
-          <w:lang w:val="en-US"/>
-        </w:rPr>
-        <w:t xml:space="preserve"> Python</w:t>
+        <w:t>Penemu Python</w:t>
       </w:r>
     </w:p>
     <w:p>
@@ -697,35 +615,7 @@
         <w:rPr>
           <w:lang w:val="en-US"/>
         </w:rPr>
-        <w:t xml:space="preserve">Python </w:t>
-      </w:r>
-      <w:proofErr w:type="spellStart"/>
-      <w:r>
-        <w:rPr>
-          <w:lang w:val="en-US"/>
-        </w:rPr>
-        <w:t>diciptakan</w:t>
-      </w:r>
-      <w:proofErr w:type="spellEnd"/>
-      <w:r>
-        <w:rPr>
-          <w:lang w:val="en-US"/>
-        </w:rPr>
-        <w:t xml:space="preserve"> pada </w:t>
-      </w:r>
-      <w:proofErr w:type="spellStart"/>
-      <w:r>
-        <w:rPr>
-          <w:lang w:val="en-US"/>
-        </w:rPr>
-        <w:t>tahun</w:t>
-      </w:r>
-      <w:proofErr w:type="spellEnd"/>
-      <w:r>
-        <w:rPr>
-          <w:lang w:val="en-US"/>
-        </w:rPr>
-        <w:t xml:space="preserve"> 1989</w:t>
+        <w:t>Python diciptakan pada tahun 1989</w:t>
       </w:r>
     </w:p>
     <w:p>
@@ -740,61 +630,11 @@
           <w:lang w:val="en-US"/>
         </w:rPr>
       </w:pPr>
-      <w:proofErr w:type="spellStart"/>
-      <w:r>
-        <w:rPr>
-          <w:lang w:val="en-US"/>
-        </w:rPr>
-        <w:t>Beliau</w:t>
-      </w:r>
-      <w:proofErr w:type="spellEnd"/>
-      <w:r>
-        <w:rPr>
-          <w:lang w:val="en-US"/>
-        </w:rPr>
-        <w:t xml:space="preserve"> </w:t>
-      </w:r>
-      <w:proofErr w:type="spellStart"/>
-      <w:r>
-        <w:rPr>
-          <w:lang w:val="en-US"/>
-        </w:rPr>
-        <w:t>ahli</w:t>
-      </w:r>
-      <w:proofErr w:type="spellEnd"/>
-      <w:r>
-        <w:rPr>
-          <w:lang w:val="en-US"/>
-        </w:rPr>
-        <w:t xml:space="preserve"> </w:t>
-      </w:r>
-      <w:proofErr w:type="spellStart"/>
-      <w:r>
-        <w:rPr>
-          <w:lang w:val="en-US"/>
-        </w:rPr>
-        <w:t>dalam</w:t>
-      </w:r>
-      <w:proofErr w:type="spellEnd"/>
-      <w:r>
-        <w:rPr>
-          <w:lang w:val="en-US"/>
-        </w:rPr>
-        <w:t xml:space="preserve"> </w:t>
-      </w:r>
-      <w:proofErr w:type="spellStart"/>
-      <w:r>
-        <w:rPr>
-          <w:lang w:val="en-US"/>
-        </w:rPr>
-        <w:t>menggunakan</w:t>
-      </w:r>
-      <w:proofErr w:type="spellEnd"/>
-      <w:r>
-        <w:rPr>
-          <w:lang w:val="en-US"/>
-        </w:rPr>
-        <w:t xml:space="preserve"> Bahasa ABC dan Modula+</w:t>
+      <w:r>
+        <w:rPr>
+          <w:lang w:val="en-US"/>
+        </w:rPr>
+        <w:t>Beliau ahli dalam menggunakan Bahasa ABC dan Modula+</w:t>
       </w:r>
     </w:p>
     <w:p>
@@ -809,89 +649,11 @@
           <w:lang w:val="en-US"/>
         </w:rPr>
       </w:pPr>
-      <w:proofErr w:type="spellStart"/>
-      <w:r>
-        <w:rPr>
-          <w:lang w:val="en-US"/>
-        </w:rPr>
-        <w:t>Perjalanan</w:t>
-      </w:r>
-      <w:proofErr w:type="spellEnd"/>
-      <w:r>
-        <w:rPr>
-          <w:lang w:val="en-US"/>
-        </w:rPr>
-        <w:t xml:space="preserve"> </w:t>
-      </w:r>
-      <w:proofErr w:type="spellStart"/>
-      <w:r>
-        <w:rPr>
-          <w:lang w:val="en-US"/>
-        </w:rPr>
-        <w:t>dari</w:t>
-      </w:r>
-      <w:proofErr w:type="spellEnd"/>
-      <w:r>
-        <w:rPr>
-          <w:lang w:val="en-US"/>
-        </w:rPr>
-        <w:t xml:space="preserve"> </w:t>
-      </w:r>
-      <w:proofErr w:type="spellStart"/>
-      <w:r>
-        <w:rPr>
-          <w:lang w:val="en-US"/>
-        </w:rPr>
-        <w:t>versi</w:t>
-      </w:r>
-      <w:proofErr w:type="spellEnd"/>
-      <w:r>
-        <w:rPr>
-          <w:lang w:val="en-US"/>
-        </w:rPr>
-        <w:t xml:space="preserve"> </w:t>
-      </w:r>
-      <w:proofErr w:type="spellStart"/>
-      <w:r>
-        <w:rPr>
-          <w:lang w:val="en-US"/>
-        </w:rPr>
-        <w:t>ke</w:t>
-      </w:r>
-      <w:proofErr w:type="spellEnd"/>
-      <w:r>
-        <w:rPr>
-          <w:lang w:val="en-US"/>
-        </w:rPr>
-        <w:t xml:space="preserve"> </w:t>
-      </w:r>
-      <w:proofErr w:type="spellStart"/>
-      <w:r>
-        <w:rPr>
-          <w:lang w:val="en-US"/>
-        </w:rPr>
-        <w:t>versi</w:t>
-      </w:r>
-      <w:proofErr w:type="spellEnd"/>
-      <w:r>
-        <w:rPr>
-          <w:lang w:val="en-US"/>
-        </w:rPr>
-        <w:t xml:space="preserve"> </w:t>
-      </w:r>
-      <w:proofErr w:type="spellStart"/>
-      <w:r>
-        <w:rPr>
-          <w:lang w:val="en-US"/>
-        </w:rPr>
-        <w:t>dari</w:t>
-      </w:r>
-      <w:proofErr w:type="spellEnd"/>
-      <w:r>
-        <w:rPr>
-          <w:lang w:val="en-US"/>
-        </w:rPr>
-        <w:t xml:space="preserve"> Bahasa python</w:t>
+      <w:r>
+        <w:rPr>
+          <w:lang w:val="en-US"/>
+        </w:rPr>
+        <w:t>Perjalanan dari versi ke versi dari Bahasa python</w:t>
       </w:r>
     </w:p>
     <w:p>
@@ -965,129 +727,45 @@
           <w:bCs/>
           <w:lang w:val="en-US"/>
         </w:rPr>
-        <w:t xml:space="preserve">Apa yang </w:t>
-      </w:r>
-      <w:proofErr w:type="spellStart"/>
-      <w:r>
-        <w:rPr>
-          <w:b/>
-          <w:bCs/>
-          <w:lang w:val="en-US"/>
-        </w:rPr>
-        <w:t>dibutu</w:t>
-      </w:r>
-      <w:r>
-        <w:rPr>
-          <w:b/>
-          <w:bCs/>
-          <w:lang w:val="en-US"/>
-        </w:rPr>
-        <w:t>hkan</w:t>
-      </w:r>
-      <w:proofErr w:type="spellEnd"/>
-      <w:r>
-        <w:rPr>
-          <w:b/>
-          <w:bCs/>
+        <w:t>Apa yang dibutu</w:t>
+      </w:r>
+      <w:r>
+        <w:rPr>
+          <w:b/>
+          <w:bCs/>
+          <w:lang w:val="en-US"/>
+        </w:rPr>
+        <w:t>hkan Untuk Belajar Python</w:t>
+      </w:r>
+    </w:p>
+    <w:p>
+      <w:pPr>
+        <w:numPr>
+          <w:ilvl w:val="0"/>
+          <w:numId w:val="10"/>
+        </w:numPr>
+        <w:rPr>
+          <w:lang w:val="en-US"/>
+        </w:rPr>
+      </w:pPr>
+      <w:r>
+        <w:rPr>
+          <w:lang w:val="en-US"/>
+        </w:rPr>
+        <w:t>Harus</w:t>
+      </w:r>
+      <w:r>
+        <w:rPr>
           <w:lang w:val="en-US"/>
         </w:rPr>
         <w:t xml:space="preserve"> </w:t>
       </w:r>
-      <w:proofErr w:type="spellStart"/>
-      <w:r>
-        <w:rPr>
-          <w:b/>
-          <w:bCs/>
-          <w:lang w:val="en-US"/>
-        </w:rPr>
-        <w:t>Untuk</w:t>
-      </w:r>
-      <w:proofErr w:type="spellEnd"/>
-      <w:r>
-        <w:rPr>
-          <w:b/>
-          <w:bCs/>
-          <w:lang w:val="en-US"/>
-        </w:rPr>
-        <w:t xml:space="preserve"> </w:t>
-      </w:r>
-      <w:proofErr w:type="spellStart"/>
-      <w:r>
-        <w:rPr>
-          <w:b/>
-          <w:bCs/>
-          <w:lang w:val="en-US"/>
-        </w:rPr>
-        <w:t>Belajar</w:t>
-      </w:r>
-      <w:proofErr w:type="spellEnd"/>
-      <w:r>
-        <w:rPr>
-          <w:b/>
-          <w:bCs/>
-          <w:lang w:val="en-US"/>
-        </w:rPr>
-        <w:t xml:space="preserve"> Python</w:t>
-      </w:r>
-    </w:p>
-    <w:p>
-      <w:pPr>
-        <w:numPr>
-          <w:ilvl w:val="0"/>
-          <w:numId w:val="10"/>
-        </w:numPr>
-        <w:rPr>
-          <w:lang w:val="en-US"/>
-        </w:rPr>
-      </w:pPr>
-      <w:r>
-        <w:rPr>
-          <w:lang w:val="en-US"/>
-        </w:rPr>
-        <w:t>Harus</w:t>
-      </w:r>
-      <w:r>
-        <w:rPr>
-          <w:lang w:val="en-US"/>
-        </w:rPr>
-        <w:t xml:space="preserve"> </w:t>
-      </w:r>
-      <w:proofErr w:type="spellStart"/>
-      <w:r>
-        <w:rPr>
-          <w:lang w:val="en-US"/>
-        </w:rPr>
-        <w:t>butuh</w:t>
-      </w:r>
-      <w:proofErr w:type="spellEnd"/>
-      <w:r>
-        <w:rPr>
-          <w:lang w:val="en-US"/>
-        </w:rPr>
-        <w:t xml:space="preserve"> </w:t>
-      </w:r>
-      <w:proofErr w:type="spellStart"/>
-      <w:r>
-        <w:rPr>
-          <w:lang w:val="en-US"/>
-        </w:rPr>
-        <w:t>si</w:t>
-      </w:r>
-      <w:proofErr w:type="spellEnd"/>
-      <w:r>
-        <w:rPr>
-          <w:lang w:val="en-US"/>
-        </w:rPr>
-        <w:t xml:space="preserve"> </w:t>
-      </w:r>
-      <w:proofErr w:type="spellStart"/>
-      <w:r>
-        <w:rPr>
-          <w:lang w:val="en-US"/>
-        </w:rPr>
-        <w:t>Pythonya</w:t>
-      </w:r>
-      <w:proofErr w:type="spellEnd"/>
+      <w:r>
+        <w:rPr>
+          <w:lang w:val="en-US"/>
+        </w:rPr>
+        <w:t>butuh si Pythonya</w:t>
+      </w:r>
     </w:p>
     <w:p>
       <w:pPr>
@@ -1117,14 +795,12 @@
           <w:lang w:val="en-US"/>
         </w:rPr>
       </w:pPr>
-      <w:proofErr w:type="spellStart"/>
       <w:r>
         <w:rPr>
           <w:lang w:val="en-US"/>
         </w:rPr>
         <w:t>Pycharm</w:t>
       </w:r>
-      <w:proofErr w:type="spellEnd"/>
     </w:p>
     <w:p>
       <w:pPr>
@@ -1186,25 +862,7 @@
           <w:bCs/>
           <w:lang w:val="en-US"/>
         </w:rPr>
-        <w:t xml:space="preserve">Cara </w:t>
-      </w:r>
-      <w:proofErr w:type="spellStart"/>
-      <w:r>
-        <w:rPr>
-          <w:b/>
-          <w:bCs/>
-          <w:lang w:val="en-US"/>
-        </w:rPr>
-        <w:t>Kerja</w:t>
-      </w:r>
-      <w:proofErr w:type="spellEnd"/>
-      <w:r>
-        <w:rPr>
-          <w:b/>
-          <w:bCs/>
-          <w:lang w:val="en-US"/>
-        </w:rPr>
-        <w:t xml:space="preserve"> Program dan bytecode</w:t>
+        <w:t>Cara Kerja Program dan bytecode</w:t>
       </w:r>
     </w:p>
     <w:p>
@@ -1223,105 +881,7 @@
         <w:rPr>
           <w:lang w:val="en-US"/>
         </w:rPr>
-        <w:t xml:space="preserve">Cara </w:t>
-      </w:r>
-      <w:proofErr w:type="spellStart"/>
-      <w:r>
-        <w:rPr>
-          <w:lang w:val="en-US"/>
-        </w:rPr>
-        <w:t>menjalankan</w:t>
-      </w:r>
-      <w:proofErr w:type="spellEnd"/>
-      <w:r>
-        <w:rPr>
-          <w:lang w:val="en-US"/>
-        </w:rPr>
-        <w:t xml:space="preserve"> </w:t>
-      </w:r>
-      <w:proofErr w:type="spellStart"/>
-      <w:r>
-        <w:rPr>
-          <w:lang w:val="en-US"/>
-        </w:rPr>
-        <w:t>kode</w:t>
-      </w:r>
-      <w:proofErr w:type="spellEnd"/>
-      <w:r>
-        <w:rPr>
-          <w:lang w:val="en-US"/>
-        </w:rPr>
-        <w:t xml:space="preserve"> python di </w:t>
-      </w:r>
-      <w:proofErr w:type="spellStart"/>
-      <w:r>
-        <w:rPr>
-          <w:lang w:val="en-US"/>
-        </w:rPr>
-        <w:t>vscode</w:t>
-      </w:r>
-      <w:proofErr w:type="spellEnd"/>
-      <w:r>
-        <w:rPr>
-          <w:lang w:val="en-US"/>
-        </w:rPr>
-        <w:t xml:space="preserve"> </w:t>
-      </w:r>
-      <w:proofErr w:type="spellStart"/>
-      <w:r>
-        <w:rPr>
-          <w:lang w:val="en-US"/>
-        </w:rPr>
-        <w:t>ada</w:t>
-      </w:r>
-      <w:proofErr w:type="spellEnd"/>
-      <w:r>
-        <w:rPr>
-          <w:lang w:val="en-US"/>
-        </w:rPr>
-        <w:t xml:space="preserve"> </w:t>
-      </w:r>
-      <w:proofErr w:type="spellStart"/>
-      <w:r>
-        <w:rPr>
-          <w:lang w:val="en-US"/>
-        </w:rPr>
-        <w:t>beberapa</w:t>
-      </w:r>
-      <w:proofErr w:type="spellEnd"/>
-      <w:r>
-        <w:rPr>
-          <w:lang w:val="en-US"/>
-        </w:rPr>
-        <w:t xml:space="preserve"> </w:t>
-      </w:r>
-      <w:proofErr w:type="spellStart"/>
-      <w:r>
-        <w:rPr>
-          <w:lang w:val="en-US"/>
-        </w:rPr>
-        <w:t>cara</w:t>
-      </w:r>
-      <w:proofErr w:type="spellEnd"/>
-      <w:r>
-        <w:rPr>
-          <w:lang w:val="en-US"/>
-        </w:rPr>
-        <w:t xml:space="preserve"> </w:t>
-      </w:r>
-      <w:proofErr w:type="spellStart"/>
-      <w:r>
-        <w:rPr>
-          <w:lang w:val="en-US"/>
-        </w:rPr>
-        <w:t>yaitu</w:t>
-      </w:r>
-      <w:proofErr w:type="spellEnd"/>
-      <w:r>
-        <w:rPr>
-          <w:lang w:val="en-US"/>
-        </w:rPr>
-        <w:t>:</w:t>
+        <w:t>Cara menjalankan kode python di vscode ada beberapa cara yaitu:</w:t>
       </w:r>
     </w:p>
     <w:p>
@@ -1340,21 +900,7 @@
         <w:rPr>
           <w:lang w:val="en-US"/>
         </w:rPr>
-        <w:t>CLI (Command Line Interface) -&gt;  python (</w:t>
-      </w:r>
-      <w:proofErr w:type="spellStart"/>
-      <w:r>
-        <w:rPr>
-          <w:lang w:val="en-US"/>
-        </w:rPr>
-        <w:t>nama_file</w:t>
-      </w:r>
-      <w:proofErr w:type="spellEnd"/>
-      <w:r>
-        <w:rPr>
-          <w:lang w:val="en-US"/>
-        </w:rPr>
-        <w:t>)</w:t>
+        <w:t>CLI (Command Line Interface) -&gt;  python (nama_file)</w:t>
       </w:r>
     </w:p>
     <w:p>
@@ -1373,35 +919,7 @@
         <w:rPr>
           <w:lang w:val="en-US"/>
         </w:rPr>
-        <w:t xml:space="preserve">Button </w:t>
-      </w:r>
-      <w:proofErr w:type="spellStart"/>
-      <w:r>
-        <w:rPr>
-          <w:lang w:val="en-US"/>
-        </w:rPr>
-        <w:t>Jalankan</w:t>
-      </w:r>
-      <w:proofErr w:type="spellEnd"/>
-      <w:r>
-        <w:rPr>
-          <w:lang w:val="en-US"/>
-        </w:rPr>
-        <w:t xml:space="preserve"> yang </w:t>
-      </w:r>
-      <w:proofErr w:type="spellStart"/>
-      <w:r>
-        <w:rPr>
-          <w:lang w:val="en-US"/>
-        </w:rPr>
-        <w:t>ada</w:t>
-      </w:r>
-      <w:proofErr w:type="spellEnd"/>
-      <w:r>
-        <w:rPr>
-          <w:lang w:val="en-US"/>
-        </w:rPr>
-        <w:t xml:space="preserve"> di vs code</w:t>
+        <w:t>Button Jalankan yang ada di vs code</w:t>
       </w:r>
     </w:p>
     <w:p>
@@ -1420,170 +938,8 @@
         <w:rPr>
           <w:lang w:val="en-US"/>
         </w:rPr>
-        <w:t xml:space="preserve">Python </w:t>
-      </w:r>
-      <w:proofErr w:type="spellStart"/>
-      <w:r>
-        <w:rPr>
-          <w:lang w:val="en-US"/>
-        </w:rPr>
-        <w:t>adalah</w:t>
-      </w:r>
-      <w:proofErr w:type="spellEnd"/>
-      <w:r>
-        <w:rPr>
-          <w:lang w:val="en-US"/>
-        </w:rPr>
-        <w:t xml:space="preserve"> Bahasa </w:t>
-      </w:r>
-      <w:proofErr w:type="spellStart"/>
-      <w:r>
-        <w:rPr>
-          <w:lang w:val="en-US"/>
-        </w:rPr>
-        <w:t>pemrograman</w:t>
-      </w:r>
-      <w:proofErr w:type="spellEnd"/>
-      <w:r>
-        <w:rPr>
-          <w:lang w:val="en-US"/>
-        </w:rPr>
-        <w:t xml:space="preserve"> yang interpreter </w:t>
-      </w:r>
-      <w:proofErr w:type="spellStart"/>
-      <w:r>
-        <w:rPr>
-          <w:lang w:val="en-US"/>
-        </w:rPr>
-        <w:t>yaitu</w:t>
-      </w:r>
-      <w:proofErr w:type="spellEnd"/>
-      <w:r>
-        <w:rPr>
-          <w:lang w:val="en-US"/>
-        </w:rPr>
-        <w:t xml:space="preserve"> </w:t>
-      </w:r>
-      <w:proofErr w:type="spellStart"/>
-      <w:r>
-        <w:rPr>
-          <w:lang w:val="en-US"/>
-        </w:rPr>
-        <w:t>menjalankan</w:t>
-      </w:r>
-      <w:proofErr w:type="spellEnd"/>
-      <w:r>
-        <w:rPr>
-          <w:lang w:val="en-US"/>
-        </w:rPr>
-        <w:t xml:space="preserve"> </w:t>
-      </w:r>
-      <w:proofErr w:type="spellStart"/>
-      <w:r>
-        <w:rPr>
-          <w:lang w:val="en-US"/>
-        </w:rPr>
-        <w:t>kode</w:t>
-      </w:r>
-      <w:proofErr w:type="spellEnd"/>
-      <w:r>
-        <w:rPr>
-          <w:lang w:val="en-US"/>
-        </w:rPr>
-        <w:t xml:space="preserve"> program </w:t>
-      </w:r>
-      <w:proofErr w:type="spellStart"/>
-      <w:r>
-        <w:rPr>
-          <w:lang w:val="en-US"/>
-        </w:rPr>
-        <w:t>secara</w:t>
-      </w:r>
-      <w:proofErr w:type="spellEnd"/>
-      <w:r>
-        <w:rPr>
-          <w:lang w:val="en-US"/>
-        </w:rPr>
-        <w:t xml:space="preserve"> baris per baris </w:t>
-      </w:r>
-      <w:proofErr w:type="spellStart"/>
-      <w:r>
-        <w:rPr>
-          <w:lang w:val="en-US"/>
-        </w:rPr>
-        <w:t>maksudnya</w:t>
-      </w:r>
-      <w:proofErr w:type="spellEnd"/>
-      <w:r>
-        <w:rPr>
-          <w:lang w:val="en-US"/>
-        </w:rPr>
-        <w:t xml:space="preserve"> di </w:t>
-      </w:r>
-      <w:proofErr w:type="spellStart"/>
-      <w:r>
-        <w:rPr>
-          <w:lang w:val="en-US"/>
-        </w:rPr>
-        <w:t>eksekusi</w:t>
-      </w:r>
-      <w:proofErr w:type="spellEnd"/>
-      <w:r>
-        <w:rPr>
-          <w:lang w:val="en-US"/>
-        </w:rPr>
-        <w:t xml:space="preserve"> </w:t>
-      </w:r>
-      <w:proofErr w:type="spellStart"/>
-      <w:r>
-        <w:rPr>
-          <w:lang w:val="en-US"/>
-        </w:rPr>
-        <w:t>dari</w:t>
-      </w:r>
-      <w:proofErr w:type="spellEnd"/>
-      <w:r>
-        <w:rPr>
-          <w:lang w:val="en-US"/>
-        </w:rPr>
-        <w:t xml:space="preserve"> </w:t>
-      </w:r>
-      <w:proofErr w:type="spellStart"/>
-      <w:r>
-        <w:rPr>
-          <w:lang w:val="en-US"/>
-        </w:rPr>
-        <w:t>atas</w:t>
-      </w:r>
-      <w:proofErr w:type="spellEnd"/>
-      <w:r>
-        <w:rPr>
-          <w:lang w:val="en-US"/>
-        </w:rPr>
-        <w:t xml:space="preserve"> </w:t>
-      </w:r>
-      <w:proofErr w:type="spellStart"/>
-      <w:r>
-        <w:rPr>
-          <w:lang w:val="en-US"/>
-        </w:rPr>
-        <w:t>ke</w:t>
-      </w:r>
-      <w:proofErr w:type="spellEnd"/>
-      <w:r>
-        <w:rPr>
-          <w:lang w:val="en-US"/>
-        </w:rPr>
-        <w:t xml:space="preserve"> </w:t>
-      </w:r>
-      <w:proofErr w:type="spellStart"/>
-      <w:r>
-        <w:rPr>
-          <w:lang w:val="en-US"/>
-        </w:rPr>
-        <w:t>bawah</w:t>
-      </w:r>
-      <w:proofErr w:type="spellEnd"/>
+        <w:t>Python adalah Bahasa pemrograman yang interpreter yaitu menjalankan kode program secara baris per baris maksudnya di eksekusi dari atas ke bawah</w:t>
+      </w:r>
     </w:p>
     <w:p>
       <w:pPr>
@@ -1597,110 +953,20 @@
           <w:lang w:val="en-US"/>
         </w:rPr>
       </w:pPr>
-      <w:proofErr w:type="spellStart"/>
-      <w:r>
-        <w:rPr>
-          <w:lang w:val="en-US"/>
-        </w:rPr>
-        <w:t>Gambaranya</w:t>
-      </w:r>
-      <w:proofErr w:type="spellEnd"/>
-      <w:r>
-        <w:rPr>
-          <w:lang w:val="en-US"/>
-        </w:rPr>
-        <w:t xml:space="preserve">: </w:t>
-      </w:r>
-      <w:r>
-        <w:rPr>
-          <w:b/>
-          <w:bCs/>
-          <w:lang w:val="en-US"/>
-        </w:rPr>
-        <w:t xml:space="preserve">Source Code Python -&gt; Python Interpreter (Atau program </w:t>
-      </w:r>
-      <w:proofErr w:type="spellStart"/>
-      <w:r>
-        <w:rPr>
-          <w:b/>
-          <w:bCs/>
-          <w:lang w:val="en-US"/>
-        </w:rPr>
-        <w:t>nya</w:t>
-      </w:r>
-      <w:proofErr w:type="spellEnd"/>
-      <w:r>
-        <w:rPr>
-          <w:b/>
-          <w:bCs/>
-          <w:lang w:val="en-US"/>
-        </w:rPr>
-        <w:t xml:space="preserve"> python </w:t>
-      </w:r>
-      <w:proofErr w:type="spellStart"/>
-      <w:r>
-        <w:rPr>
-          <w:b/>
-          <w:bCs/>
-          <w:lang w:val="en-US"/>
-        </w:rPr>
-        <w:t>buat</w:t>
-      </w:r>
-      <w:proofErr w:type="spellEnd"/>
-      <w:r>
-        <w:rPr>
-          <w:b/>
-          <w:bCs/>
-          <w:lang w:val="en-US"/>
-        </w:rPr>
-        <w:t xml:space="preserve"> </w:t>
-      </w:r>
-      <w:proofErr w:type="spellStart"/>
-      <w:r>
-        <w:rPr>
-          <w:b/>
-          <w:bCs/>
-          <w:lang w:val="en-US"/>
-        </w:rPr>
-        <w:t>mengeksekusi</w:t>
-      </w:r>
-      <w:proofErr w:type="spellEnd"/>
-      <w:r>
-        <w:rPr>
-          <w:b/>
-          <w:bCs/>
-          <w:lang w:val="en-US"/>
-        </w:rPr>
-        <w:t xml:space="preserve"> code) -&gt; Terminal </w:t>
-      </w:r>
-      <w:proofErr w:type="spellStart"/>
-      <w:r>
-        <w:rPr>
-          <w:b/>
-          <w:bCs/>
-          <w:lang w:val="en-US"/>
-        </w:rPr>
-        <w:t>dijalankan</w:t>
-      </w:r>
-      <w:proofErr w:type="spellEnd"/>
-      <w:r>
-        <w:rPr>
-          <w:b/>
-          <w:bCs/>
-          <w:lang w:val="en-US"/>
-        </w:rPr>
-        <w:t xml:space="preserve"> -&gt; </w:t>
-      </w:r>
-      <w:proofErr w:type="spellStart"/>
-      <w:r>
-        <w:rPr>
-          <w:b/>
-          <w:bCs/>
-          <w:lang w:val="en-US"/>
-        </w:rPr>
-        <w:t>Hasilnya</w:t>
-      </w:r>
-      <w:proofErr w:type="spellEnd"/>
+      <w:r>
+        <w:rPr>
+          <w:lang w:val="en-US"/>
+        </w:rPr>
+        <w:t xml:space="preserve">Gambaranya: </w:t>
+      </w:r>
+      <w:r>
+        <w:rPr>
+          <w:b/>
+          <w:bCs/>
+          <w:lang w:val="en-US"/>
+        </w:rPr>
+        <w:t>Source Code Python -&gt; Python Interpreter (Atau program nya python buat mengeksekusi code) -&gt; Terminal dijalankan -&gt; Hasilnya</w:t>
+      </w:r>
     </w:p>
     <w:p>
       <w:pPr>
@@ -1718,133 +984,7 @@
         <w:rPr>
           <w:lang w:val="en-US"/>
         </w:rPr>
-        <w:t xml:space="preserve">Nah </w:t>
-      </w:r>
-      <w:proofErr w:type="spellStart"/>
-      <w:r>
-        <w:rPr>
-          <w:lang w:val="en-US"/>
-        </w:rPr>
-        <w:t>jadi</w:t>
-      </w:r>
-      <w:proofErr w:type="spellEnd"/>
-      <w:r>
-        <w:rPr>
-          <w:lang w:val="en-US"/>
-        </w:rPr>
-        <w:t xml:space="preserve"> </w:t>
-      </w:r>
-      <w:proofErr w:type="spellStart"/>
-      <w:r>
-        <w:rPr>
-          <w:lang w:val="en-US"/>
-        </w:rPr>
-        <w:t>gini</w:t>
-      </w:r>
-      <w:proofErr w:type="spellEnd"/>
-      <w:r>
-        <w:rPr>
-          <w:lang w:val="en-US"/>
-        </w:rPr>
-        <w:t xml:space="preserve"> </w:t>
-      </w:r>
-      <w:proofErr w:type="spellStart"/>
-      <w:r>
-        <w:rPr>
-          <w:lang w:val="en-US"/>
-        </w:rPr>
-        <w:t>hasil</w:t>
-      </w:r>
-      <w:proofErr w:type="spellEnd"/>
-      <w:r>
-        <w:rPr>
-          <w:lang w:val="en-US"/>
-        </w:rPr>
-        <w:t xml:space="preserve"> </w:t>
-      </w:r>
-      <w:proofErr w:type="spellStart"/>
-      <w:r>
-        <w:rPr>
-          <w:lang w:val="en-US"/>
-        </w:rPr>
-        <w:t>eksekusinya</w:t>
-      </w:r>
-      <w:proofErr w:type="spellEnd"/>
-      <w:r>
-        <w:rPr>
-          <w:lang w:val="en-US"/>
-        </w:rPr>
-        <w:t xml:space="preserve"> yang </w:t>
-      </w:r>
-      <w:proofErr w:type="spellStart"/>
-      <w:r>
-        <w:rPr>
-          <w:lang w:val="en-US"/>
-        </w:rPr>
-        <w:t>dijalankan</w:t>
-      </w:r>
-      <w:proofErr w:type="spellEnd"/>
-      <w:r>
-        <w:rPr>
-          <w:lang w:val="en-US"/>
-        </w:rPr>
-        <w:t xml:space="preserve"> paling </w:t>
-      </w:r>
-      <w:proofErr w:type="spellStart"/>
-      <w:r>
-        <w:rPr>
-          <w:lang w:val="en-US"/>
-        </w:rPr>
-        <w:t>atas</w:t>
-      </w:r>
-      <w:proofErr w:type="spellEnd"/>
-      <w:r>
-        <w:rPr>
-          <w:lang w:val="en-US"/>
-        </w:rPr>
-        <w:t xml:space="preserve"> </w:t>
-      </w:r>
-      <w:proofErr w:type="spellStart"/>
-      <w:r>
-        <w:rPr>
-          <w:lang w:val="en-US"/>
-        </w:rPr>
-        <w:t>dulu</w:t>
-      </w:r>
-      <w:proofErr w:type="spellEnd"/>
-      <w:r>
-        <w:rPr>
-          <w:lang w:val="en-US"/>
-        </w:rPr>
-        <w:t xml:space="preserve"> </w:t>
-      </w:r>
-      <w:proofErr w:type="spellStart"/>
-      <w:r>
-        <w:rPr>
-          <w:lang w:val="en-US"/>
-        </w:rPr>
-        <w:t>lalu</w:t>
-      </w:r>
-      <w:proofErr w:type="spellEnd"/>
-      <w:r>
-        <w:rPr>
-          <w:lang w:val="en-US"/>
-        </w:rPr>
-        <w:t xml:space="preserve"> </w:t>
-      </w:r>
-      <w:proofErr w:type="spellStart"/>
-      <w:r>
-        <w:rPr>
-          <w:lang w:val="en-US"/>
-        </w:rPr>
-        <w:t>kebawah</w:t>
-      </w:r>
-      <w:proofErr w:type="spellEnd"/>
-      <w:r>
-        <w:rPr>
-          <w:lang w:val="en-US"/>
-        </w:rPr>
-        <w:t>:</w:t>
+        <w:t>Nah jadi gini hasil eksekusinya yang dijalankan paling atas dulu lalu kebawah:</w:t>
       </w:r>
     </w:p>
     <w:p>
@@ -1924,21 +1064,7 @@
         <w:rPr>
           <w:lang w:val="en-US"/>
         </w:rPr>
-        <w:t xml:space="preserve">Yaitu </w:t>
-      </w:r>
-      <w:proofErr w:type="spellStart"/>
-      <w:r>
-        <w:rPr>
-          <w:lang w:val="en-US"/>
-        </w:rPr>
-        <w:t>mengcompile</w:t>
-      </w:r>
-      <w:proofErr w:type="spellEnd"/>
-      <w:r>
-        <w:rPr>
-          <w:lang w:val="en-US"/>
-        </w:rPr>
-        <w:t xml:space="preserve"> code python</w:t>
+        <w:t>Yaitu mengcompile code python</w:t>
       </w:r>
     </w:p>
     <w:p>
@@ -1957,91 +1083,7 @@
         <w:rPr>
           <w:lang w:val="en-US"/>
         </w:rPr>
-        <w:t xml:space="preserve">Cara </w:t>
-      </w:r>
-      <w:proofErr w:type="spellStart"/>
-      <w:r>
-        <w:rPr>
-          <w:lang w:val="en-US"/>
-        </w:rPr>
-        <w:t>nya</w:t>
-      </w:r>
-      <w:proofErr w:type="spellEnd"/>
-      <w:r>
-        <w:rPr>
-          <w:lang w:val="en-US"/>
-        </w:rPr>
-        <w:t xml:space="preserve"> </w:t>
-      </w:r>
-      <w:proofErr w:type="spellStart"/>
-      <w:r>
-        <w:rPr>
-          <w:lang w:val="en-US"/>
-        </w:rPr>
-        <w:t>yaitu</w:t>
-      </w:r>
-      <w:proofErr w:type="spellEnd"/>
-      <w:r>
-        <w:rPr>
-          <w:lang w:val="en-US"/>
-        </w:rPr>
-        <w:t xml:space="preserve">: </w:t>
-      </w:r>
-      <w:proofErr w:type="spellStart"/>
-      <w:r>
-        <w:rPr>
-          <w:lang w:val="en-US"/>
-        </w:rPr>
-        <w:t>buka</w:t>
-      </w:r>
-      <w:proofErr w:type="spellEnd"/>
-      <w:r>
-        <w:rPr>
-          <w:lang w:val="en-US"/>
-        </w:rPr>
-        <w:t xml:space="preserve"> terminal -&gt; </w:t>
-      </w:r>
-      <w:proofErr w:type="spellStart"/>
-      <w:r>
-        <w:rPr>
-          <w:lang w:val="en-US"/>
-        </w:rPr>
-        <w:t>ketik</w:t>
-      </w:r>
-      <w:proofErr w:type="spellEnd"/>
-      <w:r>
-        <w:rPr>
-          <w:lang w:val="en-US"/>
-        </w:rPr>
-        <w:t xml:space="preserve"> “python -m </w:t>
-      </w:r>
-      <w:proofErr w:type="spellStart"/>
-      <w:r>
-        <w:rPr>
-          <w:lang w:val="en-US"/>
-        </w:rPr>
-        <w:t>py_compile</w:t>
-      </w:r>
-      <w:proofErr w:type="spellEnd"/>
-      <w:r>
-        <w:rPr>
-          <w:lang w:val="en-US"/>
-        </w:rPr>
-        <w:t xml:space="preserve"> (</w:t>
-      </w:r>
-      <w:proofErr w:type="spellStart"/>
-      <w:r>
-        <w:rPr>
-          <w:lang w:val="en-US"/>
-        </w:rPr>
-        <w:t>nama_file</w:t>
-      </w:r>
-      <w:proofErr w:type="spellEnd"/>
-      <w:r>
-        <w:rPr>
-          <w:lang w:val="en-US"/>
-        </w:rPr>
-        <w:t>)”</w:t>
+        <w:t>Cara nya yaitu: buka terminal -&gt; ketik “python -m py_compile (nama_file)”</w:t>
       </w:r>
     </w:p>
     <w:p>
@@ -2056,19 +1098,11 @@
           <w:lang w:val="en-US"/>
         </w:rPr>
       </w:pPr>
-      <w:proofErr w:type="spellStart"/>
-      <w:r>
-        <w:rPr>
-          <w:lang w:val="en-US"/>
-        </w:rPr>
-        <w:t>Menggunakan</w:t>
-      </w:r>
-      <w:proofErr w:type="spellEnd"/>
-      <w:r>
-        <w:rPr>
-          <w:lang w:val="en-US"/>
-        </w:rPr>
-        <w:t xml:space="preserve"> interpreter:</w:t>
+      <w:r>
+        <w:rPr>
+          <w:lang w:val="en-US"/>
+        </w:rPr>
+        <w:t>Menggunakan interpreter:</w:t>
       </w:r>
     </w:p>
     <w:p>
@@ -2137,23 +1171,13 @@
           <w:lang w:val="en-US"/>
         </w:rPr>
       </w:pPr>
-      <w:proofErr w:type="spellStart"/>
-      <w:r>
-        <w:rPr>
-          <w:b/>
-          <w:bCs/>
-          <w:lang w:val="en-US"/>
-        </w:rPr>
-        <w:t>Menggunkan</w:t>
-      </w:r>
-      <w:proofErr w:type="spellEnd"/>
-      <w:r>
-        <w:rPr>
-          <w:b/>
-          <w:bCs/>
-          <w:lang w:val="en-US"/>
-        </w:rPr>
-        <w:t xml:space="preserve"> compiler</w:t>
+      <w:r>
+        <w:rPr>
+          <w:b/>
+          <w:bCs/>
+          <w:lang w:val="en-US"/>
+        </w:rPr>
+        <w:t>Menggunkan compiler</w:t>
       </w:r>
     </w:p>
     <w:p>
@@ -2225,161 +1249,7 @@
         <w:rPr>
           <w:lang w:val="en-US"/>
         </w:rPr>
-        <w:t xml:space="preserve">Jadi </w:t>
-      </w:r>
-      <w:proofErr w:type="spellStart"/>
-      <w:r>
-        <w:rPr>
-          <w:lang w:val="en-US"/>
-        </w:rPr>
-        <w:t>keseluruhan</w:t>
-      </w:r>
-      <w:proofErr w:type="spellEnd"/>
-      <w:r>
-        <w:rPr>
-          <w:lang w:val="en-US"/>
-        </w:rPr>
-        <w:t xml:space="preserve"> </w:t>
-      </w:r>
-      <w:proofErr w:type="spellStart"/>
-      <w:r>
-        <w:rPr>
-          <w:lang w:val="en-US"/>
-        </w:rPr>
-        <w:t>alur</w:t>
-      </w:r>
-      <w:proofErr w:type="spellEnd"/>
-      <w:r>
-        <w:rPr>
-          <w:lang w:val="en-US"/>
-        </w:rPr>
-        <w:t xml:space="preserve"> </w:t>
-      </w:r>
-      <w:proofErr w:type="spellStart"/>
-      <w:r>
-        <w:rPr>
-          <w:lang w:val="en-US"/>
-        </w:rPr>
-        <w:t>kerja</w:t>
-      </w:r>
-      <w:proofErr w:type="spellEnd"/>
-      <w:r>
-        <w:rPr>
-          <w:lang w:val="en-US"/>
-        </w:rPr>
-        <w:t xml:space="preserve"> python </w:t>
-      </w:r>
-      <w:proofErr w:type="spellStart"/>
-      <w:r>
-        <w:rPr>
-          <w:lang w:val="en-US"/>
-        </w:rPr>
-        <w:t>itu</w:t>
-      </w:r>
-      <w:proofErr w:type="spellEnd"/>
-      <w:r>
-        <w:rPr>
-          <w:lang w:val="en-US"/>
-        </w:rPr>
-        <w:t xml:space="preserve"> </w:t>
-      </w:r>
-      <w:proofErr w:type="spellStart"/>
-      <w:r>
-        <w:rPr>
-          <w:lang w:val="en-US"/>
-        </w:rPr>
-        <w:t>dijalankan</w:t>
-      </w:r>
-      <w:proofErr w:type="spellEnd"/>
-      <w:r>
-        <w:rPr>
-          <w:lang w:val="en-US"/>
-        </w:rPr>
-        <w:t xml:space="preserve"> </w:t>
-      </w:r>
-      <w:proofErr w:type="spellStart"/>
-      <w:r>
-        <w:rPr>
-          <w:lang w:val="en-US"/>
-        </w:rPr>
-        <w:t>berdasarkan</w:t>
-      </w:r>
-      <w:proofErr w:type="spellEnd"/>
-      <w:r>
-        <w:rPr>
-          <w:lang w:val="en-US"/>
-        </w:rPr>
-        <w:t xml:space="preserve"> </w:t>
-      </w:r>
-      <w:proofErr w:type="spellStart"/>
-      <w:r>
-        <w:rPr>
-          <w:lang w:val="en-US"/>
-        </w:rPr>
-        <w:t>berurutan</w:t>
-      </w:r>
-      <w:proofErr w:type="spellEnd"/>
-      <w:r>
-        <w:rPr>
-          <w:lang w:val="en-US"/>
-        </w:rPr>
-        <w:t xml:space="preserve">, yang </w:t>
-      </w:r>
-      <w:proofErr w:type="spellStart"/>
-      <w:r>
-        <w:rPr>
-          <w:lang w:val="en-US"/>
-        </w:rPr>
-        <w:t>tidak</w:t>
-      </w:r>
-      <w:proofErr w:type="spellEnd"/>
-      <w:r>
-        <w:rPr>
-          <w:lang w:val="en-US"/>
-        </w:rPr>
-        <w:t xml:space="preserve"> </w:t>
-      </w:r>
-      <w:proofErr w:type="spellStart"/>
-      <w:r>
-        <w:rPr>
-          <w:lang w:val="en-US"/>
-        </w:rPr>
-        <w:t>dieksekusi</w:t>
-      </w:r>
-      <w:proofErr w:type="spellEnd"/>
-      <w:r>
-        <w:rPr>
-          <w:lang w:val="en-US"/>
-        </w:rPr>
-        <w:t xml:space="preserve"> </w:t>
-      </w:r>
-      <w:proofErr w:type="spellStart"/>
-      <w:r>
-        <w:rPr>
-          <w:lang w:val="en-US"/>
-        </w:rPr>
-        <w:t>yaitu</w:t>
-      </w:r>
-      <w:proofErr w:type="spellEnd"/>
-      <w:r>
-        <w:rPr>
-          <w:lang w:val="en-US"/>
-        </w:rPr>
-        <w:t xml:space="preserve"> comment (# …), baris </w:t>
-      </w:r>
-      <w:proofErr w:type="spellStart"/>
-      <w:r>
-        <w:rPr>
-          <w:lang w:val="en-US"/>
-        </w:rPr>
-        <w:t>kosong</w:t>
-      </w:r>
-      <w:proofErr w:type="spellEnd"/>
-      <w:r>
-        <w:rPr>
-          <w:lang w:val="en-US"/>
-        </w:rPr>
-        <w:t xml:space="preserve">, multiline comment (“””…”””) </w:t>
+        <w:t xml:space="preserve">Jadi keseluruhan alur kerja python itu dijalankan berdasarkan berurutan, yang tidak dieksekusi yaitu comment (# …), baris kosong, multiline comment (“””…”””) </w:t>
       </w:r>
     </w:p>
     <w:p>
@@ -2401,7 +1271,6 @@
           <w:lang w:val="en-US"/>
         </w:rPr>
       </w:pPr>
-      <w:proofErr w:type="spellStart"/>
       <w:r>
         <w:rPr>
           <w:b/>
@@ -2410,7 +1279,6 @@
         </w:rPr>
         <w:t>Variabel</w:t>
       </w:r>
-      <w:proofErr w:type="spellEnd"/>
     </w:p>
     <w:p>
       <w:pPr>
@@ -2424,79 +1292,19 @@
           <w:lang w:val="en-US"/>
         </w:rPr>
       </w:pPr>
-      <w:proofErr w:type="spellStart"/>
-      <w:r>
-        <w:rPr>
-          <w:b/>
-          <w:bCs/>
-          <w:lang w:val="en-US"/>
-        </w:rPr>
-        <w:t>Variabel</w:t>
-      </w:r>
-      <w:proofErr w:type="spellEnd"/>
-      <w:r>
-        <w:rPr>
-          <w:b/>
-          <w:bCs/>
-          <w:lang w:val="en-US"/>
-        </w:rPr>
-        <w:t xml:space="preserve"> </w:t>
-      </w:r>
-      <w:proofErr w:type="spellStart"/>
-      <w:r>
-        <w:rPr>
-          <w:lang w:val="en-US"/>
-        </w:rPr>
-        <w:t>adalah</w:t>
-      </w:r>
-      <w:proofErr w:type="spellEnd"/>
-      <w:r>
-        <w:rPr>
-          <w:lang w:val="en-US"/>
-        </w:rPr>
-        <w:t xml:space="preserve"> </w:t>
-      </w:r>
-      <w:proofErr w:type="spellStart"/>
-      <w:r>
-        <w:rPr>
-          <w:lang w:val="en-US"/>
-        </w:rPr>
-        <w:t>tempat</w:t>
-      </w:r>
-      <w:proofErr w:type="spellEnd"/>
-      <w:r>
-        <w:rPr>
-          <w:lang w:val="en-US"/>
-        </w:rPr>
-        <w:t xml:space="preserve"> </w:t>
-      </w:r>
-      <w:proofErr w:type="spellStart"/>
-      <w:r>
-        <w:rPr>
-          <w:lang w:val="en-US"/>
-        </w:rPr>
-        <w:t>untuk</w:t>
-      </w:r>
-      <w:proofErr w:type="spellEnd"/>
-      <w:r>
-        <w:rPr>
-          <w:lang w:val="en-US"/>
-        </w:rPr>
-        <w:t xml:space="preserve"> </w:t>
-      </w:r>
-      <w:proofErr w:type="spellStart"/>
-      <w:r>
-        <w:rPr>
-          <w:lang w:val="en-US"/>
-        </w:rPr>
-        <w:t>menyimpan</w:t>
-      </w:r>
-      <w:proofErr w:type="spellEnd"/>
-      <w:r>
-        <w:rPr>
-          <w:lang w:val="en-US"/>
-        </w:rPr>
-        <w:t xml:space="preserve"> data</w:t>
+      <w:r>
+        <w:rPr>
+          <w:b/>
+          <w:bCs/>
+          <w:lang w:val="en-US"/>
+        </w:rPr>
+        <w:t xml:space="preserve">Variabel </w:t>
+      </w:r>
+      <w:r>
+        <w:rPr>
+          <w:lang w:val="en-US"/>
+        </w:rPr>
+        <w:t>adalah tempat untuk menyimpan data</w:t>
       </w:r>
     </w:p>
     <w:p>
@@ -2515,119 +1323,7 @@
         <w:rPr>
           <w:lang w:val="en-US"/>
         </w:rPr>
-        <w:t xml:space="preserve">Kita </w:t>
-      </w:r>
-      <w:proofErr w:type="spellStart"/>
-      <w:r>
-        <w:rPr>
-          <w:lang w:val="en-US"/>
-        </w:rPr>
-        <w:t>bisa</w:t>
-      </w:r>
-      <w:proofErr w:type="spellEnd"/>
-      <w:r>
-        <w:rPr>
-          <w:lang w:val="en-US"/>
-        </w:rPr>
-        <w:t xml:space="preserve"> </w:t>
-      </w:r>
-      <w:proofErr w:type="spellStart"/>
-      <w:r>
-        <w:rPr>
-          <w:lang w:val="en-US"/>
-        </w:rPr>
-        <w:t>menjalankan</w:t>
-      </w:r>
-      <w:proofErr w:type="spellEnd"/>
-      <w:r>
-        <w:rPr>
-          <w:lang w:val="en-US"/>
-        </w:rPr>
-        <w:t xml:space="preserve"> code python </w:t>
-      </w:r>
-      <w:proofErr w:type="spellStart"/>
-      <w:r>
-        <w:rPr>
-          <w:lang w:val="en-US"/>
-        </w:rPr>
-        <w:t>dengan</w:t>
-      </w:r>
-      <w:proofErr w:type="spellEnd"/>
-      <w:r>
-        <w:rPr>
-          <w:lang w:val="en-US"/>
-        </w:rPr>
-        <w:t xml:space="preserve"> </w:t>
-      </w:r>
-      <w:proofErr w:type="spellStart"/>
-      <w:r>
-        <w:rPr>
-          <w:lang w:val="en-US"/>
-        </w:rPr>
-        <w:t>secara</w:t>
-      </w:r>
-      <w:proofErr w:type="spellEnd"/>
-      <w:r>
-        <w:rPr>
-          <w:lang w:val="en-US"/>
-        </w:rPr>
-        <w:t xml:space="preserve"> interactive </w:t>
-      </w:r>
-      <w:proofErr w:type="spellStart"/>
-      <w:r>
-        <w:rPr>
-          <w:lang w:val="en-US"/>
-        </w:rPr>
-        <w:t>maksudnya</w:t>
-      </w:r>
-      <w:proofErr w:type="spellEnd"/>
-      <w:r>
-        <w:rPr>
-          <w:lang w:val="en-US"/>
-        </w:rPr>
-        <w:t xml:space="preserve"> </w:t>
-      </w:r>
-      <w:proofErr w:type="spellStart"/>
-      <w:r>
-        <w:rPr>
-          <w:lang w:val="en-US"/>
-        </w:rPr>
-        <w:t>bisa</w:t>
-      </w:r>
-      <w:proofErr w:type="spellEnd"/>
-      <w:r>
-        <w:rPr>
-          <w:lang w:val="en-US"/>
-        </w:rPr>
-        <w:t xml:space="preserve"> </w:t>
-      </w:r>
-      <w:proofErr w:type="spellStart"/>
-      <w:r>
-        <w:rPr>
-          <w:lang w:val="en-US"/>
-        </w:rPr>
-        <w:t>menjalankan</w:t>
-      </w:r>
-      <w:proofErr w:type="spellEnd"/>
-      <w:r>
-        <w:rPr>
-          <w:lang w:val="en-US"/>
-        </w:rPr>
-        <w:t xml:space="preserve"> </w:t>
-      </w:r>
-      <w:proofErr w:type="spellStart"/>
-      <w:r>
-        <w:rPr>
-          <w:lang w:val="en-US"/>
-        </w:rPr>
-        <w:t>kode</w:t>
-      </w:r>
-      <w:proofErr w:type="spellEnd"/>
-      <w:r>
-        <w:rPr>
-          <w:lang w:val="en-US"/>
-        </w:rPr>
-        <w:t xml:space="preserve"> di terminal:</w:t>
+        <w:t>Kita bisa menjalankan code python dengan secara interactive maksudnya bisa menjalankan kode di terminal:</w:t>
       </w:r>
     </w:p>
     <w:p>
@@ -2695,33 +1391,11 @@
           <w:lang w:val="en-US"/>
         </w:rPr>
       </w:pPr>
-      <w:proofErr w:type="spellStart"/>
-      <w:r>
-        <w:rPr>
-          <w:lang w:val="en-US"/>
-        </w:rPr>
-        <w:t>Variabel</w:t>
-      </w:r>
-      <w:proofErr w:type="spellEnd"/>
-      <w:r>
-        <w:rPr>
-          <w:lang w:val="en-US"/>
-        </w:rPr>
-        <w:t xml:space="preserve"> </w:t>
-      </w:r>
-      <w:proofErr w:type="spellStart"/>
-      <w:r>
-        <w:rPr>
-          <w:lang w:val="en-US"/>
-        </w:rPr>
-        <w:t>Secara</w:t>
-      </w:r>
-      <w:proofErr w:type="spellEnd"/>
-      <w:r>
-        <w:rPr>
-          <w:lang w:val="en-US"/>
-        </w:rPr>
-        <w:t xml:space="preserve"> Matematika:</w:t>
+      <w:r>
+        <w:rPr>
+          <w:lang w:val="en-US"/>
+        </w:rPr>
+        <w:t>Variabel Secara Matematika:</w:t>
       </w:r>
     </w:p>
     <w:p>
@@ -2799,23 +1473,13 @@
           <w:lang w:val="en-US"/>
         </w:rPr>
       </w:pPr>
-      <w:proofErr w:type="spellStart"/>
-      <w:r>
-        <w:rPr>
-          <w:b/>
-          <w:bCs/>
-          <w:lang w:val="en-US"/>
-        </w:rPr>
-        <w:t>Tipe</w:t>
-      </w:r>
-      <w:proofErr w:type="spellEnd"/>
-      <w:r>
-        <w:rPr>
-          <w:b/>
-          <w:bCs/>
-          <w:lang w:val="en-US"/>
-        </w:rPr>
-        <w:t xml:space="preserve"> Data</w:t>
+      <w:r>
+        <w:rPr>
+          <w:b/>
+          <w:bCs/>
+          <w:lang w:val="en-US"/>
+        </w:rPr>
+        <w:t>Tipe Data</w:t>
       </w:r>
     </w:p>
     <w:p>
@@ -2830,117 +1494,11 @@
           <w:lang w:val="en-US"/>
         </w:rPr>
       </w:pPr>
-      <w:proofErr w:type="spellStart"/>
-      <w:r>
-        <w:rPr>
-          <w:lang w:val="en-US"/>
-        </w:rPr>
-        <w:t>Tipe</w:t>
-      </w:r>
-      <w:proofErr w:type="spellEnd"/>
-      <w:r>
-        <w:rPr>
-          <w:lang w:val="en-US"/>
-        </w:rPr>
-        <w:t xml:space="preserve"> data </w:t>
-      </w:r>
-      <w:proofErr w:type="spellStart"/>
-      <w:r>
-        <w:rPr>
-          <w:lang w:val="en-US"/>
-        </w:rPr>
-        <w:t>adalah</w:t>
-      </w:r>
-      <w:proofErr w:type="spellEnd"/>
-      <w:r>
-        <w:rPr>
-          <w:lang w:val="en-US"/>
-        </w:rPr>
-        <w:t xml:space="preserve"> </w:t>
-      </w:r>
-      <w:proofErr w:type="spellStart"/>
-      <w:r>
-        <w:rPr>
-          <w:lang w:val="en-US"/>
-        </w:rPr>
-        <w:t>macam-macam</w:t>
-      </w:r>
-      <w:proofErr w:type="spellEnd"/>
-      <w:r>
-        <w:rPr>
-          <w:lang w:val="en-US"/>
-        </w:rPr>
-        <w:t xml:space="preserve"> data yang </w:t>
-      </w:r>
-      <w:proofErr w:type="spellStart"/>
-      <w:r>
-        <w:rPr>
-          <w:lang w:val="en-US"/>
-        </w:rPr>
-        <w:t>bisa</w:t>
-      </w:r>
-      <w:proofErr w:type="spellEnd"/>
-      <w:r>
-        <w:rPr>
-          <w:lang w:val="en-US"/>
-        </w:rPr>
-        <w:t xml:space="preserve"> </w:t>
-      </w:r>
-      <w:proofErr w:type="spellStart"/>
-      <w:r>
-        <w:rPr>
-          <w:lang w:val="en-US"/>
-        </w:rPr>
-        <w:t>digunakan</w:t>
-      </w:r>
-      <w:proofErr w:type="spellEnd"/>
-      <w:r>
-        <w:rPr>
-          <w:lang w:val="en-US"/>
-        </w:rPr>
-        <w:t xml:space="preserve"> oleh python, </w:t>
-      </w:r>
-      <w:proofErr w:type="spellStart"/>
-      <w:r>
-        <w:rPr>
-          <w:lang w:val="en-US"/>
-        </w:rPr>
-        <w:t>untuk</w:t>
-      </w:r>
-      <w:proofErr w:type="spellEnd"/>
-      <w:r>
-        <w:rPr>
-          <w:lang w:val="en-US"/>
-        </w:rPr>
-        <w:t xml:space="preserve"> value </w:t>
-      </w:r>
-      <w:proofErr w:type="spellStart"/>
-      <w:r>
-        <w:rPr>
-          <w:lang w:val="en-US"/>
-        </w:rPr>
-        <w:t>dari</w:t>
-      </w:r>
-      <w:proofErr w:type="spellEnd"/>
-      <w:r>
-        <w:rPr>
-          <w:lang w:val="en-US"/>
-        </w:rPr>
-        <w:t xml:space="preserve"> </w:t>
-      </w:r>
-      <w:proofErr w:type="spellStart"/>
-      <w:r>
-        <w:rPr>
-          <w:lang w:val="en-US"/>
-        </w:rPr>
-        <w:t>sebuah</w:t>
-      </w:r>
-      <w:proofErr w:type="spellEnd"/>
-      <w:r>
-        <w:rPr>
-          <w:lang w:val="en-US"/>
-        </w:rPr>
-        <w:t xml:space="preserve"> variable</w:t>
+      <w:r>
+        <w:rPr>
+          <w:lang w:val="en-US"/>
+        </w:rPr>
+        <w:t>Tipe data adalah macam-macam data yang bisa digunakan oleh python, untuk value dari sebuah variable</w:t>
       </w:r>
     </w:p>
     <w:p>
@@ -2961,25 +1519,7 @@
           <w:bCs/>
           <w:lang w:val="en-US"/>
         </w:rPr>
-        <w:t xml:space="preserve">Casting </w:t>
-      </w:r>
-      <w:proofErr w:type="spellStart"/>
-      <w:r>
-        <w:rPr>
-          <w:b/>
-          <w:bCs/>
-          <w:lang w:val="en-US"/>
-        </w:rPr>
-        <w:t>Tipe</w:t>
-      </w:r>
-      <w:proofErr w:type="spellEnd"/>
-      <w:r>
-        <w:rPr>
-          <w:b/>
-          <w:bCs/>
-          <w:lang w:val="en-US"/>
-        </w:rPr>
-        <w:t xml:space="preserve"> Data</w:t>
+        <w:t>Casting Tipe Data</w:t>
       </w:r>
     </w:p>
     <w:p>
@@ -2996,91 +1536,7 @@
         <w:rPr>
           <w:lang w:val="en-US"/>
         </w:rPr>
-        <w:t xml:space="preserve">Casting </w:t>
-      </w:r>
-      <w:proofErr w:type="spellStart"/>
-      <w:r>
-        <w:rPr>
-          <w:lang w:val="en-US"/>
-        </w:rPr>
-        <w:t>Tipe</w:t>
-      </w:r>
-      <w:proofErr w:type="spellEnd"/>
-      <w:r>
-        <w:rPr>
-          <w:lang w:val="en-US"/>
-        </w:rPr>
-        <w:t xml:space="preserve"> Data </w:t>
-      </w:r>
-      <w:proofErr w:type="spellStart"/>
-      <w:r>
-        <w:rPr>
-          <w:lang w:val="en-US"/>
-        </w:rPr>
-        <w:t>adalah</w:t>
-      </w:r>
-      <w:proofErr w:type="spellEnd"/>
-      <w:r>
-        <w:rPr>
-          <w:lang w:val="en-US"/>
-        </w:rPr>
-        <w:t xml:space="preserve"> </w:t>
-      </w:r>
-      <w:proofErr w:type="spellStart"/>
-      <w:r>
-        <w:rPr>
-          <w:lang w:val="en-US"/>
-        </w:rPr>
-        <w:t>merubah</w:t>
-      </w:r>
-      <w:proofErr w:type="spellEnd"/>
-      <w:r>
-        <w:rPr>
-          <w:lang w:val="en-US"/>
-        </w:rPr>
-        <w:t xml:space="preserve"> </w:t>
-      </w:r>
-      <w:proofErr w:type="spellStart"/>
-      <w:r>
-        <w:rPr>
-          <w:lang w:val="en-US"/>
-        </w:rPr>
-        <w:t>tipe</w:t>
-      </w:r>
-      <w:proofErr w:type="spellEnd"/>
-      <w:r>
-        <w:rPr>
-          <w:lang w:val="en-US"/>
-        </w:rPr>
-        <w:t xml:space="preserve"> data </w:t>
-      </w:r>
-      <w:proofErr w:type="spellStart"/>
-      <w:r>
-        <w:rPr>
-          <w:lang w:val="en-US"/>
-        </w:rPr>
-        <w:t>ke</w:t>
-      </w:r>
-      <w:proofErr w:type="spellEnd"/>
-      <w:r>
-        <w:rPr>
-          <w:lang w:val="en-US"/>
-        </w:rPr>
-        <w:t xml:space="preserve"> </w:t>
-      </w:r>
-      <w:proofErr w:type="spellStart"/>
-      <w:r>
-        <w:rPr>
-          <w:lang w:val="en-US"/>
-        </w:rPr>
-        <w:t>tipe</w:t>
-      </w:r>
-      <w:proofErr w:type="spellEnd"/>
-      <w:r>
-        <w:rPr>
-          <w:lang w:val="en-US"/>
-        </w:rPr>
-        <w:t xml:space="preserve"> data yang lain</w:t>
+        <w:t>Casting Tipe Data adalah merubah tipe data ke tipe data yang lain</w:t>
       </w:r>
     </w:p>
     <w:p>
@@ -3095,23 +1551,13 @@
           <w:lang w:val="en-US"/>
         </w:rPr>
       </w:pPr>
-      <w:proofErr w:type="spellStart"/>
-      <w:r>
-        <w:rPr>
-          <w:b/>
-          <w:bCs/>
-          <w:lang w:val="en-US"/>
-        </w:rPr>
-        <w:t>Mengambil</w:t>
-      </w:r>
-      <w:proofErr w:type="spellEnd"/>
-      <w:r>
-        <w:rPr>
-          <w:b/>
-          <w:bCs/>
-          <w:lang w:val="en-US"/>
-        </w:rPr>
-        <w:t xml:space="preserve"> Input Data Dari User</w:t>
+      <w:r>
+        <w:rPr>
+          <w:b/>
+          <w:bCs/>
+          <w:lang w:val="en-US"/>
+        </w:rPr>
+        <w:t>Mengambil Input Data Dari User</w:t>
       </w:r>
     </w:p>
     <w:p>
@@ -3130,189 +1576,7 @@
         <w:rPr>
           <w:lang w:val="en-US"/>
         </w:rPr>
-        <w:t xml:space="preserve"> </w:t>
-      </w:r>
-      <w:proofErr w:type="spellStart"/>
-      <w:r>
-        <w:rPr>
-          <w:lang w:val="en-US"/>
-        </w:rPr>
-        <w:t>Untuk</w:t>
-      </w:r>
-      <w:proofErr w:type="spellEnd"/>
-      <w:r>
-        <w:rPr>
-          <w:lang w:val="en-US"/>
-        </w:rPr>
-        <w:t xml:space="preserve"> </w:t>
-      </w:r>
-      <w:proofErr w:type="spellStart"/>
-      <w:r>
-        <w:rPr>
-          <w:lang w:val="en-US"/>
-        </w:rPr>
-        <w:t>mengambil</w:t>
-      </w:r>
-      <w:proofErr w:type="spellEnd"/>
-      <w:r>
-        <w:rPr>
-          <w:lang w:val="en-US"/>
-        </w:rPr>
-        <w:t xml:space="preserve"> data </w:t>
-      </w:r>
-      <w:proofErr w:type="spellStart"/>
-      <w:r>
-        <w:rPr>
-          <w:lang w:val="en-US"/>
-        </w:rPr>
-        <w:t>dari</w:t>
-      </w:r>
-      <w:proofErr w:type="spellEnd"/>
-      <w:r>
-        <w:rPr>
-          <w:lang w:val="en-US"/>
-        </w:rPr>
-        <w:t xml:space="preserve">  user </w:t>
-      </w:r>
-      <w:proofErr w:type="spellStart"/>
-      <w:r>
-        <w:rPr>
-          <w:lang w:val="en-US"/>
-        </w:rPr>
-        <w:t>kita</w:t>
-      </w:r>
-      <w:proofErr w:type="spellEnd"/>
-      <w:r>
-        <w:rPr>
-          <w:lang w:val="en-US"/>
-        </w:rPr>
-        <w:t xml:space="preserve"> </w:t>
-      </w:r>
-      <w:proofErr w:type="spellStart"/>
-      <w:r>
-        <w:rPr>
-          <w:lang w:val="en-US"/>
-        </w:rPr>
-        <w:t>bisa</w:t>
-      </w:r>
-      <w:proofErr w:type="spellEnd"/>
-      <w:r>
-        <w:rPr>
-          <w:lang w:val="en-US"/>
-        </w:rPr>
-        <w:t xml:space="preserve"> </w:t>
-      </w:r>
-      <w:proofErr w:type="spellStart"/>
-      <w:r>
-        <w:rPr>
-          <w:lang w:val="en-US"/>
-        </w:rPr>
-        <w:t>membuat</w:t>
-      </w:r>
-      <w:proofErr w:type="spellEnd"/>
-      <w:r>
-        <w:rPr>
-          <w:lang w:val="en-US"/>
-        </w:rPr>
-        <w:t xml:space="preserve"> variable </w:t>
-      </w:r>
-      <w:proofErr w:type="spellStart"/>
-      <w:r>
-        <w:rPr>
-          <w:lang w:val="en-US"/>
-        </w:rPr>
-        <w:t>terlebih</w:t>
-      </w:r>
-      <w:proofErr w:type="spellEnd"/>
-      <w:r>
-        <w:rPr>
-          <w:lang w:val="en-US"/>
-        </w:rPr>
-        <w:t xml:space="preserve"> </w:t>
-      </w:r>
-      <w:proofErr w:type="spellStart"/>
-      <w:r>
-        <w:rPr>
-          <w:lang w:val="en-US"/>
-        </w:rPr>
-        <w:t>dahulu</w:t>
-      </w:r>
-      <w:proofErr w:type="spellEnd"/>
-      <w:r>
-        <w:rPr>
-          <w:lang w:val="en-US"/>
-        </w:rPr>
-        <w:t xml:space="preserve">, </w:t>
-      </w:r>
-      <w:proofErr w:type="spellStart"/>
-      <w:r>
-        <w:rPr>
-          <w:lang w:val="en-US"/>
-        </w:rPr>
-        <w:t>kemudian</w:t>
-      </w:r>
-      <w:proofErr w:type="spellEnd"/>
-      <w:r>
-        <w:rPr>
-          <w:lang w:val="en-US"/>
-        </w:rPr>
-        <w:t xml:space="preserve"> </w:t>
-      </w:r>
-      <w:proofErr w:type="spellStart"/>
-      <w:r>
-        <w:rPr>
-          <w:lang w:val="en-US"/>
-        </w:rPr>
-        <w:t>nilainya</w:t>
-      </w:r>
-      <w:proofErr w:type="spellEnd"/>
-      <w:r>
-        <w:rPr>
-          <w:lang w:val="en-US"/>
-        </w:rPr>
-        <w:t xml:space="preserve"> </w:t>
-      </w:r>
-      <w:proofErr w:type="spellStart"/>
-      <w:r>
-        <w:rPr>
-          <w:lang w:val="en-US"/>
-        </w:rPr>
-        <w:t>atau</w:t>
-      </w:r>
-      <w:proofErr w:type="spellEnd"/>
-      <w:r>
-        <w:rPr>
-          <w:lang w:val="en-US"/>
-        </w:rPr>
-        <w:t xml:space="preserve"> </w:t>
-      </w:r>
-      <w:proofErr w:type="spellStart"/>
-      <w:r>
-        <w:rPr>
-          <w:lang w:val="en-US"/>
-        </w:rPr>
-        <w:t>valuenya</w:t>
-      </w:r>
-      <w:proofErr w:type="spellEnd"/>
-      <w:r>
-        <w:rPr>
-          <w:lang w:val="en-US"/>
-        </w:rPr>
-        <w:t xml:space="preserve"> </w:t>
-      </w:r>
-      <w:proofErr w:type="spellStart"/>
-      <w:r>
-        <w:rPr>
-          <w:lang w:val="en-US"/>
-        </w:rPr>
-        <w:t>menggunakan</w:t>
-      </w:r>
-      <w:proofErr w:type="spellEnd"/>
-      <w:r>
-        <w:rPr>
-          <w:lang w:val="en-US"/>
-        </w:rPr>
-        <w:t xml:space="preserve"> function “</w:t>
+        <w:t xml:space="preserve"> Untuk mengambil data dari  user kita bisa membuat variable terlebih dahulu, kemudian nilainya atau valuenya menggunakan function “</w:t>
       </w:r>
       <w:r>
         <w:rPr>
@@ -3335,100 +1599,139 @@
           <w:lang w:val="en-US"/>
         </w:rPr>
       </w:pPr>
-      <w:proofErr w:type="spellStart"/>
-      <w:r>
-        <w:rPr>
-          <w:b/>
-          <w:bCs/>
-          <w:lang w:val="en-US"/>
-        </w:rPr>
-        <w:t>Operasi</w:t>
-      </w:r>
-      <w:proofErr w:type="spellEnd"/>
-      <w:r>
-        <w:rPr>
-          <w:b/>
-          <w:bCs/>
+      <w:r>
+        <w:rPr>
+          <w:b/>
+          <w:bCs/>
+          <w:lang w:val="en-US"/>
+        </w:rPr>
+        <w:t>Operasi Aritmatika</w:t>
+      </w:r>
+    </w:p>
+    <w:p>
+      <w:pPr>
+        <w:numPr>
+          <w:ilvl w:val="0"/>
+          <w:numId w:val="11"/>
+        </w:numPr>
+        <w:rPr>
+          <w:lang w:val="en-US"/>
+        </w:rPr>
+      </w:pPr>
+      <w:r>
+        <w:rPr>
+          <w:lang w:val="en-US"/>
+        </w:rPr>
+        <w:t>Prioritas Operation (Jadi operasi yang diekseskusi paling awal):</w:t>
+      </w:r>
+    </w:p>
+    <w:p>
+      <w:pPr>
+        <w:numPr>
+          <w:ilvl w:val="0"/>
+          <w:numId w:val="12"/>
+        </w:numPr>
+        <w:rPr>
+          <w:lang w:val="en-US"/>
+        </w:rPr>
+      </w:pPr>
+      <w:r>
+        <w:rPr>
+          <w:lang w:val="en-US"/>
+        </w:rPr>
+        <w:t xml:space="preserve">Urutanya: </w:t>
+      </w:r>
+    </w:p>
+    <w:p>
+      <w:pPr>
+        <w:numPr>
+          <w:ilvl w:val="0"/>
+          <w:numId w:val="13"/>
+        </w:numPr>
+        <w:rPr>
+          <w:lang w:val="en-US"/>
+        </w:rPr>
+      </w:pPr>
+      <w:r>
+        <w:rPr>
+          <w:lang w:val="en-US"/>
+        </w:rPr>
+        <w:t>Kurung ()</w:t>
+      </w:r>
+    </w:p>
+    <w:p>
+      <w:pPr>
+        <w:numPr>
+          <w:ilvl w:val="0"/>
+          <w:numId w:val="13"/>
+        </w:numPr>
+        <w:rPr>
+          <w:lang w:val="en-US"/>
+        </w:rPr>
+      </w:pPr>
+      <w:r>
+        <w:rPr>
+          <w:lang w:val="en-US"/>
+        </w:rPr>
+        <w:t>Eksponen **</w:t>
+      </w:r>
+    </w:p>
+    <w:p>
+      <w:pPr>
+        <w:numPr>
+          <w:ilvl w:val="0"/>
+          <w:numId w:val="13"/>
+        </w:numPr>
+        <w:rPr>
+          <w:lang w:val="en-US"/>
+        </w:rPr>
+      </w:pPr>
+      <w:r>
+        <w:rPr>
+          <w:lang w:val="en-US"/>
+        </w:rPr>
+        <w:t>Perkalian, pembagian</w:t>
+      </w:r>
+      <w:r>
+        <w:rPr>
           <w:lang w:val="en-US"/>
         </w:rPr>
         <w:t xml:space="preserve"> </w:t>
       </w:r>
-      <w:proofErr w:type="spellStart"/>
-      <w:r>
-        <w:rPr>
-          <w:b/>
-          <w:bCs/>
-          <w:lang w:val="en-US"/>
-        </w:rPr>
-        <w:t>Aritmatika</w:t>
-      </w:r>
-      <w:proofErr w:type="spellEnd"/>
-    </w:p>
-    <w:p>
-      <w:pPr>
-        <w:numPr>
-          <w:ilvl w:val="0"/>
-          <w:numId w:val="11"/>
-        </w:numPr>
-        <w:rPr>
-          <w:lang w:val="en-US"/>
-        </w:rPr>
-      </w:pPr>
-      <w:proofErr w:type="spellStart"/>
-      <w:r>
-        <w:rPr>
-          <w:lang w:val="en-US"/>
-        </w:rPr>
-        <w:t>Prioritas</w:t>
-      </w:r>
-      <w:proofErr w:type="spellEnd"/>
-      <w:r>
-        <w:rPr>
-          <w:lang w:val="en-US"/>
-        </w:rPr>
-        <w:t xml:space="preserve"> Operation (Jadi </w:t>
-      </w:r>
-      <w:proofErr w:type="spellStart"/>
-      <w:r>
-        <w:rPr>
-          <w:lang w:val="en-US"/>
-        </w:rPr>
-        <w:t>operasi</w:t>
-      </w:r>
-      <w:proofErr w:type="spellEnd"/>
-      <w:r>
-        <w:rPr>
-          <w:lang w:val="en-US"/>
-        </w:rPr>
-        <w:t xml:space="preserve"> yang </w:t>
-      </w:r>
-      <w:proofErr w:type="spellStart"/>
-      <w:r>
-        <w:rPr>
-          <w:lang w:val="en-US"/>
-        </w:rPr>
-        <w:t>diekseskusi</w:t>
-      </w:r>
-      <w:proofErr w:type="spellEnd"/>
-      <w:r>
-        <w:rPr>
-          <w:lang w:val="en-US"/>
-        </w:rPr>
-        <w:t xml:space="preserve"> paling </w:t>
-      </w:r>
-      <w:proofErr w:type="spellStart"/>
-      <w:r>
-        <w:rPr>
-          <w:lang w:val="en-US"/>
-        </w:rPr>
-        <w:t>awal</w:t>
-      </w:r>
-      <w:proofErr w:type="spellEnd"/>
-      <w:r>
-        <w:rPr>
-          <w:lang w:val="en-US"/>
-        </w:rPr>
-        <w:t>):</w:t>
+      <w:r>
+        <w:rPr>
+          <w:lang w:val="en-US"/>
+        </w:rPr>
+        <w:t>, modulus, floor division</w:t>
+      </w:r>
+      <w:r>
+        <w:rPr>
+          <w:lang w:val="en-US"/>
+        </w:rPr>
+        <w:t xml:space="preserve"> * / % //</w:t>
+      </w:r>
+    </w:p>
+    <w:p>
+      <w:pPr>
+        <w:numPr>
+          <w:ilvl w:val="0"/>
+          <w:numId w:val="13"/>
+        </w:numPr>
+        <w:rPr>
+          <w:lang w:val="en-US"/>
+        </w:rPr>
+      </w:pPr>
+      <w:r>
+        <w:rPr>
+          <w:lang w:val="en-US"/>
+        </w:rPr>
+        <w:t>Pertambahan, pengurangan</w:t>
+      </w:r>
+      <w:r>
+        <w:rPr>
+          <w:lang w:val="en-US"/>
+        </w:rPr>
+        <w:t xml:space="preserve"> + - </w:t>
       </w:r>
     </w:p>
     <w:p>
@@ -3441,179 +1744,12 @@
           <w:lang w:val="en-US"/>
         </w:rPr>
       </w:pPr>
-      <w:proofErr w:type="spellStart"/>
-      <w:r>
-        <w:rPr>
-          <w:lang w:val="en-US"/>
-        </w:rPr>
-        <w:t>Urutanya</w:t>
-      </w:r>
-      <w:proofErr w:type="spellEnd"/>
-      <w:r>
-        <w:rPr>
-          <w:lang w:val="en-US"/>
-        </w:rPr>
-        <w:t xml:space="preserve">: </w:t>
-      </w:r>
-    </w:p>
-    <w:p>
-      <w:pPr>
-        <w:numPr>
-          <w:ilvl w:val="0"/>
-          <w:numId w:val="13"/>
-        </w:numPr>
-        <w:rPr>
-          <w:lang w:val="en-US"/>
-        </w:rPr>
-      </w:pPr>
-      <w:proofErr w:type="spellStart"/>
-      <w:r>
-        <w:rPr>
-          <w:lang w:val="en-US"/>
-        </w:rPr>
-        <w:t>Kurung</w:t>
-      </w:r>
-      <w:proofErr w:type="spellEnd"/>
-      <w:r>
-        <w:rPr>
-          <w:lang w:val="en-US"/>
-        </w:rPr>
-        <w:t xml:space="preserve"> ()</w:t>
-      </w:r>
-    </w:p>
-    <w:p>
-      <w:pPr>
-        <w:numPr>
-          <w:ilvl w:val="0"/>
-          <w:numId w:val="13"/>
-        </w:numPr>
-        <w:rPr>
-          <w:lang w:val="en-US"/>
-        </w:rPr>
-      </w:pPr>
-      <w:proofErr w:type="spellStart"/>
-      <w:r>
-        <w:rPr>
-          <w:lang w:val="en-US"/>
-        </w:rPr>
-        <w:t>Eksponen</w:t>
-      </w:r>
-      <w:proofErr w:type="spellEnd"/>
-      <w:r>
-        <w:rPr>
-          <w:lang w:val="en-US"/>
-        </w:rPr>
-        <w:t xml:space="preserve"> **</w:t>
-      </w:r>
-    </w:p>
-    <w:p>
-      <w:pPr>
-        <w:numPr>
-          <w:ilvl w:val="0"/>
-          <w:numId w:val="13"/>
-        </w:numPr>
-        <w:rPr>
-          <w:lang w:val="en-US"/>
-        </w:rPr>
-      </w:pPr>
-      <w:proofErr w:type="spellStart"/>
-      <w:r>
-        <w:rPr>
-          <w:lang w:val="en-US"/>
-        </w:rPr>
-        <w:t>Perkalian</w:t>
-      </w:r>
-      <w:proofErr w:type="spellEnd"/>
-      <w:r>
-        <w:rPr>
-          <w:lang w:val="en-US"/>
-        </w:rPr>
-        <w:t xml:space="preserve">, </w:t>
-      </w:r>
-      <w:proofErr w:type="spellStart"/>
-      <w:r>
-        <w:rPr>
-          <w:lang w:val="en-US"/>
-        </w:rPr>
-        <w:t>pembagian</w:t>
-      </w:r>
-      <w:proofErr w:type="spellEnd"/>
-      <w:r>
-        <w:rPr>
-          <w:lang w:val="en-US"/>
-        </w:rPr>
-        <w:t xml:space="preserve"> </w:t>
-      </w:r>
-      <w:r>
-        <w:rPr>
-          <w:lang w:val="en-US"/>
-        </w:rPr>
-        <w:t>, modulus, floor division</w:t>
-      </w:r>
-      <w:r>
-        <w:rPr>
-          <w:lang w:val="en-US"/>
-        </w:rPr>
-        <w:t xml:space="preserve"> * / % //</w:t>
-      </w:r>
-    </w:p>
-    <w:p>
-      <w:pPr>
-        <w:numPr>
-          <w:ilvl w:val="0"/>
-          <w:numId w:val="13"/>
-        </w:numPr>
-        <w:rPr>
-          <w:lang w:val="en-US"/>
-        </w:rPr>
-      </w:pPr>
-      <w:proofErr w:type="spellStart"/>
-      <w:r>
-        <w:rPr>
-          <w:lang w:val="en-US"/>
-        </w:rPr>
-        <w:t>Pertambahan</w:t>
-      </w:r>
-      <w:proofErr w:type="spellEnd"/>
-      <w:r>
-        <w:rPr>
-          <w:lang w:val="en-US"/>
-        </w:rPr>
-        <w:t xml:space="preserve">, </w:t>
-      </w:r>
-      <w:proofErr w:type="spellStart"/>
-      <w:r>
-        <w:rPr>
-          <w:lang w:val="en-US"/>
-        </w:rPr>
-        <w:t>pengurangan</w:t>
-      </w:r>
-      <w:proofErr w:type="spellEnd"/>
-      <w:r>
-        <w:rPr>
-          <w:lang w:val="en-US"/>
-        </w:rPr>
-        <w:t xml:space="preserve"> + - </w:t>
-      </w:r>
-    </w:p>
-    <w:p>
-      <w:pPr>
-        <w:numPr>
-          <w:ilvl w:val="0"/>
-          <w:numId w:val="12"/>
-        </w:numPr>
-        <w:rPr>
-          <w:lang w:val="en-US"/>
-        </w:rPr>
-      </w:pPr>
-      <w:proofErr w:type="spellStart"/>
       <w:r>
         <w:rPr>
           <w:lang w:val="en-US"/>
         </w:rPr>
         <w:t>Gambaranya</w:t>
       </w:r>
-      <w:proofErr w:type="spellEnd"/>
     </w:p>
     <w:p>
       <w:pPr>
@@ -3665,6 +1801,161 @@
     </w:p>
     <w:p>
       <w:pPr>
+        <w:numPr>
+          <w:ilvl w:val="0"/>
+          <w:numId w:val="1"/>
+        </w:numPr>
+        <w:rPr>
+          <w:b/>
+          <w:bCs/>
+          <w:lang w:val="en-US"/>
+        </w:rPr>
+      </w:pPr>
+      <w:r>
+        <w:rPr>
+          <w:b/>
+          <w:bCs/>
+          <w:lang w:val="en-US"/>
+        </w:rPr>
+        <w:t>Latihan Perhitungan Sederhana</w:t>
+      </w:r>
+    </w:p>
+    <w:p>
+      <w:pPr>
+        <w:numPr>
+          <w:ilvl w:val="0"/>
+          <w:numId w:val="11"/>
+        </w:numPr>
+        <w:rPr>
+          <w:lang w:val="en-US"/>
+        </w:rPr>
+      </w:pPr>
+      <w:r>
+        <w:rPr>
+          <w:lang w:val="en-US"/>
+        </w:rPr>
+        <w:t>Untuk study case kai ini kita menggunakan untuk menghitung suhu</w:t>
+      </w:r>
+    </w:p>
+    <w:p>
+      <w:pPr>
+        <w:numPr>
+          <w:ilvl w:val="0"/>
+          <w:numId w:val="11"/>
+        </w:numPr>
+        <w:rPr>
+          <w:lang w:val="en-US"/>
+        </w:rPr>
+      </w:pPr>
+      <w:r>
+        <w:rPr>
+          <w:lang w:val="en-US"/>
+        </w:rPr>
+        <w:t>Ini rumusnya:</w:t>
+      </w:r>
+    </w:p>
+    <w:p>
+      <w:pPr>
+        <w:ind w:left="1080"/>
+        <w:rPr>
+          <w:lang w:val="en-US"/>
+        </w:rPr>
+      </w:pPr>
+      <w:r>
+        <w:rPr>
+          <w:lang w:val="en-US"/>
+        </w:rPr>
+        <w:lastRenderedPageBreak/>
+        <w:drawing>
+          <wp:inline distT="0" distB="0" distL="0" distR="0" wp14:anchorId="041586BC" wp14:editId="5734CBBE">
+            <wp:extent cx="4962525" cy="2215158"/>
+            <wp:effectExtent l="0" t="0" r="0" b="0"/>
+            <wp:docPr id="602137882" name="Picture 1"/>
+            <wp:cNvGraphicFramePr>
+              <a:graphicFrameLocks xmlns:a="http://schemas.openxmlformats.org/drawingml/2006/main" noChangeAspect="1"/>
+            </wp:cNvGraphicFramePr>
+            <a:graphic xmlns:a="http://schemas.openxmlformats.org/drawingml/2006/main">
+              <a:graphicData uri="http://schemas.openxmlformats.org/drawingml/2006/picture">
+                <pic:pic xmlns:pic="http://schemas.openxmlformats.org/drawingml/2006/picture">
+                  <pic:nvPicPr>
+                    <pic:cNvPr id="602137882" name=""/>
+                    <pic:cNvPicPr/>
+                  </pic:nvPicPr>
+                  <pic:blipFill>
+                    <a:blip r:embed="rId16"/>
+                    <a:stretch>
+                      <a:fillRect/>
+                    </a:stretch>
+                  </pic:blipFill>
+                  <pic:spPr>
+                    <a:xfrm>
+                      <a:off x="0" y="0"/>
+                      <a:ext cx="4968713" cy="2217920"/>
+                    </a:xfrm>
+                    <a:prstGeom prst="rect">
+                      <a:avLst/>
+                    </a:prstGeom>
+                  </pic:spPr>
+                </pic:pic>
+              </a:graphicData>
+            </a:graphic>
+          </wp:inline>
+        </w:drawing>
+      </w:r>
+    </w:p>
+    <w:p>
+      <w:pPr>
+        <w:numPr>
+          <w:ilvl w:val="0"/>
+          <w:numId w:val="11"/>
+        </w:numPr>
+        <w:rPr>
+          <w:lang w:val="en-US"/>
+        </w:rPr>
+      </w:pPr>
+      <w:r>
+        <w:rPr>
+          <w:lang w:val="en-US"/>
+        </w:rPr>
+        <w:t>Pr (Pekerjaan rumahnya yaitu:</w:t>
+      </w:r>
+    </w:p>
+    <w:p>
+      <w:pPr>
+        <w:numPr>
+          <w:ilvl w:val="0"/>
+          <w:numId w:val="14"/>
+        </w:numPr>
+        <w:rPr>
+          <w:lang w:val="en-US"/>
+        </w:rPr>
+      </w:pPr>
+      <w:r>
+        <w:rPr>
+          <w:lang w:val="en-US"/>
+        </w:rPr>
+        <w:t>Konversi Fahrenheit ke Kelvin</w:t>
+      </w:r>
+    </w:p>
+    <w:p>
+      <w:pPr>
+        <w:numPr>
+          <w:ilvl w:val="0"/>
+          <w:numId w:val="14"/>
+        </w:numPr>
+        <w:rPr>
+          <w:lang w:val="en-US"/>
+        </w:rPr>
+      </w:pPr>
+      <w:r>
+        <w:rPr>
+          <w:lang w:val="en-US"/>
+        </w:rPr>
+        <w:t>Konversi Kelvin ke Fahrenheit</w:t>
+      </w:r>
+    </w:p>
+    <w:p>
+      <w:pPr>
         <w:ind w:left="1440"/>
         <w:rPr>
           <w:lang w:val="en-US"/>
@@ -4331,6 +2622,95 @@
     </w:lvl>
   </w:abstractNum>
   <w:abstractNum w:abstractNumId="7" w15:restartNumberingAfterBreak="0">
+    <w:nsid w:val="3C9D0052"/>
+    <w:multiLevelType w:val="hybridMultilevel"/>
+    <w:tmpl w:val="FD7034BC"/>
+    <w:lvl w:ilvl="0" w:tplc="8D36C20C">
+      <w:start w:val="1"/>
+      <w:numFmt w:val="decimal"/>
+      <w:lvlText w:val="%1)"/>
+      <w:lvlJc w:val="left"/>
+      <w:pPr>
+        <w:ind w:left="1440" w:hanging="360"/>
+      </w:pPr>
+      <w:rPr>
+        <w:rFonts w:hint="default"/>
+      </w:rPr>
+    </w:lvl>
+    <w:lvl w:ilvl="1" w:tplc="38090019" w:tentative="1">
+      <w:start w:val="1"/>
+      <w:numFmt w:val="lowerLetter"/>
+      <w:lvlText w:val="%2."/>
+      <w:lvlJc w:val="left"/>
+      <w:pPr>
+        <w:ind w:left="2160" w:hanging="360"/>
+      </w:pPr>
+    </w:lvl>
+    <w:lvl w:ilvl="2" w:tplc="3809001B" w:tentative="1">
+      <w:start w:val="1"/>
+      <w:numFmt w:val="lowerRoman"/>
+      <w:lvlText w:val="%3."/>
+      <w:lvlJc w:val="right"/>
+      <w:pPr>
+        <w:ind w:left="2880" w:hanging="180"/>
+      </w:pPr>
+    </w:lvl>
+    <w:lvl w:ilvl="3" w:tplc="3809000F" w:tentative="1">
+      <w:start w:val="1"/>
+      <w:numFmt w:val="decimal"/>
+      <w:lvlText w:val="%4."/>
+      <w:lvlJc w:val="left"/>
+      <w:pPr>
+        <w:ind w:left="3600" w:hanging="360"/>
+      </w:pPr>
+    </w:lvl>
+    <w:lvl w:ilvl="4" w:tplc="38090019" w:tentative="1">
+      <w:start w:val="1"/>
+      <w:numFmt w:val="lowerLetter"/>
+      <w:lvlText w:val="%5."/>
+      <w:lvlJc w:val="left"/>
+      <w:pPr>
+        <w:ind w:left="4320" w:hanging="360"/>
+      </w:pPr>
+    </w:lvl>
+    <w:lvl w:ilvl="5" w:tplc="3809001B" w:tentative="1">
+      <w:start w:val="1"/>
+      <w:numFmt w:val="lowerRoman"/>
+      <w:lvlText w:val="%6."/>
+      <w:lvlJc w:val="right"/>
+      <w:pPr>
+        <w:ind w:left="5040" w:hanging="180"/>
+      </w:pPr>
+    </w:lvl>
+    <w:lvl w:ilvl="6" w:tplc="3809000F" w:tentative="1">
+      <w:start w:val="1"/>
+      <w:numFmt w:val="decimal"/>
+      <w:lvlText w:val="%7."/>
+      <w:lvlJc w:val="left"/>
+      <w:pPr>
+        <w:ind w:left="5760" w:hanging="360"/>
+      </w:pPr>
+    </w:lvl>
+    <w:lvl w:ilvl="7" w:tplc="38090019" w:tentative="1">
+      <w:start w:val="1"/>
+      <w:numFmt w:val="lowerLetter"/>
+      <w:lvlText w:val="%8."/>
+      <w:lvlJc w:val="left"/>
+      <w:pPr>
+        <w:ind w:left="6480" w:hanging="360"/>
+      </w:pPr>
+    </w:lvl>
+    <w:lvl w:ilvl="8" w:tplc="3809001B" w:tentative="1">
+      <w:start w:val="1"/>
+      <w:numFmt w:val="lowerRoman"/>
+      <w:lvlText w:val="%9."/>
+      <w:lvlJc w:val="right"/>
+      <w:pPr>
+        <w:ind w:left="7200" w:hanging="180"/>
+      </w:pPr>
+    </w:lvl>
+  </w:abstractNum>
+  <w:abstractNum w:abstractNumId="8" w15:restartNumberingAfterBreak="0">
     <w:nsid w:val="50447BEC"/>
     <w:multiLevelType w:val="hybridMultilevel"/>
     <w:tmpl w:val="0AE66A12"/>
@@ -4443,7 +2823,7 @@
       </w:rPr>
     </w:lvl>
   </w:abstractNum>
-  <w:abstractNum w:abstractNumId="8" w15:restartNumberingAfterBreak="0">
+  <w:abstractNum w:abstractNumId="9" w15:restartNumberingAfterBreak="0">
     <w:nsid w:val="57C14E67"/>
     <w:multiLevelType w:val="hybridMultilevel"/>
     <w:tmpl w:val="C40EFC5C"/>
@@ -4532,7 +2912,7 @@
       </w:pPr>
     </w:lvl>
   </w:abstractNum>
-  <w:abstractNum w:abstractNumId="9" w15:restartNumberingAfterBreak="0">
+  <w:abstractNum w:abstractNumId="10" w15:restartNumberingAfterBreak="0">
     <w:nsid w:val="615A0DCC"/>
     <w:multiLevelType w:val="hybridMultilevel"/>
     <w:tmpl w:val="FFB8DD44"/>
@@ -4645,7 +3025,7 @@
       </w:rPr>
     </w:lvl>
   </w:abstractNum>
-  <w:abstractNum w:abstractNumId="10" w15:restartNumberingAfterBreak="0">
+  <w:abstractNum w:abstractNumId="11" w15:restartNumberingAfterBreak="0">
     <w:nsid w:val="6BD06376"/>
     <w:multiLevelType w:val="hybridMultilevel"/>
     <w:tmpl w:val="0316AC1A"/>
@@ -4757,7 +3137,7 @@
       </w:rPr>
     </w:lvl>
   </w:abstractNum>
-  <w:abstractNum w:abstractNumId="11" w15:restartNumberingAfterBreak="0">
+  <w:abstractNum w:abstractNumId="12" w15:restartNumberingAfterBreak="0">
     <w:nsid w:val="76370019"/>
     <w:multiLevelType w:val="hybridMultilevel"/>
     <w:tmpl w:val="A2EA97BE"/>
@@ -4870,7 +3250,7 @@
       </w:rPr>
     </w:lvl>
   </w:abstractNum>
-  <w:abstractNum w:abstractNumId="12" w15:restartNumberingAfterBreak="0">
+  <w:abstractNum w:abstractNumId="13" w15:restartNumberingAfterBreak="0">
     <w:nsid w:val="7CBD21DD"/>
     <w:multiLevelType w:val="hybridMultilevel"/>
     <w:tmpl w:val="1B921BF0"/>
@@ -4963,22 +3343,22 @@
     <w:abstractNumId w:val="1"/>
   </w:num>
   <w:num w:numId="2" w16cid:durableId="1012297670">
-    <w:abstractNumId w:val="9"/>
+    <w:abstractNumId w:val="10"/>
   </w:num>
   <w:num w:numId="3" w16cid:durableId="1827279716">
     <w:abstractNumId w:val="0"/>
   </w:num>
   <w:num w:numId="4" w16cid:durableId="1748729578">
-    <w:abstractNumId w:val="7"/>
+    <w:abstractNumId w:val="8"/>
   </w:num>
   <w:num w:numId="5" w16cid:durableId="286670367">
-    <w:abstractNumId w:val="8"/>
+    <w:abstractNumId w:val="9"/>
   </w:num>
   <w:num w:numId="6" w16cid:durableId="2131242398">
     <w:abstractNumId w:val="4"/>
   </w:num>
   <w:num w:numId="7" w16cid:durableId="279262628">
-    <w:abstractNumId w:val="11"/>
+    <w:abstractNumId w:val="12"/>
   </w:num>
   <w:num w:numId="8" w16cid:durableId="1300915668">
     <w:abstractNumId w:val="6"/>
@@ -4990,13 +3370,16 @@
     <w:abstractNumId w:val="5"/>
   </w:num>
   <w:num w:numId="11" w16cid:durableId="1519099">
-    <w:abstractNumId w:val="10"/>
+    <w:abstractNumId w:val="11"/>
   </w:num>
   <w:num w:numId="12" w16cid:durableId="859391574">
     <w:abstractNumId w:val="2"/>
   </w:num>
   <w:num w:numId="13" w16cid:durableId="736822273">
-    <w:abstractNumId w:val="12"/>
+    <w:abstractNumId w:val="13"/>
+  </w:num>
+  <w:num w:numId="14" w16cid:durableId="1398434691">
+    <w:abstractNumId w:val="7"/>
   </w:num>
 </w:numbering>
 </file>

</xml_diff>

<commit_message>
Episode 10: Operasi Komparasi
</commit_message>
<xml_diff>
--- a/pythonDasar-KelasTerbuka.docx
+++ b/pythonDasar-KelasTerbuka.docx
@@ -1760,6 +1760,7 @@
       </w:pPr>
       <w:r>
         <w:rPr>
+          <w:noProof/>
           <w:lang w:val="en-US"/>
         </w:rPr>
         <w:drawing>
@@ -1863,6 +1864,7 @@
       </w:pPr>
       <w:r>
         <w:rPr>
+          <w:noProof/>
           <w:lang w:val="en-US"/>
         </w:rPr>
         <w:lastRenderedPageBreak/>
@@ -1952,6 +1954,90 @@
           <w:lang w:val="en-US"/>
         </w:rPr>
         <w:t>Konversi Kelvin ke Fahrenheit</w:t>
+      </w:r>
+    </w:p>
+    <w:p>
+      <w:pPr>
+        <w:numPr>
+          <w:ilvl w:val="0"/>
+          <w:numId w:val="1"/>
+        </w:numPr>
+        <w:rPr>
+          <w:b/>
+          <w:bCs/>
+          <w:lang w:val="en-US"/>
+        </w:rPr>
+      </w:pPr>
+      <w:r>
+        <w:rPr>
+          <w:b/>
+          <w:bCs/>
+          <w:lang w:val="en-US"/>
+        </w:rPr>
+        <w:t>Opersai Komparasi</w:t>
+      </w:r>
+    </w:p>
+    <w:p>
+      <w:pPr>
+        <w:numPr>
+          <w:ilvl w:val="0"/>
+          <w:numId w:val="11"/>
+        </w:numPr>
+        <w:rPr>
+          <w:lang w:val="en-US"/>
+        </w:rPr>
+      </w:pPr>
+      <w:r>
+        <w:rPr>
+          <w:lang w:val="en-US"/>
+        </w:rPr>
+        <w:t xml:space="preserve">Setiap hasil dari operasi komparasi adalah </w:t>
+      </w:r>
+      <w:r>
+        <w:rPr>
+          <w:lang w:val="en-US"/>
+        </w:rPr>
+        <w:t>Boolean</w:t>
+      </w:r>
+    </w:p>
+    <w:p>
+      <w:pPr>
+        <w:numPr>
+          <w:ilvl w:val="0"/>
+          <w:numId w:val="11"/>
+        </w:numPr>
+        <w:rPr>
+          <w:lang w:val="en-US"/>
+        </w:rPr>
+      </w:pPr>
+      <w:r>
+        <w:rPr>
+          <w:lang w:val="en-US"/>
+        </w:rPr>
+        <w:t>Komparasi (&gt;, &lt;, &gt;=, &lt;=, ==, !=) dapat bekerja pada syntax literal</w:t>
+      </w:r>
+    </w:p>
+    <w:p>
+      <w:pPr>
+        <w:numPr>
+          <w:ilvl w:val="0"/>
+          <w:numId w:val="11"/>
+        </w:numPr>
+        <w:rPr>
+          <w:lang w:val="en-US"/>
+        </w:rPr>
+      </w:pPr>
+      <w:r>
+        <w:rPr>
+          <w:lang w:val="en-US"/>
+        </w:rPr>
+        <w:t>Kalo “is” dan “is not” itu membandingkan object atau memory</w:t>
+      </w:r>
+      <w:r>
+        <w:rPr>
+          <w:lang w:val="en-US"/>
+        </w:rPr>
+        <w:t xml:space="preserve"> (a is 4, itu ngga bisa) || (a is b, itu bisa)</w:t>
       </w:r>
     </w:p>
     <w:p>

</xml_diff>

<commit_message>
Episode 11: Operasi Logika atau Boolean
</commit_message>
<xml_diff>
--- a/pythonDasar-KelasTerbuka.docx
+++ b/pythonDasar-KelasTerbuka.docx
@@ -2038,6 +2038,144 @@
           <w:lang w:val="en-US"/>
         </w:rPr>
         <w:t xml:space="preserve"> (a is 4, itu ngga bisa) || (a is b, itu bisa)</w:t>
+      </w:r>
+    </w:p>
+    <w:p>
+      <w:pPr>
+        <w:ind w:left="1080"/>
+        <w:rPr>
+          <w:lang w:val="en-US"/>
+        </w:rPr>
+      </w:pPr>
+      <w:r>
+        <w:rPr>
+          <w:noProof/>
+          <w:lang w:val="en-US"/>
+        </w:rPr>
+        <w:drawing>
+          <wp:inline distT="0" distB="0" distL="0" distR="0" wp14:anchorId="4E7E0AF2" wp14:editId="4713E5BE">
+            <wp:extent cx="4950460" cy="2527883"/>
+            <wp:effectExtent l="0" t="0" r="2540" b="6350"/>
+            <wp:docPr id="1812923771" name="Picture 1"/>
+            <wp:cNvGraphicFramePr>
+              <a:graphicFrameLocks xmlns:a="http://schemas.openxmlformats.org/drawingml/2006/main" noChangeAspect="1"/>
+            </wp:cNvGraphicFramePr>
+            <a:graphic xmlns:a="http://schemas.openxmlformats.org/drawingml/2006/main">
+              <a:graphicData uri="http://schemas.openxmlformats.org/drawingml/2006/picture">
+                <pic:pic xmlns:pic="http://schemas.openxmlformats.org/drawingml/2006/picture">
+                  <pic:nvPicPr>
+                    <pic:cNvPr id="1812923771" name=""/>
+                    <pic:cNvPicPr/>
+                  </pic:nvPicPr>
+                  <pic:blipFill>
+                    <a:blip r:embed="rId17"/>
+                    <a:stretch>
+                      <a:fillRect/>
+                    </a:stretch>
+                  </pic:blipFill>
+                  <pic:spPr>
+                    <a:xfrm>
+                      <a:off x="0" y="0"/>
+                      <a:ext cx="4971096" cy="2538420"/>
+                    </a:xfrm>
+                    <a:prstGeom prst="rect">
+                      <a:avLst/>
+                    </a:prstGeom>
+                  </pic:spPr>
+                </pic:pic>
+              </a:graphicData>
+            </a:graphic>
+          </wp:inline>
+        </w:drawing>
+      </w:r>
+    </w:p>
+    <w:p>
+      <w:pPr>
+        <w:numPr>
+          <w:ilvl w:val="0"/>
+          <w:numId w:val="1"/>
+        </w:numPr>
+        <w:rPr>
+          <w:b/>
+          <w:bCs/>
+          <w:lang w:val="en-US"/>
+        </w:rPr>
+      </w:pPr>
+      <w:r>
+        <w:rPr>
+          <w:b/>
+          <w:bCs/>
+          <w:lang w:val="en-US"/>
+        </w:rPr>
+        <w:t>Operasi Logika atau Boolean</w:t>
+      </w:r>
+    </w:p>
+    <w:p>
+      <w:pPr>
+        <w:numPr>
+          <w:ilvl w:val="0"/>
+          <w:numId w:val="11"/>
+        </w:numPr>
+        <w:rPr>
+          <w:lang w:val="en-US"/>
+        </w:rPr>
+      </w:pPr>
+      <w:r>
+        <w:rPr>
+          <w:lang w:val="en-US"/>
+        </w:rPr>
+        <w:t>Logika ada beberapa yaitu: not, or, and, xor</w:t>
+      </w:r>
+    </w:p>
+    <w:p>
+      <w:pPr>
+        <w:numPr>
+          <w:ilvl w:val="0"/>
+          <w:numId w:val="11"/>
+        </w:numPr>
+        <w:rPr>
+          <w:lang w:val="en-US"/>
+        </w:rPr>
+      </w:pPr>
+      <w:r>
+        <w:rPr>
+          <w:lang w:val="en-US"/>
+        </w:rPr>
+        <w:t>Or: yaitu jika salah satu pembandingnya bernilai true maka, outputnya akan true</w:t>
+      </w:r>
+    </w:p>
+    <w:p>
+      <w:pPr>
+        <w:numPr>
+          <w:ilvl w:val="0"/>
+          <w:numId w:val="11"/>
+        </w:numPr>
+        <w:rPr>
+          <w:lang w:val="en-US"/>
+        </w:rPr>
+      </w:pPr>
+      <w:r>
+        <w:rPr>
+          <w:lang w:val="en-US"/>
+        </w:rPr>
+        <w:t xml:space="preserve">AND : jika 2 buah nilai bernilai true, maka hasilnya true dan jika salah satu saja ada yang False maka hasilnya akan False </w:t>
+      </w:r>
+    </w:p>
+    <w:p>
+      <w:pPr>
+        <w:numPr>
+          <w:ilvl w:val="0"/>
+          <w:numId w:val="11"/>
+        </w:numPr>
+        <w:rPr>
+          <w:lang w:val="en-US"/>
+        </w:rPr>
+      </w:pPr>
+      <w:r>
+        <w:rPr>
+          <w:lang w:val="en-US"/>
+        </w:rPr>
+        <w:t>XOR “^”: Akan True jika salah satu True, sisanya False</w:t>
       </w:r>
     </w:p>
     <w:p>

</xml_diff>

<commit_message>
Episode 14: Operator Assignment
</commit_message>
<xml_diff>
--- a/pythonDasar-KelasTerbuka.docx
+++ b/pythonDasar-KelasTerbuka.docx
@@ -2180,6 +2180,243 @@
     </w:p>
     <w:p>
       <w:pPr>
+        <w:numPr>
+          <w:ilvl w:val="0"/>
+          <w:numId w:val="1"/>
+        </w:numPr>
+        <w:rPr>
+          <w:b/>
+          <w:bCs/>
+          <w:lang w:val="en-US"/>
+        </w:rPr>
+      </w:pPr>
+      <w:r>
+        <w:rPr>
+          <w:b/>
+          <w:bCs/>
+          <w:lang w:val="en-US"/>
+        </w:rPr>
+        <w:lastRenderedPageBreak/>
+        <w:t>Latihan Komparasi dan Logika</w:t>
+      </w:r>
+    </w:p>
+    <w:p>
+      <w:pPr>
+        <w:ind w:left="720"/>
+        <w:rPr>
+          <w:b/>
+          <w:bCs/>
+          <w:lang w:val="en-US"/>
+        </w:rPr>
+      </w:pPr>
+      <w:r>
+        <w:rPr>
+          <w:b/>
+          <w:bCs/>
+          <w:lang w:val="en-US"/>
+        </w:rPr>
+        <w:drawing>
+          <wp:inline distT="0" distB="0" distL="0" distR="0" wp14:anchorId="7E9E4E79" wp14:editId="60BD6026">
+            <wp:extent cx="5731510" cy="2449195"/>
+            <wp:effectExtent l="0" t="0" r="2540" b="8255"/>
+            <wp:docPr id="414441513" name="Picture 1"/>
+            <wp:cNvGraphicFramePr>
+              <a:graphicFrameLocks xmlns:a="http://schemas.openxmlformats.org/drawingml/2006/main" noChangeAspect="1"/>
+            </wp:cNvGraphicFramePr>
+            <a:graphic xmlns:a="http://schemas.openxmlformats.org/drawingml/2006/main">
+              <a:graphicData uri="http://schemas.openxmlformats.org/drawingml/2006/picture">
+                <pic:pic xmlns:pic="http://schemas.openxmlformats.org/drawingml/2006/picture">
+                  <pic:nvPicPr>
+                    <pic:cNvPr id="414441513" name=""/>
+                    <pic:cNvPicPr/>
+                  </pic:nvPicPr>
+                  <pic:blipFill>
+                    <a:blip r:embed="rId18"/>
+                    <a:stretch>
+                      <a:fillRect/>
+                    </a:stretch>
+                  </pic:blipFill>
+                  <pic:spPr>
+                    <a:xfrm>
+                      <a:off x="0" y="0"/>
+                      <a:ext cx="5731510" cy="2449195"/>
+                    </a:xfrm>
+                    <a:prstGeom prst="rect">
+                      <a:avLst/>
+                    </a:prstGeom>
+                  </pic:spPr>
+                </pic:pic>
+              </a:graphicData>
+            </a:graphic>
+          </wp:inline>
+        </w:drawing>
+      </w:r>
+    </w:p>
+    <w:p>
+      <w:pPr>
+        <w:numPr>
+          <w:ilvl w:val="0"/>
+          <w:numId w:val="1"/>
+        </w:numPr>
+        <w:rPr>
+          <w:b/>
+          <w:bCs/>
+          <w:lang w:val="en-US"/>
+        </w:rPr>
+      </w:pPr>
+      <w:r>
+        <w:rPr>
+          <w:b/>
+          <w:bCs/>
+          <w:lang w:val="en-US"/>
+        </w:rPr>
+        <w:t>Operator Bitwise</w:t>
+      </w:r>
+    </w:p>
+    <w:p>
+      <w:pPr>
+        <w:numPr>
+          <w:ilvl w:val="0"/>
+          <w:numId w:val="11"/>
+        </w:numPr>
+        <w:rPr>
+          <w:b/>
+          <w:bCs/>
+          <w:lang w:val="en-US"/>
+        </w:rPr>
+      </w:pPr>
+      <w:r>
+        <w:rPr>
+          <w:b/>
+          <w:bCs/>
+          <w:lang w:val="en-US"/>
+        </w:rPr>
+        <w:t xml:space="preserve">Operator Bitwise: </w:t>
+      </w:r>
+      <w:r>
+        <w:rPr>
+          <w:lang w:val="en-US"/>
+        </w:rPr>
+        <w:t>operasi masing-masing bit</w:t>
+      </w:r>
+    </w:p>
+    <w:p>
+      <w:pPr>
+        <w:ind w:left="1080"/>
+        <w:rPr>
+          <w:b/>
+          <w:bCs/>
+          <w:lang w:val="en-US"/>
+        </w:rPr>
+      </w:pPr>
+      <w:r>
+        <w:rPr>
+          <w:b/>
+          <w:bCs/>
+          <w:lang w:val="en-US"/>
+        </w:rPr>
+        <w:drawing>
+          <wp:inline distT="0" distB="0" distL="0" distR="0" wp14:anchorId="69924EC9" wp14:editId="15528E17">
+            <wp:extent cx="4954108" cy="2367280"/>
+            <wp:effectExtent l="0" t="0" r="0" b="0"/>
+            <wp:docPr id="554384637" name="Picture 1"/>
+            <wp:cNvGraphicFramePr>
+              <a:graphicFrameLocks xmlns:a="http://schemas.openxmlformats.org/drawingml/2006/main" noChangeAspect="1"/>
+            </wp:cNvGraphicFramePr>
+            <a:graphic xmlns:a="http://schemas.openxmlformats.org/drawingml/2006/main">
+              <a:graphicData uri="http://schemas.openxmlformats.org/drawingml/2006/picture">
+                <pic:pic xmlns:pic="http://schemas.openxmlformats.org/drawingml/2006/picture">
+                  <pic:nvPicPr>
+                    <pic:cNvPr id="554384637" name=""/>
+                    <pic:cNvPicPr/>
+                  </pic:nvPicPr>
+                  <pic:blipFill>
+                    <a:blip r:embed="rId19"/>
+                    <a:stretch>
+                      <a:fillRect/>
+                    </a:stretch>
+                  </pic:blipFill>
+                  <pic:spPr>
+                    <a:xfrm>
+                      <a:off x="0" y="0"/>
+                      <a:ext cx="4956696" cy="2368517"/>
+                    </a:xfrm>
+                    <a:prstGeom prst="rect">
+                      <a:avLst/>
+                    </a:prstGeom>
+                  </pic:spPr>
+                </pic:pic>
+              </a:graphicData>
+            </a:graphic>
+          </wp:inline>
+        </w:drawing>
+      </w:r>
+    </w:p>
+    <w:p>
+      <w:pPr>
+        <w:numPr>
+          <w:ilvl w:val="0"/>
+          <w:numId w:val="1"/>
+        </w:numPr>
+        <w:rPr>
+          <w:b/>
+          <w:bCs/>
+          <w:lang w:val="en-US"/>
+        </w:rPr>
+      </w:pPr>
+      <w:r>
+        <w:rPr>
+          <w:b/>
+          <w:bCs/>
+          <w:lang w:val="en-US"/>
+        </w:rPr>
+        <w:t>Operator Assignment</w:t>
+      </w:r>
+    </w:p>
+    <w:p>
+      <w:pPr>
+        <w:numPr>
+          <w:ilvl w:val="0"/>
+          <w:numId w:val="11"/>
+        </w:numPr>
+        <w:rPr>
+          <w:lang w:val="en-US"/>
+        </w:rPr>
+      </w:pPr>
+      <w:r>
+        <w:rPr>
+          <w:lang w:val="en-US"/>
+        </w:rPr>
+        <w:t>Operator assignment, operasi yang dapat dilakukan dengan penyingkatan, maksudnya bisa dikatakan operasi ditambah dengan assignment</w:t>
+      </w:r>
+    </w:p>
+    <w:p>
+      <w:pPr>
+        <w:numPr>
+          <w:ilvl w:val="0"/>
+          <w:numId w:val="11"/>
+        </w:numPr>
+        <w:rPr>
+          <w:lang w:val="en-US"/>
+        </w:rPr>
+      </w:pPr>
+      <w:r>
+        <w:rPr>
+          <w:lang w:val="en-US"/>
+        </w:rPr>
+        <w:t>Operator Assignment bisa digunakan oleh Operasi Aritmatika dan operasi bitwise</w:t>
+      </w:r>
+    </w:p>
+    <w:p>
+      <w:pPr>
+        <w:ind w:left="1080"/>
+        <w:rPr>
+          <w:lang w:val="en-US"/>
+        </w:rPr>
+      </w:pPr>
+    </w:p>
+    <w:p>
+      <w:pPr>
         <w:ind w:left="1440"/>
         <w:rPr>
           <w:lang w:val="en-US"/>
@@ -2290,10 +2527,10 @@
   <w:abstractNum w:abstractNumId="1" w15:restartNumberingAfterBreak="0">
     <w:nsid w:val="143D2BAE"/>
     <w:multiLevelType w:val="hybridMultilevel"/>
-    <w:tmpl w:val="9EEEC01E"/>
-    <w:lvl w:ilvl="0" w:tplc="38090015">
-      <w:start w:val="1"/>
-      <w:numFmt w:val="upperLetter"/>
+    <w:tmpl w:val="59DA5FE8"/>
+    <w:lvl w:ilvl="0" w:tplc="3809000F">
+      <w:start w:val="1"/>
+      <w:numFmt w:val="decimal"/>
       <w:lvlText w:val="%1."/>
       <w:lvlJc w:val="left"/>
       <w:pPr>

</xml_diff>

<commit_message>
Episode 15: Pengenalan String
</commit_message>
<xml_diff>
--- a/pythonDasar-KelasTerbuka.docx
+++ b/pythonDasar-KelasTerbuka.docx
@@ -2213,6 +2213,7 @@
         <w:rPr>
           <w:b/>
           <w:bCs/>
+          <w:noProof/>
           <w:lang w:val="en-US"/>
         </w:rPr>
         <w:drawing>
@@ -2313,6 +2314,7 @@
         <w:rPr>
           <w:b/>
           <w:bCs/>
+          <w:noProof/>
           <w:lang w:val="en-US"/>
         </w:rPr>
         <w:drawing>
@@ -2405,6 +2407,44 @@
           <w:lang w:val="en-US"/>
         </w:rPr>
         <w:t>Operator Assignment bisa digunakan oleh Operasi Aritmatika dan operasi bitwise</w:t>
+      </w:r>
+    </w:p>
+    <w:p>
+      <w:pPr>
+        <w:numPr>
+          <w:ilvl w:val="0"/>
+          <w:numId w:val="1"/>
+        </w:numPr>
+        <w:rPr>
+          <w:b/>
+          <w:bCs/>
+          <w:lang w:val="en-US"/>
+        </w:rPr>
+      </w:pPr>
+      <w:r>
+        <w:rPr>
+          <w:b/>
+          <w:bCs/>
+          <w:lang w:val="en-US"/>
+        </w:rPr>
+        <w:t>Pengenalan String</w:t>
+      </w:r>
+    </w:p>
+    <w:p>
+      <w:pPr>
+        <w:numPr>
+          <w:ilvl w:val="0"/>
+          <w:numId w:val="11"/>
+        </w:numPr>
+        <w:rPr>
+          <w:lang w:val="en-US"/>
+        </w:rPr>
+      </w:pPr>
+      <w:r>
+        <w:rPr>
+          <w:lang w:val="en-US"/>
+        </w:rPr>
+        <w:t>String adalah Kumpulan beberapa karakter yang dibungkus menggunakan petik 2 ‘…’ atau “…”</w:t>
       </w:r>
     </w:p>
     <w:p>

</xml_diff>

<commit_message>
Episode 16: Operasi dan Manipulasi String (Part 1)
</commit_message>
<xml_diff>
--- a/pythonDasar-KelasTerbuka.docx
+++ b/pythonDasar-KelasTerbuka.docx
@@ -2449,6 +2449,61 @@
     </w:p>
     <w:p>
       <w:pPr>
+        <w:numPr>
+          <w:ilvl w:val="0"/>
+          <w:numId w:val="1"/>
+        </w:numPr>
+        <w:rPr>
+          <w:b/>
+          <w:bCs/>
+          <w:lang w:val="en-US"/>
+        </w:rPr>
+      </w:pPr>
+      <w:r>
+        <w:rPr>
+          <w:b/>
+          <w:bCs/>
+          <w:lang w:val="en-US"/>
+        </w:rPr>
+        <w:t>Operasi dan Manipulasi String Part 1</w:t>
+      </w:r>
+    </w:p>
+    <w:p>
+      <w:pPr>
+        <w:numPr>
+          <w:ilvl w:val="0"/>
+          <w:numId w:val="16"/>
+        </w:numPr>
+        <w:rPr>
+          <w:lang w:val="en-US"/>
+        </w:rPr>
+      </w:pPr>
+      <w:r>
+        <w:rPr>
+          <w:lang w:val="en-US"/>
+        </w:rPr>
+        <w:t>Menggabungkan string (concatenate) menggunakan “+”</w:t>
+      </w:r>
+    </w:p>
+    <w:p>
+      <w:pPr>
+        <w:numPr>
+          <w:ilvl w:val="0"/>
+          <w:numId w:val="16"/>
+        </w:numPr>
+        <w:rPr>
+          <w:lang w:val="en-US"/>
+        </w:rPr>
+      </w:pPr>
+      <w:r>
+        <w:rPr>
+          <w:lang w:val="en-US"/>
+        </w:rPr>
+        <w:t>Menghituung panjang/jumlah string menggunakan function “len()”</w:t>
+      </w:r>
+    </w:p>
+    <w:p>
+      <w:pPr>
         <w:ind w:left="1080"/>
         <w:rPr>
           <w:lang w:val="en-US"/>
@@ -3212,6 +3267,95 @@
     </w:lvl>
   </w:abstractNum>
   <w:abstractNum w:abstractNumId="8" w15:restartNumberingAfterBreak="0">
+    <w:nsid w:val="3F640E74"/>
+    <w:multiLevelType w:val="hybridMultilevel"/>
+    <w:tmpl w:val="F9303BAA"/>
+    <w:lvl w:ilvl="0" w:tplc="38090019">
+      <w:start w:val="1"/>
+      <w:numFmt w:val="lowerLetter"/>
+      <w:lvlText w:val="%1."/>
+      <w:lvlJc w:val="left"/>
+      <w:pPr>
+        <w:ind w:left="720" w:hanging="360"/>
+      </w:pPr>
+      <w:rPr>
+        <w:rFonts w:hint="default"/>
+      </w:rPr>
+    </w:lvl>
+    <w:lvl w:ilvl="1" w:tplc="38090019" w:tentative="1">
+      <w:start w:val="1"/>
+      <w:numFmt w:val="lowerLetter"/>
+      <w:lvlText w:val="%2."/>
+      <w:lvlJc w:val="left"/>
+      <w:pPr>
+        <w:ind w:left="1440" w:hanging="360"/>
+      </w:pPr>
+    </w:lvl>
+    <w:lvl w:ilvl="2" w:tplc="3809001B" w:tentative="1">
+      <w:start w:val="1"/>
+      <w:numFmt w:val="lowerRoman"/>
+      <w:lvlText w:val="%3."/>
+      <w:lvlJc w:val="right"/>
+      <w:pPr>
+        <w:ind w:left="2160" w:hanging="180"/>
+      </w:pPr>
+    </w:lvl>
+    <w:lvl w:ilvl="3" w:tplc="3809000F" w:tentative="1">
+      <w:start w:val="1"/>
+      <w:numFmt w:val="decimal"/>
+      <w:lvlText w:val="%4."/>
+      <w:lvlJc w:val="left"/>
+      <w:pPr>
+        <w:ind w:left="2880" w:hanging="360"/>
+      </w:pPr>
+    </w:lvl>
+    <w:lvl w:ilvl="4" w:tplc="38090019" w:tentative="1">
+      <w:start w:val="1"/>
+      <w:numFmt w:val="lowerLetter"/>
+      <w:lvlText w:val="%5."/>
+      <w:lvlJc w:val="left"/>
+      <w:pPr>
+        <w:ind w:left="3600" w:hanging="360"/>
+      </w:pPr>
+    </w:lvl>
+    <w:lvl w:ilvl="5" w:tplc="3809001B" w:tentative="1">
+      <w:start w:val="1"/>
+      <w:numFmt w:val="lowerRoman"/>
+      <w:lvlText w:val="%6."/>
+      <w:lvlJc w:val="right"/>
+      <w:pPr>
+        <w:ind w:left="4320" w:hanging="180"/>
+      </w:pPr>
+    </w:lvl>
+    <w:lvl w:ilvl="6" w:tplc="3809000F" w:tentative="1">
+      <w:start w:val="1"/>
+      <w:numFmt w:val="decimal"/>
+      <w:lvlText w:val="%7."/>
+      <w:lvlJc w:val="left"/>
+      <w:pPr>
+        <w:ind w:left="5040" w:hanging="360"/>
+      </w:pPr>
+    </w:lvl>
+    <w:lvl w:ilvl="7" w:tplc="38090019" w:tentative="1">
+      <w:start w:val="1"/>
+      <w:numFmt w:val="lowerLetter"/>
+      <w:lvlText w:val="%8."/>
+      <w:lvlJc w:val="left"/>
+      <w:pPr>
+        <w:ind w:left="5760" w:hanging="360"/>
+      </w:pPr>
+    </w:lvl>
+    <w:lvl w:ilvl="8" w:tplc="3809001B" w:tentative="1">
+      <w:start w:val="1"/>
+      <w:numFmt w:val="lowerRoman"/>
+      <w:lvlText w:val="%9."/>
+      <w:lvlJc w:val="right"/>
+      <w:pPr>
+        <w:ind w:left="6480" w:hanging="180"/>
+      </w:pPr>
+    </w:lvl>
+  </w:abstractNum>
+  <w:abstractNum w:abstractNumId="9" w15:restartNumberingAfterBreak="0">
     <w:nsid w:val="50447BEC"/>
     <w:multiLevelType w:val="hybridMultilevel"/>
     <w:tmpl w:val="0AE66A12"/>
@@ -3324,7 +3468,7 @@
       </w:rPr>
     </w:lvl>
   </w:abstractNum>
-  <w:abstractNum w:abstractNumId="9" w15:restartNumberingAfterBreak="0">
+  <w:abstractNum w:abstractNumId="10" w15:restartNumberingAfterBreak="0">
     <w:nsid w:val="57C14E67"/>
     <w:multiLevelType w:val="hybridMultilevel"/>
     <w:tmpl w:val="C40EFC5C"/>
@@ -3413,7 +3557,7 @@
       </w:pPr>
     </w:lvl>
   </w:abstractNum>
-  <w:abstractNum w:abstractNumId="10" w15:restartNumberingAfterBreak="0">
+  <w:abstractNum w:abstractNumId="11" w15:restartNumberingAfterBreak="0">
     <w:nsid w:val="615A0DCC"/>
     <w:multiLevelType w:val="hybridMultilevel"/>
     <w:tmpl w:val="FFB8DD44"/>
@@ -3526,7 +3670,7 @@
       </w:rPr>
     </w:lvl>
   </w:abstractNum>
-  <w:abstractNum w:abstractNumId="11" w15:restartNumberingAfterBreak="0">
+  <w:abstractNum w:abstractNumId="12" w15:restartNumberingAfterBreak="0">
     <w:nsid w:val="6BD06376"/>
     <w:multiLevelType w:val="hybridMultilevel"/>
     <w:tmpl w:val="0316AC1A"/>
@@ -3638,7 +3782,96 @@
       </w:rPr>
     </w:lvl>
   </w:abstractNum>
-  <w:abstractNum w:abstractNumId="12" w15:restartNumberingAfterBreak="0">
+  <w:abstractNum w:abstractNumId="13" w15:restartNumberingAfterBreak="0">
+    <w:nsid w:val="6E53410D"/>
+    <w:multiLevelType w:val="hybridMultilevel"/>
+    <w:tmpl w:val="B3B82A8A"/>
+    <w:lvl w:ilvl="0" w:tplc="B1B63848">
+      <w:start w:val="1"/>
+      <w:numFmt w:val="lowerLetter"/>
+      <w:lvlText w:val="%1."/>
+      <w:lvlJc w:val="left"/>
+      <w:pPr>
+        <w:ind w:left="1080" w:hanging="360"/>
+      </w:pPr>
+      <w:rPr>
+        <w:rFonts w:hint="default"/>
+      </w:rPr>
+    </w:lvl>
+    <w:lvl w:ilvl="1" w:tplc="38090019" w:tentative="1">
+      <w:start w:val="1"/>
+      <w:numFmt w:val="lowerLetter"/>
+      <w:lvlText w:val="%2."/>
+      <w:lvlJc w:val="left"/>
+      <w:pPr>
+        <w:ind w:left="1800" w:hanging="360"/>
+      </w:pPr>
+    </w:lvl>
+    <w:lvl w:ilvl="2" w:tplc="3809001B" w:tentative="1">
+      <w:start w:val="1"/>
+      <w:numFmt w:val="lowerRoman"/>
+      <w:lvlText w:val="%3."/>
+      <w:lvlJc w:val="right"/>
+      <w:pPr>
+        <w:ind w:left="2520" w:hanging="180"/>
+      </w:pPr>
+    </w:lvl>
+    <w:lvl w:ilvl="3" w:tplc="3809000F" w:tentative="1">
+      <w:start w:val="1"/>
+      <w:numFmt w:val="decimal"/>
+      <w:lvlText w:val="%4."/>
+      <w:lvlJc w:val="left"/>
+      <w:pPr>
+        <w:ind w:left="3240" w:hanging="360"/>
+      </w:pPr>
+    </w:lvl>
+    <w:lvl w:ilvl="4" w:tplc="38090019" w:tentative="1">
+      <w:start w:val="1"/>
+      <w:numFmt w:val="lowerLetter"/>
+      <w:lvlText w:val="%5."/>
+      <w:lvlJc w:val="left"/>
+      <w:pPr>
+        <w:ind w:left="3960" w:hanging="360"/>
+      </w:pPr>
+    </w:lvl>
+    <w:lvl w:ilvl="5" w:tplc="3809001B" w:tentative="1">
+      <w:start w:val="1"/>
+      <w:numFmt w:val="lowerRoman"/>
+      <w:lvlText w:val="%6."/>
+      <w:lvlJc w:val="right"/>
+      <w:pPr>
+        <w:ind w:left="4680" w:hanging="180"/>
+      </w:pPr>
+    </w:lvl>
+    <w:lvl w:ilvl="6" w:tplc="3809000F" w:tentative="1">
+      <w:start w:val="1"/>
+      <w:numFmt w:val="decimal"/>
+      <w:lvlText w:val="%7."/>
+      <w:lvlJc w:val="left"/>
+      <w:pPr>
+        <w:ind w:left="5400" w:hanging="360"/>
+      </w:pPr>
+    </w:lvl>
+    <w:lvl w:ilvl="7" w:tplc="38090019" w:tentative="1">
+      <w:start w:val="1"/>
+      <w:numFmt w:val="lowerLetter"/>
+      <w:lvlText w:val="%8."/>
+      <w:lvlJc w:val="left"/>
+      <w:pPr>
+        <w:ind w:left="6120" w:hanging="360"/>
+      </w:pPr>
+    </w:lvl>
+    <w:lvl w:ilvl="8" w:tplc="3809001B" w:tentative="1">
+      <w:start w:val="1"/>
+      <w:numFmt w:val="lowerRoman"/>
+      <w:lvlText w:val="%9."/>
+      <w:lvlJc w:val="right"/>
+      <w:pPr>
+        <w:ind w:left="6840" w:hanging="180"/>
+      </w:pPr>
+    </w:lvl>
+  </w:abstractNum>
+  <w:abstractNum w:abstractNumId="14" w15:restartNumberingAfterBreak="0">
     <w:nsid w:val="76370019"/>
     <w:multiLevelType w:val="hybridMultilevel"/>
     <w:tmpl w:val="A2EA97BE"/>
@@ -3751,7 +3984,7 @@
       </w:rPr>
     </w:lvl>
   </w:abstractNum>
-  <w:abstractNum w:abstractNumId="13" w15:restartNumberingAfterBreak="0">
+  <w:abstractNum w:abstractNumId="15" w15:restartNumberingAfterBreak="0">
     <w:nsid w:val="7CBD21DD"/>
     <w:multiLevelType w:val="hybridMultilevel"/>
     <w:tmpl w:val="1B921BF0"/>
@@ -3844,22 +4077,22 @@
     <w:abstractNumId w:val="1"/>
   </w:num>
   <w:num w:numId="2" w16cid:durableId="1012297670">
-    <w:abstractNumId w:val="10"/>
+    <w:abstractNumId w:val="11"/>
   </w:num>
   <w:num w:numId="3" w16cid:durableId="1827279716">
     <w:abstractNumId w:val="0"/>
   </w:num>
   <w:num w:numId="4" w16cid:durableId="1748729578">
-    <w:abstractNumId w:val="8"/>
+    <w:abstractNumId w:val="9"/>
   </w:num>
   <w:num w:numId="5" w16cid:durableId="286670367">
-    <w:abstractNumId w:val="9"/>
+    <w:abstractNumId w:val="10"/>
   </w:num>
   <w:num w:numId="6" w16cid:durableId="2131242398">
     <w:abstractNumId w:val="4"/>
   </w:num>
   <w:num w:numId="7" w16cid:durableId="279262628">
-    <w:abstractNumId w:val="12"/>
+    <w:abstractNumId w:val="14"/>
   </w:num>
   <w:num w:numId="8" w16cid:durableId="1300915668">
     <w:abstractNumId w:val="6"/>
@@ -3871,16 +4104,22 @@
     <w:abstractNumId w:val="5"/>
   </w:num>
   <w:num w:numId="11" w16cid:durableId="1519099">
-    <w:abstractNumId w:val="11"/>
+    <w:abstractNumId w:val="12"/>
   </w:num>
   <w:num w:numId="12" w16cid:durableId="859391574">
     <w:abstractNumId w:val="2"/>
   </w:num>
   <w:num w:numId="13" w16cid:durableId="736822273">
-    <w:abstractNumId w:val="13"/>
+    <w:abstractNumId w:val="15"/>
   </w:num>
   <w:num w:numId="14" w16cid:durableId="1398434691">
     <w:abstractNumId w:val="7"/>
+  </w:num>
+  <w:num w:numId="15" w16cid:durableId="1347905532">
+    <w:abstractNumId w:val="8"/>
+  </w:num>
+  <w:num w:numId="16" w16cid:durableId="1432819308">
+    <w:abstractNumId w:val="13"/>
   </w:num>
 </w:numbering>
 </file>

</xml_diff>

<commit_message>
Episode 18: Format String
</commit_message>
<xml_diff>
--- a/pythonDasar-KelasTerbuka.docx
+++ b/pythonDasar-KelasTerbuka.docx
@@ -33,13 +33,23 @@
           <w:lang w:val="en-US"/>
         </w:rPr>
       </w:pPr>
-      <w:r>
-        <w:rPr>
-          <w:b/>
-          <w:bCs/>
-          <w:lang w:val="en-US"/>
-        </w:rPr>
-        <w:t>Pengenalan Python</w:t>
+      <w:proofErr w:type="spellStart"/>
+      <w:r>
+        <w:rPr>
+          <w:b/>
+          <w:bCs/>
+          <w:lang w:val="en-US"/>
+        </w:rPr>
+        <w:t>Pengenalan</w:t>
+      </w:r>
+      <w:proofErr w:type="spellEnd"/>
+      <w:r>
+        <w:rPr>
+          <w:b/>
+          <w:bCs/>
+          <w:lang w:val="en-US"/>
+        </w:rPr>
+        <w:t xml:space="preserve"> Python</w:t>
       </w:r>
     </w:p>
     <w:p>
@@ -54,13 +64,23 @@
           <w:lang w:val="en-US"/>
         </w:rPr>
       </w:pPr>
-      <w:r>
-        <w:rPr>
-          <w:b/>
-          <w:bCs/>
-          <w:lang w:val="en-US"/>
-        </w:rPr>
-        <w:t>Kenapa Harus Python:</w:t>
+      <w:proofErr w:type="spellStart"/>
+      <w:r>
+        <w:rPr>
+          <w:b/>
+          <w:bCs/>
+          <w:lang w:val="en-US"/>
+        </w:rPr>
+        <w:t>Kenapa</w:t>
+      </w:r>
+      <w:proofErr w:type="spellEnd"/>
+      <w:r>
+        <w:rPr>
+          <w:b/>
+          <w:bCs/>
+          <w:lang w:val="en-US"/>
+        </w:rPr>
+        <w:t xml:space="preserve"> Harus Python:</w:t>
       </w:r>
     </w:p>
     <w:p>
@@ -73,12 +93,28 @@
           <w:lang w:val="en-US"/>
         </w:rPr>
       </w:pPr>
-      <w:r>
-        <w:rPr>
-          <w:lang w:val="en-US"/>
-        </w:rPr>
-        <w:t>Mudah dimengerti</w:t>
-      </w:r>
+      <w:proofErr w:type="spellStart"/>
+      <w:r>
+        <w:rPr>
+          <w:lang w:val="en-US"/>
+        </w:rPr>
+        <w:t>Mudah</w:t>
+      </w:r>
+      <w:proofErr w:type="spellEnd"/>
+      <w:r>
+        <w:rPr>
+          <w:lang w:val="en-US"/>
+        </w:rPr>
+        <w:t xml:space="preserve"> </w:t>
+      </w:r>
+      <w:proofErr w:type="spellStart"/>
+      <w:r>
+        <w:rPr>
+          <w:lang w:val="en-US"/>
+        </w:rPr>
+        <w:t>dimengerti</w:t>
+      </w:r>
+      <w:proofErr w:type="spellEnd"/>
     </w:p>
     <w:p>
       <w:pPr>
@@ -134,7 +170,21 @@
         <w:rPr>
           <w:lang w:val="en-US"/>
         </w:rPr>
-        <w:t>Bisa pake functional programming</w:t>
+        <w:t xml:space="preserve">Bisa </w:t>
+      </w:r>
+      <w:proofErr w:type="spellStart"/>
+      <w:r>
+        <w:rPr>
+          <w:lang w:val="en-US"/>
+        </w:rPr>
+        <w:t>pake</w:t>
+      </w:r>
+      <w:proofErr w:type="spellEnd"/>
+      <w:r>
+        <w:rPr>
+          <w:lang w:val="en-US"/>
+        </w:rPr>
+        <w:t xml:space="preserve"> functional programming</w:t>
       </w:r>
     </w:p>
     <w:p>
@@ -151,7 +201,21 @@
         <w:rPr>
           <w:lang w:val="en-US"/>
         </w:rPr>
-        <w:t>Bisa pake Object Oriented Programming</w:t>
+        <w:t xml:space="preserve">Bisa </w:t>
+      </w:r>
+      <w:proofErr w:type="spellStart"/>
+      <w:r>
+        <w:rPr>
+          <w:lang w:val="en-US"/>
+        </w:rPr>
+        <w:t>pake</w:t>
+      </w:r>
+      <w:proofErr w:type="spellEnd"/>
+      <w:r>
+        <w:rPr>
+          <w:lang w:val="en-US"/>
+        </w:rPr>
+        <w:t xml:space="preserve"> Object Oriented Programming</w:t>
       </w:r>
     </w:p>
     <w:p>
@@ -321,8 +385,16 @@
         <w:rPr>
           <w:lang w:val="en-US"/>
         </w:rPr>
-        <w:t>Artificial Intellegent</w:t>
-      </w:r>
+        <w:t xml:space="preserve">Artificial </w:t>
+      </w:r>
+      <w:proofErr w:type="spellStart"/>
+      <w:r>
+        <w:rPr>
+          <w:lang w:val="en-US"/>
+        </w:rPr>
+        <w:t>Intellegent</w:t>
+      </w:r>
+      <w:proofErr w:type="spellEnd"/>
     </w:p>
     <w:p>
       <w:pPr>
@@ -516,6 +588,7 @@
           <w:lang w:val="en-US"/>
         </w:rPr>
       </w:pPr>
+      <w:proofErr w:type="spellStart"/>
       <w:r>
         <w:rPr>
           <w:b/>
@@ -523,7 +596,16 @@
           <w:lang w:val="en-US"/>
         </w:rPr>
         <w:lastRenderedPageBreak/>
-        <w:t>Penemu Python</w:t>
+        <w:t>Penemu</w:t>
+      </w:r>
+      <w:proofErr w:type="spellEnd"/>
+      <w:r>
+        <w:rPr>
+          <w:b/>
+          <w:bCs/>
+          <w:lang w:val="en-US"/>
+        </w:rPr>
+        <w:t xml:space="preserve"> Python</w:t>
       </w:r>
     </w:p>
     <w:p>
@@ -615,7 +697,35 @@
         <w:rPr>
           <w:lang w:val="en-US"/>
         </w:rPr>
-        <w:t>Python diciptakan pada tahun 1989</w:t>
+        <w:t xml:space="preserve">Python </w:t>
+      </w:r>
+      <w:proofErr w:type="spellStart"/>
+      <w:r>
+        <w:rPr>
+          <w:lang w:val="en-US"/>
+        </w:rPr>
+        <w:t>diciptakan</w:t>
+      </w:r>
+      <w:proofErr w:type="spellEnd"/>
+      <w:r>
+        <w:rPr>
+          <w:lang w:val="en-US"/>
+        </w:rPr>
+        <w:t xml:space="preserve"> pada </w:t>
+      </w:r>
+      <w:proofErr w:type="spellStart"/>
+      <w:r>
+        <w:rPr>
+          <w:lang w:val="en-US"/>
+        </w:rPr>
+        <w:t>tahun</w:t>
+      </w:r>
+      <w:proofErr w:type="spellEnd"/>
+      <w:r>
+        <w:rPr>
+          <w:lang w:val="en-US"/>
+        </w:rPr>
+        <w:t xml:space="preserve"> 1989</w:t>
       </w:r>
     </w:p>
     <w:p>
@@ -630,11 +740,61 @@
           <w:lang w:val="en-US"/>
         </w:rPr>
       </w:pPr>
-      <w:r>
-        <w:rPr>
-          <w:lang w:val="en-US"/>
-        </w:rPr>
-        <w:t>Beliau ahli dalam menggunakan Bahasa ABC dan Modula+</w:t>
+      <w:proofErr w:type="spellStart"/>
+      <w:r>
+        <w:rPr>
+          <w:lang w:val="en-US"/>
+        </w:rPr>
+        <w:t>Beliau</w:t>
+      </w:r>
+      <w:proofErr w:type="spellEnd"/>
+      <w:r>
+        <w:rPr>
+          <w:lang w:val="en-US"/>
+        </w:rPr>
+        <w:t xml:space="preserve"> </w:t>
+      </w:r>
+      <w:proofErr w:type="spellStart"/>
+      <w:r>
+        <w:rPr>
+          <w:lang w:val="en-US"/>
+        </w:rPr>
+        <w:t>ahli</w:t>
+      </w:r>
+      <w:proofErr w:type="spellEnd"/>
+      <w:r>
+        <w:rPr>
+          <w:lang w:val="en-US"/>
+        </w:rPr>
+        <w:t xml:space="preserve"> </w:t>
+      </w:r>
+      <w:proofErr w:type="spellStart"/>
+      <w:r>
+        <w:rPr>
+          <w:lang w:val="en-US"/>
+        </w:rPr>
+        <w:t>dalam</w:t>
+      </w:r>
+      <w:proofErr w:type="spellEnd"/>
+      <w:r>
+        <w:rPr>
+          <w:lang w:val="en-US"/>
+        </w:rPr>
+        <w:t xml:space="preserve"> </w:t>
+      </w:r>
+      <w:proofErr w:type="spellStart"/>
+      <w:r>
+        <w:rPr>
+          <w:lang w:val="en-US"/>
+        </w:rPr>
+        <w:t>menggunakan</w:t>
+      </w:r>
+      <w:proofErr w:type="spellEnd"/>
+      <w:r>
+        <w:rPr>
+          <w:lang w:val="en-US"/>
+        </w:rPr>
+        <w:t xml:space="preserve"> Bahasa ABC dan Modula+</w:t>
       </w:r>
     </w:p>
     <w:p>
@@ -649,11 +809,89 @@
           <w:lang w:val="en-US"/>
         </w:rPr>
       </w:pPr>
-      <w:r>
-        <w:rPr>
-          <w:lang w:val="en-US"/>
-        </w:rPr>
-        <w:t>Perjalanan dari versi ke versi dari Bahasa python</w:t>
+      <w:proofErr w:type="spellStart"/>
+      <w:r>
+        <w:rPr>
+          <w:lang w:val="en-US"/>
+        </w:rPr>
+        <w:t>Perjalanan</w:t>
+      </w:r>
+      <w:proofErr w:type="spellEnd"/>
+      <w:r>
+        <w:rPr>
+          <w:lang w:val="en-US"/>
+        </w:rPr>
+        <w:t xml:space="preserve"> </w:t>
+      </w:r>
+      <w:proofErr w:type="spellStart"/>
+      <w:r>
+        <w:rPr>
+          <w:lang w:val="en-US"/>
+        </w:rPr>
+        <w:t>dari</w:t>
+      </w:r>
+      <w:proofErr w:type="spellEnd"/>
+      <w:r>
+        <w:rPr>
+          <w:lang w:val="en-US"/>
+        </w:rPr>
+        <w:t xml:space="preserve"> </w:t>
+      </w:r>
+      <w:proofErr w:type="spellStart"/>
+      <w:r>
+        <w:rPr>
+          <w:lang w:val="en-US"/>
+        </w:rPr>
+        <w:t>versi</w:t>
+      </w:r>
+      <w:proofErr w:type="spellEnd"/>
+      <w:r>
+        <w:rPr>
+          <w:lang w:val="en-US"/>
+        </w:rPr>
+        <w:t xml:space="preserve"> </w:t>
+      </w:r>
+      <w:proofErr w:type="spellStart"/>
+      <w:r>
+        <w:rPr>
+          <w:lang w:val="en-US"/>
+        </w:rPr>
+        <w:t>ke</w:t>
+      </w:r>
+      <w:proofErr w:type="spellEnd"/>
+      <w:r>
+        <w:rPr>
+          <w:lang w:val="en-US"/>
+        </w:rPr>
+        <w:t xml:space="preserve"> </w:t>
+      </w:r>
+      <w:proofErr w:type="spellStart"/>
+      <w:r>
+        <w:rPr>
+          <w:lang w:val="en-US"/>
+        </w:rPr>
+        <w:t>versi</w:t>
+      </w:r>
+      <w:proofErr w:type="spellEnd"/>
+      <w:r>
+        <w:rPr>
+          <w:lang w:val="en-US"/>
+        </w:rPr>
+        <w:t xml:space="preserve"> </w:t>
+      </w:r>
+      <w:proofErr w:type="spellStart"/>
+      <w:r>
+        <w:rPr>
+          <w:lang w:val="en-US"/>
+        </w:rPr>
+        <w:t>dari</w:t>
+      </w:r>
+      <w:proofErr w:type="spellEnd"/>
+      <w:r>
+        <w:rPr>
+          <w:lang w:val="en-US"/>
+        </w:rPr>
+        <w:t xml:space="preserve"> Bahasa python</w:t>
       </w:r>
     </w:p>
     <w:p>
@@ -727,15 +965,69 @@
           <w:bCs/>
           <w:lang w:val="en-US"/>
         </w:rPr>
-        <w:t>Apa yang dibutu</w:t>
-      </w:r>
-      <w:r>
-        <w:rPr>
-          <w:b/>
-          <w:bCs/>
-          <w:lang w:val="en-US"/>
-        </w:rPr>
-        <w:t>hkan Untuk Belajar Python</w:t>
+        <w:t xml:space="preserve">Apa yang </w:t>
+      </w:r>
+      <w:proofErr w:type="spellStart"/>
+      <w:r>
+        <w:rPr>
+          <w:b/>
+          <w:bCs/>
+          <w:lang w:val="en-US"/>
+        </w:rPr>
+        <w:t>dibutu</w:t>
+      </w:r>
+      <w:r>
+        <w:rPr>
+          <w:b/>
+          <w:bCs/>
+          <w:lang w:val="en-US"/>
+        </w:rPr>
+        <w:t>hkan</w:t>
+      </w:r>
+      <w:proofErr w:type="spellEnd"/>
+      <w:r>
+        <w:rPr>
+          <w:b/>
+          <w:bCs/>
+          <w:lang w:val="en-US"/>
+        </w:rPr>
+        <w:t xml:space="preserve"> </w:t>
+      </w:r>
+      <w:proofErr w:type="spellStart"/>
+      <w:r>
+        <w:rPr>
+          <w:b/>
+          <w:bCs/>
+          <w:lang w:val="en-US"/>
+        </w:rPr>
+        <w:t>Untuk</w:t>
+      </w:r>
+      <w:proofErr w:type="spellEnd"/>
+      <w:r>
+        <w:rPr>
+          <w:b/>
+          <w:bCs/>
+          <w:lang w:val="en-US"/>
+        </w:rPr>
+        <w:t xml:space="preserve"> </w:t>
+      </w:r>
+      <w:proofErr w:type="spellStart"/>
+      <w:r>
+        <w:rPr>
+          <w:b/>
+          <w:bCs/>
+          <w:lang w:val="en-US"/>
+        </w:rPr>
+        <w:t>Belajar</w:t>
+      </w:r>
+      <w:proofErr w:type="spellEnd"/>
+      <w:r>
+        <w:rPr>
+          <w:b/>
+          <w:bCs/>
+          <w:lang w:val="en-US"/>
+        </w:rPr>
+        <w:t xml:space="preserve"> Python</w:t>
       </w:r>
     </w:p>
     <w:p>
@@ -760,12 +1052,42 @@
         </w:rPr>
         <w:t xml:space="preserve"> </w:t>
       </w:r>
-      <w:r>
-        <w:rPr>
-          <w:lang w:val="en-US"/>
-        </w:rPr>
-        <w:t>butuh si Pythonya</w:t>
-      </w:r>
+      <w:proofErr w:type="spellStart"/>
+      <w:r>
+        <w:rPr>
+          <w:lang w:val="en-US"/>
+        </w:rPr>
+        <w:t>butuh</w:t>
+      </w:r>
+      <w:proofErr w:type="spellEnd"/>
+      <w:r>
+        <w:rPr>
+          <w:lang w:val="en-US"/>
+        </w:rPr>
+        <w:t xml:space="preserve"> </w:t>
+      </w:r>
+      <w:proofErr w:type="spellStart"/>
+      <w:r>
+        <w:rPr>
+          <w:lang w:val="en-US"/>
+        </w:rPr>
+        <w:t>si</w:t>
+      </w:r>
+      <w:proofErr w:type="spellEnd"/>
+      <w:r>
+        <w:rPr>
+          <w:lang w:val="en-US"/>
+        </w:rPr>
+        <w:t xml:space="preserve"> </w:t>
+      </w:r>
+      <w:proofErr w:type="spellStart"/>
+      <w:r>
+        <w:rPr>
+          <w:lang w:val="en-US"/>
+        </w:rPr>
+        <w:t>Pythonya</w:t>
+      </w:r>
+      <w:proofErr w:type="spellEnd"/>
     </w:p>
     <w:p>
       <w:pPr>
@@ -795,12 +1117,14 @@
           <w:lang w:val="en-US"/>
         </w:rPr>
       </w:pPr>
+      <w:proofErr w:type="spellStart"/>
       <w:r>
         <w:rPr>
           <w:lang w:val="en-US"/>
         </w:rPr>
         <w:t>Pycharm</w:t>
       </w:r>
+      <w:proofErr w:type="spellEnd"/>
     </w:p>
     <w:p>
       <w:pPr>
@@ -862,7 +1186,25 @@
           <w:bCs/>
           <w:lang w:val="en-US"/>
         </w:rPr>
-        <w:t>Cara Kerja Program dan bytecode</w:t>
+        <w:t xml:space="preserve">Cara </w:t>
+      </w:r>
+      <w:proofErr w:type="spellStart"/>
+      <w:r>
+        <w:rPr>
+          <w:b/>
+          <w:bCs/>
+          <w:lang w:val="en-US"/>
+        </w:rPr>
+        <w:t>Kerja</w:t>
+      </w:r>
+      <w:proofErr w:type="spellEnd"/>
+      <w:r>
+        <w:rPr>
+          <w:b/>
+          <w:bCs/>
+          <w:lang w:val="en-US"/>
+        </w:rPr>
+        <w:t xml:space="preserve"> Program dan bytecode</w:t>
       </w:r>
     </w:p>
     <w:p>
@@ -881,7 +1223,105 @@
         <w:rPr>
           <w:lang w:val="en-US"/>
         </w:rPr>
-        <w:t>Cara menjalankan kode python di vscode ada beberapa cara yaitu:</w:t>
+        <w:t xml:space="preserve">Cara </w:t>
+      </w:r>
+      <w:proofErr w:type="spellStart"/>
+      <w:r>
+        <w:rPr>
+          <w:lang w:val="en-US"/>
+        </w:rPr>
+        <w:t>menjalankan</w:t>
+      </w:r>
+      <w:proofErr w:type="spellEnd"/>
+      <w:r>
+        <w:rPr>
+          <w:lang w:val="en-US"/>
+        </w:rPr>
+        <w:t xml:space="preserve"> </w:t>
+      </w:r>
+      <w:proofErr w:type="spellStart"/>
+      <w:r>
+        <w:rPr>
+          <w:lang w:val="en-US"/>
+        </w:rPr>
+        <w:t>kode</w:t>
+      </w:r>
+      <w:proofErr w:type="spellEnd"/>
+      <w:r>
+        <w:rPr>
+          <w:lang w:val="en-US"/>
+        </w:rPr>
+        <w:t xml:space="preserve"> python di </w:t>
+      </w:r>
+      <w:proofErr w:type="spellStart"/>
+      <w:r>
+        <w:rPr>
+          <w:lang w:val="en-US"/>
+        </w:rPr>
+        <w:t>vscode</w:t>
+      </w:r>
+      <w:proofErr w:type="spellEnd"/>
+      <w:r>
+        <w:rPr>
+          <w:lang w:val="en-US"/>
+        </w:rPr>
+        <w:t xml:space="preserve"> </w:t>
+      </w:r>
+      <w:proofErr w:type="spellStart"/>
+      <w:r>
+        <w:rPr>
+          <w:lang w:val="en-US"/>
+        </w:rPr>
+        <w:t>ada</w:t>
+      </w:r>
+      <w:proofErr w:type="spellEnd"/>
+      <w:r>
+        <w:rPr>
+          <w:lang w:val="en-US"/>
+        </w:rPr>
+        <w:t xml:space="preserve"> </w:t>
+      </w:r>
+      <w:proofErr w:type="spellStart"/>
+      <w:r>
+        <w:rPr>
+          <w:lang w:val="en-US"/>
+        </w:rPr>
+        <w:t>beberapa</w:t>
+      </w:r>
+      <w:proofErr w:type="spellEnd"/>
+      <w:r>
+        <w:rPr>
+          <w:lang w:val="en-US"/>
+        </w:rPr>
+        <w:t xml:space="preserve"> </w:t>
+      </w:r>
+      <w:proofErr w:type="spellStart"/>
+      <w:r>
+        <w:rPr>
+          <w:lang w:val="en-US"/>
+        </w:rPr>
+        <w:t>cara</w:t>
+      </w:r>
+      <w:proofErr w:type="spellEnd"/>
+      <w:r>
+        <w:rPr>
+          <w:lang w:val="en-US"/>
+        </w:rPr>
+        <w:t xml:space="preserve"> </w:t>
+      </w:r>
+      <w:proofErr w:type="spellStart"/>
+      <w:r>
+        <w:rPr>
+          <w:lang w:val="en-US"/>
+        </w:rPr>
+        <w:t>yaitu</w:t>
+      </w:r>
+      <w:proofErr w:type="spellEnd"/>
+      <w:r>
+        <w:rPr>
+          <w:lang w:val="en-US"/>
+        </w:rPr>
+        <w:t>:</w:t>
       </w:r>
     </w:p>
     <w:p>
@@ -900,7 +1340,21 @@
         <w:rPr>
           <w:lang w:val="en-US"/>
         </w:rPr>
-        <w:t>CLI (Command Line Interface) -&gt;  python (nama_file)</w:t>
+        <w:t>CLI (Command Line Interface) -&gt;  python (</w:t>
+      </w:r>
+      <w:proofErr w:type="spellStart"/>
+      <w:r>
+        <w:rPr>
+          <w:lang w:val="en-US"/>
+        </w:rPr>
+        <w:t>nama_file</w:t>
+      </w:r>
+      <w:proofErr w:type="spellEnd"/>
+      <w:r>
+        <w:rPr>
+          <w:lang w:val="en-US"/>
+        </w:rPr>
+        <w:t>)</w:t>
       </w:r>
     </w:p>
     <w:p>
@@ -919,7 +1373,35 @@
         <w:rPr>
           <w:lang w:val="en-US"/>
         </w:rPr>
-        <w:t>Button Jalankan yang ada di vs code</w:t>
+        <w:t xml:space="preserve">Button </w:t>
+      </w:r>
+      <w:proofErr w:type="spellStart"/>
+      <w:r>
+        <w:rPr>
+          <w:lang w:val="en-US"/>
+        </w:rPr>
+        <w:t>Jalankan</w:t>
+      </w:r>
+      <w:proofErr w:type="spellEnd"/>
+      <w:r>
+        <w:rPr>
+          <w:lang w:val="en-US"/>
+        </w:rPr>
+        <w:t xml:space="preserve"> yang </w:t>
+      </w:r>
+      <w:proofErr w:type="spellStart"/>
+      <w:r>
+        <w:rPr>
+          <w:lang w:val="en-US"/>
+        </w:rPr>
+        <w:t>ada</w:t>
+      </w:r>
+      <w:proofErr w:type="spellEnd"/>
+      <w:r>
+        <w:rPr>
+          <w:lang w:val="en-US"/>
+        </w:rPr>
+        <w:t xml:space="preserve"> di vs code</w:t>
       </w:r>
     </w:p>
     <w:p>
@@ -938,8 +1420,170 @@
         <w:rPr>
           <w:lang w:val="en-US"/>
         </w:rPr>
-        <w:t>Python adalah Bahasa pemrograman yang interpreter yaitu menjalankan kode program secara baris per baris maksudnya di eksekusi dari atas ke bawah</w:t>
-      </w:r>
+        <w:t xml:space="preserve">Python </w:t>
+      </w:r>
+      <w:proofErr w:type="spellStart"/>
+      <w:r>
+        <w:rPr>
+          <w:lang w:val="en-US"/>
+        </w:rPr>
+        <w:t>adalah</w:t>
+      </w:r>
+      <w:proofErr w:type="spellEnd"/>
+      <w:r>
+        <w:rPr>
+          <w:lang w:val="en-US"/>
+        </w:rPr>
+        <w:t xml:space="preserve"> Bahasa </w:t>
+      </w:r>
+      <w:proofErr w:type="spellStart"/>
+      <w:r>
+        <w:rPr>
+          <w:lang w:val="en-US"/>
+        </w:rPr>
+        <w:t>pemrograman</w:t>
+      </w:r>
+      <w:proofErr w:type="spellEnd"/>
+      <w:r>
+        <w:rPr>
+          <w:lang w:val="en-US"/>
+        </w:rPr>
+        <w:t xml:space="preserve"> yang interpreter </w:t>
+      </w:r>
+      <w:proofErr w:type="spellStart"/>
+      <w:r>
+        <w:rPr>
+          <w:lang w:val="en-US"/>
+        </w:rPr>
+        <w:t>yaitu</w:t>
+      </w:r>
+      <w:proofErr w:type="spellEnd"/>
+      <w:r>
+        <w:rPr>
+          <w:lang w:val="en-US"/>
+        </w:rPr>
+        <w:t xml:space="preserve"> </w:t>
+      </w:r>
+      <w:proofErr w:type="spellStart"/>
+      <w:r>
+        <w:rPr>
+          <w:lang w:val="en-US"/>
+        </w:rPr>
+        <w:t>menjalankan</w:t>
+      </w:r>
+      <w:proofErr w:type="spellEnd"/>
+      <w:r>
+        <w:rPr>
+          <w:lang w:val="en-US"/>
+        </w:rPr>
+        <w:t xml:space="preserve"> </w:t>
+      </w:r>
+      <w:proofErr w:type="spellStart"/>
+      <w:r>
+        <w:rPr>
+          <w:lang w:val="en-US"/>
+        </w:rPr>
+        <w:t>kode</w:t>
+      </w:r>
+      <w:proofErr w:type="spellEnd"/>
+      <w:r>
+        <w:rPr>
+          <w:lang w:val="en-US"/>
+        </w:rPr>
+        <w:t xml:space="preserve"> program </w:t>
+      </w:r>
+      <w:proofErr w:type="spellStart"/>
+      <w:r>
+        <w:rPr>
+          <w:lang w:val="en-US"/>
+        </w:rPr>
+        <w:t>secara</w:t>
+      </w:r>
+      <w:proofErr w:type="spellEnd"/>
+      <w:r>
+        <w:rPr>
+          <w:lang w:val="en-US"/>
+        </w:rPr>
+        <w:t xml:space="preserve"> baris per baris </w:t>
+      </w:r>
+      <w:proofErr w:type="spellStart"/>
+      <w:r>
+        <w:rPr>
+          <w:lang w:val="en-US"/>
+        </w:rPr>
+        <w:t>maksudnya</w:t>
+      </w:r>
+      <w:proofErr w:type="spellEnd"/>
+      <w:r>
+        <w:rPr>
+          <w:lang w:val="en-US"/>
+        </w:rPr>
+        <w:t xml:space="preserve"> di </w:t>
+      </w:r>
+      <w:proofErr w:type="spellStart"/>
+      <w:r>
+        <w:rPr>
+          <w:lang w:val="en-US"/>
+        </w:rPr>
+        <w:t>eksekusi</w:t>
+      </w:r>
+      <w:proofErr w:type="spellEnd"/>
+      <w:r>
+        <w:rPr>
+          <w:lang w:val="en-US"/>
+        </w:rPr>
+        <w:t xml:space="preserve"> </w:t>
+      </w:r>
+      <w:proofErr w:type="spellStart"/>
+      <w:r>
+        <w:rPr>
+          <w:lang w:val="en-US"/>
+        </w:rPr>
+        <w:t>dari</w:t>
+      </w:r>
+      <w:proofErr w:type="spellEnd"/>
+      <w:r>
+        <w:rPr>
+          <w:lang w:val="en-US"/>
+        </w:rPr>
+        <w:t xml:space="preserve"> </w:t>
+      </w:r>
+      <w:proofErr w:type="spellStart"/>
+      <w:r>
+        <w:rPr>
+          <w:lang w:val="en-US"/>
+        </w:rPr>
+        <w:t>atas</w:t>
+      </w:r>
+      <w:proofErr w:type="spellEnd"/>
+      <w:r>
+        <w:rPr>
+          <w:lang w:val="en-US"/>
+        </w:rPr>
+        <w:t xml:space="preserve"> </w:t>
+      </w:r>
+      <w:proofErr w:type="spellStart"/>
+      <w:r>
+        <w:rPr>
+          <w:lang w:val="en-US"/>
+        </w:rPr>
+        <w:t>ke</w:t>
+      </w:r>
+      <w:proofErr w:type="spellEnd"/>
+      <w:r>
+        <w:rPr>
+          <w:lang w:val="en-US"/>
+        </w:rPr>
+        <w:t xml:space="preserve"> </w:t>
+      </w:r>
+      <w:proofErr w:type="spellStart"/>
+      <w:r>
+        <w:rPr>
+          <w:lang w:val="en-US"/>
+        </w:rPr>
+        <w:t>bawah</w:t>
+      </w:r>
+      <w:proofErr w:type="spellEnd"/>
     </w:p>
     <w:p>
       <w:pPr>
@@ -953,20 +1597,110 @@
           <w:lang w:val="en-US"/>
         </w:rPr>
       </w:pPr>
-      <w:r>
-        <w:rPr>
-          <w:lang w:val="en-US"/>
-        </w:rPr>
-        <w:t xml:space="preserve">Gambaranya: </w:t>
-      </w:r>
-      <w:r>
-        <w:rPr>
-          <w:b/>
-          <w:bCs/>
-          <w:lang w:val="en-US"/>
-        </w:rPr>
-        <w:t>Source Code Python -&gt; Python Interpreter (Atau program nya python buat mengeksekusi code) -&gt; Terminal dijalankan -&gt; Hasilnya</w:t>
-      </w:r>
+      <w:proofErr w:type="spellStart"/>
+      <w:r>
+        <w:rPr>
+          <w:lang w:val="en-US"/>
+        </w:rPr>
+        <w:t>Gambaranya</w:t>
+      </w:r>
+      <w:proofErr w:type="spellEnd"/>
+      <w:r>
+        <w:rPr>
+          <w:lang w:val="en-US"/>
+        </w:rPr>
+        <w:t xml:space="preserve">: </w:t>
+      </w:r>
+      <w:r>
+        <w:rPr>
+          <w:b/>
+          <w:bCs/>
+          <w:lang w:val="en-US"/>
+        </w:rPr>
+        <w:t xml:space="preserve">Source Code Python -&gt; Python Interpreter (Atau program </w:t>
+      </w:r>
+      <w:proofErr w:type="spellStart"/>
+      <w:r>
+        <w:rPr>
+          <w:b/>
+          <w:bCs/>
+          <w:lang w:val="en-US"/>
+        </w:rPr>
+        <w:t>nya</w:t>
+      </w:r>
+      <w:proofErr w:type="spellEnd"/>
+      <w:r>
+        <w:rPr>
+          <w:b/>
+          <w:bCs/>
+          <w:lang w:val="en-US"/>
+        </w:rPr>
+        <w:t xml:space="preserve"> python </w:t>
+      </w:r>
+      <w:proofErr w:type="spellStart"/>
+      <w:r>
+        <w:rPr>
+          <w:b/>
+          <w:bCs/>
+          <w:lang w:val="en-US"/>
+        </w:rPr>
+        <w:t>buat</w:t>
+      </w:r>
+      <w:proofErr w:type="spellEnd"/>
+      <w:r>
+        <w:rPr>
+          <w:b/>
+          <w:bCs/>
+          <w:lang w:val="en-US"/>
+        </w:rPr>
+        <w:t xml:space="preserve"> </w:t>
+      </w:r>
+      <w:proofErr w:type="spellStart"/>
+      <w:r>
+        <w:rPr>
+          <w:b/>
+          <w:bCs/>
+          <w:lang w:val="en-US"/>
+        </w:rPr>
+        <w:t>mengeksekusi</w:t>
+      </w:r>
+      <w:proofErr w:type="spellEnd"/>
+      <w:r>
+        <w:rPr>
+          <w:b/>
+          <w:bCs/>
+          <w:lang w:val="en-US"/>
+        </w:rPr>
+        <w:t xml:space="preserve"> code) -&gt; Terminal </w:t>
+      </w:r>
+      <w:proofErr w:type="spellStart"/>
+      <w:r>
+        <w:rPr>
+          <w:b/>
+          <w:bCs/>
+          <w:lang w:val="en-US"/>
+        </w:rPr>
+        <w:t>dijalankan</w:t>
+      </w:r>
+      <w:proofErr w:type="spellEnd"/>
+      <w:r>
+        <w:rPr>
+          <w:b/>
+          <w:bCs/>
+          <w:lang w:val="en-US"/>
+        </w:rPr>
+        <w:t xml:space="preserve"> -&gt; </w:t>
+      </w:r>
+      <w:proofErr w:type="spellStart"/>
+      <w:r>
+        <w:rPr>
+          <w:b/>
+          <w:bCs/>
+          <w:lang w:val="en-US"/>
+        </w:rPr>
+        <w:t>Hasilnya</w:t>
+      </w:r>
+      <w:proofErr w:type="spellEnd"/>
     </w:p>
     <w:p>
       <w:pPr>
@@ -984,7 +1718,133 @@
         <w:rPr>
           <w:lang w:val="en-US"/>
         </w:rPr>
-        <w:t>Nah jadi gini hasil eksekusinya yang dijalankan paling atas dulu lalu kebawah:</w:t>
+        <w:t xml:space="preserve">Nah </w:t>
+      </w:r>
+      <w:proofErr w:type="spellStart"/>
+      <w:r>
+        <w:rPr>
+          <w:lang w:val="en-US"/>
+        </w:rPr>
+        <w:t>jadi</w:t>
+      </w:r>
+      <w:proofErr w:type="spellEnd"/>
+      <w:r>
+        <w:rPr>
+          <w:lang w:val="en-US"/>
+        </w:rPr>
+        <w:t xml:space="preserve"> </w:t>
+      </w:r>
+      <w:proofErr w:type="spellStart"/>
+      <w:r>
+        <w:rPr>
+          <w:lang w:val="en-US"/>
+        </w:rPr>
+        <w:t>gini</w:t>
+      </w:r>
+      <w:proofErr w:type="spellEnd"/>
+      <w:r>
+        <w:rPr>
+          <w:lang w:val="en-US"/>
+        </w:rPr>
+        <w:t xml:space="preserve"> </w:t>
+      </w:r>
+      <w:proofErr w:type="spellStart"/>
+      <w:r>
+        <w:rPr>
+          <w:lang w:val="en-US"/>
+        </w:rPr>
+        <w:t>hasil</w:t>
+      </w:r>
+      <w:proofErr w:type="spellEnd"/>
+      <w:r>
+        <w:rPr>
+          <w:lang w:val="en-US"/>
+        </w:rPr>
+        <w:t xml:space="preserve"> </w:t>
+      </w:r>
+      <w:proofErr w:type="spellStart"/>
+      <w:r>
+        <w:rPr>
+          <w:lang w:val="en-US"/>
+        </w:rPr>
+        <w:t>eksekusinya</w:t>
+      </w:r>
+      <w:proofErr w:type="spellEnd"/>
+      <w:r>
+        <w:rPr>
+          <w:lang w:val="en-US"/>
+        </w:rPr>
+        <w:t xml:space="preserve"> yang </w:t>
+      </w:r>
+      <w:proofErr w:type="spellStart"/>
+      <w:r>
+        <w:rPr>
+          <w:lang w:val="en-US"/>
+        </w:rPr>
+        <w:t>dijalankan</w:t>
+      </w:r>
+      <w:proofErr w:type="spellEnd"/>
+      <w:r>
+        <w:rPr>
+          <w:lang w:val="en-US"/>
+        </w:rPr>
+        <w:t xml:space="preserve"> paling </w:t>
+      </w:r>
+      <w:proofErr w:type="spellStart"/>
+      <w:r>
+        <w:rPr>
+          <w:lang w:val="en-US"/>
+        </w:rPr>
+        <w:t>atas</w:t>
+      </w:r>
+      <w:proofErr w:type="spellEnd"/>
+      <w:r>
+        <w:rPr>
+          <w:lang w:val="en-US"/>
+        </w:rPr>
+        <w:t xml:space="preserve"> </w:t>
+      </w:r>
+      <w:proofErr w:type="spellStart"/>
+      <w:r>
+        <w:rPr>
+          <w:lang w:val="en-US"/>
+        </w:rPr>
+        <w:t>dulu</w:t>
+      </w:r>
+      <w:proofErr w:type="spellEnd"/>
+      <w:r>
+        <w:rPr>
+          <w:lang w:val="en-US"/>
+        </w:rPr>
+        <w:t xml:space="preserve"> </w:t>
+      </w:r>
+      <w:proofErr w:type="spellStart"/>
+      <w:r>
+        <w:rPr>
+          <w:lang w:val="en-US"/>
+        </w:rPr>
+        <w:t>lalu</w:t>
+      </w:r>
+      <w:proofErr w:type="spellEnd"/>
+      <w:r>
+        <w:rPr>
+          <w:lang w:val="en-US"/>
+        </w:rPr>
+        <w:t xml:space="preserve"> </w:t>
+      </w:r>
+      <w:proofErr w:type="spellStart"/>
+      <w:r>
+        <w:rPr>
+          <w:lang w:val="en-US"/>
+        </w:rPr>
+        <w:t>kebawah</w:t>
+      </w:r>
+      <w:proofErr w:type="spellEnd"/>
+      <w:r>
+        <w:rPr>
+          <w:lang w:val="en-US"/>
+        </w:rPr>
+        <w:t>:</w:t>
       </w:r>
     </w:p>
     <w:p>
@@ -1064,7 +1924,21 @@
         <w:rPr>
           <w:lang w:val="en-US"/>
         </w:rPr>
-        <w:t>Yaitu mengcompile code python</w:t>
+        <w:t xml:space="preserve">Yaitu </w:t>
+      </w:r>
+      <w:proofErr w:type="spellStart"/>
+      <w:r>
+        <w:rPr>
+          <w:lang w:val="en-US"/>
+        </w:rPr>
+        <w:t>mengcompile</w:t>
+      </w:r>
+      <w:proofErr w:type="spellEnd"/>
+      <w:r>
+        <w:rPr>
+          <w:lang w:val="en-US"/>
+        </w:rPr>
+        <w:t xml:space="preserve"> code python</w:t>
       </w:r>
     </w:p>
     <w:p>
@@ -1083,7 +1957,91 @@
         <w:rPr>
           <w:lang w:val="en-US"/>
         </w:rPr>
-        <w:t>Cara nya yaitu: buka terminal -&gt; ketik “python -m py_compile (nama_file)”</w:t>
+        <w:t xml:space="preserve">Cara </w:t>
+      </w:r>
+      <w:proofErr w:type="spellStart"/>
+      <w:r>
+        <w:rPr>
+          <w:lang w:val="en-US"/>
+        </w:rPr>
+        <w:t>nya</w:t>
+      </w:r>
+      <w:proofErr w:type="spellEnd"/>
+      <w:r>
+        <w:rPr>
+          <w:lang w:val="en-US"/>
+        </w:rPr>
+        <w:t xml:space="preserve"> </w:t>
+      </w:r>
+      <w:proofErr w:type="spellStart"/>
+      <w:r>
+        <w:rPr>
+          <w:lang w:val="en-US"/>
+        </w:rPr>
+        <w:t>yaitu</w:t>
+      </w:r>
+      <w:proofErr w:type="spellEnd"/>
+      <w:r>
+        <w:rPr>
+          <w:lang w:val="en-US"/>
+        </w:rPr>
+        <w:t xml:space="preserve">: </w:t>
+      </w:r>
+      <w:proofErr w:type="spellStart"/>
+      <w:r>
+        <w:rPr>
+          <w:lang w:val="en-US"/>
+        </w:rPr>
+        <w:t>buka</w:t>
+      </w:r>
+      <w:proofErr w:type="spellEnd"/>
+      <w:r>
+        <w:rPr>
+          <w:lang w:val="en-US"/>
+        </w:rPr>
+        <w:t xml:space="preserve"> terminal -&gt; </w:t>
+      </w:r>
+      <w:proofErr w:type="spellStart"/>
+      <w:r>
+        <w:rPr>
+          <w:lang w:val="en-US"/>
+        </w:rPr>
+        <w:t>ketik</w:t>
+      </w:r>
+      <w:proofErr w:type="spellEnd"/>
+      <w:r>
+        <w:rPr>
+          <w:lang w:val="en-US"/>
+        </w:rPr>
+        <w:t xml:space="preserve"> “python -m </w:t>
+      </w:r>
+      <w:proofErr w:type="spellStart"/>
+      <w:r>
+        <w:rPr>
+          <w:lang w:val="en-US"/>
+        </w:rPr>
+        <w:t>py_compile</w:t>
+      </w:r>
+      <w:proofErr w:type="spellEnd"/>
+      <w:r>
+        <w:rPr>
+          <w:lang w:val="en-US"/>
+        </w:rPr>
+        <w:t xml:space="preserve"> (</w:t>
+      </w:r>
+      <w:proofErr w:type="spellStart"/>
+      <w:r>
+        <w:rPr>
+          <w:lang w:val="en-US"/>
+        </w:rPr>
+        <w:t>nama_file</w:t>
+      </w:r>
+      <w:proofErr w:type="spellEnd"/>
+      <w:r>
+        <w:rPr>
+          <w:lang w:val="en-US"/>
+        </w:rPr>
+        <w:t>)”</w:t>
       </w:r>
     </w:p>
     <w:p>
@@ -1098,11 +2056,19 @@
           <w:lang w:val="en-US"/>
         </w:rPr>
       </w:pPr>
-      <w:r>
-        <w:rPr>
-          <w:lang w:val="en-US"/>
-        </w:rPr>
-        <w:t>Menggunakan interpreter:</w:t>
+      <w:proofErr w:type="spellStart"/>
+      <w:r>
+        <w:rPr>
+          <w:lang w:val="en-US"/>
+        </w:rPr>
+        <w:t>Menggunakan</w:t>
+      </w:r>
+      <w:proofErr w:type="spellEnd"/>
+      <w:r>
+        <w:rPr>
+          <w:lang w:val="en-US"/>
+        </w:rPr>
+        <w:t xml:space="preserve"> interpreter:</w:t>
       </w:r>
     </w:p>
     <w:p>
@@ -1171,13 +2137,23 @@
           <w:lang w:val="en-US"/>
         </w:rPr>
       </w:pPr>
-      <w:r>
-        <w:rPr>
-          <w:b/>
-          <w:bCs/>
-          <w:lang w:val="en-US"/>
-        </w:rPr>
-        <w:t>Menggunkan compiler</w:t>
+      <w:proofErr w:type="spellStart"/>
+      <w:r>
+        <w:rPr>
+          <w:b/>
+          <w:bCs/>
+          <w:lang w:val="en-US"/>
+        </w:rPr>
+        <w:t>Menggunkan</w:t>
+      </w:r>
+      <w:proofErr w:type="spellEnd"/>
+      <w:r>
+        <w:rPr>
+          <w:b/>
+          <w:bCs/>
+          <w:lang w:val="en-US"/>
+        </w:rPr>
+        <w:t xml:space="preserve"> compiler</w:t>
       </w:r>
     </w:p>
     <w:p>
@@ -1249,7 +2225,161 @@
         <w:rPr>
           <w:lang w:val="en-US"/>
         </w:rPr>
-        <w:t xml:space="preserve">Jadi keseluruhan alur kerja python itu dijalankan berdasarkan berurutan, yang tidak dieksekusi yaitu comment (# …), baris kosong, multiline comment (“””…”””) </w:t>
+        <w:t xml:space="preserve">Jadi </w:t>
+      </w:r>
+      <w:proofErr w:type="spellStart"/>
+      <w:r>
+        <w:rPr>
+          <w:lang w:val="en-US"/>
+        </w:rPr>
+        <w:t>keseluruhan</w:t>
+      </w:r>
+      <w:proofErr w:type="spellEnd"/>
+      <w:r>
+        <w:rPr>
+          <w:lang w:val="en-US"/>
+        </w:rPr>
+        <w:t xml:space="preserve"> </w:t>
+      </w:r>
+      <w:proofErr w:type="spellStart"/>
+      <w:r>
+        <w:rPr>
+          <w:lang w:val="en-US"/>
+        </w:rPr>
+        <w:t>alur</w:t>
+      </w:r>
+      <w:proofErr w:type="spellEnd"/>
+      <w:r>
+        <w:rPr>
+          <w:lang w:val="en-US"/>
+        </w:rPr>
+        <w:t xml:space="preserve"> </w:t>
+      </w:r>
+      <w:proofErr w:type="spellStart"/>
+      <w:r>
+        <w:rPr>
+          <w:lang w:val="en-US"/>
+        </w:rPr>
+        <w:t>kerja</w:t>
+      </w:r>
+      <w:proofErr w:type="spellEnd"/>
+      <w:r>
+        <w:rPr>
+          <w:lang w:val="en-US"/>
+        </w:rPr>
+        <w:t xml:space="preserve"> python </w:t>
+      </w:r>
+      <w:proofErr w:type="spellStart"/>
+      <w:r>
+        <w:rPr>
+          <w:lang w:val="en-US"/>
+        </w:rPr>
+        <w:t>itu</w:t>
+      </w:r>
+      <w:proofErr w:type="spellEnd"/>
+      <w:r>
+        <w:rPr>
+          <w:lang w:val="en-US"/>
+        </w:rPr>
+        <w:t xml:space="preserve"> </w:t>
+      </w:r>
+      <w:proofErr w:type="spellStart"/>
+      <w:r>
+        <w:rPr>
+          <w:lang w:val="en-US"/>
+        </w:rPr>
+        <w:t>dijalankan</w:t>
+      </w:r>
+      <w:proofErr w:type="spellEnd"/>
+      <w:r>
+        <w:rPr>
+          <w:lang w:val="en-US"/>
+        </w:rPr>
+        <w:t xml:space="preserve"> </w:t>
+      </w:r>
+      <w:proofErr w:type="spellStart"/>
+      <w:r>
+        <w:rPr>
+          <w:lang w:val="en-US"/>
+        </w:rPr>
+        <w:t>berdasarkan</w:t>
+      </w:r>
+      <w:proofErr w:type="spellEnd"/>
+      <w:r>
+        <w:rPr>
+          <w:lang w:val="en-US"/>
+        </w:rPr>
+        <w:t xml:space="preserve"> </w:t>
+      </w:r>
+      <w:proofErr w:type="spellStart"/>
+      <w:r>
+        <w:rPr>
+          <w:lang w:val="en-US"/>
+        </w:rPr>
+        <w:t>berurutan</w:t>
+      </w:r>
+      <w:proofErr w:type="spellEnd"/>
+      <w:r>
+        <w:rPr>
+          <w:lang w:val="en-US"/>
+        </w:rPr>
+        <w:t xml:space="preserve">, yang </w:t>
+      </w:r>
+      <w:proofErr w:type="spellStart"/>
+      <w:r>
+        <w:rPr>
+          <w:lang w:val="en-US"/>
+        </w:rPr>
+        <w:t>tidak</w:t>
+      </w:r>
+      <w:proofErr w:type="spellEnd"/>
+      <w:r>
+        <w:rPr>
+          <w:lang w:val="en-US"/>
+        </w:rPr>
+        <w:t xml:space="preserve"> </w:t>
+      </w:r>
+      <w:proofErr w:type="spellStart"/>
+      <w:r>
+        <w:rPr>
+          <w:lang w:val="en-US"/>
+        </w:rPr>
+        <w:t>dieksekusi</w:t>
+      </w:r>
+      <w:proofErr w:type="spellEnd"/>
+      <w:r>
+        <w:rPr>
+          <w:lang w:val="en-US"/>
+        </w:rPr>
+        <w:t xml:space="preserve"> </w:t>
+      </w:r>
+      <w:proofErr w:type="spellStart"/>
+      <w:r>
+        <w:rPr>
+          <w:lang w:val="en-US"/>
+        </w:rPr>
+        <w:t>yaitu</w:t>
+      </w:r>
+      <w:proofErr w:type="spellEnd"/>
+      <w:r>
+        <w:rPr>
+          <w:lang w:val="en-US"/>
+        </w:rPr>
+        <w:t xml:space="preserve"> comment (# …), baris </w:t>
+      </w:r>
+      <w:proofErr w:type="spellStart"/>
+      <w:r>
+        <w:rPr>
+          <w:lang w:val="en-US"/>
+        </w:rPr>
+        <w:t>kosong</w:t>
+      </w:r>
+      <w:proofErr w:type="spellEnd"/>
+      <w:r>
+        <w:rPr>
+          <w:lang w:val="en-US"/>
+        </w:rPr>
+        <w:t xml:space="preserve">, multiline comment (“””…”””) </w:t>
       </w:r>
     </w:p>
     <w:p>
@@ -1271,6 +2401,7 @@
           <w:lang w:val="en-US"/>
         </w:rPr>
       </w:pPr>
+      <w:proofErr w:type="spellStart"/>
       <w:r>
         <w:rPr>
           <w:b/>
@@ -1279,6 +2410,7 @@
         </w:rPr>
         <w:t>Variabel</w:t>
       </w:r>
+      <w:proofErr w:type="spellEnd"/>
     </w:p>
     <w:p>
       <w:pPr>
@@ -1292,19 +2424,79 @@
           <w:lang w:val="en-US"/>
         </w:rPr>
       </w:pPr>
-      <w:r>
-        <w:rPr>
-          <w:b/>
-          <w:bCs/>
-          <w:lang w:val="en-US"/>
-        </w:rPr>
-        <w:t xml:space="preserve">Variabel </w:t>
-      </w:r>
-      <w:r>
-        <w:rPr>
-          <w:lang w:val="en-US"/>
-        </w:rPr>
-        <w:t>adalah tempat untuk menyimpan data</w:t>
+      <w:proofErr w:type="spellStart"/>
+      <w:r>
+        <w:rPr>
+          <w:b/>
+          <w:bCs/>
+          <w:lang w:val="en-US"/>
+        </w:rPr>
+        <w:t>Variabel</w:t>
+      </w:r>
+      <w:proofErr w:type="spellEnd"/>
+      <w:r>
+        <w:rPr>
+          <w:b/>
+          <w:bCs/>
+          <w:lang w:val="en-US"/>
+        </w:rPr>
+        <w:t xml:space="preserve"> </w:t>
+      </w:r>
+      <w:proofErr w:type="spellStart"/>
+      <w:r>
+        <w:rPr>
+          <w:lang w:val="en-US"/>
+        </w:rPr>
+        <w:t>adalah</w:t>
+      </w:r>
+      <w:proofErr w:type="spellEnd"/>
+      <w:r>
+        <w:rPr>
+          <w:lang w:val="en-US"/>
+        </w:rPr>
+        <w:t xml:space="preserve"> </w:t>
+      </w:r>
+      <w:proofErr w:type="spellStart"/>
+      <w:r>
+        <w:rPr>
+          <w:lang w:val="en-US"/>
+        </w:rPr>
+        <w:t>tempat</w:t>
+      </w:r>
+      <w:proofErr w:type="spellEnd"/>
+      <w:r>
+        <w:rPr>
+          <w:lang w:val="en-US"/>
+        </w:rPr>
+        <w:t xml:space="preserve"> </w:t>
+      </w:r>
+      <w:proofErr w:type="spellStart"/>
+      <w:r>
+        <w:rPr>
+          <w:lang w:val="en-US"/>
+        </w:rPr>
+        <w:t>untuk</w:t>
+      </w:r>
+      <w:proofErr w:type="spellEnd"/>
+      <w:r>
+        <w:rPr>
+          <w:lang w:val="en-US"/>
+        </w:rPr>
+        <w:t xml:space="preserve"> </w:t>
+      </w:r>
+      <w:proofErr w:type="spellStart"/>
+      <w:r>
+        <w:rPr>
+          <w:lang w:val="en-US"/>
+        </w:rPr>
+        <w:t>menyimpan</w:t>
+      </w:r>
+      <w:proofErr w:type="spellEnd"/>
+      <w:r>
+        <w:rPr>
+          <w:lang w:val="en-US"/>
+        </w:rPr>
+        <w:t xml:space="preserve"> data</w:t>
       </w:r>
     </w:p>
     <w:p>
@@ -1323,7 +2515,119 @@
         <w:rPr>
           <w:lang w:val="en-US"/>
         </w:rPr>
-        <w:t>Kita bisa menjalankan code python dengan secara interactive maksudnya bisa menjalankan kode di terminal:</w:t>
+        <w:t xml:space="preserve">Kita </w:t>
+      </w:r>
+      <w:proofErr w:type="spellStart"/>
+      <w:r>
+        <w:rPr>
+          <w:lang w:val="en-US"/>
+        </w:rPr>
+        <w:t>bisa</w:t>
+      </w:r>
+      <w:proofErr w:type="spellEnd"/>
+      <w:r>
+        <w:rPr>
+          <w:lang w:val="en-US"/>
+        </w:rPr>
+        <w:t xml:space="preserve"> </w:t>
+      </w:r>
+      <w:proofErr w:type="spellStart"/>
+      <w:r>
+        <w:rPr>
+          <w:lang w:val="en-US"/>
+        </w:rPr>
+        <w:t>menjalankan</w:t>
+      </w:r>
+      <w:proofErr w:type="spellEnd"/>
+      <w:r>
+        <w:rPr>
+          <w:lang w:val="en-US"/>
+        </w:rPr>
+        <w:t xml:space="preserve"> code python </w:t>
+      </w:r>
+      <w:proofErr w:type="spellStart"/>
+      <w:r>
+        <w:rPr>
+          <w:lang w:val="en-US"/>
+        </w:rPr>
+        <w:t>dengan</w:t>
+      </w:r>
+      <w:proofErr w:type="spellEnd"/>
+      <w:r>
+        <w:rPr>
+          <w:lang w:val="en-US"/>
+        </w:rPr>
+        <w:t xml:space="preserve"> </w:t>
+      </w:r>
+      <w:proofErr w:type="spellStart"/>
+      <w:r>
+        <w:rPr>
+          <w:lang w:val="en-US"/>
+        </w:rPr>
+        <w:t>secara</w:t>
+      </w:r>
+      <w:proofErr w:type="spellEnd"/>
+      <w:r>
+        <w:rPr>
+          <w:lang w:val="en-US"/>
+        </w:rPr>
+        <w:t xml:space="preserve"> interactive </w:t>
+      </w:r>
+      <w:proofErr w:type="spellStart"/>
+      <w:r>
+        <w:rPr>
+          <w:lang w:val="en-US"/>
+        </w:rPr>
+        <w:t>maksudnya</w:t>
+      </w:r>
+      <w:proofErr w:type="spellEnd"/>
+      <w:r>
+        <w:rPr>
+          <w:lang w:val="en-US"/>
+        </w:rPr>
+        <w:t xml:space="preserve"> </w:t>
+      </w:r>
+      <w:proofErr w:type="spellStart"/>
+      <w:r>
+        <w:rPr>
+          <w:lang w:val="en-US"/>
+        </w:rPr>
+        <w:t>bisa</w:t>
+      </w:r>
+      <w:proofErr w:type="spellEnd"/>
+      <w:r>
+        <w:rPr>
+          <w:lang w:val="en-US"/>
+        </w:rPr>
+        <w:t xml:space="preserve"> </w:t>
+      </w:r>
+      <w:proofErr w:type="spellStart"/>
+      <w:r>
+        <w:rPr>
+          <w:lang w:val="en-US"/>
+        </w:rPr>
+        <w:t>menjalankan</w:t>
+      </w:r>
+      <w:proofErr w:type="spellEnd"/>
+      <w:r>
+        <w:rPr>
+          <w:lang w:val="en-US"/>
+        </w:rPr>
+        <w:t xml:space="preserve"> </w:t>
+      </w:r>
+      <w:proofErr w:type="spellStart"/>
+      <w:r>
+        <w:rPr>
+          <w:lang w:val="en-US"/>
+        </w:rPr>
+        <w:t>kode</w:t>
+      </w:r>
+      <w:proofErr w:type="spellEnd"/>
+      <w:r>
+        <w:rPr>
+          <w:lang w:val="en-US"/>
+        </w:rPr>
+        <w:t xml:space="preserve"> di terminal:</w:t>
       </w:r>
     </w:p>
     <w:p>
@@ -1391,11 +2695,33 @@
           <w:lang w:val="en-US"/>
         </w:rPr>
       </w:pPr>
-      <w:r>
-        <w:rPr>
-          <w:lang w:val="en-US"/>
-        </w:rPr>
-        <w:t>Variabel Secara Matematika:</w:t>
+      <w:proofErr w:type="spellStart"/>
+      <w:r>
+        <w:rPr>
+          <w:lang w:val="en-US"/>
+        </w:rPr>
+        <w:t>Variabel</w:t>
+      </w:r>
+      <w:proofErr w:type="spellEnd"/>
+      <w:r>
+        <w:rPr>
+          <w:lang w:val="en-US"/>
+        </w:rPr>
+        <w:t xml:space="preserve"> </w:t>
+      </w:r>
+      <w:proofErr w:type="spellStart"/>
+      <w:r>
+        <w:rPr>
+          <w:lang w:val="en-US"/>
+        </w:rPr>
+        <w:t>Secara</w:t>
+      </w:r>
+      <w:proofErr w:type="spellEnd"/>
+      <w:r>
+        <w:rPr>
+          <w:lang w:val="en-US"/>
+        </w:rPr>
+        <w:t xml:space="preserve"> Matematika:</w:t>
       </w:r>
     </w:p>
     <w:p>
@@ -1473,13 +2799,23 @@
           <w:lang w:val="en-US"/>
         </w:rPr>
       </w:pPr>
-      <w:r>
-        <w:rPr>
-          <w:b/>
-          <w:bCs/>
-          <w:lang w:val="en-US"/>
-        </w:rPr>
-        <w:t>Tipe Data</w:t>
+      <w:proofErr w:type="spellStart"/>
+      <w:r>
+        <w:rPr>
+          <w:b/>
+          <w:bCs/>
+          <w:lang w:val="en-US"/>
+        </w:rPr>
+        <w:t>Tipe</w:t>
+      </w:r>
+      <w:proofErr w:type="spellEnd"/>
+      <w:r>
+        <w:rPr>
+          <w:b/>
+          <w:bCs/>
+          <w:lang w:val="en-US"/>
+        </w:rPr>
+        <w:t xml:space="preserve"> Data</w:t>
       </w:r>
     </w:p>
     <w:p>
@@ -1494,11 +2830,117 @@
           <w:lang w:val="en-US"/>
         </w:rPr>
       </w:pPr>
-      <w:r>
-        <w:rPr>
-          <w:lang w:val="en-US"/>
-        </w:rPr>
-        <w:t>Tipe data adalah macam-macam data yang bisa digunakan oleh python, untuk value dari sebuah variable</w:t>
+      <w:proofErr w:type="spellStart"/>
+      <w:r>
+        <w:rPr>
+          <w:lang w:val="en-US"/>
+        </w:rPr>
+        <w:t>Tipe</w:t>
+      </w:r>
+      <w:proofErr w:type="spellEnd"/>
+      <w:r>
+        <w:rPr>
+          <w:lang w:val="en-US"/>
+        </w:rPr>
+        <w:t xml:space="preserve"> data </w:t>
+      </w:r>
+      <w:proofErr w:type="spellStart"/>
+      <w:r>
+        <w:rPr>
+          <w:lang w:val="en-US"/>
+        </w:rPr>
+        <w:t>adalah</w:t>
+      </w:r>
+      <w:proofErr w:type="spellEnd"/>
+      <w:r>
+        <w:rPr>
+          <w:lang w:val="en-US"/>
+        </w:rPr>
+        <w:t xml:space="preserve"> </w:t>
+      </w:r>
+      <w:proofErr w:type="spellStart"/>
+      <w:r>
+        <w:rPr>
+          <w:lang w:val="en-US"/>
+        </w:rPr>
+        <w:t>macam-macam</w:t>
+      </w:r>
+      <w:proofErr w:type="spellEnd"/>
+      <w:r>
+        <w:rPr>
+          <w:lang w:val="en-US"/>
+        </w:rPr>
+        <w:t xml:space="preserve"> data yang </w:t>
+      </w:r>
+      <w:proofErr w:type="spellStart"/>
+      <w:r>
+        <w:rPr>
+          <w:lang w:val="en-US"/>
+        </w:rPr>
+        <w:t>bisa</w:t>
+      </w:r>
+      <w:proofErr w:type="spellEnd"/>
+      <w:r>
+        <w:rPr>
+          <w:lang w:val="en-US"/>
+        </w:rPr>
+        <w:t xml:space="preserve"> </w:t>
+      </w:r>
+      <w:proofErr w:type="spellStart"/>
+      <w:r>
+        <w:rPr>
+          <w:lang w:val="en-US"/>
+        </w:rPr>
+        <w:t>digunakan</w:t>
+      </w:r>
+      <w:proofErr w:type="spellEnd"/>
+      <w:r>
+        <w:rPr>
+          <w:lang w:val="en-US"/>
+        </w:rPr>
+        <w:t xml:space="preserve"> oleh python, </w:t>
+      </w:r>
+      <w:proofErr w:type="spellStart"/>
+      <w:r>
+        <w:rPr>
+          <w:lang w:val="en-US"/>
+        </w:rPr>
+        <w:t>untuk</w:t>
+      </w:r>
+      <w:proofErr w:type="spellEnd"/>
+      <w:r>
+        <w:rPr>
+          <w:lang w:val="en-US"/>
+        </w:rPr>
+        <w:t xml:space="preserve"> value </w:t>
+      </w:r>
+      <w:proofErr w:type="spellStart"/>
+      <w:r>
+        <w:rPr>
+          <w:lang w:val="en-US"/>
+        </w:rPr>
+        <w:t>dari</w:t>
+      </w:r>
+      <w:proofErr w:type="spellEnd"/>
+      <w:r>
+        <w:rPr>
+          <w:lang w:val="en-US"/>
+        </w:rPr>
+        <w:t xml:space="preserve"> </w:t>
+      </w:r>
+      <w:proofErr w:type="spellStart"/>
+      <w:r>
+        <w:rPr>
+          <w:lang w:val="en-US"/>
+        </w:rPr>
+        <w:t>sebuah</w:t>
+      </w:r>
+      <w:proofErr w:type="spellEnd"/>
+      <w:r>
+        <w:rPr>
+          <w:lang w:val="en-US"/>
+        </w:rPr>
+        <w:t xml:space="preserve"> variable</w:t>
       </w:r>
     </w:p>
     <w:p>
@@ -1519,7 +2961,25 @@
           <w:bCs/>
           <w:lang w:val="en-US"/>
         </w:rPr>
-        <w:t>Casting Tipe Data</w:t>
+        <w:t xml:space="preserve">Casting </w:t>
+      </w:r>
+      <w:proofErr w:type="spellStart"/>
+      <w:r>
+        <w:rPr>
+          <w:b/>
+          <w:bCs/>
+          <w:lang w:val="en-US"/>
+        </w:rPr>
+        <w:t>Tipe</w:t>
+      </w:r>
+      <w:proofErr w:type="spellEnd"/>
+      <w:r>
+        <w:rPr>
+          <w:b/>
+          <w:bCs/>
+          <w:lang w:val="en-US"/>
+        </w:rPr>
+        <w:t xml:space="preserve"> Data</w:t>
       </w:r>
     </w:p>
     <w:p>
@@ -1536,7 +2996,91 @@
         <w:rPr>
           <w:lang w:val="en-US"/>
         </w:rPr>
-        <w:t>Casting Tipe Data adalah merubah tipe data ke tipe data yang lain</w:t>
+        <w:t xml:space="preserve">Casting </w:t>
+      </w:r>
+      <w:proofErr w:type="spellStart"/>
+      <w:r>
+        <w:rPr>
+          <w:lang w:val="en-US"/>
+        </w:rPr>
+        <w:t>Tipe</w:t>
+      </w:r>
+      <w:proofErr w:type="spellEnd"/>
+      <w:r>
+        <w:rPr>
+          <w:lang w:val="en-US"/>
+        </w:rPr>
+        <w:t xml:space="preserve"> Data </w:t>
+      </w:r>
+      <w:proofErr w:type="spellStart"/>
+      <w:r>
+        <w:rPr>
+          <w:lang w:val="en-US"/>
+        </w:rPr>
+        <w:t>adalah</w:t>
+      </w:r>
+      <w:proofErr w:type="spellEnd"/>
+      <w:r>
+        <w:rPr>
+          <w:lang w:val="en-US"/>
+        </w:rPr>
+        <w:t xml:space="preserve"> </w:t>
+      </w:r>
+      <w:proofErr w:type="spellStart"/>
+      <w:r>
+        <w:rPr>
+          <w:lang w:val="en-US"/>
+        </w:rPr>
+        <w:t>merubah</w:t>
+      </w:r>
+      <w:proofErr w:type="spellEnd"/>
+      <w:r>
+        <w:rPr>
+          <w:lang w:val="en-US"/>
+        </w:rPr>
+        <w:t xml:space="preserve"> </w:t>
+      </w:r>
+      <w:proofErr w:type="spellStart"/>
+      <w:r>
+        <w:rPr>
+          <w:lang w:val="en-US"/>
+        </w:rPr>
+        <w:t>tipe</w:t>
+      </w:r>
+      <w:proofErr w:type="spellEnd"/>
+      <w:r>
+        <w:rPr>
+          <w:lang w:val="en-US"/>
+        </w:rPr>
+        <w:t xml:space="preserve"> data </w:t>
+      </w:r>
+      <w:proofErr w:type="spellStart"/>
+      <w:r>
+        <w:rPr>
+          <w:lang w:val="en-US"/>
+        </w:rPr>
+        <w:t>ke</w:t>
+      </w:r>
+      <w:proofErr w:type="spellEnd"/>
+      <w:r>
+        <w:rPr>
+          <w:lang w:val="en-US"/>
+        </w:rPr>
+        <w:t xml:space="preserve"> </w:t>
+      </w:r>
+      <w:proofErr w:type="spellStart"/>
+      <w:r>
+        <w:rPr>
+          <w:lang w:val="en-US"/>
+        </w:rPr>
+        <w:t>tipe</w:t>
+      </w:r>
+      <w:proofErr w:type="spellEnd"/>
+      <w:r>
+        <w:rPr>
+          <w:lang w:val="en-US"/>
+        </w:rPr>
+        <w:t xml:space="preserve"> data yang lain</w:t>
       </w:r>
     </w:p>
     <w:p>
@@ -1551,13 +3095,23 @@
           <w:lang w:val="en-US"/>
         </w:rPr>
       </w:pPr>
-      <w:r>
-        <w:rPr>
-          <w:b/>
-          <w:bCs/>
-          <w:lang w:val="en-US"/>
-        </w:rPr>
-        <w:t>Mengambil Input Data Dari User</w:t>
+      <w:proofErr w:type="spellStart"/>
+      <w:r>
+        <w:rPr>
+          <w:b/>
+          <w:bCs/>
+          <w:lang w:val="en-US"/>
+        </w:rPr>
+        <w:t>Mengambil</w:t>
+      </w:r>
+      <w:proofErr w:type="spellEnd"/>
+      <w:r>
+        <w:rPr>
+          <w:b/>
+          <w:bCs/>
+          <w:lang w:val="en-US"/>
+        </w:rPr>
+        <w:t xml:space="preserve"> Input Data Dari User</w:t>
       </w:r>
     </w:p>
     <w:p>
@@ -1576,7 +3130,189 @@
         <w:rPr>
           <w:lang w:val="en-US"/>
         </w:rPr>
-        <w:t xml:space="preserve"> Untuk mengambil data dari  user kita bisa membuat variable terlebih dahulu, kemudian nilainya atau valuenya menggunakan function “</w:t>
+        <w:t xml:space="preserve"> </w:t>
+      </w:r>
+      <w:proofErr w:type="spellStart"/>
+      <w:r>
+        <w:rPr>
+          <w:lang w:val="en-US"/>
+        </w:rPr>
+        <w:t>Untuk</w:t>
+      </w:r>
+      <w:proofErr w:type="spellEnd"/>
+      <w:r>
+        <w:rPr>
+          <w:lang w:val="en-US"/>
+        </w:rPr>
+        <w:t xml:space="preserve"> </w:t>
+      </w:r>
+      <w:proofErr w:type="spellStart"/>
+      <w:r>
+        <w:rPr>
+          <w:lang w:val="en-US"/>
+        </w:rPr>
+        <w:t>mengambil</w:t>
+      </w:r>
+      <w:proofErr w:type="spellEnd"/>
+      <w:r>
+        <w:rPr>
+          <w:lang w:val="en-US"/>
+        </w:rPr>
+        <w:t xml:space="preserve"> data </w:t>
+      </w:r>
+      <w:proofErr w:type="spellStart"/>
+      <w:r>
+        <w:rPr>
+          <w:lang w:val="en-US"/>
+        </w:rPr>
+        <w:t>dari</w:t>
+      </w:r>
+      <w:proofErr w:type="spellEnd"/>
+      <w:r>
+        <w:rPr>
+          <w:lang w:val="en-US"/>
+        </w:rPr>
+        <w:t xml:space="preserve">  user </w:t>
+      </w:r>
+      <w:proofErr w:type="spellStart"/>
+      <w:r>
+        <w:rPr>
+          <w:lang w:val="en-US"/>
+        </w:rPr>
+        <w:t>kita</w:t>
+      </w:r>
+      <w:proofErr w:type="spellEnd"/>
+      <w:r>
+        <w:rPr>
+          <w:lang w:val="en-US"/>
+        </w:rPr>
+        <w:t xml:space="preserve"> </w:t>
+      </w:r>
+      <w:proofErr w:type="spellStart"/>
+      <w:r>
+        <w:rPr>
+          <w:lang w:val="en-US"/>
+        </w:rPr>
+        <w:t>bisa</w:t>
+      </w:r>
+      <w:proofErr w:type="spellEnd"/>
+      <w:r>
+        <w:rPr>
+          <w:lang w:val="en-US"/>
+        </w:rPr>
+        <w:t xml:space="preserve"> </w:t>
+      </w:r>
+      <w:proofErr w:type="spellStart"/>
+      <w:r>
+        <w:rPr>
+          <w:lang w:val="en-US"/>
+        </w:rPr>
+        <w:t>membuat</w:t>
+      </w:r>
+      <w:proofErr w:type="spellEnd"/>
+      <w:r>
+        <w:rPr>
+          <w:lang w:val="en-US"/>
+        </w:rPr>
+        <w:t xml:space="preserve"> variable </w:t>
+      </w:r>
+      <w:proofErr w:type="spellStart"/>
+      <w:r>
+        <w:rPr>
+          <w:lang w:val="en-US"/>
+        </w:rPr>
+        <w:t>terlebih</w:t>
+      </w:r>
+      <w:proofErr w:type="spellEnd"/>
+      <w:r>
+        <w:rPr>
+          <w:lang w:val="en-US"/>
+        </w:rPr>
+        <w:t xml:space="preserve"> </w:t>
+      </w:r>
+      <w:proofErr w:type="spellStart"/>
+      <w:r>
+        <w:rPr>
+          <w:lang w:val="en-US"/>
+        </w:rPr>
+        <w:t>dahulu</w:t>
+      </w:r>
+      <w:proofErr w:type="spellEnd"/>
+      <w:r>
+        <w:rPr>
+          <w:lang w:val="en-US"/>
+        </w:rPr>
+        <w:t xml:space="preserve">, </w:t>
+      </w:r>
+      <w:proofErr w:type="spellStart"/>
+      <w:r>
+        <w:rPr>
+          <w:lang w:val="en-US"/>
+        </w:rPr>
+        <w:t>kemudian</w:t>
+      </w:r>
+      <w:proofErr w:type="spellEnd"/>
+      <w:r>
+        <w:rPr>
+          <w:lang w:val="en-US"/>
+        </w:rPr>
+        <w:t xml:space="preserve"> </w:t>
+      </w:r>
+      <w:proofErr w:type="spellStart"/>
+      <w:r>
+        <w:rPr>
+          <w:lang w:val="en-US"/>
+        </w:rPr>
+        <w:t>nilainya</w:t>
+      </w:r>
+      <w:proofErr w:type="spellEnd"/>
+      <w:r>
+        <w:rPr>
+          <w:lang w:val="en-US"/>
+        </w:rPr>
+        <w:t xml:space="preserve"> </w:t>
+      </w:r>
+      <w:proofErr w:type="spellStart"/>
+      <w:r>
+        <w:rPr>
+          <w:lang w:val="en-US"/>
+        </w:rPr>
+        <w:t>atau</w:t>
+      </w:r>
+      <w:proofErr w:type="spellEnd"/>
+      <w:r>
+        <w:rPr>
+          <w:lang w:val="en-US"/>
+        </w:rPr>
+        <w:t xml:space="preserve"> </w:t>
+      </w:r>
+      <w:proofErr w:type="spellStart"/>
+      <w:r>
+        <w:rPr>
+          <w:lang w:val="en-US"/>
+        </w:rPr>
+        <w:t>valuenya</w:t>
+      </w:r>
+      <w:proofErr w:type="spellEnd"/>
+      <w:r>
+        <w:rPr>
+          <w:lang w:val="en-US"/>
+        </w:rPr>
+        <w:t xml:space="preserve"> </w:t>
+      </w:r>
+      <w:proofErr w:type="spellStart"/>
+      <w:r>
+        <w:rPr>
+          <w:lang w:val="en-US"/>
+        </w:rPr>
+        <w:t>menggunakan</w:t>
+      </w:r>
+      <w:proofErr w:type="spellEnd"/>
+      <w:r>
+        <w:rPr>
+          <w:lang w:val="en-US"/>
+        </w:rPr>
+        <w:t xml:space="preserve"> function “</w:t>
       </w:r>
       <w:r>
         <w:rPr>
@@ -1599,14 +3335,34 @@
           <w:lang w:val="en-US"/>
         </w:rPr>
       </w:pPr>
-      <w:r>
-        <w:rPr>
-          <w:b/>
-          <w:bCs/>
-          <w:lang w:val="en-US"/>
-        </w:rPr>
-        <w:t>Operasi Aritmatika</w:t>
-      </w:r>
+      <w:proofErr w:type="spellStart"/>
+      <w:r>
+        <w:rPr>
+          <w:b/>
+          <w:bCs/>
+          <w:lang w:val="en-US"/>
+        </w:rPr>
+        <w:t>Operasi</w:t>
+      </w:r>
+      <w:proofErr w:type="spellEnd"/>
+      <w:r>
+        <w:rPr>
+          <w:b/>
+          <w:bCs/>
+          <w:lang w:val="en-US"/>
+        </w:rPr>
+        <w:t xml:space="preserve"> </w:t>
+      </w:r>
+      <w:proofErr w:type="spellStart"/>
+      <w:r>
+        <w:rPr>
+          <w:b/>
+          <w:bCs/>
+          <w:lang w:val="en-US"/>
+        </w:rPr>
+        <w:t>Aritmatika</w:t>
+      </w:r>
+      <w:proofErr w:type="spellEnd"/>
     </w:p>
     <w:p>
       <w:pPr>
@@ -1618,11 +3374,61 @@
           <w:lang w:val="en-US"/>
         </w:rPr>
       </w:pPr>
-      <w:r>
-        <w:rPr>
-          <w:lang w:val="en-US"/>
-        </w:rPr>
-        <w:t>Prioritas Operation (Jadi operasi yang diekseskusi paling awal):</w:t>
+      <w:proofErr w:type="spellStart"/>
+      <w:r>
+        <w:rPr>
+          <w:lang w:val="en-US"/>
+        </w:rPr>
+        <w:t>Prioritas</w:t>
+      </w:r>
+      <w:proofErr w:type="spellEnd"/>
+      <w:r>
+        <w:rPr>
+          <w:lang w:val="en-US"/>
+        </w:rPr>
+        <w:t xml:space="preserve"> Operation (Jadi </w:t>
+      </w:r>
+      <w:proofErr w:type="spellStart"/>
+      <w:r>
+        <w:rPr>
+          <w:lang w:val="en-US"/>
+        </w:rPr>
+        <w:t>operasi</w:t>
+      </w:r>
+      <w:proofErr w:type="spellEnd"/>
+      <w:r>
+        <w:rPr>
+          <w:lang w:val="en-US"/>
+        </w:rPr>
+        <w:t xml:space="preserve"> yang </w:t>
+      </w:r>
+      <w:proofErr w:type="spellStart"/>
+      <w:r>
+        <w:rPr>
+          <w:lang w:val="en-US"/>
+        </w:rPr>
+        <w:t>diekseskusi</w:t>
+      </w:r>
+      <w:proofErr w:type="spellEnd"/>
+      <w:r>
+        <w:rPr>
+          <w:lang w:val="en-US"/>
+        </w:rPr>
+        <w:t xml:space="preserve"> paling </w:t>
+      </w:r>
+      <w:proofErr w:type="spellStart"/>
+      <w:r>
+        <w:rPr>
+          <w:lang w:val="en-US"/>
+        </w:rPr>
+        <w:t>awal</w:t>
+      </w:r>
+      <w:proofErr w:type="spellEnd"/>
+      <w:r>
+        <w:rPr>
+          <w:lang w:val="en-US"/>
+        </w:rPr>
+        <w:t>):</w:t>
       </w:r>
     </w:p>
     <w:p>
@@ -1635,11 +3441,19 @@
           <w:lang w:val="en-US"/>
         </w:rPr>
       </w:pPr>
-      <w:r>
-        <w:rPr>
-          <w:lang w:val="en-US"/>
-        </w:rPr>
-        <w:t xml:space="preserve">Urutanya: </w:t>
+      <w:proofErr w:type="spellStart"/>
+      <w:r>
+        <w:rPr>
+          <w:lang w:val="en-US"/>
+        </w:rPr>
+        <w:t>Urutanya</w:t>
+      </w:r>
+      <w:proofErr w:type="spellEnd"/>
+      <w:r>
+        <w:rPr>
+          <w:lang w:val="en-US"/>
+        </w:rPr>
+        <w:t xml:space="preserve">: </w:t>
       </w:r>
     </w:p>
     <w:p>
@@ -1652,11 +3466,19 @@
           <w:lang w:val="en-US"/>
         </w:rPr>
       </w:pPr>
-      <w:r>
-        <w:rPr>
-          <w:lang w:val="en-US"/>
-        </w:rPr>
-        <w:t>Kurung ()</w:t>
+      <w:proofErr w:type="spellStart"/>
+      <w:r>
+        <w:rPr>
+          <w:lang w:val="en-US"/>
+        </w:rPr>
+        <w:t>Kurung</w:t>
+      </w:r>
+      <w:proofErr w:type="spellEnd"/>
+      <w:r>
+        <w:rPr>
+          <w:lang w:val="en-US"/>
+        </w:rPr>
+        <w:t xml:space="preserve"> ()</w:t>
       </w:r>
     </w:p>
     <w:p>
@@ -1669,11 +3491,19 @@
           <w:lang w:val="en-US"/>
         </w:rPr>
       </w:pPr>
-      <w:r>
-        <w:rPr>
-          <w:lang w:val="en-US"/>
-        </w:rPr>
-        <w:t>Eksponen **</w:t>
+      <w:proofErr w:type="spellStart"/>
+      <w:r>
+        <w:rPr>
+          <w:lang w:val="en-US"/>
+        </w:rPr>
+        <w:t>Eksponen</w:t>
+      </w:r>
+      <w:proofErr w:type="spellEnd"/>
+      <w:r>
+        <w:rPr>
+          <w:lang w:val="en-US"/>
+        </w:rPr>
+        <w:t xml:space="preserve"> **</w:t>
       </w:r>
     </w:p>
     <w:p>
@@ -1686,12 +3516,28 @@
           <w:lang w:val="en-US"/>
         </w:rPr>
       </w:pPr>
-      <w:r>
-        <w:rPr>
-          <w:lang w:val="en-US"/>
-        </w:rPr>
-        <w:t>Perkalian, pembagian</w:t>
-      </w:r>
+      <w:proofErr w:type="spellStart"/>
+      <w:r>
+        <w:rPr>
+          <w:lang w:val="en-US"/>
+        </w:rPr>
+        <w:t>Perkalian</w:t>
+      </w:r>
+      <w:proofErr w:type="spellEnd"/>
+      <w:r>
+        <w:rPr>
+          <w:lang w:val="en-US"/>
+        </w:rPr>
+        <w:t xml:space="preserve">, </w:t>
+      </w:r>
+      <w:proofErr w:type="spellStart"/>
+      <w:r>
+        <w:rPr>
+          <w:lang w:val="en-US"/>
+        </w:rPr>
+        <w:t>pembagian</w:t>
+      </w:r>
+      <w:proofErr w:type="spellEnd"/>
       <w:r>
         <w:rPr>
           <w:lang w:val="en-US"/>
@@ -1721,12 +3567,28 @@
           <w:lang w:val="en-US"/>
         </w:rPr>
       </w:pPr>
-      <w:r>
-        <w:rPr>
-          <w:lang w:val="en-US"/>
-        </w:rPr>
-        <w:t>Pertambahan, pengurangan</w:t>
-      </w:r>
+      <w:proofErr w:type="spellStart"/>
+      <w:r>
+        <w:rPr>
+          <w:lang w:val="en-US"/>
+        </w:rPr>
+        <w:t>Pertambahan</w:t>
+      </w:r>
+      <w:proofErr w:type="spellEnd"/>
+      <w:r>
+        <w:rPr>
+          <w:lang w:val="en-US"/>
+        </w:rPr>
+        <w:t xml:space="preserve">, </w:t>
+      </w:r>
+      <w:proofErr w:type="spellStart"/>
+      <w:r>
+        <w:rPr>
+          <w:lang w:val="en-US"/>
+        </w:rPr>
+        <w:t>pengurangan</w:t>
+      </w:r>
+      <w:proofErr w:type="spellEnd"/>
       <w:r>
         <w:rPr>
           <w:lang w:val="en-US"/>
@@ -1744,12 +3606,14 @@
           <w:lang w:val="en-US"/>
         </w:rPr>
       </w:pPr>
+      <w:proofErr w:type="spellStart"/>
       <w:r>
         <w:rPr>
           <w:lang w:val="en-US"/>
         </w:rPr>
         <w:t>Gambaranya</w:t>
       </w:r>
+      <w:proofErr w:type="spellEnd"/>
     </w:p>
     <w:p>
       <w:pPr>
@@ -1818,8 +3682,36 @@
           <w:bCs/>
           <w:lang w:val="en-US"/>
         </w:rPr>
-        <w:t>Latihan Perhitungan Sederhana</w:t>
-      </w:r>
+        <w:t xml:space="preserve">Latihan </w:t>
+      </w:r>
+      <w:proofErr w:type="spellStart"/>
+      <w:r>
+        <w:rPr>
+          <w:b/>
+          <w:bCs/>
+          <w:lang w:val="en-US"/>
+        </w:rPr>
+        <w:t>Perhitungan</w:t>
+      </w:r>
+      <w:proofErr w:type="spellEnd"/>
+      <w:r>
+        <w:rPr>
+          <w:b/>
+          <w:bCs/>
+          <w:lang w:val="en-US"/>
+        </w:rPr>
+        <w:t xml:space="preserve"> </w:t>
+      </w:r>
+      <w:proofErr w:type="spellStart"/>
+      <w:r>
+        <w:rPr>
+          <w:b/>
+          <w:bCs/>
+          <w:lang w:val="en-US"/>
+        </w:rPr>
+        <w:t>Sederhana</w:t>
+      </w:r>
+      <w:proofErr w:type="spellEnd"/>
     </w:p>
     <w:p>
       <w:pPr>
@@ -1831,12 +3723,98 @@
           <w:lang w:val="en-US"/>
         </w:rPr>
       </w:pPr>
-      <w:r>
-        <w:rPr>
-          <w:lang w:val="en-US"/>
-        </w:rPr>
-        <w:t>Untuk study case kai ini kita menggunakan untuk menghitung suhu</w:t>
-      </w:r>
+      <w:proofErr w:type="spellStart"/>
+      <w:r>
+        <w:rPr>
+          <w:lang w:val="en-US"/>
+        </w:rPr>
+        <w:t>Untuk</w:t>
+      </w:r>
+      <w:proofErr w:type="spellEnd"/>
+      <w:r>
+        <w:rPr>
+          <w:lang w:val="en-US"/>
+        </w:rPr>
+        <w:t xml:space="preserve"> study case kai </w:t>
+      </w:r>
+      <w:proofErr w:type="spellStart"/>
+      <w:r>
+        <w:rPr>
+          <w:lang w:val="en-US"/>
+        </w:rPr>
+        <w:t>ini</w:t>
+      </w:r>
+      <w:proofErr w:type="spellEnd"/>
+      <w:r>
+        <w:rPr>
+          <w:lang w:val="en-US"/>
+        </w:rPr>
+        <w:t xml:space="preserve"> </w:t>
+      </w:r>
+      <w:proofErr w:type="spellStart"/>
+      <w:r>
+        <w:rPr>
+          <w:lang w:val="en-US"/>
+        </w:rPr>
+        <w:t>kita</w:t>
+      </w:r>
+      <w:proofErr w:type="spellEnd"/>
+      <w:r>
+        <w:rPr>
+          <w:lang w:val="en-US"/>
+        </w:rPr>
+        <w:t xml:space="preserve"> </w:t>
+      </w:r>
+      <w:proofErr w:type="spellStart"/>
+      <w:r>
+        <w:rPr>
+          <w:lang w:val="en-US"/>
+        </w:rPr>
+        <w:t>menggunakan</w:t>
+      </w:r>
+      <w:proofErr w:type="spellEnd"/>
+      <w:r>
+        <w:rPr>
+          <w:lang w:val="en-US"/>
+        </w:rPr>
+        <w:t xml:space="preserve"> </w:t>
+      </w:r>
+      <w:proofErr w:type="spellStart"/>
+      <w:r>
+        <w:rPr>
+          <w:lang w:val="en-US"/>
+        </w:rPr>
+        <w:t>untuk</w:t>
+      </w:r>
+      <w:proofErr w:type="spellEnd"/>
+      <w:r>
+        <w:rPr>
+          <w:lang w:val="en-US"/>
+        </w:rPr>
+        <w:t xml:space="preserve"> </w:t>
+      </w:r>
+      <w:proofErr w:type="spellStart"/>
+      <w:r>
+        <w:rPr>
+          <w:lang w:val="en-US"/>
+        </w:rPr>
+        <w:t>menghitung</w:t>
+      </w:r>
+      <w:proofErr w:type="spellEnd"/>
+      <w:r>
+        <w:rPr>
+          <w:lang w:val="en-US"/>
+        </w:rPr>
+        <w:t xml:space="preserve"> </w:t>
+      </w:r>
+      <w:proofErr w:type="spellStart"/>
+      <w:r>
+        <w:rPr>
+          <w:lang w:val="en-US"/>
+        </w:rPr>
+        <w:t>suhu</w:t>
+      </w:r>
+      <w:proofErr w:type="spellEnd"/>
     </w:p>
     <w:p>
       <w:pPr>
@@ -1852,7 +3830,21 @@
         <w:rPr>
           <w:lang w:val="en-US"/>
         </w:rPr>
-        <w:t>Ini rumusnya:</w:t>
+        <w:t xml:space="preserve">Ini </w:t>
+      </w:r>
+      <w:proofErr w:type="spellStart"/>
+      <w:r>
+        <w:rPr>
+          <w:lang w:val="en-US"/>
+        </w:rPr>
+        <w:t>rumusnya</w:t>
+      </w:r>
+      <w:proofErr w:type="spellEnd"/>
+      <w:r>
+        <w:rPr>
+          <w:lang w:val="en-US"/>
+        </w:rPr>
+        <w:t>:</w:t>
       </w:r>
     </w:p>
     <w:p>
@@ -1915,11 +3907,61 @@
           <w:lang w:val="en-US"/>
         </w:rPr>
       </w:pPr>
-      <w:r>
-        <w:rPr>
-          <w:lang w:val="en-US"/>
-        </w:rPr>
-        <w:t>Pr (Pekerjaan rumahnya yaitu:</w:t>
+      <w:proofErr w:type="spellStart"/>
+      <w:r>
+        <w:rPr>
+          <w:lang w:val="en-US"/>
+        </w:rPr>
+        <w:t>Pr</w:t>
+      </w:r>
+      <w:proofErr w:type="spellEnd"/>
+      <w:r>
+        <w:rPr>
+          <w:lang w:val="en-US"/>
+        </w:rPr>
+        <w:t xml:space="preserve"> (</w:t>
+      </w:r>
+      <w:proofErr w:type="spellStart"/>
+      <w:r>
+        <w:rPr>
+          <w:lang w:val="en-US"/>
+        </w:rPr>
+        <w:t>Pekerjaan</w:t>
+      </w:r>
+      <w:proofErr w:type="spellEnd"/>
+      <w:r>
+        <w:rPr>
+          <w:lang w:val="en-US"/>
+        </w:rPr>
+        <w:t xml:space="preserve"> </w:t>
+      </w:r>
+      <w:proofErr w:type="spellStart"/>
+      <w:r>
+        <w:rPr>
+          <w:lang w:val="en-US"/>
+        </w:rPr>
+        <w:t>rumahnya</w:t>
+      </w:r>
+      <w:proofErr w:type="spellEnd"/>
+      <w:r>
+        <w:rPr>
+          <w:lang w:val="en-US"/>
+        </w:rPr>
+        <w:t xml:space="preserve"> </w:t>
+      </w:r>
+      <w:proofErr w:type="spellStart"/>
+      <w:r>
+        <w:rPr>
+          <w:lang w:val="en-US"/>
+        </w:rPr>
+        <w:t>yaitu</w:t>
+      </w:r>
+      <w:proofErr w:type="spellEnd"/>
+      <w:r>
+        <w:rPr>
+          <w:lang w:val="en-US"/>
+        </w:rPr>
+        <w:t>:</w:t>
       </w:r>
     </w:p>
     <w:p>
@@ -1932,11 +3974,33 @@
           <w:lang w:val="en-US"/>
         </w:rPr>
       </w:pPr>
-      <w:r>
-        <w:rPr>
-          <w:lang w:val="en-US"/>
-        </w:rPr>
-        <w:t>Konversi Fahrenheit ke Kelvin</w:t>
+      <w:proofErr w:type="spellStart"/>
+      <w:r>
+        <w:rPr>
+          <w:lang w:val="en-US"/>
+        </w:rPr>
+        <w:t>Konversi</w:t>
+      </w:r>
+      <w:proofErr w:type="spellEnd"/>
+      <w:r>
+        <w:rPr>
+          <w:lang w:val="en-US"/>
+        </w:rPr>
+        <w:t xml:space="preserve"> Fahrenheit </w:t>
+      </w:r>
+      <w:proofErr w:type="spellStart"/>
+      <w:r>
+        <w:rPr>
+          <w:lang w:val="en-US"/>
+        </w:rPr>
+        <w:t>ke</w:t>
+      </w:r>
+      <w:proofErr w:type="spellEnd"/>
+      <w:r>
+        <w:rPr>
+          <w:lang w:val="en-US"/>
+        </w:rPr>
+        <w:t xml:space="preserve"> Kelvin</w:t>
       </w:r>
     </w:p>
     <w:p>
@@ -1949,11 +4013,33 @@
           <w:lang w:val="en-US"/>
         </w:rPr>
       </w:pPr>
-      <w:r>
-        <w:rPr>
-          <w:lang w:val="en-US"/>
-        </w:rPr>
-        <w:t>Konversi Kelvin ke Fahrenheit</w:t>
+      <w:proofErr w:type="spellStart"/>
+      <w:r>
+        <w:rPr>
+          <w:lang w:val="en-US"/>
+        </w:rPr>
+        <w:t>Konversi</w:t>
+      </w:r>
+      <w:proofErr w:type="spellEnd"/>
+      <w:r>
+        <w:rPr>
+          <w:lang w:val="en-US"/>
+        </w:rPr>
+        <w:t xml:space="preserve"> Kelvin </w:t>
+      </w:r>
+      <w:proofErr w:type="spellStart"/>
+      <w:r>
+        <w:rPr>
+          <w:lang w:val="en-US"/>
+        </w:rPr>
+        <w:t>ke</w:t>
+      </w:r>
+      <w:proofErr w:type="spellEnd"/>
+      <w:r>
+        <w:rPr>
+          <w:lang w:val="en-US"/>
+        </w:rPr>
+        <w:t xml:space="preserve"> Fahrenheit</w:t>
       </w:r>
     </w:p>
     <w:p>
@@ -1968,14 +4054,34 @@
           <w:lang w:val="en-US"/>
         </w:rPr>
       </w:pPr>
-      <w:r>
-        <w:rPr>
-          <w:b/>
-          <w:bCs/>
-          <w:lang w:val="en-US"/>
-        </w:rPr>
-        <w:t>Opersai Komparasi</w:t>
-      </w:r>
+      <w:proofErr w:type="spellStart"/>
+      <w:r>
+        <w:rPr>
+          <w:b/>
+          <w:bCs/>
+          <w:lang w:val="en-US"/>
+        </w:rPr>
+        <w:t>Opersai</w:t>
+      </w:r>
+      <w:proofErr w:type="spellEnd"/>
+      <w:r>
+        <w:rPr>
+          <w:b/>
+          <w:bCs/>
+          <w:lang w:val="en-US"/>
+        </w:rPr>
+        <w:t xml:space="preserve"> </w:t>
+      </w:r>
+      <w:proofErr w:type="spellStart"/>
+      <w:r>
+        <w:rPr>
+          <w:b/>
+          <w:bCs/>
+          <w:lang w:val="en-US"/>
+        </w:rPr>
+        <w:t>Komparasi</w:t>
+      </w:r>
+      <w:proofErr w:type="spellEnd"/>
     </w:p>
     <w:p>
       <w:pPr>
@@ -1987,11 +4093,89 @@
           <w:lang w:val="en-US"/>
         </w:rPr>
       </w:pPr>
-      <w:r>
-        <w:rPr>
-          <w:lang w:val="en-US"/>
-        </w:rPr>
-        <w:t xml:space="preserve">Setiap hasil dari operasi komparasi adalah </w:t>
+      <w:proofErr w:type="spellStart"/>
+      <w:r>
+        <w:rPr>
+          <w:lang w:val="en-US"/>
+        </w:rPr>
+        <w:t>Setiap</w:t>
+      </w:r>
+      <w:proofErr w:type="spellEnd"/>
+      <w:r>
+        <w:rPr>
+          <w:lang w:val="en-US"/>
+        </w:rPr>
+        <w:t xml:space="preserve"> </w:t>
+      </w:r>
+      <w:proofErr w:type="spellStart"/>
+      <w:r>
+        <w:rPr>
+          <w:lang w:val="en-US"/>
+        </w:rPr>
+        <w:t>hasil</w:t>
+      </w:r>
+      <w:proofErr w:type="spellEnd"/>
+      <w:r>
+        <w:rPr>
+          <w:lang w:val="en-US"/>
+        </w:rPr>
+        <w:t xml:space="preserve"> </w:t>
+      </w:r>
+      <w:proofErr w:type="spellStart"/>
+      <w:r>
+        <w:rPr>
+          <w:lang w:val="en-US"/>
+        </w:rPr>
+        <w:t>dari</w:t>
+      </w:r>
+      <w:proofErr w:type="spellEnd"/>
+      <w:r>
+        <w:rPr>
+          <w:lang w:val="en-US"/>
+        </w:rPr>
+        <w:t xml:space="preserve"> </w:t>
+      </w:r>
+      <w:proofErr w:type="spellStart"/>
+      <w:r>
+        <w:rPr>
+          <w:lang w:val="en-US"/>
+        </w:rPr>
+        <w:t>operasi</w:t>
+      </w:r>
+      <w:proofErr w:type="spellEnd"/>
+      <w:r>
+        <w:rPr>
+          <w:lang w:val="en-US"/>
+        </w:rPr>
+        <w:t xml:space="preserve"> </w:t>
+      </w:r>
+      <w:proofErr w:type="spellStart"/>
+      <w:r>
+        <w:rPr>
+          <w:lang w:val="en-US"/>
+        </w:rPr>
+        <w:t>komparasi</w:t>
+      </w:r>
+      <w:proofErr w:type="spellEnd"/>
+      <w:r>
+        <w:rPr>
+          <w:lang w:val="en-US"/>
+        </w:rPr>
+        <w:t xml:space="preserve"> </w:t>
+      </w:r>
+      <w:proofErr w:type="spellStart"/>
+      <w:r>
+        <w:rPr>
+          <w:lang w:val="en-US"/>
+        </w:rPr>
+        <w:t>adalah</w:t>
+      </w:r>
+      <w:proofErr w:type="spellEnd"/>
+      <w:r>
+        <w:rPr>
+          <w:lang w:val="en-US"/>
+        </w:rPr>
+        <w:t xml:space="preserve"> </w:t>
       </w:r>
       <w:r>
         <w:rPr>
@@ -2010,11 +4194,47 @@
           <w:lang w:val="en-US"/>
         </w:rPr>
       </w:pPr>
-      <w:r>
-        <w:rPr>
-          <w:lang w:val="en-US"/>
-        </w:rPr>
-        <w:t>Komparasi (&gt;, &lt;, &gt;=, &lt;=, ==, !=) dapat bekerja pada syntax literal</w:t>
+      <w:proofErr w:type="spellStart"/>
+      <w:r>
+        <w:rPr>
+          <w:lang w:val="en-US"/>
+        </w:rPr>
+        <w:t>Komparasi</w:t>
+      </w:r>
+      <w:proofErr w:type="spellEnd"/>
+      <w:r>
+        <w:rPr>
+          <w:lang w:val="en-US"/>
+        </w:rPr>
+        <w:t xml:space="preserve"> (&gt;, &lt;, &gt;=, &lt;=, ==, !=) </w:t>
+      </w:r>
+      <w:proofErr w:type="spellStart"/>
+      <w:r>
+        <w:rPr>
+          <w:lang w:val="en-US"/>
+        </w:rPr>
+        <w:t>dapat</w:t>
+      </w:r>
+      <w:proofErr w:type="spellEnd"/>
+      <w:r>
+        <w:rPr>
+          <w:lang w:val="en-US"/>
+        </w:rPr>
+        <w:t xml:space="preserve"> </w:t>
+      </w:r>
+      <w:proofErr w:type="spellStart"/>
+      <w:r>
+        <w:rPr>
+          <w:lang w:val="en-US"/>
+        </w:rPr>
+        <w:t>bekerja</w:t>
+      </w:r>
+      <w:proofErr w:type="spellEnd"/>
+      <w:r>
+        <w:rPr>
+          <w:lang w:val="en-US"/>
+        </w:rPr>
+        <w:t xml:space="preserve"> pada syntax literal</w:t>
       </w:r>
     </w:p>
     <w:p>
@@ -2031,13 +4251,125 @@
         <w:rPr>
           <w:lang w:val="en-US"/>
         </w:rPr>
-        <w:t>Kalo “is” dan “is not” itu membandingkan object atau memory</w:t>
-      </w:r>
-      <w:r>
-        <w:rPr>
-          <w:lang w:val="en-US"/>
-        </w:rPr>
-        <w:t xml:space="preserve"> (a is 4, itu ngga bisa) || (a is b, itu bisa)</w:t>
+        <w:t xml:space="preserve">Kalo “is” dan “is not” </w:t>
+      </w:r>
+      <w:proofErr w:type="spellStart"/>
+      <w:r>
+        <w:rPr>
+          <w:lang w:val="en-US"/>
+        </w:rPr>
+        <w:t>itu</w:t>
+      </w:r>
+      <w:proofErr w:type="spellEnd"/>
+      <w:r>
+        <w:rPr>
+          <w:lang w:val="en-US"/>
+        </w:rPr>
+        <w:t xml:space="preserve"> </w:t>
+      </w:r>
+      <w:proofErr w:type="spellStart"/>
+      <w:r>
+        <w:rPr>
+          <w:lang w:val="en-US"/>
+        </w:rPr>
+        <w:t>membandingkan</w:t>
+      </w:r>
+      <w:proofErr w:type="spellEnd"/>
+      <w:r>
+        <w:rPr>
+          <w:lang w:val="en-US"/>
+        </w:rPr>
+        <w:t xml:space="preserve"> object </w:t>
+      </w:r>
+      <w:proofErr w:type="spellStart"/>
+      <w:r>
+        <w:rPr>
+          <w:lang w:val="en-US"/>
+        </w:rPr>
+        <w:t>atau</w:t>
+      </w:r>
+      <w:proofErr w:type="spellEnd"/>
+      <w:r>
+        <w:rPr>
+          <w:lang w:val="en-US"/>
+        </w:rPr>
+        <w:t xml:space="preserve"> memory</w:t>
+      </w:r>
+      <w:r>
+        <w:rPr>
+          <w:lang w:val="en-US"/>
+        </w:rPr>
+        <w:t xml:space="preserve"> (a is 4, </w:t>
+      </w:r>
+      <w:proofErr w:type="spellStart"/>
+      <w:r>
+        <w:rPr>
+          <w:lang w:val="en-US"/>
+        </w:rPr>
+        <w:t>itu</w:t>
+      </w:r>
+      <w:proofErr w:type="spellEnd"/>
+      <w:r>
+        <w:rPr>
+          <w:lang w:val="en-US"/>
+        </w:rPr>
+        <w:t xml:space="preserve"> </w:t>
+      </w:r>
+      <w:proofErr w:type="spellStart"/>
+      <w:r>
+        <w:rPr>
+          <w:lang w:val="en-US"/>
+        </w:rPr>
+        <w:t>ngga</w:t>
+      </w:r>
+      <w:proofErr w:type="spellEnd"/>
+      <w:r>
+        <w:rPr>
+          <w:lang w:val="en-US"/>
+        </w:rPr>
+        <w:t xml:space="preserve"> </w:t>
+      </w:r>
+      <w:proofErr w:type="spellStart"/>
+      <w:r>
+        <w:rPr>
+          <w:lang w:val="en-US"/>
+        </w:rPr>
+        <w:t>bisa</w:t>
+      </w:r>
+      <w:proofErr w:type="spellEnd"/>
+      <w:r>
+        <w:rPr>
+          <w:lang w:val="en-US"/>
+        </w:rPr>
+        <w:t xml:space="preserve">) || (a is b, </w:t>
+      </w:r>
+      <w:proofErr w:type="spellStart"/>
+      <w:r>
+        <w:rPr>
+          <w:lang w:val="en-US"/>
+        </w:rPr>
+        <w:t>itu</w:t>
+      </w:r>
+      <w:proofErr w:type="spellEnd"/>
+      <w:r>
+        <w:rPr>
+          <w:lang w:val="en-US"/>
+        </w:rPr>
+        <w:t xml:space="preserve"> </w:t>
+      </w:r>
+      <w:proofErr w:type="spellStart"/>
+      <w:r>
+        <w:rPr>
+          <w:lang w:val="en-US"/>
+        </w:rPr>
+        <w:t>bisa</w:t>
+      </w:r>
+      <w:proofErr w:type="spellEnd"/>
+      <w:r>
+        <w:rPr>
+          <w:lang w:val="en-US"/>
+        </w:rPr>
+        <w:t>)</w:t>
       </w:r>
     </w:p>
     <w:p>
@@ -2101,13 +4433,41 @@
           <w:lang w:val="en-US"/>
         </w:rPr>
       </w:pPr>
-      <w:r>
-        <w:rPr>
-          <w:b/>
-          <w:bCs/>
-          <w:lang w:val="en-US"/>
-        </w:rPr>
-        <w:t>Operasi Logika atau Boolean</w:t>
+      <w:proofErr w:type="spellStart"/>
+      <w:r>
+        <w:rPr>
+          <w:b/>
+          <w:bCs/>
+          <w:lang w:val="en-US"/>
+        </w:rPr>
+        <w:t>Operasi</w:t>
+      </w:r>
+      <w:proofErr w:type="spellEnd"/>
+      <w:r>
+        <w:rPr>
+          <w:b/>
+          <w:bCs/>
+          <w:lang w:val="en-US"/>
+        </w:rPr>
+        <w:t xml:space="preserve"> Logika </w:t>
+      </w:r>
+      <w:proofErr w:type="spellStart"/>
+      <w:r>
+        <w:rPr>
+          <w:b/>
+          <w:bCs/>
+          <w:lang w:val="en-US"/>
+        </w:rPr>
+        <w:t>atau</w:t>
+      </w:r>
+      <w:proofErr w:type="spellEnd"/>
+      <w:r>
+        <w:rPr>
+          <w:b/>
+          <w:bCs/>
+          <w:lang w:val="en-US"/>
+        </w:rPr>
+        <w:t xml:space="preserve"> Boolean</w:t>
       </w:r>
     </w:p>
     <w:p>
@@ -2124,8 +4484,58 @@
         <w:rPr>
           <w:lang w:val="en-US"/>
         </w:rPr>
-        <w:t>Logika ada beberapa yaitu: not, or, and, xor</w:t>
-      </w:r>
+        <w:t xml:space="preserve">Logika </w:t>
+      </w:r>
+      <w:proofErr w:type="spellStart"/>
+      <w:r>
+        <w:rPr>
+          <w:lang w:val="en-US"/>
+        </w:rPr>
+        <w:t>ada</w:t>
+      </w:r>
+      <w:proofErr w:type="spellEnd"/>
+      <w:r>
+        <w:rPr>
+          <w:lang w:val="en-US"/>
+        </w:rPr>
+        <w:t xml:space="preserve"> </w:t>
+      </w:r>
+      <w:proofErr w:type="spellStart"/>
+      <w:r>
+        <w:rPr>
+          <w:lang w:val="en-US"/>
+        </w:rPr>
+        <w:t>beberapa</w:t>
+      </w:r>
+      <w:proofErr w:type="spellEnd"/>
+      <w:r>
+        <w:rPr>
+          <w:lang w:val="en-US"/>
+        </w:rPr>
+        <w:t xml:space="preserve"> </w:t>
+      </w:r>
+      <w:proofErr w:type="spellStart"/>
+      <w:r>
+        <w:rPr>
+          <w:lang w:val="en-US"/>
+        </w:rPr>
+        <w:t>yaitu</w:t>
+      </w:r>
+      <w:proofErr w:type="spellEnd"/>
+      <w:r>
+        <w:rPr>
+          <w:lang w:val="en-US"/>
+        </w:rPr>
+        <w:t xml:space="preserve">: not, or, and, </w:t>
+      </w:r>
+      <w:proofErr w:type="spellStart"/>
+      <w:r>
+        <w:rPr>
+          <w:lang w:val="en-US"/>
+        </w:rPr>
+        <w:t>xor</w:t>
+      </w:r>
+      <w:proofErr w:type="spellEnd"/>
     </w:p>
     <w:p>
       <w:pPr>
@@ -2141,7 +4551,119 @@
         <w:rPr>
           <w:lang w:val="en-US"/>
         </w:rPr>
-        <w:t>Or: yaitu jika salah satu pembandingnya bernilai true maka, outputnya akan true</w:t>
+        <w:t xml:space="preserve">Or: </w:t>
+      </w:r>
+      <w:proofErr w:type="spellStart"/>
+      <w:r>
+        <w:rPr>
+          <w:lang w:val="en-US"/>
+        </w:rPr>
+        <w:t>yaitu</w:t>
+      </w:r>
+      <w:proofErr w:type="spellEnd"/>
+      <w:r>
+        <w:rPr>
+          <w:lang w:val="en-US"/>
+        </w:rPr>
+        <w:t xml:space="preserve"> </w:t>
+      </w:r>
+      <w:proofErr w:type="spellStart"/>
+      <w:r>
+        <w:rPr>
+          <w:lang w:val="en-US"/>
+        </w:rPr>
+        <w:t>jika</w:t>
+      </w:r>
+      <w:proofErr w:type="spellEnd"/>
+      <w:r>
+        <w:rPr>
+          <w:lang w:val="en-US"/>
+        </w:rPr>
+        <w:t xml:space="preserve"> salah </w:t>
+      </w:r>
+      <w:proofErr w:type="spellStart"/>
+      <w:r>
+        <w:rPr>
+          <w:lang w:val="en-US"/>
+        </w:rPr>
+        <w:t>satu</w:t>
+      </w:r>
+      <w:proofErr w:type="spellEnd"/>
+      <w:r>
+        <w:rPr>
+          <w:lang w:val="en-US"/>
+        </w:rPr>
+        <w:t xml:space="preserve"> </w:t>
+      </w:r>
+      <w:proofErr w:type="spellStart"/>
+      <w:r>
+        <w:rPr>
+          <w:lang w:val="en-US"/>
+        </w:rPr>
+        <w:t>pembandingnya</w:t>
+      </w:r>
+      <w:proofErr w:type="spellEnd"/>
+      <w:r>
+        <w:rPr>
+          <w:lang w:val="en-US"/>
+        </w:rPr>
+        <w:t xml:space="preserve"> </w:t>
+      </w:r>
+      <w:proofErr w:type="spellStart"/>
+      <w:r>
+        <w:rPr>
+          <w:lang w:val="en-US"/>
+        </w:rPr>
+        <w:t>bernilai</w:t>
+      </w:r>
+      <w:proofErr w:type="spellEnd"/>
+      <w:r>
+        <w:rPr>
+          <w:lang w:val="en-US"/>
+        </w:rPr>
+        <w:t xml:space="preserve"> true </w:t>
+      </w:r>
+      <w:proofErr w:type="spellStart"/>
+      <w:r>
+        <w:rPr>
+          <w:lang w:val="en-US"/>
+        </w:rPr>
+        <w:t>maka</w:t>
+      </w:r>
+      <w:proofErr w:type="spellEnd"/>
+      <w:r>
+        <w:rPr>
+          <w:lang w:val="en-US"/>
+        </w:rPr>
+        <w:t xml:space="preserve">, </w:t>
+      </w:r>
+      <w:proofErr w:type="spellStart"/>
+      <w:r>
+        <w:rPr>
+          <w:lang w:val="en-US"/>
+        </w:rPr>
+        <w:t>outputnya</w:t>
+      </w:r>
+      <w:proofErr w:type="spellEnd"/>
+      <w:r>
+        <w:rPr>
+          <w:lang w:val="en-US"/>
+        </w:rPr>
+        <w:t xml:space="preserve"> </w:t>
+      </w:r>
+      <w:proofErr w:type="spellStart"/>
+      <w:r>
+        <w:rPr>
+          <w:lang w:val="en-US"/>
+        </w:rPr>
+        <w:t>akan</w:t>
+      </w:r>
+      <w:proofErr w:type="spellEnd"/>
+      <w:r>
+        <w:rPr>
+          <w:lang w:val="en-US"/>
+        </w:rPr>
+        <w:t xml:space="preserve"> true</w:t>
       </w:r>
     </w:p>
     <w:p>
@@ -2158,7 +4680,189 @@
         <w:rPr>
           <w:lang w:val="en-US"/>
         </w:rPr>
-        <w:t xml:space="preserve">AND : jika 2 buah nilai bernilai true, maka hasilnya true dan jika salah satu saja ada yang False maka hasilnya akan False </w:t>
+        <w:t xml:space="preserve">AND : </w:t>
+      </w:r>
+      <w:proofErr w:type="spellStart"/>
+      <w:r>
+        <w:rPr>
+          <w:lang w:val="en-US"/>
+        </w:rPr>
+        <w:t>jika</w:t>
+      </w:r>
+      <w:proofErr w:type="spellEnd"/>
+      <w:r>
+        <w:rPr>
+          <w:lang w:val="en-US"/>
+        </w:rPr>
+        <w:t xml:space="preserve"> 2 </w:t>
+      </w:r>
+      <w:proofErr w:type="spellStart"/>
+      <w:r>
+        <w:rPr>
+          <w:lang w:val="en-US"/>
+        </w:rPr>
+        <w:t>buah</w:t>
+      </w:r>
+      <w:proofErr w:type="spellEnd"/>
+      <w:r>
+        <w:rPr>
+          <w:lang w:val="en-US"/>
+        </w:rPr>
+        <w:t xml:space="preserve"> </w:t>
+      </w:r>
+      <w:proofErr w:type="spellStart"/>
+      <w:r>
+        <w:rPr>
+          <w:lang w:val="en-US"/>
+        </w:rPr>
+        <w:t>nilai</w:t>
+      </w:r>
+      <w:proofErr w:type="spellEnd"/>
+      <w:r>
+        <w:rPr>
+          <w:lang w:val="en-US"/>
+        </w:rPr>
+        <w:t xml:space="preserve"> </w:t>
+      </w:r>
+      <w:proofErr w:type="spellStart"/>
+      <w:r>
+        <w:rPr>
+          <w:lang w:val="en-US"/>
+        </w:rPr>
+        <w:t>bernilai</w:t>
+      </w:r>
+      <w:proofErr w:type="spellEnd"/>
+      <w:r>
+        <w:rPr>
+          <w:lang w:val="en-US"/>
+        </w:rPr>
+        <w:t xml:space="preserve"> true, </w:t>
+      </w:r>
+      <w:proofErr w:type="spellStart"/>
+      <w:r>
+        <w:rPr>
+          <w:lang w:val="en-US"/>
+        </w:rPr>
+        <w:t>maka</w:t>
+      </w:r>
+      <w:proofErr w:type="spellEnd"/>
+      <w:r>
+        <w:rPr>
+          <w:lang w:val="en-US"/>
+        </w:rPr>
+        <w:t xml:space="preserve"> </w:t>
+      </w:r>
+      <w:proofErr w:type="spellStart"/>
+      <w:r>
+        <w:rPr>
+          <w:lang w:val="en-US"/>
+        </w:rPr>
+        <w:t>hasilnya</w:t>
+      </w:r>
+      <w:proofErr w:type="spellEnd"/>
+      <w:r>
+        <w:rPr>
+          <w:lang w:val="en-US"/>
+        </w:rPr>
+        <w:t xml:space="preserve"> true dan </w:t>
+      </w:r>
+      <w:proofErr w:type="spellStart"/>
+      <w:r>
+        <w:rPr>
+          <w:lang w:val="en-US"/>
+        </w:rPr>
+        <w:t>jika</w:t>
+      </w:r>
+      <w:proofErr w:type="spellEnd"/>
+      <w:r>
+        <w:rPr>
+          <w:lang w:val="en-US"/>
+        </w:rPr>
+        <w:t xml:space="preserve"> salah </w:t>
+      </w:r>
+      <w:proofErr w:type="spellStart"/>
+      <w:r>
+        <w:rPr>
+          <w:lang w:val="en-US"/>
+        </w:rPr>
+        <w:t>satu</w:t>
+      </w:r>
+      <w:proofErr w:type="spellEnd"/>
+      <w:r>
+        <w:rPr>
+          <w:lang w:val="en-US"/>
+        </w:rPr>
+        <w:t xml:space="preserve"> </w:t>
+      </w:r>
+      <w:proofErr w:type="spellStart"/>
+      <w:r>
+        <w:rPr>
+          <w:lang w:val="en-US"/>
+        </w:rPr>
+        <w:t>saja</w:t>
+      </w:r>
+      <w:proofErr w:type="spellEnd"/>
+      <w:r>
+        <w:rPr>
+          <w:lang w:val="en-US"/>
+        </w:rPr>
+        <w:t xml:space="preserve"> </w:t>
+      </w:r>
+      <w:proofErr w:type="spellStart"/>
+      <w:r>
+        <w:rPr>
+          <w:lang w:val="en-US"/>
+        </w:rPr>
+        <w:t>ada</w:t>
+      </w:r>
+      <w:proofErr w:type="spellEnd"/>
+      <w:r>
+        <w:rPr>
+          <w:lang w:val="en-US"/>
+        </w:rPr>
+        <w:t xml:space="preserve"> yang False </w:t>
+      </w:r>
+      <w:proofErr w:type="spellStart"/>
+      <w:r>
+        <w:rPr>
+          <w:lang w:val="en-US"/>
+        </w:rPr>
+        <w:t>maka</w:t>
+      </w:r>
+      <w:proofErr w:type="spellEnd"/>
+      <w:r>
+        <w:rPr>
+          <w:lang w:val="en-US"/>
+        </w:rPr>
+        <w:t xml:space="preserve"> </w:t>
+      </w:r>
+      <w:proofErr w:type="spellStart"/>
+      <w:r>
+        <w:rPr>
+          <w:lang w:val="en-US"/>
+        </w:rPr>
+        <w:t>hasilnya</w:t>
+      </w:r>
+      <w:proofErr w:type="spellEnd"/>
+      <w:r>
+        <w:rPr>
+          <w:lang w:val="en-US"/>
+        </w:rPr>
+        <w:t xml:space="preserve"> </w:t>
+      </w:r>
+      <w:proofErr w:type="spellStart"/>
+      <w:r>
+        <w:rPr>
+          <w:lang w:val="en-US"/>
+        </w:rPr>
+        <w:t>akan</w:t>
+      </w:r>
+      <w:proofErr w:type="spellEnd"/>
+      <w:r>
+        <w:rPr>
+          <w:lang w:val="en-US"/>
+        </w:rPr>
+        <w:t xml:space="preserve"> False </w:t>
       </w:r>
     </w:p>
     <w:p>
@@ -2175,7 +4879,49 @@
         <w:rPr>
           <w:lang w:val="en-US"/>
         </w:rPr>
-        <w:t>XOR “^”: Akan True jika salah satu True, sisanya False</w:t>
+        <w:t xml:space="preserve">XOR “^”: Akan True </w:t>
+      </w:r>
+      <w:proofErr w:type="spellStart"/>
+      <w:r>
+        <w:rPr>
+          <w:lang w:val="en-US"/>
+        </w:rPr>
+        <w:t>jika</w:t>
+      </w:r>
+      <w:proofErr w:type="spellEnd"/>
+      <w:r>
+        <w:rPr>
+          <w:lang w:val="en-US"/>
+        </w:rPr>
+        <w:t xml:space="preserve"> salah </w:t>
+      </w:r>
+      <w:proofErr w:type="spellStart"/>
+      <w:r>
+        <w:rPr>
+          <w:lang w:val="en-US"/>
+        </w:rPr>
+        <w:t>satu</w:t>
+      </w:r>
+      <w:proofErr w:type="spellEnd"/>
+      <w:r>
+        <w:rPr>
+          <w:lang w:val="en-US"/>
+        </w:rPr>
+        <w:t xml:space="preserve"> True, </w:t>
+      </w:r>
+      <w:proofErr w:type="spellStart"/>
+      <w:r>
+        <w:rPr>
+          <w:lang w:val="en-US"/>
+        </w:rPr>
+        <w:t>sisanya</w:t>
+      </w:r>
+      <w:proofErr w:type="spellEnd"/>
+      <w:r>
+        <w:rPr>
+          <w:lang w:val="en-US"/>
+        </w:rPr>
+        <w:t xml:space="preserve"> False</w:t>
       </w:r>
     </w:p>
     <w:p>
@@ -2197,7 +4943,25 @@
           <w:lang w:val="en-US"/>
         </w:rPr>
         <w:lastRenderedPageBreak/>
-        <w:t>Latihan Komparasi dan Logika</w:t>
+        <w:t xml:space="preserve">Latihan </w:t>
+      </w:r>
+      <w:proofErr w:type="spellStart"/>
+      <w:r>
+        <w:rPr>
+          <w:b/>
+          <w:bCs/>
+          <w:lang w:val="en-US"/>
+        </w:rPr>
+        <w:t>Komparasi</w:t>
+      </w:r>
+      <w:proofErr w:type="spellEnd"/>
+      <w:r>
+        <w:rPr>
+          <w:b/>
+          <w:bCs/>
+          <w:lang w:val="en-US"/>
+        </w:rPr>
+        <w:t xml:space="preserve"> dan Logika</w:t>
       </w:r>
     </w:p>
     <w:p>
@@ -2294,11 +5058,19 @@
         </w:rPr>
         <w:t xml:space="preserve">Operator Bitwise: </w:t>
       </w:r>
-      <w:r>
-        <w:rPr>
-          <w:lang w:val="en-US"/>
-        </w:rPr>
-        <w:t>operasi masing-masing bit</w:t>
+      <w:proofErr w:type="spellStart"/>
+      <w:r>
+        <w:rPr>
+          <w:lang w:val="en-US"/>
+        </w:rPr>
+        <w:t>operasi</w:t>
+      </w:r>
+      <w:proofErr w:type="spellEnd"/>
+      <w:r>
+        <w:rPr>
+          <w:lang w:val="en-US"/>
+        </w:rPr>
+        <w:t xml:space="preserve"> masing-masing bit</w:t>
       </w:r>
     </w:p>
     <w:p>
@@ -2389,7 +5161,161 @@
         <w:rPr>
           <w:lang w:val="en-US"/>
         </w:rPr>
-        <w:t>Operator assignment, operasi yang dapat dilakukan dengan penyingkatan, maksudnya bisa dikatakan operasi ditambah dengan assignment</w:t>
+        <w:t xml:space="preserve">Operator assignment, </w:t>
+      </w:r>
+      <w:proofErr w:type="spellStart"/>
+      <w:r>
+        <w:rPr>
+          <w:lang w:val="en-US"/>
+        </w:rPr>
+        <w:t>operasi</w:t>
+      </w:r>
+      <w:proofErr w:type="spellEnd"/>
+      <w:r>
+        <w:rPr>
+          <w:lang w:val="en-US"/>
+        </w:rPr>
+        <w:t xml:space="preserve"> yang </w:t>
+      </w:r>
+      <w:proofErr w:type="spellStart"/>
+      <w:r>
+        <w:rPr>
+          <w:lang w:val="en-US"/>
+        </w:rPr>
+        <w:t>dapat</w:t>
+      </w:r>
+      <w:proofErr w:type="spellEnd"/>
+      <w:r>
+        <w:rPr>
+          <w:lang w:val="en-US"/>
+        </w:rPr>
+        <w:t xml:space="preserve"> </w:t>
+      </w:r>
+      <w:proofErr w:type="spellStart"/>
+      <w:r>
+        <w:rPr>
+          <w:lang w:val="en-US"/>
+        </w:rPr>
+        <w:t>dilakukan</w:t>
+      </w:r>
+      <w:proofErr w:type="spellEnd"/>
+      <w:r>
+        <w:rPr>
+          <w:lang w:val="en-US"/>
+        </w:rPr>
+        <w:t xml:space="preserve"> </w:t>
+      </w:r>
+      <w:proofErr w:type="spellStart"/>
+      <w:r>
+        <w:rPr>
+          <w:lang w:val="en-US"/>
+        </w:rPr>
+        <w:t>dengan</w:t>
+      </w:r>
+      <w:proofErr w:type="spellEnd"/>
+      <w:r>
+        <w:rPr>
+          <w:lang w:val="en-US"/>
+        </w:rPr>
+        <w:t xml:space="preserve"> </w:t>
+      </w:r>
+      <w:proofErr w:type="spellStart"/>
+      <w:r>
+        <w:rPr>
+          <w:lang w:val="en-US"/>
+        </w:rPr>
+        <w:t>penyingkatan</w:t>
+      </w:r>
+      <w:proofErr w:type="spellEnd"/>
+      <w:r>
+        <w:rPr>
+          <w:lang w:val="en-US"/>
+        </w:rPr>
+        <w:t xml:space="preserve">, </w:t>
+      </w:r>
+      <w:proofErr w:type="spellStart"/>
+      <w:r>
+        <w:rPr>
+          <w:lang w:val="en-US"/>
+        </w:rPr>
+        <w:t>maksudnya</w:t>
+      </w:r>
+      <w:proofErr w:type="spellEnd"/>
+      <w:r>
+        <w:rPr>
+          <w:lang w:val="en-US"/>
+        </w:rPr>
+        <w:t xml:space="preserve"> </w:t>
+      </w:r>
+      <w:proofErr w:type="spellStart"/>
+      <w:r>
+        <w:rPr>
+          <w:lang w:val="en-US"/>
+        </w:rPr>
+        <w:t>bisa</w:t>
+      </w:r>
+      <w:proofErr w:type="spellEnd"/>
+      <w:r>
+        <w:rPr>
+          <w:lang w:val="en-US"/>
+        </w:rPr>
+        <w:t xml:space="preserve"> </w:t>
+      </w:r>
+      <w:proofErr w:type="spellStart"/>
+      <w:r>
+        <w:rPr>
+          <w:lang w:val="en-US"/>
+        </w:rPr>
+        <w:t>dikatakan</w:t>
+      </w:r>
+      <w:proofErr w:type="spellEnd"/>
+      <w:r>
+        <w:rPr>
+          <w:lang w:val="en-US"/>
+        </w:rPr>
+        <w:t xml:space="preserve"> </w:t>
+      </w:r>
+      <w:proofErr w:type="spellStart"/>
+      <w:r>
+        <w:rPr>
+          <w:lang w:val="en-US"/>
+        </w:rPr>
+        <w:t>operasi</w:t>
+      </w:r>
+      <w:proofErr w:type="spellEnd"/>
+      <w:r>
+        <w:rPr>
+          <w:lang w:val="en-US"/>
+        </w:rPr>
+        <w:t xml:space="preserve"> </w:t>
+      </w:r>
+      <w:proofErr w:type="spellStart"/>
+      <w:r>
+        <w:rPr>
+          <w:lang w:val="en-US"/>
+        </w:rPr>
+        <w:t>ditambah</w:t>
+      </w:r>
+      <w:proofErr w:type="spellEnd"/>
+      <w:r>
+        <w:rPr>
+          <w:lang w:val="en-US"/>
+        </w:rPr>
+        <w:t xml:space="preserve"> </w:t>
+      </w:r>
+      <w:proofErr w:type="spellStart"/>
+      <w:r>
+        <w:rPr>
+          <w:lang w:val="en-US"/>
+        </w:rPr>
+        <w:t>dengan</w:t>
+      </w:r>
+      <w:proofErr w:type="spellEnd"/>
+      <w:r>
+        <w:rPr>
+          <w:lang w:val="en-US"/>
+        </w:rPr>
+        <w:t xml:space="preserve"> assignment</w:t>
       </w:r>
     </w:p>
     <w:p>
@@ -2406,7 +5332,77 @@
         <w:rPr>
           <w:lang w:val="en-US"/>
         </w:rPr>
-        <w:t>Operator Assignment bisa digunakan oleh Operasi Aritmatika dan operasi bitwise</w:t>
+        <w:t xml:space="preserve">Operator Assignment </w:t>
+      </w:r>
+      <w:proofErr w:type="spellStart"/>
+      <w:r>
+        <w:rPr>
+          <w:lang w:val="en-US"/>
+        </w:rPr>
+        <w:t>bisa</w:t>
+      </w:r>
+      <w:proofErr w:type="spellEnd"/>
+      <w:r>
+        <w:rPr>
+          <w:lang w:val="en-US"/>
+        </w:rPr>
+        <w:t xml:space="preserve"> </w:t>
+      </w:r>
+      <w:proofErr w:type="spellStart"/>
+      <w:r>
+        <w:rPr>
+          <w:lang w:val="en-US"/>
+        </w:rPr>
+        <w:t>digunakan</w:t>
+      </w:r>
+      <w:proofErr w:type="spellEnd"/>
+      <w:r>
+        <w:rPr>
+          <w:lang w:val="en-US"/>
+        </w:rPr>
+        <w:t xml:space="preserve"> oleh </w:t>
+      </w:r>
+      <w:proofErr w:type="spellStart"/>
+      <w:r>
+        <w:rPr>
+          <w:lang w:val="en-US"/>
+        </w:rPr>
+        <w:t>Operasi</w:t>
+      </w:r>
+      <w:proofErr w:type="spellEnd"/>
+      <w:r>
+        <w:rPr>
+          <w:lang w:val="en-US"/>
+        </w:rPr>
+        <w:t xml:space="preserve"> </w:t>
+      </w:r>
+      <w:proofErr w:type="spellStart"/>
+      <w:r>
+        <w:rPr>
+          <w:lang w:val="en-US"/>
+        </w:rPr>
+        <w:t>Aritmatika</w:t>
+      </w:r>
+      <w:proofErr w:type="spellEnd"/>
+      <w:r>
+        <w:rPr>
+          <w:lang w:val="en-US"/>
+        </w:rPr>
+        <w:t xml:space="preserve"> dan </w:t>
+      </w:r>
+      <w:proofErr w:type="spellStart"/>
+      <w:r>
+        <w:rPr>
+          <w:lang w:val="en-US"/>
+        </w:rPr>
+        <w:t>operasi</w:t>
+      </w:r>
+      <w:proofErr w:type="spellEnd"/>
+      <w:r>
+        <w:rPr>
+          <w:lang w:val="en-US"/>
+        </w:rPr>
+        <w:t xml:space="preserve"> bitwise</w:t>
       </w:r>
     </w:p>
     <w:p>
@@ -2421,13 +5417,23 @@
           <w:lang w:val="en-US"/>
         </w:rPr>
       </w:pPr>
-      <w:r>
-        <w:rPr>
-          <w:b/>
-          <w:bCs/>
-          <w:lang w:val="en-US"/>
-        </w:rPr>
-        <w:t>Pengenalan String</w:t>
+      <w:proofErr w:type="spellStart"/>
+      <w:r>
+        <w:rPr>
+          <w:b/>
+          <w:bCs/>
+          <w:lang w:val="en-US"/>
+        </w:rPr>
+        <w:t>Pengenalan</w:t>
+      </w:r>
+      <w:proofErr w:type="spellEnd"/>
+      <w:r>
+        <w:rPr>
+          <w:b/>
+          <w:bCs/>
+          <w:lang w:val="en-US"/>
+        </w:rPr>
+        <w:t xml:space="preserve"> String</w:t>
       </w:r>
     </w:p>
     <w:p>
@@ -2444,7 +5450,105 @@
         <w:rPr>
           <w:lang w:val="en-US"/>
         </w:rPr>
-        <w:t>String adalah Kumpulan beberapa karakter yang dibungkus menggunakan petik 2 ‘…’ atau “…”</w:t>
+        <w:t xml:space="preserve">String </w:t>
+      </w:r>
+      <w:proofErr w:type="spellStart"/>
+      <w:r>
+        <w:rPr>
+          <w:lang w:val="en-US"/>
+        </w:rPr>
+        <w:t>adalah</w:t>
+      </w:r>
+      <w:proofErr w:type="spellEnd"/>
+      <w:r>
+        <w:rPr>
+          <w:lang w:val="en-US"/>
+        </w:rPr>
+        <w:t xml:space="preserve"> Kumpulan </w:t>
+      </w:r>
+      <w:proofErr w:type="spellStart"/>
+      <w:r>
+        <w:rPr>
+          <w:lang w:val="en-US"/>
+        </w:rPr>
+        <w:t>beberapa</w:t>
+      </w:r>
+      <w:proofErr w:type="spellEnd"/>
+      <w:r>
+        <w:rPr>
+          <w:lang w:val="en-US"/>
+        </w:rPr>
+        <w:t xml:space="preserve"> </w:t>
+      </w:r>
+      <w:proofErr w:type="spellStart"/>
+      <w:r>
+        <w:rPr>
+          <w:lang w:val="en-US"/>
+        </w:rPr>
+        <w:t>karakter</w:t>
+      </w:r>
+      <w:proofErr w:type="spellEnd"/>
+      <w:r>
+        <w:rPr>
+          <w:lang w:val="en-US"/>
+        </w:rPr>
+        <w:t xml:space="preserve"> yang </w:t>
+      </w:r>
+      <w:proofErr w:type="spellStart"/>
+      <w:r>
+        <w:rPr>
+          <w:lang w:val="en-US"/>
+        </w:rPr>
+        <w:t>dibungkus</w:t>
+      </w:r>
+      <w:proofErr w:type="spellEnd"/>
+      <w:r>
+        <w:rPr>
+          <w:lang w:val="en-US"/>
+        </w:rPr>
+        <w:t xml:space="preserve"> </w:t>
+      </w:r>
+      <w:proofErr w:type="spellStart"/>
+      <w:r>
+        <w:rPr>
+          <w:lang w:val="en-US"/>
+        </w:rPr>
+        <w:t>menggunakan</w:t>
+      </w:r>
+      <w:proofErr w:type="spellEnd"/>
+      <w:r>
+        <w:rPr>
+          <w:lang w:val="en-US"/>
+        </w:rPr>
+        <w:t xml:space="preserve"> </w:t>
+      </w:r>
+      <w:proofErr w:type="spellStart"/>
+      <w:r>
+        <w:rPr>
+          <w:lang w:val="en-US"/>
+        </w:rPr>
+        <w:t>petik</w:t>
+      </w:r>
+      <w:proofErr w:type="spellEnd"/>
+      <w:r>
+        <w:rPr>
+          <w:lang w:val="en-US"/>
+        </w:rPr>
+        <w:t xml:space="preserve"> 2 ‘…’ </w:t>
+      </w:r>
+      <w:proofErr w:type="spellStart"/>
+      <w:r>
+        <w:rPr>
+          <w:lang w:val="en-US"/>
+        </w:rPr>
+        <w:t>atau</w:t>
+      </w:r>
+      <w:proofErr w:type="spellEnd"/>
+      <w:r>
+        <w:rPr>
+          <w:lang w:val="en-US"/>
+        </w:rPr>
+        <w:t xml:space="preserve"> “…”</w:t>
       </w:r>
     </w:p>
     <w:p>
@@ -2459,13 +5563,41 @@
           <w:lang w:val="en-US"/>
         </w:rPr>
       </w:pPr>
-      <w:r>
-        <w:rPr>
-          <w:b/>
-          <w:bCs/>
-          <w:lang w:val="en-US"/>
-        </w:rPr>
-        <w:t>Operasi dan Manipulasi String Part 1</w:t>
+      <w:proofErr w:type="spellStart"/>
+      <w:r>
+        <w:rPr>
+          <w:b/>
+          <w:bCs/>
+          <w:lang w:val="en-US"/>
+        </w:rPr>
+        <w:t>Operasi</w:t>
+      </w:r>
+      <w:proofErr w:type="spellEnd"/>
+      <w:r>
+        <w:rPr>
+          <w:b/>
+          <w:bCs/>
+          <w:lang w:val="en-US"/>
+        </w:rPr>
+        <w:t xml:space="preserve"> dan </w:t>
+      </w:r>
+      <w:proofErr w:type="spellStart"/>
+      <w:r>
+        <w:rPr>
+          <w:b/>
+          <w:bCs/>
+          <w:lang w:val="en-US"/>
+        </w:rPr>
+        <w:t>Manipulasi</w:t>
+      </w:r>
+      <w:proofErr w:type="spellEnd"/>
+      <w:r>
+        <w:rPr>
+          <w:b/>
+          <w:bCs/>
+          <w:lang w:val="en-US"/>
+        </w:rPr>
+        <w:t xml:space="preserve"> String Part 1</w:t>
       </w:r>
     </w:p>
     <w:p>
@@ -2478,11 +5610,33 @@
           <w:lang w:val="en-US"/>
         </w:rPr>
       </w:pPr>
-      <w:r>
-        <w:rPr>
-          <w:lang w:val="en-US"/>
-        </w:rPr>
-        <w:t>Menggabungkan string (concatenate) menggunakan “+”</w:t>
+      <w:proofErr w:type="spellStart"/>
+      <w:r>
+        <w:rPr>
+          <w:lang w:val="en-US"/>
+        </w:rPr>
+        <w:t>Menggabungkan</w:t>
+      </w:r>
+      <w:proofErr w:type="spellEnd"/>
+      <w:r>
+        <w:rPr>
+          <w:lang w:val="en-US"/>
+        </w:rPr>
+        <w:t xml:space="preserve"> string (concatenate) </w:t>
+      </w:r>
+      <w:proofErr w:type="spellStart"/>
+      <w:r>
+        <w:rPr>
+          <w:lang w:val="en-US"/>
+        </w:rPr>
+        <w:t>menggunakan</w:t>
+      </w:r>
+      <w:proofErr w:type="spellEnd"/>
+      <w:r>
+        <w:rPr>
+          <w:lang w:val="en-US"/>
+        </w:rPr>
+        <w:t xml:space="preserve"> “+”</w:t>
       </w:r>
     </w:p>
     <w:p>
@@ -2495,12 +5649,87 @@
           <w:lang w:val="en-US"/>
         </w:rPr>
       </w:pPr>
-      <w:r>
-        <w:rPr>
-          <w:lang w:val="en-US"/>
-        </w:rPr>
-        <w:t>Menghituung panjang/jumlah string menggunakan function “len()”</w:t>
-      </w:r>
+      <w:proofErr w:type="spellStart"/>
+      <w:r>
+        <w:rPr>
+          <w:lang w:val="en-US"/>
+        </w:rPr>
+        <w:t>Menghituung</w:t>
+      </w:r>
+      <w:proofErr w:type="spellEnd"/>
+      <w:r>
+        <w:rPr>
+          <w:lang w:val="en-US"/>
+        </w:rPr>
+        <w:t xml:space="preserve"> </w:t>
+      </w:r>
+      <w:proofErr w:type="spellStart"/>
+      <w:r>
+        <w:rPr>
+          <w:lang w:val="en-US"/>
+        </w:rPr>
+        <w:t>panjang</w:t>
+      </w:r>
+      <w:proofErr w:type="spellEnd"/>
+      <w:r>
+        <w:rPr>
+          <w:lang w:val="en-US"/>
+        </w:rPr>
+        <w:t>/</w:t>
+      </w:r>
+      <w:proofErr w:type="spellStart"/>
+      <w:r>
+        <w:rPr>
+          <w:lang w:val="en-US"/>
+        </w:rPr>
+        <w:t>jumlah</w:t>
+      </w:r>
+      <w:proofErr w:type="spellEnd"/>
+      <w:r>
+        <w:rPr>
+          <w:lang w:val="en-US"/>
+        </w:rPr>
+        <w:t xml:space="preserve"> string </w:t>
+      </w:r>
+      <w:proofErr w:type="spellStart"/>
+      <w:r>
+        <w:rPr>
+          <w:lang w:val="en-US"/>
+        </w:rPr>
+        <w:t>menggunakan</w:t>
+      </w:r>
+      <w:proofErr w:type="spellEnd"/>
+      <w:r>
+        <w:rPr>
+          <w:lang w:val="en-US"/>
+        </w:rPr>
+        <w:t xml:space="preserve"> function “</w:t>
+      </w:r>
+      <w:proofErr w:type="spellStart"/>
+      <w:r>
+        <w:rPr>
+          <w:lang w:val="en-US"/>
+        </w:rPr>
+        <w:t>len</w:t>
+      </w:r>
+      <w:proofErr w:type="spellEnd"/>
+      <w:r>
+        <w:rPr>
+          <w:lang w:val="en-US"/>
+        </w:rPr>
+        <w:t>()”</w:t>
+      </w:r>
+    </w:p>
+    <w:p>
+      <w:pPr>
+        <w:numPr>
+          <w:ilvl w:val="0"/>
+          <w:numId w:val="16"/>
+        </w:numPr>
+        <w:rPr>
+          <w:lang w:val="en-US"/>
+        </w:rPr>
+      </w:pPr>
     </w:p>
     <w:p>
       <w:pPr>

</xml_diff>